<commit_message>
transferred two questions to ND.docx
</commit_message>
<xml_diff>
--- a/Rewardism/Rewardism - Newer ND.docx
+++ b/Rewardism/Rewardism - Newer ND.docx
@@ -552,29 +552,7 @@
           <w:sz w:val="22"/>
           <w:shd w:fill="auto" w:val="clear"/>
         </w:rPr>
-        <w:t xml:space="preserve"> a rope over an abyss. What is great in man is that he is a bridge and not an end.</w:t>
-      </w:r>
-      <w:r>
-        <w:rPr>
-          <w:rFonts w:ascii="Calibri" w:hAnsi="Calibri" w:cs="Calibri" w:eastAsia="Calibri"/>
-          <w:color w:val="auto"/>
-          <w:spacing w:val="0"/>
-          <w:position w:val="0"/>
-          <w:sz w:val="22"/>
-          <w:shd w:fill="auto" w:val="clear"/>
-        </w:rPr>
-        <w:t xml:space="preserve">”</w:t>
-      </w:r>
-      <w:r>
-        <w:rPr>
-          <w:rFonts w:ascii="Calibri" w:hAnsi="Calibri" w:cs="Calibri" w:eastAsia="Calibri"/>
-          <w:color w:val="auto"/>
-          <w:spacing w:val="0"/>
-          <w:position w:val="0"/>
-          <w:sz w:val="22"/>
-          <w:shd w:fill="auto" w:val="clear"/>
-        </w:rPr>
-        <w:t xml:space="preserve"> </w:t>
+        <w:t xml:space="preserve"> a rope over an abyss. What is great in man is that he is a bridge and not an end.” </w:t>
       </w:r>
       <w:r>
         <w:rPr>
@@ -1095,51 +1073,7 @@
           <w:sz w:val="22"/>
           <w:shd w:fill="auto" w:val="clear"/>
         </w:rPr>
-        <w:t xml:space="preserve"> </w:t>
-      </w:r>
-      <w:r>
-        <w:rPr>
-          <w:rFonts w:ascii="Calibri" w:hAnsi="Calibri" w:cs="Calibri" w:eastAsia="Calibri"/>
-          <w:color w:val="000000"/>
-          <w:spacing w:val="0"/>
-          <w:position w:val="0"/>
-          <w:sz w:val="22"/>
-          <w:shd w:fill="auto" w:val="clear"/>
-        </w:rPr>
-        <w:t xml:space="preserve">“</w:t>
-      </w:r>
-      <w:r>
-        <w:rPr>
-          <w:rFonts w:ascii="Calibri" w:hAnsi="Calibri" w:cs="Calibri" w:eastAsia="Calibri"/>
-          <w:color w:val="000000"/>
-          <w:spacing w:val="0"/>
-          <w:position w:val="0"/>
-          <w:sz w:val="22"/>
-          <w:shd w:fill="auto" w:val="clear"/>
-        </w:rPr>
-        <w:t xml:space="preserve">balance in all things</w:t>
-      </w:r>
-      <w:r>
-        <w:rPr>
-          <w:rFonts w:ascii="Calibri" w:hAnsi="Calibri" w:cs="Calibri" w:eastAsia="Calibri"/>
-          <w:color w:val="000000"/>
-          <w:spacing w:val="0"/>
-          <w:position w:val="0"/>
-          <w:sz w:val="22"/>
-          <w:shd w:fill="auto" w:val="clear"/>
-        </w:rPr>
-        <w:t xml:space="preserve">”</w:t>
-      </w:r>
-      <w:r>
-        <w:rPr>
-          <w:rFonts w:ascii="Calibri" w:hAnsi="Calibri" w:cs="Calibri" w:eastAsia="Calibri"/>
-          <w:color w:val="000000"/>
-          <w:spacing w:val="0"/>
-          <w:position w:val="0"/>
-          <w:sz w:val="22"/>
-          <w:shd w:fill="auto" w:val="clear"/>
-        </w:rPr>
-        <w:t xml:space="preserve">. Time and talent are two things we cannot really buy for ourselves; I do not really need to explain further how invaluable they are, for now.</w:t>
+        <w:t xml:space="preserve"> “balance in all things”. Time and talent are two things we cannot really buy for ourselves; I do not really need to explain further how invaluable they are, for now.</w:t>
       </w:r>
     </w:p>
     <w:p>
@@ -6517,6 +6451,88 @@
         </w:rPr>
         <w:br/>
         <w:t xml:space="preserve">A: BPs alloted to companies will essentially be pseudo-debt, in the sense that they do not have to be returned but they help RMs decide if a company is economical or not; not meeting the target can lead to dissolving just like a company not able to return debt would cease to exist. Since no kind of Point can be transferred, there can be no debt among people. No debt will be given by the RMs too because every reward given has to be justified, and only activity already done can justify a reward. A connected question then is, what shall become of the debt that people and governments owe to other entities. At the point of conversion from the previous system to Rewardism, the debt owed will have to be erased. Ideas about debt-erasing shall come later, in the "Deployment" chapter.</w:t>
+      </w:r>
+    </w:p>
+    <w:p>
+      <w:pPr>
+        <w:spacing w:before="0" w:after="160" w:line="240"/>
+        <w:ind w:right="0" w:left="0" w:firstLine="0"/>
+        <w:jc w:val="left"/>
+        <w:rPr>
+          <w:rFonts w:ascii="Calibri" w:hAnsi="Calibri" w:cs="Calibri" w:eastAsia="Calibri"/>
+          <w:color w:val="auto"/>
+          <w:spacing w:val="0"/>
+          <w:position w:val="0"/>
+          <w:sz w:val="22"/>
+          <w:shd w:fill="auto" w:val="clear"/>
+        </w:rPr>
+      </w:pPr>
+      <w:r>
+        <w:rPr>
+          <w:rFonts w:ascii="Calibri" w:hAnsi="Calibri" w:cs="Calibri" w:eastAsia="Calibri"/>
+          <w:b/>
+          <w:color w:val="auto"/>
+          <w:spacing w:val="0"/>
+          <w:position w:val="0"/>
+          <w:sz w:val="22"/>
+          <w:shd w:fill="auto" w:val="clear"/>
+        </w:rPr>
+        <w:t xml:space="preserve">Q. To have a negative balance is to be under debt, so will it not be possible under Rewardism?</w:t>
+        <w:br/>
+      </w:r>
+      <w:r>
+        <w:rPr>
+          <w:rFonts w:ascii="Calibri" w:hAnsi="Calibri" w:cs="Calibri" w:eastAsia="Calibri"/>
+          <w:color w:val="auto"/>
+          <w:spacing w:val="0"/>
+          <w:position w:val="0"/>
+          <w:sz w:val="22"/>
+          <w:shd w:fill="auto" w:val="clear"/>
+        </w:rPr>
+        <w:t xml:space="preserve">A. It does not make much sense that someone should have less than zero "Reward" Points. The main idea is to reward people for their efforts and motivate them; how is a negative balance relevant then? Not allowing negative BPs balance can help control the damage caused by uneconomical companies, as the damage is limited to the BPs alloted to them. Without the possibility of a negative balance, there will be no need to keep a record of creditors. So, accounting and auditing would be relatively simple that way. As NPs can only be spent on necessities and they should normally be enough for getting the necessities of life, why should we allow a negative balance then?</w:t>
+        <w:br/>
+        <w:t xml:space="preserve">  I am not really an expert at cybersecurity or programming but it seems rather obvious that a system without the possibility of having a negative balance will be more secure than a system with that possibility. I say so because without the possibility of a negative balance, it would be simply impossible to do any transaction without the Points to support it; this will not necessarily be the case if a negative balance is possible. In case we need to take actions against perpetrators who have no RPs to be burned, we can take more rehabilitative measures like making them do community service or imprisoning them to make them realize the value and cost of freedom.</w:t>
+      </w:r>
+    </w:p>
+    <w:p>
+      <w:pPr>
+        <w:spacing w:before="0" w:after="160" w:line="240"/>
+        <w:ind w:right="0" w:left="0" w:firstLine="0"/>
+        <w:jc w:val="left"/>
+        <w:rPr>
+          <w:rFonts w:ascii="Calibri" w:hAnsi="Calibri" w:cs="Calibri" w:eastAsia="Calibri"/>
+          <w:color w:val="auto"/>
+          <w:spacing w:val="0"/>
+          <w:position w:val="0"/>
+          <w:sz w:val="22"/>
+          <w:shd w:fill="auto" w:val="clear"/>
+        </w:rPr>
+      </w:pPr>
+      <w:r>
+        <w:rPr>
+          <w:rFonts w:ascii="Calibri" w:hAnsi="Calibri" w:cs="Calibri" w:eastAsia="Calibri"/>
+          <w:b/>
+          <w:color w:val="auto"/>
+          <w:spacing w:val="0"/>
+          <w:position w:val="0"/>
+          <w:sz w:val="22"/>
+          <w:shd w:fill="auto" w:val="clear"/>
+        </w:rPr>
+        <w:t xml:space="preserve">Q. Hire purchase (HP) is essentially like taking a loan, so will this option not be enabled under Rewardism?</w:t>
+      </w:r>
+      <w:r>
+        <w:rPr>
+          <w:rFonts w:ascii="Calibri" w:hAnsi="Calibri" w:cs="Calibri" w:eastAsia="Calibri"/>
+          <w:color w:val="auto"/>
+          <w:spacing w:val="0"/>
+          <w:position w:val="0"/>
+          <w:sz w:val="22"/>
+          <w:shd w:fill="auto" w:val="clear"/>
+        </w:rPr>
+        <w:br/>
+        <w:t xml:space="preserve">A. It is quite common to pay only for the nights stayed in at a luxurious hotel room, instead of buying the whole hotel or even just the room. Similarly, only the ticket price is paid for travelling, which is essentially the rent of using the asset. Likewise, people can just pay the rent of having the luxuries of life which would otherwise be unaffordable to own or would take years to save up for. In other words, people can take assets on lease. I understand there are many kinds of leases; for now, operating lease should be enough to highlight the significance of paying for only the use of an asset, as compared to owning it.</w:t>
+        <w:br/>
+        <w:t xml:space="preserve">  We can think of a HP payment as a total of the rent for using the asset and the saving for owning the asset later. What I want to bring your attention to is the fact that one does not really own the asset until the final payment is made. The asset is simply possesed by the hirer. Without the facility of HP and lease, people and companies on a strict budget would have to delay or forego the use of expensive assets. With advanced recording of transactions under Rewardism, credit ratings are likely to be very accurate. No RPs or BPs are given as a loan; they are earned the usual way. With HP option enabled and all other factors kept constant, the level of economic activity will obviously be higher. For these reasons, I believe HP option should be enabled.</w:t>
       </w:r>
     </w:p>
     <w:p>

</xml_diff>

<commit_message>
wrote points about subjectivity in decisionmaking
</commit_message>
<xml_diff>
--- a/Rewardism/Rewardism - Newer ND.docx
+++ b/Rewardism/Rewardism - Newer ND.docx
@@ -51,6 +51,7 @@
           <w:sz w:val="56"/>
         </w:rPr>
       </w:pPr>
+      <w:proofErr w:type="spellStart"/>
       <w:r>
         <w:rPr>
           <w:rFonts w:ascii="Calibri Light" w:eastAsia="Calibri Light" w:hAnsi="Calibri Light" w:cs="Calibri Light"/>
@@ -58,6 +59,7 @@
         </w:rPr>
         <w:t>Rewardism</w:t>
       </w:r>
+      <w:proofErr w:type="spellEnd"/>
     </w:p>
     <w:p>
       <w:pPr>
@@ -94,7 +96,23 @@
           <w:rFonts w:eastAsia="Calibri Light"/>
           <w:lang w:val="en-US"/>
         </w:rPr>
-        <w:t>By: M. Shahmir Tariq</w:t>
+        <w:t xml:space="preserve">By: M. </w:t>
+      </w:r>
+      <w:proofErr w:type="spellStart"/>
+      <w:r>
+        <w:rPr>
+          <w:rFonts w:eastAsia="Calibri Light"/>
+          <w:lang w:val="en-US"/>
+        </w:rPr>
+        <w:t>Shahmir</w:t>
+      </w:r>
+      <w:proofErr w:type="spellEnd"/>
+      <w:r>
+        <w:rPr>
+          <w:rFonts w:eastAsia="Calibri Light"/>
+          <w:lang w:val="en-US"/>
+        </w:rPr>
+        <w:t xml:space="preserve"> Tariq</w:t>
       </w:r>
     </w:p>
     <w:p>
@@ -235,24 +253,58 @@
           <w:color w:val="000000"/>
         </w:rPr>
         <w:br/>
-        <w:t>- Rewardism, including the risks associated with it and the control procedures for the mitigation of those risks</w:t>
-      </w:r>
+        <w:t xml:space="preserve">- </w:t>
+      </w:r>
+      <w:proofErr w:type="spellStart"/>
       <w:r>
         <w:rPr>
           <w:rFonts w:ascii="Calibri" w:eastAsia="Calibri" w:hAnsi="Calibri" w:cs="Calibri"/>
           <w:color w:val="000000"/>
         </w:rPr>
+        <w:t>Rewardism</w:t>
+      </w:r>
+      <w:proofErr w:type="spellEnd"/>
+      <w:r>
+        <w:rPr>
+          <w:rFonts w:ascii="Calibri" w:eastAsia="Calibri" w:hAnsi="Calibri" w:cs="Calibri"/>
+          <w:color w:val="000000"/>
+        </w:rPr>
+        <w:t>, including the risks associated with it and the control procedures for the mitigation of those risks</w:t>
+      </w:r>
+      <w:r>
+        <w:rPr>
+          <w:rFonts w:ascii="Calibri" w:eastAsia="Calibri" w:hAnsi="Calibri" w:cs="Calibri"/>
+          <w:color w:val="000000"/>
+        </w:rPr>
         <w:br/>
-        <w:t>- Why we should deploy Rewardism</w:t>
-      </w:r>
+        <w:t xml:space="preserve">- Why we should deploy </w:t>
+      </w:r>
+      <w:proofErr w:type="spellStart"/>
       <w:r>
         <w:rPr>
           <w:rFonts w:ascii="Calibri" w:eastAsia="Calibri" w:hAnsi="Calibri" w:cs="Calibri"/>
           <w:color w:val="000000"/>
         </w:rPr>
+        <w:t>Rewardism</w:t>
+      </w:r>
+      <w:proofErr w:type="spellEnd"/>
+      <w:r>
+        <w:rPr>
+          <w:rFonts w:ascii="Calibri" w:eastAsia="Calibri" w:hAnsi="Calibri" w:cs="Calibri"/>
+          <w:color w:val="000000"/>
+        </w:rPr>
         <w:br/>
-        <w:t>- The deployment phase of Rewardism</w:t>
-      </w:r>
+        <w:t xml:space="preserve">- The deployment phase of </w:t>
+      </w:r>
+      <w:proofErr w:type="spellStart"/>
+      <w:r>
+        <w:rPr>
+          <w:rFonts w:ascii="Calibri" w:eastAsia="Calibri" w:hAnsi="Calibri" w:cs="Calibri"/>
+          <w:color w:val="000000"/>
+        </w:rPr>
+        <w:t>Rewardism</w:t>
+      </w:r>
+      <w:proofErr w:type="spellEnd"/>
       <w:r>
         <w:rPr>
           <w:rFonts w:ascii="Calibri" w:eastAsia="Calibri" w:hAnsi="Calibri" w:cs="Calibri"/>
@@ -274,7 +326,39 @@
           <w:rFonts w:ascii="Calibri" w:eastAsia="Calibri" w:hAnsi="Calibri" w:cs="Calibri"/>
           <w:color w:val="000000"/>
         </w:rPr>
-        <w:t xml:space="preserve">Now, I should mention that this book is by no means the final image of Rewardism. Think of it as an initial draft, which will be scrutinized by intellectuals around the world. Possibly, Rewardism will be tweaked by the professionals </w:t>
+        <w:t xml:space="preserve">Now, I should mention that this book is by no means the final image of </w:t>
+      </w:r>
+      <w:proofErr w:type="spellStart"/>
+      <w:r>
+        <w:rPr>
+          <w:rFonts w:ascii="Calibri" w:eastAsia="Calibri" w:hAnsi="Calibri" w:cs="Calibri"/>
+          <w:color w:val="000000"/>
+        </w:rPr>
+        <w:t>Rewardism</w:t>
+      </w:r>
+      <w:proofErr w:type="spellEnd"/>
+      <w:r>
+        <w:rPr>
+          <w:rFonts w:ascii="Calibri" w:eastAsia="Calibri" w:hAnsi="Calibri" w:cs="Calibri"/>
+          <w:color w:val="000000"/>
+        </w:rPr>
+        <w:t xml:space="preserve">. Think of it as an initial draft, which will be scrutinized by intellectuals around the world. Possibly, </w:t>
+      </w:r>
+      <w:proofErr w:type="spellStart"/>
+      <w:r>
+        <w:rPr>
+          <w:rFonts w:ascii="Calibri" w:eastAsia="Calibri" w:hAnsi="Calibri" w:cs="Calibri"/>
+          <w:color w:val="000000"/>
+        </w:rPr>
+        <w:t>Rewardism</w:t>
+      </w:r>
+      <w:proofErr w:type="spellEnd"/>
+      <w:r>
+        <w:rPr>
+          <w:rFonts w:ascii="Calibri" w:eastAsia="Calibri" w:hAnsi="Calibri" w:cs="Calibri"/>
+          <w:color w:val="000000"/>
+        </w:rPr>
+        <w:t xml:space="preserve"> will be tweaked by the professionals </w:t>
       </w:r>
       <w:proofErr w:type="gramStart"/>
       <w:r>
@@ -319,7 +403,21 @@
           <w:rFonts w:ascii="Calibri" w:eastAsia="Calibri" w:hAnsi="Calibri" w:cs="Calibri"/>
         </w:rPr>
         <w:lastRenderedPageBreak/>
-        <w:t>Our armor shall be objectivity which shall protect us from the blows of strong emotions and the biases we are vulnerable to. Our best weapon shall be our love for advancement, which shall help us cut down the chains we have ignored for long. In unity is strength; more supporters are better than a few. The wisdom of our leaders and the loyalty to those leaders shall guide us to victory. What a wonderful world will people live in, if we are victorious!</w:t>
+        <w:t xml:space="preserve">Our </w:t>
+      </w:r>
+      <w:proofErr w:type="spellStart"/>
+      <w:r>
+        <w:rPr>
+          <w:rFonts w:ascii="Calibri" w:eastAsia="Calibri" w:hAnsi="Calibri" w:cs="Calibri"/>
+        </w:rPr>
+        <w:t>armor</w:t>
+      </w:r>
+      <w:proofErr w:type="spellEnd"/>
+      <w:r>
+        <w:rPr>
+          <w:rFonts w:ascii="Calibri" w:eastAsia="Calibri" w:hAnsi="Calibri" w:cs="Calibri"/>
+        </w:rPr>
+        <w:t xml:space="preserve"> shall be objectivity which shall protect us from the blows of strong emotions and the biases we are vulnerable to. Our best weapon shall be our love for advancement, which shall help us cut down the chains we have ignored for long. In unity is strength; more supporters are better than a few. The wisdom of our leaders and the loyalty to those leaders shall guide us to victory. What a wonderful world will people live in, if we are victorious!</w:t>
       </w:r>
     </w:p>
     <w:p>
@@ -490,7 +588,21 @@
         <w:rPr>
           <w:rFonts w:ascii="Calibri" w:eastAsia="Calibri" w:hAnsi="Calibri" w:cs="Calibri"/>
         </w:rPr>
-        <w:t>Suppose you compare two systems, and find out that one values peace and maintains a stagnant environment for it, whereas the other values growth and risks disturbance of peace for it, which one is better? If you really think about it, one is focused on keeping you controlled and the other wants to help you reach your full potential. The system I wish to explain has the notion of evolution at its core. A system that pushes you to your limits and helps you find your “true purpose”, that is a true system. Perhaps the best thing we can use this book for is to help bring about the “Ubermensch”.</w:t>
+        <w:t>Suppose you compare two systems, and find out that one values peace and maintains a stagnant environment for it, whereas the other values growth and risks disturbance of peace for it, which one is better? If you really think about it, one is focused on keeping you controlled and the other wants to help you reach your full potential. The system I wish to explain has the notion of evolution at its core. A system that pushes you to your limits and helps you find your “true purpose”, that is a true system. Perhaps the best thing we can use this book for is to help bring about the “</w:t>
+      </w:r>
+      <w:proofErr w:type="spellStart"/>
+      <w:r>
+        <w:rPr>
+          <w:rFonts w:ascii="Calibri" w:eastAsia="Calibri" w:hAnsi="Calibri" w:cs="Calibri"/>
+        </w:rPr>
+        <w:t>Ubermensch</w:t>
+      </w:r>
+      <w:proofErr w:type="spellEnd"/>
+      <w:r>
+        <w:rPr>
+          <w:rFonts w:ascii="Calibri" w:eastAsia="Calibri" w:hAnsi="Calibri" w:cs="Calibri"/>
+        </w:rPr>
+        <w:t>”.</w:t>
       </w:r>
     </w:p>
     <w:p>
@@ -733,7 +845,63 @@
         <w:rPr>
           <w:rFonts w:ascii="Calibri" w:eastAsia="Calibri" w:hAnsi="Calibri" w:cs="Calibri"/>
         </w:rPr>
-        <w:t xml:space="preserve">1590s, "pertaining to management of a household," perhaps shortened from economical, or else from French économique or directly from Latin oeconomicus "of domestic economy," from Greek oikonomikos "practiced in the management of a household or family" (also the name of a treatise by Xenophon on the duties of domestic life), hence, "frugal, thrifty," from oikonomia "household management" (see economy (n.)). Meaning "relating to the science of economics" is from 1835 and now is the main sense, economical retaining the older one of "characterized by thrift." </w:t>
+        <w:t xml:space="preserve">1590s, "pertaining to management of a household," perhaps shortened from economical, or else from French </w:t>
+      </w:r>
+      <w:proofErr w:type="spellStart"/>
+      <w:r>
+        <w:rPr>
+          <w:rFonts w:ascii="Calibri" w:eastAsia="Calibri" w:hAnsi="Calibri" w:cs="Calibri"/>
+        </w:rPr>
+        <w:t>économique</w:t>
+      </w:r>
+      <w:proofErr w:type="spellEnd"/>
+      <w:r>
+        <w:rPr>
+          <w:rFonts w:ascii="Calibri" w:eastAsia="Calibri" w:hAnsi="Calibri" w:cs="Calibri"/>
+        </w:rPr>
+        <w:t xml:space="preserve"> or directly from Latin </w:t>
+      </w:r>
+      <w:proofErr w:type="spellStart"/>
+      <w:r>
+        <w:rPr>
+          <w:rFonts w:ascii="Calibri" w:eastAsia="Calibri" w:hAnsi="Calibri" w:cs="Calibri"/>
+        </w:rPr>
+        <w:t>oeconomicus</w:t>
+      </w:r>
+      <w:proofErr w:type="spellEnd"/>
+      <w:r>
+        <w:rPr>
+          <w:rFonts w:ascii="Calibri" w:eastAsia="Calibri" w:hAnsi="Calibri" w:cs="Calibri"/>
+        </w:rPr>
+        <w:t xml:space="preserve"> "of domestic economy," from Greek </w:t>
+      </w:r>
+      <w:proofErr w:type="spellStart"/>
+      <w:r>
+        <w:rPr>
+          <w:rFonts w:ascii="Calibri" w:eastAsia="Calibri" w:hAnsi="Calibri" w:cs="Calibri"/>
+        </w:rPr>
+        <w:t>oikonomikos</w:t>
+      </w:r>
+      <w:proofErr w:type="spellEnd"/>
+      <w:r>
+        <w:rPr>
+          <w:rFonts w:ascii="Calibri" w:eastAsia="Calibri" w:hAnsi="Calibri" w:cs="Calibri"/>
+        </w:rPr>
+        <w:t xml:space="preserve"> "practiced in the management of a household or family" (also the name of a treatise by Xenophon on the duties of domestic life), hence, "frugal, thrifty," from </w:t>
+      </w:r>
+      <w:proofErr w:type="spellStart"/>
+      <w:r>
+        <w:rPr>
+          <w:rFonts w:ascii="Calibri" w:eastAsia="Calibri" w:hAnsi="Calibri" w:cs="Calibri"/>
+        </w:rPr>
+        <w:t>oikonomia</w:t>
+      </w:r>
+      <w:proofErr w:type="spellEnd"/>
+      <w:r>
+        <w:rPr>
+          <w:rFonts w:ascii="Calibri" w:eastAsia="Calibri" w:hAnsi="Calibri" w:cs="Calibri"/>
+        </w:rPr>
+        <w:t xml:space="preserve"> "household management" (see economy (n.)). Meaning "relating to the science of economics" is from 1835 and now is the main sense, economical retaining the older one of "characterized by thrift." </w:t>
       </w:r>
       <w:r>
         <w:rPr>
@@ -1498,21 +1666,7 @@
         <w:rPr>
           <w:rFonts w:ascii="Calibri" w:eastAsia="Calibri" w:hAnsi="Calibri" w:cs="Calibri"/>
         </w:rPr>
-        <w:t xml:space="preserve">"In short, the Communists everywhere support every revolutionary movement against the existing social and political order of things. In </w:t>
-      </w:r>
-      <w:proofErr w:type="gramStart"/>
-      <w:r>
-        <w:rPr>
-          <w:rFonts w:ascii="Calibri" w:eastAsia="Calibri" w:hAnsi="Calibri" w:cs="Calibri"/>
-        </w:rPr>
-        <w:t>all of</w:t>
-      </w:r>
-      <w:proofErr w:type="gramEnd"/>
-      <w:r>
-        <w:rPr>
-          <w:rFonts w:ascii="Calibri" w:eastAsia="Calibri" w:hAnsi="Calibri" w:cs="Calibri"/>
-        </w:rPr>
-        <w:t xml:space="preserve"> these movement they bring to the front, </w:t>
+        <w:t xml:space="preserve">"In short, the Communists everywhere support every revolutionary movement against the existing social and political order of things. In all of these movement they bring to the front, </w:t>
       </w:r>
       <w:r>
         <w:rPr>
@@ -1533,77 +1687,49 @@
         <w:rPr>
           <w:rFonts w:ascii="Calibri" w:eastAsia="Calibri" w:hAnsi="Calibri" w:cs="Calibri"/>
         </w:rPr>
-        <w:t xml:space="preserve">We cannot deny the corrupting nature of wealth and power in general. Greed, vanity, lust for power, gluttony and laziness are all part of human nature. Without effort, concentration, training and a strong will, one can easily be overcome by one or more of these "evils". Possession of money and property does not make it any easier to overcome them. Even though I disagree with not allowing people to possess property, I think it </w:t>
-      </w:r>
-      <w:proofErr w:type="gramStart"/>
-      <w:r>
-        <w:rPr>
-          <w:rFonts w:ascii="Calibri" w:eastAsia="Calibri" w:hAnsi="Calibri" w:cs="Calibri"/>
-        </w:rPr>
-        <w:t>definitely has</w:t>
-      </w:r>
-      <w:proofErr w:type="gramEnd"/>
-      <w:r>
-        <w:rPr>
-          <w:rFonts w:ascii="Calibri" w:eastAsia="Calibri" w:hAnsi="Calibri" w:cs="Calibri"/>
-        </w:rPr>
-        <w:t xml:space="preserve"> the benefit of reducing the chance of corruption.</w:t>
-      </w:r>
-    </w:p>
-    <w:p>
-      <w:pPr>
-        <w:spacing w:line="240" w:lineRule="auto"/>
-        <w:rPr>
-          <w:rFonts w:ascii="Calibri" w:eastAsia="Calibri" w:hAnsi="Calibri" w:cs="Calibri"/>
-        </w:rPr>
-      </w:pPr>
-      <w:r>
-        <w:rPr>
-          <w:rFonts w:ascii="Calibri" w:eastAsia="Calibri" w:hAnsi="Calibri" w:cs="Calibri"/>
-        </w:rPr>
-        <w:t xml:space="preserve">If we try to imagine a world where no one owns any property, a peaceful and prosperous world does not come to the mind. Instead, if we really think about it, it can be a very chaotic world if anyone stronger than you can take over your shelter and all your hard-earned possessions. There seems to be little point in caring about any property since none of it can really be yours. Yet, paradoxically, it also means that all of it is your </w:t>
-      </w:r>
-      <w:proofErr w:type="gramStart"/>
-      <w:r>
-        <w:rPr>
-          <w:rFonts w:ascii="Calibri" w:eastAsia="Calibri" w:hAnsi="Calibri" w:cs="Calibri"/>
-        </w:rPr>
-        <w:t>property</w:t>
-      </w:r>
-      <w:proofErr w:type="gramEnd"/>
-      <w:r>
-        <w:rPr>
-          <w:rFonts w:ascii="Calibri" w:eastAsia="Calibri" w:hAnsi="Calibri" w:cs="Calibri"/>
-        </w:rPr>
-        <w:t xml:space="preserve"> and you should take care of it. It would come down to how much people value harmony and prosperity.</w:t>
-      </w:r>
-    </w:p>
-    <w:p>
-      <w:pPr>
-        <w:spacing w:line="240" w:lineRule="auto"/>
-        <w:rPr>
-          <w:rFonts w:ascii="Calibri" w:eastAsia="Calibri" w:hAnsi="Calibri" w:cs="Calibri"/>
-        </w:rPr>
-      </w:pPr>
-      <w:r>
-        <w:rPr>
-          <w:rFonts w:ascii="Calibri" w:eastAsia="Calibri" w:hAnsi="Calibri" w:cs="Calibri"/>
-        </w:rPr>
-        <w:t xml:space="preserve">One benefit of abolishing classes and not allowing anyone to own property is that this would bring an end to class-consciousness. When people stop caring about irrelevant details and are not caught up in purely materialistic pursuits, the chance of them evolving to a higher state </w:t>
-      </w:r>
-      <w:proofErr w:type="gramStart"/>
-      <w:r>
-        <w:rPr>
-          <w:rFonts w:ascii="Calibri" w:eastAsia="Calibri" w:hAnsi="Calibri" w:cs="Calibri"/>
-        </w:rPr>
-        <w:t>increases</w:t>
-      </w:r>
-      <w:proofErr w:type="gramEnd"/>
-      <w:r>
-        <w:rPr>
-          <w:rFonts w:ascii="Calibri" w:eastAsia="Calibri" w:hAnsi="Calibri" w:cs="Calibri"/>
-        </w:rPr>
-        <w:t>. This is because they can think more purely about what kind of life they should be living and exactly what matters in this finite world. Though this might lead to Nihilism, it can also mean the rise of "Ubermensch". It seems obvious that when people stop worrying about clothes and start thinking about meaning, they will evolve.</w:t>
+        <w:t>We cannot deny the corrupting nature of wealth and power in general. Greed, vanity, lust for power, gluttony and laziness are all part of human nature. Without effort, concentration, training and a strong will, one can easily be overcome by one or more of these "evils". Possession of money and property does not make it any easier to overcome them. Even though I disagree with not allowing people to possess property, I think it definitely has the benefit of reducing the chance of corruption.</w:t>
+      </w:r>
+    </w:p>
+    <w:p>
+      <w:pPr>
+        <w:spacing w:line="240" w:lineRule="auto"/>
+        <w:rPr>
+          <w:rFonts w:ascii="Calibri" w:eastAsia="Calibri" w:hAnsi="Calibri" w:cs="Calibri"/>
+        </w:rPr>
+      </w:pPr>
+      <w:r>
+        <w:rPr>
+          <w:rFonts w:ascii="Calibri" w:eastAsia="Calibri" w:hAnsi="Calibri" w:cs="Calibri"/>
+        </w:rPr>
+        <w:t>If we try to imagine a world where no one owns any property, a peaceful and prosperous world does not come to the mind. Instead, if we really think about it, it can be a very chaotic world if anyone stronger than you can take over your shelter and all your hard-earned possessions. There seems to be little point in caring about any property since none of it can really be yours. Yet, paradoxically, it also means that all of it is your property and you should take care of it. It would come down to how much people value harmony and prosperity.</w:t>
+      </w:r>
+    </w:p>
+    <w:p>
+      <w:pPr>
+        <w:spacing w:line="240" w:lineRule="auto"/>
+        <w:rPr>
+          <w:rFonts w:ascii="Calibri" w:eastAsia="Calibri" w:hAnsi="Calibri" w:cs="Calibri"/>
+        </w:rPr>
+      </w:pPr>
+      <w:r>
+        <w:rPr>
+          <w:rFonts w:ascii="Calibri" w:eastAsia="Calibri" w:hAnsi="Calibri" w:cs="Calibri"/>
+        </w:rPr>
+        <w:t>One benefit of abolishing classes and not allowing anyone to own property is that this would bring an end to class-consciousness. When people stop caring about irrelevant details and are not caught up in purely materialistic pursuits, the chance of them evolving to a higher state increases. This is because they can think more purely about what kind of life they should be living and exactly what matters in this finite world. Though this might lead to Nihilism, it can also mean the rise of "</w:t>
+      </w:r>
+      <w:proofErr w:type="spellStart"/>
+      <w:r>
+        <w:rPr>
+          <w:rFonts w:ascii="Calibri" w:eastAsia="Calibri" w:hAnsi="Calibri" w:cs="Calibri"/>
+        </w:rPr>
+        <w:t>Ubermensch</w:t>
+      </w:r>
+      <w:proofErr w:type="spellEnd"/>
+      <w:r>
+        <w:rPr>
+          <w:rFonts w:ascii="Calibri" w:eastAsia="Calibri" w:hAnsi="Calibri" w:cs="Calibri"/>
+        </w:rPr>
+        <w:t>". It seems obvious that when people stop worrying about clothes and start thinking about meaning, they will evolve.</w:t>
       </w:r>
     </w:p>
     <w:p>
@@ -1666,49 +1792,35 @@
         <w:rPr>
           <w:rFonts w:ascii="Calibri" w:eastAsia="Calibri" w:hAnsi="Calibri" w:cs="Calibri"/>
         </w:rPr>
-        <w:t xml:space="preserve">Thinking, experimenting, analyzing and verifying increases automation, which further allows more time for repeating the activities. Availability of free time improves technology, which increases the availability of free </w:t>
-      </w:r>
-      <w:proofErr w:type="gramStart"/>
-      <w:r>
-        <w:rPr>
-          <w:rFonts w:ascii="Calibri" w:eastAsia="Calibri" w:hAnsi="Calibri" w:cs="Calibri"/>
-        </w:rPr>
-        <w:t>time</w:t>
-      </w:r>
-      <w:proofErr w:type="gramEnd"/>
-      <w:r>
-        <w:rPr>
-          <w:rFonts w:ascii="Calibri" w:eastAsia="Calibri" w:hAnsi="Calibri" w:cs="Calibri"/>
-        </w:rPr>
-        <w:t xml:space="preserve"> and the cycle continues. Since no one is dependent on any job in a Communist society, automation is not really a threat; rather, it is promoted so that humans do not have to do any boring, repetitive and disliked jobs. If a Communist society reaches a point where almost everything is automated, then people will be able to focus on discovering and inventing purely for the joy of it, rather than because of need.</w:t>
-      </w:r>
-    </w:p>
-    <w:p>
-      <w:pPr>
-        <w:spacing w:line="240" w:lineRule="auto"/>
-        <w:rPr>
-          <w:rFonts w:ascii="Calibri" w:eastAsia="Calibri" w:hAnsi="Calibri" w:cs="Calibri"/>
-        </w:rPr>
-      </w:pPr>
-      <w:r>
-        <w:rPr>
-          <w:rFonts w:ascii="Calibri" w:eastAsia="Calibri" w:hAnsi="Calibri" w:cs="Calibri"/>
-        </w:rPr>
-        <w:t xml:space="preserve">Indeed, if we </w:t>
-      </w:r>
-      <w:proofErr w:type="gramStart"/>
-      <w:r>
-        <w:rPr>
-          <w:rFonts w:ascii="Calibri" w:eastAsia="Calibri" w:hAnsi="Calibri" w:cs="Calibri"/>
-        </w:rPr>
-        <w:t>have to</w:t>
-      </w:r>
-      <w:proofErr w:type="gramEnd"/>
-      <w:r>
-        <w:rPr>
-          <w:rFonts w:ascii="Calibri" w:eastAsia="Calibri" w:hAnsi="Calibri" w:cs="Calibri"/>
-        </w:rPr>
-        <w:t xml:space="preserve"> gain the "luminous summits" of science, even philosophy and art, we have to set aside our differences, get rid of our concerns about class and luxury, overcome our "animal nature" and focus on learning. This is where I believe </w:t>
+        <w:t xml:space="preserve">Thinking, experimenting, </w:t>
+      </w:r>
+      <w:proofErr w:type="spellStart"/>
+      <w:r>
+        <w:rPr>
+          <w:rFonts w:ascii="Calibri" w:eastAsia="Calibri" w:hAnsi="Calibri" w:cs="Calibri"/>
+        </w:rPr>
+        <w:t>analyzing</w:t>
+      </w:r>
+      <w:proofErr w:type="spellEnd"/>
+      <w:r>
+        <w:rPr>
+          <w:rFonts w:ascii="Calibri" w:eastAsia="Calibri" w:hAnsi="Calibri" w:cs="Calibri"/>
+        </w:rPr>
+        <w:t xml:space="preserve"> and verifying increases automation, which further allows more time for repeating the activities. Availability of free time improves technology, which increases the availability of free time and the cycle continues. Since no one is dependent on any job in a Communist society, automation is not really a threat; rather, it is promoted so that humans do not have to do any boring, repetitive and disliked jobs. If a Communist society reaches a point where almost everything is automated, then people will be able to focus on discovering and inventing purely for the joy of it, rather than because of need.</w:t>
+      </w:r>
+    </w:p>
+    <w:p>
+      <w:pPr>
+        <w:spacing w:line="240" w:lineRule="auto"/>
+        <w:rPr>
+          <w:rFonts w:ascii="Calibri" w:eastAsia="Calibri" w:hAnsi="Calibri" w:cs="Calibri"/>
+        </w:rPr>
+      </w:pPr>
+      <w:r>
+        <w:rPr>
+          <w:rFonts w:ascii="Calibri" w:eastAsia="Calibri" w:hAnsi="Calibri" w:cs="Calibri"/>
+        </w:rPr>
+        <w:t xml:space="preserve">Indeed, if we have to gain the "luminous summits" of science, even philosophy and art, we have to set aside our differences, get rid of our concerns about class and luxury, overcome our "animal nature" and focus on learning. This is where I believe </w:t>
       </w:r>
       <w:r>
         <w:rPr>
@@ -1729,21 +1841,7 @@
         <w:rPr>
           <w:rFonts w:ascii="Calibri" w:eastAsia="Calibri" w:hAnsi="Calibri" w:cs="Calibri"/>
         </w:rPr>
-        <w:t xml:space="preserve">The realization of the futility of accumulation of wealth, the limited time we have </w:t>
-      </w:r>
-      <w:proofErr w:type="gramStart"/>
-      <w:r>
-        <w:rPr>
-          <w:rFonts w:ascii="Calibri" w:eastAsia="Calibri" w:hAnsi="Calibri" w:cs="Calibri"/>
-        </w:rPr>
-        <w:t>here</w:t>
-      </w:r>
-      <w:proofErr w:type="gramEnd"/>
-      <w:r>
-        <w:rPr>
-          <w:rFonts w:ascii="Calibri" w:eastAsia="Calibri" w:hAnsi="Calibri" w:cs="Calibri"/>
-        </w:rPr>
-        <w:t xml:space="preserve"> and the inevitability of death brings about purity of will. Well, it can bring about depression and can lead to Nihilism but that is part of the process, I think. It is only under immense pressure and heat that carbon turns into diamond. We should burn away our ignorance and embrace reality rather than falling into meaningless pursuits. This purity of will and loyalty to the truth is, in my opinion, the best outcome of an ideal Communist society. Without being honest to ourselves, we are effectively living a lie and deceiving ourselves.</w:t>
+        <w:t>The realization of the futility of accumulation of wealth, the limited time we have here and the inevitability of death brings about purity of will. Well, it can bring about depression and can lead to Nihilism but that is part of the process, I think. It is only under immense pressure and heat that carbon turns into diamond. We should burn away our ignorance and embrace reality rather than falling into meaningless pursuits. This purity of will and loyalty to the truth is, in my opinion, the best outcome of an ideal Communist society. Without being honest to ourselves, we are effectively living a lie and deceiving ourselves.</w:t>
       </w:r>
     </w:p>
     <w:p>
@@ -1813,21 +1911,7 @@
         <w:rPr>
           <w:rFonts w:ascii="Calibri" w:eastAsia="Calibri" w:hAnsi="Calibri" w:cs="Calibri"/>
         </w:rPr>
-        <w:t xml:space="preserve">- Deal with class antagonism </w:t>
-      </w:r>
-      <w:proofErr w:type="gramStart"/>
-      <w:r>
-        <w:rPr>
-          <w:rFonts w:ascii="Calibri" w:eastAsia="Calibri" w:hAnsi="Calibri" w:cs="Calibri"/>
-        </w:rPr>
-        <w:t>so as to</w:t>
-      </w:r>
-      <w:proofErr w:type="gramEnd"/>
-      <w:r>
-        <w:rPr>
-          <w:rFonts w:ascii="Calibri" w:eastAsia="Calibri" w:hAnsi="Calibri" w:cs="Calibri"/>
-        </w:rPr>
-        <w:t xml:space="preserve"> deal with the risk of major disturbance and revolt.</w:t>
+        <w:t>- Deal with class antagonism so as to deal with the risk of major disturbance and revolt.</w:t>
       </w:r>
     </w:p>
     <w:p>
@@ -2001,21 +2085,7 @@
         <w:rPr>
           <w:rFonts w:ascii="Calibri" w:eastAsia="Calibri" w:hAnsi="Calibri" w:cs="Calibri"/>
         </w:rPr>
-        <w:t xml:space="preserve">Was the "forcible overthrow of all social conditions" and "tremble" </w:t>
-      </w:r>
-      <w:proofErr w:type="gramStart"/>
-      <w:r>
-        <w:rPr>
-          <w:rFonts w:ascii="Calibri" w:eastAsia="Calibri" w:hAnsi="Calibri" w:cs="Calibri"/>
-        </w:rPr>
-        <w:t>really necessary</w:t>
-      </w:r>
-      <w:proofErr w:type="gramEnd"/>
-      <w:r>
-        <w:rPr>
-          <w:rFonts w:ascii="Calibri" w:eastAsia="Calibri" w:hAnsi="Calibri" w:cs="Calibri"/>
-        </w:rPr>
-        <w:t>? "Scholars and apologists have debated how much Marx really advocated violence, but followers like Mao, Lenin, Stalin, and Pol Pot seem to have taken 'forcible overthrow' pretty literally, and to have caused a great deal of trembling." Andrew McAfee, Why I Won't Quote Marx. While I have no reasonable grounds to predict what the real intentions of Karl Marx and Friedrich Engels were, even with the purest of intentions their ideas have led to mass exploitation. Without any property and with only one ruling class, the exploitation without resistance was inevitable.</w:t>
+        <w:t>Was the "forcible overthrow of all social conditions" and "tremble" really necessary? "Scholars and apologists have debated how much Marx really advocated violence, but followers like Mao, Lenin, Stalin, and Pol Pot seem to have taken 'forcible overthrow' pretty literally, and to have caused a great deal of trembling." Andrew McAfee, Why I Won't Quote Marx. While I have no reasonable grounds to predict what the real intentions of Karl Marx and Friedrich Engels were, even with the purest of intentions their ideas have led to mass exploitation. Without any property and with only one ruling class, the exploitation without resistance was inevitable.</w:t>
       </w:r>
     </w:p>
     <w:p>
@@ -2064,21 +2134,7 @@
         <w:rPr>
           <w:rFonts w:ascii="Calibri" w:eastAsia="Calibri" w:hAnsi="Calibri" w:cs="Calibri"/>
         </w:rPr>
-        <w:t xml:space="preserve">Who is more likely to come up with the best solution: the objective thinker or the emotional thinker? I believe we can agree that thinking objectively allows us to overcome our personal biases, not fall for illusions and come up with the solution that we might not like for personal </w:t>
-      </w:r>
-      <w:proofErr w:type="gramStart"/>
-      <w:r>
-        <w:rPr>
-          <w:rFonts w:ascii="Calibri" w:eastAsia="Calibri" w:hAnsi="Calibri" w:cs="Calibri"/>
-        </w:rPr>
-        <w:t>reasons</w:t>
-      </w:r>
-      <w:proofErr w:type="gramEnd"/>
-      <w:r>
-        <w:rPr>
-          <w:rFonts w:ascii="Calibri" w:eastAsia="Calibri" w:hAnsi="Calibri" w:cs="Calibri"/>
-        </w:rPr>
-        <w:t xml:space="preserve"> but we know it to be the best solution possible. The Communist Manifesto is a book written with blood and is a more emotional book than an objective one.</w:t>
+        <w:t>Who is more likely to come up with the best solution: the objective thinker or the emotional thinker? I believe we can agree that thinking objectively allows us to overcome our personal biases, not fall for illusions and come up with the solution that we might not like for personal reasons but we know it to be the best solution possible. The Communist Manifesto is a book written with blood and is a more emotional book than an objective one.</w:t>
       </w:r>
     </w:p>
     <w:p>
@@ -2127,21 +2183,7 @@
         <w:rPr>
           <w:rFonts w:ascii="Calibri" w:eastAsia="Calibri" w:hAnsi="Calibri" w:cs="Calibri"/>
         </w:rPr>
-        <w:t xml:space="preserve">Even though Karl Marx addressed the issue of laziness by pointing out that the bourgeois don't really need to </w:t>
-      </w:r>
-      <w:proofErr w:type="gramStart"/>
-      <w:r>
-        <w:rPr>
-          <w:rFonts w:ascii="Calibri" w:eastAsia="Calibri" w:hAnsi="Calibri" w:cs="Calibri"/>
-        </w:rPr>
-        <w:t>earn</w:t>
-      </w:r>
-      <w:proofErr w:type="gramEnd"/>
-      <w:r>
-        <w:rPr>
-          <w:rFonts w:ascii="Calibri" w:eastAsia="Calibri" w:hAnsi="Calibri" w:cs="Calibri"/>
-        </w:rPr>
-        <w:t xml:space="preserve"> but they are not lazy, then why would people be lazy when they don't need to earn, however, a significant point to notice here is that wealth and respect still motivate the bourgeois to earn more. They compete with other bourgeois. Without any incentive of wealth or property, it will be difficult to motivate people to do difficult tasks.</w:t>
+        <w:t>Even though Karl Marx addressed the issue of laziness by pointing out that the bourgeois don't really need to earn but they are not lazy, then why would people be lazy when they don't need to earn, however, a significant point to notice here is that wealth and respect still motivate the bourgeois to earn more. They compete with other bourgeois. Without any incentive of wealth or property, it will be difficult to motivate people to do difficult tasks.</w:t>
       </w:r>
     </w:p>
     <w:p>
@@ -2183,21 +2225,21 @@
         <w:rPr>
           <w:rFonts w:ascii="Calibri" w:eastAsia="Calibri" w:hAnsi="Calibri" w:cs="Calibri"/>
         </w:rPr>
-        <w:t xml:space="preserve">"For as soon as the distribution of labor comes into being, each man has </w:t>
-      </w:r>
-      <w:proofErr w:type="gramStart"/>
-      <w:r>
-        <w:rPr>
-          <w:rFonts w:ascii="Calibri" w:eastAsia="Calibri" w:hAnsi="Calibri" w:cs="Calibri"/>
-        </w:rPr>
-        <w:t>a particular, exclusive</w:t>
-      </w:r>
-      <w:proofErr w:type="gramEnd"/>
-      <w:r>
-        <w:rPr>
-          <w:rFonts w:ascii="Calibri" w:eastAsia="Calibri" w:hAnsi="Calibri" w:cs="Calibri"/>
-        </w:rPr>
-        <w:t xml:space="preserve"> sphere of activity, which is </w:t>
+        <w:t xml:space="preserve">"For as soon as the distribution of </w:t>
+      </w:r>
+      <w:proofErr w:type="spellStart"/>
+      <w:r>
+        <w:rPr>
+          <w:rFonts w:ascii="Calibri" w:eastAsia="Calibri" w:hAnsi="Calibri" w:cs="Calibri"/>
+        </w:rPr>
+        <w:t>labor</w:t>
+      </w:r>
+      <w:proofErr w:type="spellEnd"/>
+      <w:r>
+        <w:rPr>
+          <w:rFonts w:ascii="Calibri" w:eastAsia="Calibri" w:hAnsi="Calibri" w:cs="Calibri"/>
+        </w:rPr>
+        <w:t xml:space="preserve"> comes into being, each man has a particular, exclusive sphere of activity, which is </w:t>
       </w:r>
       <w:r>
         <w:rPr>
@@ -2350,21 +2392,49 @@
         <w:rPr>
           <w:rFonts w:ascii="Calibri" w:eastAsia="Calibri" w:hAnsi="Calibri" w:cs="Calibri"/>
         </w:rPr>
-        <w:t>It seems unreasonable to doubt the "purity of will" of the authors of The Communist Manifesto. They honestly analyzed the world around them. They saw how miserable the proletariats were. They realized the huge difference in the living standards of the bourgeois and the proletariat. They felt the invisible chains of the "unlucky ones". They highlighted the significance of class antagonism. It can be argued that it was only humane to try to get rid of the chains and deal with, what they believed to be the root cause of problems, class antagonism.</w:t>
-      </w:r>
-    </w:p>
-    <w:p>
-      <w:pPr>
-        <w:spacing w:line="240" w:lineRule="auto"/>
-        <w:rPr>
-          <w:rFonts w:ascii="Calibri" w:eastAsia="Calibri" w:hAnsi="Calibri" w:cs="Calibri"/>
-        </w:rPr>
-      </w:pPr>
-      <w:r>
-        <w:rPr>
-          <w:rFonts w:ascii="Calibri" w:eastAsia="Calibri" w:hAnsi="Calibri" w:cs="Calibri"/>
-        </w:rPr>
-        <w:t>Perhaps Communism is an approach by the intellectuals for intellectuals to live as intellectuals. It focuses on the significance of a community and brotherhood, freedom from materialistic pursuits, attainment of knowledge for purely the value of it rather than for monetary reasons, advancement of science and technology, automating the boring and disliked jobs, individualism and purity. These, along with the promotion of free education and condemnation of child labor, are clearly appreciable.</w:t>
+        <w:t xml:space="preserve">It seems unreasonable to doubt the "purity of will" of the authors of The Communist Manifesto. They honestly </w:t>
+      </w:r>
+      <w:proofErr w:type="spellStart"/>
+      <w:r>
+        <w:rPr>
+          <w:rFonts w:ascii="Calibri" w:eastAsia="Calibri" w:hAnsi="Calibri" w:cs="Calibri"/>
+        </w:rPr>
+        <w:t>analyzed</w:t>
+      </w:r>
+      <w:proofErr w:type="spellEnd"/>
+      <w:r>
+        <w:rPr>
+          <w:rFonts w:ascii="Calibri" w:eastAsia="Calibri" w:hAnsi="Calibri" w:cs="Calibri"/>
+        </w:rPr>
+        <w:t xml:space="preserve"> the world around them. They saw how miserable the proletariats were. They realized the huge difference in the living standards of the bourgeois and the proletariat. They felt the invisible chains of the "unlucky ones". They highlighted the significance of class antagonism. It can be argued that it was only humane to try to get rid of the chains and deal with, what they believed to be the root cause of problems, class antagonism.</w:t>
+      </w:r>
+    </w:p>
+    <w:p>
+      <w:pPr>
+        <w:spacing w:line="240" w:lineRule="auto"/>
+        <w:rPr>
+          <w:rFonts w:ascii="Calibri" w:eastAsia="Calibri" w:hAnsi="Calibri" w:cs="Calibri"/>
+        </w:rPr>
+      </w:pPr>
+      <w:r>
+        <w:rPr>
+          <w:rFonts w:ascii="Calibri" w:eastAsia="Calibri" w:hAnsi="Calibri" w:cs="Calibri"/>
+        </w:rPr>
+        <w:t xml:space="preserve">Perhaps Communism is an approach by the intellectuals for intellectuals to live as intellectuals. It focuses on the significance of a community and brotherhood, freedom from materialistic pursuits, attainment of knowledge for purely the value of it rather than for monetary reasons, advancement of science and technology, automating the boring and disliked jobs, individualism and purity. These, along with the promotion of free education and condemnation of child </w:t>
+      </w:r>
+      <w:proofErr w:type="spellStart"/>
+      <w:r>
+        <w:rPr>
+          <w:rFonts w:ascii="Calibri" w:eastAsia="Calibri" w:hAnsi="Calibri" w:cs="Calibri"/>
+        </w:rPr>
+        <w:t>labor</w:t>
+      </w:r>
+      <w:proofErr w:type="spellEnd"/>
+      <w:r>
+        <w:rPr>
+          <w:rFonts w:ascii="Calibri" w:eastAsia="Calibri" w:hAnsi="Calibri" w:cs="Calibri"/>
+        </w:rPr>
+        <w:t>, are clearly appreciable.</w:t>
       </w:r>
     </w:p>
     <w:p>
@@ -2507,21 +2577,7 @@
         <w:rPr>
           <w:rFonts w:ascii="Calibri" w:eastAsia="Calibri" w:hAnsi="Calibri" w:cs="Calibri"/>
         </w:rPr>
-        <w:t xml:space="preserve">Capitalism punishes misuse of capital and irresponsible consumption. Those who have excessive wealth can afford </w:t>
-      </w:r>
-      <w:proofErr w:type="gramStart"/>
-      <w:r>
-        <w:rPr>
-          <w:rFonts w:ascii="Calibri" w:eastAsia="Calibri" w:hAnsi="Calibri" w:cs="Calibri"/>
-        </w:rPr>
-        <w:t>extravagance</w:t>
-      </w:r>
-      <w:proofErr w:type="gramEnd"/>
-      <w:r>
-        <w:rPr>
-          <w:rFonts w:ascii="Calibri" w:eastAsia="Calibri" w:hAnsi="Calibri" w:cs="Calibri"/>
-        </w:rPr>
-        <w:t xml:space="preserve"> but their extravagance is what improves the condition of their suppliers. Their suppliers may not necessarily be wealthy. So, capital flows from unproductive hands to productive hands. When people who cannot afford irresponsible consumption do not manage their expenses, they </w:t>
+        <w:t xml:space="preserve">Capitalism punishes misuse of capital and irresponsible consumption. Those who have excessive wealth can afford extravagance but their extravagance is what improves the condition of their suppliers. Their suppliers may not necessarily be wealthy. So, capital flows from unproductive hands to productive hands. When people who cannot afford irresponsible consumption do not manage their expenses, they </w:t>
       </w:r>
       <w:r>
         <w:rPr>
@@ -2556,49 +2612,35 @@
         <w:rPr>
           <w:rFonts w:ascii="Calibri" w:eastAsia="Calibri" w:hAnsi="Calibri" w:cs="Calibri"/>
         </w:rPr>
-        <w:t xml:space="preserve">"In general, if any branch of trade, or any division of labor, be advantageous to the public, the freer and more general the competition, it will always be the more so." - Adam Smith, The Wealth </w:t>
-      </w:r>
-      <w:proofErr w:type="gramStart"/>
-      <w:r>
-        <w:rPr>
-          <w:rFonts w:ascii="Calibri" w:eastAsia="Calibri" w:hAnsi="Calibri" w:cs="Calibri"/>
-        </w:rPr>
-        <w:t>Of</w:t>
-      </w:r>
-      <w:proofErr w:type="gramEnd"/>
-      <w:r>
-        <w:rPr>
-          <w:rFonts w:ascii="Calibri" w:eastAsia="Calibri" w:hAnsi="Calibri" w:cs="Calibri"/>
-        </w:rPr>
-        <w:t xml:space="preserve"> Nations, Book II</w:t>
-      </w:r>
-    </w:p>
-    <w:p>
-      <w:pPr>
-        <w:spacing w:line="240" w:lineRule="auto"/>
-        <w:rPr>
-          <w:rFonts w:ascii="Calibri" w:eastAsia="Calibri" w:hAnsi="Calibri" w:cs="Calibri"/>
-        </w:rPr>
-      </w:pPr>
-      <w:r>
-        <w:rPr>
-          <w:rFonts w:ascii="Calibri" w:eastAsia="Calibri" w:hAnsi="Calibri" w:cs="Calibri"/>
-        </w:rPr>
-        <w:t xml:space="preserve">"Consumption is the sole end and purpose of all production; and the interest of the producer ought to be attended to, only so far as it may be necessary for promoting that of the consumer." - Adam Smith, The Wealth </w:t>
-      </w:r>
-      <w:proofErr w:type="gramStart"/>
-      <w:r>
-        <w:rPr>
-          <w:rFonts w:ascii="Calibri" w:eastAsia="Calibri" w:hAnsi="Calibri" w:cs="Calibri"/>
-        </w:rPr>
-        <w:t>Of</w:t>
-      </w:r>
-      <w:proofErr w:type="gramEnd"/>
-      <w:r>
-        <w:rPr>
-          <w:rFonts w:ascii="Calibri" w:eastAsia="Calibri" w:hAnsi="Calibri" w:cs="Calibri"/>
-        </w:rPr>
-        <w:t xml:space="preserve"> Nations, Book IV</w:t>
+        <w:t xml:space="preserve">"In general, if any branch of trade, or any division of </w:t>
+      </w:r>
+      <w:proofErr w:type="spellStart"/>
+      <w:r>
+        <w:rPr>
+          <w:rFonts w:ascii="Calibri" w:eastAsia="Calibri" w:hAnsi="Calibri" w:cs="Calibri"/>
+        </w:rPr>
+        <w:t>labor</w:t>
+      </w:r>
+      <w:proofErr w:type="spellEnd"/>
+      <w:r>
+        <w:rPr>
+          <w:rFonts w:ascii="Calibri" w:eastAsia="Calibri" w:hAnsi="Calibri" w:cs="Calibri"/>
+        </w:rPr>
+        <w:t>, be advantageous to the public, the freer and more general the competition, it will always be the more so." - Adam Smith, The Wealth Of Nations, Book II</w:t>
+      </w:r>
+    </w:p>
+    <w:p>
+      <w:pPr>
+        <w:spacing w:line="240" w:lineRule="auto"/>
+        <w:rPr>
+          <w:rFonts w:ascii="Calibri" w:eastAsia="Calibri" w:hAnsi="Calibri" w:cs="Calibri"/>
+        </w:rPr>
+      </w:pPr>
+      <w:r>
+        <w:rPr>
+          <w:rFonts w:ascii="Calibri" w:eastAsia="Calibri" w:hAnsi="Calibri" w:cs="Calibri"/>
+        </w:rPr>
+        <w:t>"Consumption is the sole end and purpose of all production; and the interest of the producer ought to be attended to, only so far as it may be necessary for promoting that of the consumer." - Adam Smith, The Wealth Of Nations, Book IV</w:t>
       </w:r>
     </w:p>
     <w:p>
@@ -2626,154 +2668,98 @@
         <w:rPr>
           <w:rFonts w:ascii="Calibri" w:eastAsia="Calibri" w:hAnsi="Calibri" w:cs="Calibri"/>
         </w:rPr>
-        <w:t xml:space="preserve">Is it not obvious that in a highly competitive market, prices will be lower than if competition was low? Goods, services and labor will become cheaper because of abundance and our natural tendency to give a better deal than our competitors. Where production becomes uneconomic, it quickly ceases to exist because it is exceedingly difficult for it to survive in a more </w:t>
+        <w:t xml:space="preserve">Is it not obvious that in a highly competitive market, prices will be lower than if competition was low? Goods, services and </w:t>
+      </w:r>
+      <w:proofErr w:type="spellStart"/>
+      <w:r>
+        <w:rPr>
+          <w:rFonts w:ascii="Calibri" w:eastAsia="Calibri" w:hAnsi="Calibri" w:cs="Calibri"/>
+        </w:rPr>
+        <w:t>labor</w:t>
+      </w:r>
+      <w:proofErr w:type="spellEnd"/>
+      <w:r>
+        <w:rPr>
+          <w:rFonts w:ascii="Calibri" w:eastAsia="Calibri" w:hAnsi="Calibri" w:cs="Calibri"/>
+        </w:rPr>
+        <w:t xml:space="preserve"> will become cheaper because of abundance and our natural tendency to give a better deal than our competitors. Where production becomes uneconomic, it quickly ceases to exist because it is exceedingly difficult for it to survive in a more </w:t>
       </w:r>
       <w:r>
         <w:rPr>
           <w:rFonts w:ascii="Calibri" w:eastAsia="Calibri" w:hAnsi="Calibri" w:cs="Calibri"/>
         </w:rPr>
         <w:lastRenderedPageBreak/>
-        <w:t xml:space="preserve">competitive market than a non-competitive one. In a non-competitive market, inefficient production can be compensated by setting higher </w:t>
-      </w:r>
-      <w:proofErr w:type="gramStart"/>
-      <w:r>
-        <w:rPr>
-          <w:rFonts w:ascii="Calibri" w:eastAsia="Calibri" w:hAnsi="Calibri" w:cs="Calibri"/>
-        </w:rPr>
-        <w:t>prices</w:t>
-      </w:r>
-      <w:proofErr w:type="gramEnd"/>
-      <w:r>
-        <w:rPr>
-          <w:rFonts w:ascii="Calibri" w:eastAsia="Calibri" w:hAnsi="Calibri" w:cs="Calibri"/>
-        </w:rPr>
-        <w:t xml:space="preserve"> but this is not feasible in a more competitive market.</w:t>
-      </w:r>
-    </w:p>
-    <w:p>
-      <w:pPr>
-        <w:spacing w:line="240" w:lineRule="auto"/>
-        <w:rPr>
-          <w:rFonts w:ascii="Calibri" w:eastAsia="Calibri" w:hAnsi="Calibri" w:cs="Calibri"/>
-        </w:rPr>
-      </w:pPr>
-      <w:r>
-        <w:rPr>
-          <w:rFonts w:ascii="Calibri" w:eastAsia="Calibri" w:hAnsi="Calibri" w:cs="Calibri"/>
-        </w:rPr>
-        <w:t xml:space="preserve">This need for higher competition naturally promotes better education and more liberty for everyone. The wealthy </w:t>
-      </w:r>
-      <w:proofErr w:type="gramStart"/>
-      <w:r>
-        <w:rPr>
-          <w:rFonts w:ascii="Calibri" w:eastAsia="Calibri" w:hAnsi="Calibri" w:cs="Calibri"/>
-        </w:rPr>
-        <w:t>employers</w:t>
-      </w:r>
-      <w:proofErr w:type="gramEnd"/>
-      <w:r>
-        <w:rPr>
-          <w:rFonts w:ascii="Calibri" w:eastAsia="Calibri" w:hAnsi="Calibri" w:cs="Calibri"/>
-        </w:rPr>
-        <w:t xml:space="preserve"> benefit from abundance of labor because this means lower cost of labor. So, this means they naturally promote the advancement of people so that they can provide better goods and services while also increasing their profits. The wealthy get </w:t>
-      </w:r>
-      <w:proofErr w:type="gramStart"/>
-      <w:r>
-        <w:rPr>
-          <w:rFonts w:ascii="Calibri" w:eastAsia="Calibri" w:hAnsi="Calibri" w:cs="Calibri"/>
-        </w:rPr>
-        <w:t>wealthier</w:t>
-      </w:r>
-      <w:proofErr w:type="gramEnd"/>
-      <w:r>
-        <w:rPr>
-          <w:rFonts w:ascii="Calibri" w:eastAsia="Calibri" w:hAnsi="Calibri" w:cs="Calibri"/>
-        </w:rPr>
-        <w:t xml:space="preserve"> and the common people become more skilled. This natural increase in knowledge and expertise can be argued to be our evolution.</w:t>
-      </w:r>
-    </w:p>
-    <w:p>
-      <w:pPr>
-        <w:spacing w:line="240" w:lineRule="auto"/>
-        <w:rPr>
-          <w:rFonts w:ascii="Calibri" w:eastAsia="Calibri" w:hAnsi="Calibri" w:cs="Calibri"/>
-        </w:rPr>
-      </w:pPr>
-      <w:r>
-        <w:rPr>
-          <w:rFonts w:ascii="Calibri" w:eastAsia="Calibri" w:hAnsi="Calibri" w:cs="Calibri"/>
-        </w:rPr>
-        <w:t xml:space="preserve">The competitive and brutal but rewarding environment set in a capitalist society is quite ideal for our evolution. This is because it pushes us to our limits, not just to survive but to win and prove ourselves better than our competitors. The suffering of being penniless and the pleasure of being able to buy whatever we want are both effective factors for making us put in the maximum possible effort. To run a successful </w:t>
-      </w:r>
-      <w:proofErr w:type="gramStart"/>
-      <w:r>
-        <w:rPr>
-          <w:rFonts w:ascii="Calibri" w:eastAsia="Calibri" w:hAnsi="Calibri" w:cs="Calibri"/>
-        </w:rPr>
-        <w:t>business</w:t>
-      </w:r>
-      <w:proofErr w:type="gramEnd"/>
-      <w:r>
-        <w:rPr>
-          <w:rFonts w:ascii="Calibri" w:eastAsia="Calibri" w:hAnsi="Calibri" w:cs="Calibri"/>
-        </w:rPr>
-        <w:t xml:space="preserve"> we have to find the right problems to solve and the right way to solve them. This way, our </w:t>
-      </w:r>
-      <w:proofErr w:type="gramStart"/>
-      <w:r>
-        <w:rPr>
-          <w:rFonts w:ascii="Calibri" w:eastAsia="Calibri" w:hAnsi="Calibri" w:cs="Calibri"/>
-        </w:rPr>
-        <w:t>problem solving</w:t>
-      </w:r>
-      <w:proofErr w:type="gramEnd"/>
-      <w:r>
-        <w:rPr>
-          <w:rFonts w:ascii="Calibri" w:eastAsia="Calibri" w:hAnsi="Calibri" w:cs="Calibri"/>
-        </w:rPr>
-        <w:t xml:space="preserve"> skills are enhanced.</w:t>
-      </w:r>
-    </w:p>
-    <w:p>
-      <w:pPr>
-        <w:spacing w:line="240" w:lineRule="auto"/>
-        <w:rPr>
-          <w:rFonts w:ascii="Calibri" w:eastAsia="Calibri" w:hAnsi="Calibri" w:cs="Calibri"/>
-        </w:rPr>
-      </w:pPr>
-      <w:r>
-        <w:rPr>
-          <w:rFonts w:ascii="Calibri" w:eastAsia="Calibri" w:hAnsi="Calibri" w:cs="Calibri"/>
-        </w:rPr>
-        <w:t xml:space="preserve">Companies who keep using and improving latest technologies are normally the ones who have the competitive edge. To keep up with the competition, competitors </w:t>
-      </w:r>
-      <w:proofErr w:type="gramStart"/>
-      <w:r>
-        <w:rPr>
-          <w:rFonts w:ascii="Calibri" w:eastAsia="Calibri" w:hAnsi="Calibri" w:cs="Calibri"/>
-        </w:rPr>
-        <w:t>have to</w:t>
-      </w:r>
-      <w:proofErr w:type="gramEnd"/>
-      <w:r>
-        <w:rPr>
-          <w:rFonts w:ascii="Calibri" w:eastAsia="Calibri" w:hAnsi="Calibri" w:cs="Calibri"/>
-        </w:rPr>
-        <w:t xml:space="preserve"> come up with at least similar or preferably better technology; otherwise, they suffer from lower rates of profit or even losses and become unsustainable. </w:t>
-      </w:r>
-      <w:proofErr w:type="gramStart"/>
-      <w:r>
-        <w:rPr>
-          <w:rFonts w:ascii="Calibri" w:eastAsia="Calibri" w:hAnsi="Calibri" w:cs="Calibri"/>
-        </w:rPr>
-        <w:t>So</w:t>
-      </w:r>
-      <w:proofErr w:type="gramEnd"/>
-      <w:r>
-        <w:rPr>
-          <w:rFonts w:ascii="Calibri" w:eastAsia="Calibri" w:hAnsi="Calibri" w:cs="Calibri"/>
-        </w:rPr>
-        <w:t xml:space="preserve"> we can say, in a way Capitalism is responsible for the rapid advancement in science and technology. Without the profit incentive and death threat, it seems unlikely that such rapid growth is possible.</w:t>
+        <w:t>competitive market than a non-competitive one. In a non-competitive market, inefficient production can be compensated by setting higher prices but this is not feasible in a more competitive market.</w:t>
+      </w:r>
+    </w:p>
+    <w:p>
+      <w:pPr>
+        <w:spacing w:line="240" w:lineRule="auto"/>
+        <w:rPr>
+          <w:rFonts w:ascii="Calibri" w:eastAsia="Calibri" w:hAnsi="Calibri" w:cs="Calibri"/>
+        </w:rPr>
+      </w:pPr>
+      <w:r>
+        <w:rPr>
+          <w:rFonts w:ascii="Calibri" w:eastAsia="Calibri" w:hAnsi="Calibri" w:cs="Calibri"/>
+        </w:rPr>
+        <w:t xml:space="preserve">This need for higher competition naturally promotes better education and more liberty for everyone. The wealthy employers benefit from abundance of </w:t>
+      </w:r>
+      <w:proofErr w:type="spellStart"/>
+      <w:r>
+        <w:rPr>
+          <w:rFonts w:ascii="Calibri" w:eastAsia="Calibri" w:hAnsi="Calibri" w:cs="Calibri"/>
+        </w:rPr>
+        <w:t>labor</w:t>
+      </w:r>
+      <w:proofErr w:type="spellEnd"/>
+      <w:r>
+        <w:rPr>
+          <w:rFonts w:ascii="Calibri" w:eastAsia="Calibri" w:hAnsi="Calibri" w:cs="Calibri"/>
+        </w:rPr>
+        <w:t xml:space="preserve"> because this means lower cost of </w:t>
+      </w:r>
+      <w:proofErr w:type="spellStart"/>
+      <w:r>
+        <w:rPr>
+          <w:rFonts w:ascii="Calibri" w:eastAsia="Calibri" w:hAnsi="Calibri" w:cs="Calibri"/>
+        </w:rPr>
+        <w:t>labor</w:t>
+      </w:r>
+      <w:proofErr w:type="spellEnd"/>
+      <w:r>
+        <w:rPr>
+          <w:rFonts w:ascii="Calibri" w:eastAsia="Calibri" w:hAnsi="Calibri" w:cs="Calibri"/>
+        </w:rPr>
+        <w:t>. So, this means they naturally promote the advancement of people so that they can provide better goods and services while also increasing their profits. The wealthy get wealthier and the common people become more skilled. This natural increase in knowledge and expertise can be argued to be our evolution.</w:t>
+      </w:r>
+    </w:p>
+    <w:p>
+      <w:pPr>
+        <w:spacing w:line="240" w:lineRule="auto"/>
+        <w:rPr>
+          <w:rFonts w:ascii="Calibri" w:eastAsia="Calibri" w:hAnsi="Calibri" w:cs="Calibri"/>
+        </w:rPr>
+      </w:pPr>
+      <w:r>
+        <w:rPr>
+          <w:rFonts w:ascii="Calibri" w:eastAsia="Calibri" w:hAnsi="Calibri" w:cs="Calibri"/>
+        </w:rPr>
+        <w:t>The competitive and brutal but rewarding environment set in a capitalist society is quite ideal for our evolution. This is because it pushes us to our limits, not just to survive but to win and prove ourselves better than our competitors. The suffering of being penniless and the pleasure of being able to buy whatever we want are both effective factors for making us put in the maximum possible effort. To run a successful business we have to find the right problems to solve and the right way to solve them. This way, our problem solving skills are enhanced.</w:t>
+      </w:r>
+    </w:p>
+    <w:p>
+      <w:pPr>
+        <w:spacing w:line="240" w:lineRule="auto"/>
+        <w:rPr>
+          <w:rFonts w:ascii="Calibri" w:eastAsia="Calibri" w:hAnsi="Calibri" w:cs="Calibri"/>
+        </w:rPr>
+      </w:pPr>
+      <w:r>
+        <w:rPr>
+          <w:rFonts w:ascii="Calibri" w:eastAsia="Calibri" w:hAnsi="Calibri" w:cs="Calibri"/>
+        </w:rPr>
+        <w:t>Companies who keep using and improving latest technologies are normally the ones who have the competitive edge. To keep up with the competition, competitors have to come up with at least similar or preferably better technology; otherwise, they suffer from lower rates of profit or even losses and become unsustainable. So we can say, in a way Capitalism is responsible for the rapid advancement in science and technology. Without the profit incentive and death threat, it seems unlikely that such rapid growth is possible.</w:t>
       </w:r>
     </w:p>
     <w:p>
@@ -2808,72 +2794,50 @@
         <w:rPr>
           <w:rFonts w:ascii="Calibri" w:eastAsia="Calibri" w:hAnsi="Calibri" w:cs="Calibri"/>
         </w:rPr>
-        <w:t xml:space="preserve">It can be argued that people perform tasks better when their performance directly affects their own well-being. Companies who take better care of customers' needs generate more wealth than their competitors because customers are more willing to pay them than their competitors. So, we can argue that companies have to perform at a certain level in order to compete with their </w:t>
-      </w:r>
-      <w:proofErr w:type="gramStart"/>
-      <w:r>
-        <w:rPr>
-          <w:rFonts w:ascii="Calibri" w:eastAsia="Calibri" w:hAnsi="Calibri" w:cs="Calibri"/>
-        </w:rPr>
-        <w:t>competitors;</w:t>
-      </w:r>
-      <w:proofErr w:type="gramEnd"/>
-      <w:r>
-        <w:rPr>
-          <w:rFonts w:ascii="Calibri" w:eastAsia="Calibri" w:hAnsi="Calibri" w:cs="Calibri"/>
-        </w:rPr>
-        <w:t xml:space="preserve"> which means that our needs are more likely to be better taken care of in Capitalism by private for-profit companies than non-profit organizations.</w:t>
-      </w:r>
-    </w:p>
-    <w:p>
-      <w:pPr>
-        <w:spacing w:line="240" w:lineRule="auto"/>
-        <w:rPr>
-          <w:rFonts w:ascii="Calibri" w:eastAsia="Calibri" w:hAnsi="Calibri" w:cs="Calibri"/>
-        </w:rPr>
-      </w:pPr>
-      <w:r>
-        <w:rPr>
-          <w:rFonts w:ascii="Calibri" w:eastAsia="Calibri" w:hAnsi="Calibri" w:cs="Calibri"/>
-        </w:rPr>
-        <w:t xml:space="preserve">Without the fear of losing customers and bankruptcy, leaders might not perform at the level they would if they did have this fear. With a proper justice system and a medium for voicing our suggestions, companies who depend on us for their profits perform the best they can to fulfill our desires to maintain a decent reputation. Without a certain level of competition, it seems unlikely that we would have these benefits. The efforts of politicians and </w:t>
-      </w:r>
-      <w:proofErr w:type="gramStart"/>
-      <w:r>
-        <w:rPr>
-          <w:rFonts w:ascii="Calibri" w:eastAsia="Calibri" w:hAnsi="Calibri" w:cs="Calibri"/>
-        </w:rPr>
-        <w:t>business-people</w:t>
-      </w:r>
-      <w:proofErr w:type="gramEnd"/>
-      <w:r>
-        <w:rPr>
-          <w:rFonts w:ascii="Calibri" w:eastAsia="Calibri" w:hAnsi="Calibri" w:cs="Calibri"/>
-        </w:rPr>
-        <w:t xml:space="preserve"> to diminish competition and freedom should therefore be resisted.</w:t>
-      </w:r>
-    </w:p>
-    <w:p>
-      <w:pPr>
-        <w:spacing w:line="240" w:lineRule="auto"/>
-        <w:rPr>
-          <w:rFonts w:ascii="Calibri" w:eastAsia="Calibri" w:hAnsi="Calibri" w:cs="Calibri"/>
-        </w:rPr>
-      </w:pPr>
-      <w:r>
-        <w:rPr>
-          <w:rFonts w:ascii="Calibri" w:eastAsia="Calibri" w:hAnsi="Calibri" w:cs="Calibri"/>
-        </w:rPr>
-        <w:t xml:space="preserve">"It is only under the shelter of the civil magistrate that the owner of that valuable property, which is acquired by the labor of many years, or perhaps of many successive generations, can sleep a single night in security. He is at all times surrounded by unknown enemies, whom, though he never provoked, he can never appease, and from whose injustice he can be protected only by the powerful arm of the civil magistrate continually held up to chastise it." - Adam Smith, The Wealth of Nations, </w:t>
-      </w:r>
-      <w:proofErr w:type="gramStart"/>
-      <w:r>
-        <w:rPr>
-          <w:rFonts w:ascii="Calibri" w:eastAsia="Calibri" w:hAnsi="Calibri" w:cs="Calibri"/>
-        </w:rPr>
-        <w:t>Book  V</w:t>
-      </w:r>
-      <w:proofErr w:type="gramEnd"/>
+        <w:t>It can be argued that people perform tasks better when their performance directly affects their own well-being. Companies who take better care of customers' needs generate more wealth than their competitors because customers are more willing to pay them than their competitors. So, we can argue that companies have to perform at a certain level in order to compete with their competitors; which means that our needs are more likely to be better taken care of in Capitalism by private for-profit companies than non-profit organizations.</w:t>
+      </w:r>
+    </w:p>
+    <w:p>
+      <w:pPr>
+        <w:spacing w:line="240" w:lineRule="auto"/>
+        <w:rPr>
+          <w:rFonts w:ascii="Calibri" w:eastAsia="Calibri" w:hAnsi="Calibri" w:cs="Calibri"/>
+        </w:rPr>
+      </w:pPr>
+      <w:r>
+        <w:rPr>
+          <w:rFonts w:ascii="Calibri" w:eastAsia="Calibri" w:hAnsi="Calibri" w:cs="Calibri"/>
+        </w:rPr>
+        <w:t>Without the fear of losing customers and bankruptcy, leaders might not perform at the level they would if they did have this fear. With a proper justice system and a medium for voicing our suggestions, companies who depend on us for their profits perform the best they can to fulfill our desires to maintain a decent reputation. Without a certain level of competition, it seems unlikely that we would have these benefits. The efforts of politicians and business-people to diminish competition and freedom should therefore be resisted.</w:t>
+      </w:r>
+    </w:p>
+    <w:p>
+      <w:pPr>
+        <w:spacing w:line="240" w:lineRule="auto"/>
+        <w:rPr>
+          <w:rFonts w:ascii="Calibri" w:eastAsia="Calibri" w:hAnsi="Calibri" w:cs="Calibri"/>
+        </w:rPr>
+      </w:pPr>
+      <w:r>
+        <w:rPr>
+          <w:rFonts w:ascii="Calibri" w:eastAsia="Calibri" w:hAnsi="Calibri" w:cs="Calibri"/>
+        </w:rPr>
+        <w:t xml:space="preserve">"It is only under the shelter of the civil magistrate that the owner of that valuable property, which is acquired by the </w:t>
+      </w:r>
+      <w:proofErr w:type="spellStart"/>
+      <w:r>
+        <w:rPr>
+          <w:rFonts w:ascii="Calibri" w:eastAsia="Calibri" w:hAnsi="Calibri" w:cs="Calibri"/>
+        </w:rPr>
+        <w:t>labor</w:t>
+      </w:r>
+      <w:proofErr w:type="spellEnd"/>
+      <w:r>
+        <w:rPr>
+          <w:rFonts w:ascii="Calibri" w:eastAsia="Calibri" w:hAnsi="Calibri" w:cs="Calibri"/>
+        </w:rPr>
+        <w:t xml:space="preserve"> of many years, or perhaps of many successive generations, can sleep a single night in security. He is at all times surrounded by unknown enemies, whom, though he never provoked, he can never appease, and from whose injustice he can be protected only by the powerful arm of the civil magistrate continually held up to chastise it." - Adam Smith, The Wealth of Nations, Book  V</w:t>
+      </w:r>
     </w:p>
     <w:p>
       <w:pPr>
@@ -2907,99 +2871,63 @@
         <w:rPr>
           <w:rFonts w:ascii="Calibri" w:eastAsia="Calibri" w:hAnsi="Calibri" w:cs="Calibri"/>
         </w:rPr>
-        <w:t xml:space="preserve">"Civil government, so far as it is instituted for the security of property, is in reality instituted for the defence of the rich against the poor, or of those who have some property against those who have none at all." - Adam Smith, The Wealth of Nations, </w:t>
-      </w:r>
-      <w:proofErr w:type="gramStart"/>
-      <w:r>
-        <w:rPr>
-          <w:rFonts w:ascii="Calibri" w:eastAsia="Calibri" w:hAnsi="Calibri" w:cs="Calibri"/>
-        </w:rPr>
-        <w:t>Book  V</w:t>
-      </w:r>
-      <w:proofErr w:type="gramEnd"/>
-    </w:p>
-    <w:p>
-      <w:pPr>
-        <w:spacing w:line="240" w:lineRule="auto"/>
-        <w:rPr>
-          <w:rFonts w:ascii="Calibri" w:eastAsia="Calibri" w:hAnsi="Calibri" w:cs="Calibri"/>
-        </w:rPr>
-      </w:pPr>
-      <w:r>
-        <w:rPr>
-          <w:rFonts w:ascii="Calibri" w:eastAsia="Calibri" w:hAnsi="Calibri" w:cs="Calibri"/>
-        </w:rPr>
-        <w:t xml:space="preserve">When war is financed through taxes, rather than loans, private capitals suffer greatly and if progressive taxation is implemented, the wealthy ones or the ruling class suffer the most. Therefore, true capitalists desire to get the war financed through loans or to put an end to the war. </w:t>
-      </w:r>
-      <w:proofErr w:type="gramStart"/>
-      <w:r>
-        <w:rPr>
-          <w:rFonts w:ascii="Calibri" w:eastAsia="Calibri" w:hAnsi="Calibri" w:cs="Calibri"/>
-        </w:rPr>
-        <w:t>So</w:t>
-      </w:r>
-      <w:proofErr w:type="gramEnd"/>
-      <w:r>
-        <w:rPr>
-          <w:rFonts w:ascii="Calibri" w:eastAsia="Calibri" w:hAnsi="Calibri" w:cs="Calibri"/>
-        </w:rPr>
-        <w:t xml:space="preserve"> in a way, Capitalism opposes war and promotes safety and security of people who are potential customers, shareholders or employees. This is especially true for multinational organizations, who are arguably powerful enough to end wars together, if not alone.</w:t>
-      </w:r>
-    </w:p>
-    <w:p>
-      <w:pPr>
-        <w:spacing w:line="240" w:lineRule="auto"/>
-        <w:rPr>
-          <w:rFonts w:ascii="Calibri" w:eastAsia="Calibri" w:hAnsi="Calibri" w:cs="Calibri"/>
-        </w:rPr>
-      </w:pPr>
-      <w:r>
-        <w:rPr>
-          <w:rFonts w:ascii="Calibri" w:eastAsia="Calibri" w:hAnsi="Calibri" w:cs="Calibri"/>
-        </w:rPr>
-        <w:t xml:space="preserve">In a Capitalist society, employees are paid according to the work they do. This means that slavery cannot really exist there. Slaves have to be forced to work; this is primarily because they do not expect any reward for the </w:t>
-      </w:r>
-      <w:proofErr w:type="gramStart"/>
-      <w:r>
-        <w:rPr>
-          <w:rFonts w:ascii="Calibri" w:eastAsia="Calibri" w:hAnsi="Calibri" w:cs="Calibri"/>
-        </w:rPr>
-        <w:t>efforts</w:t>
-      </w:r>
-      <w:proofErr w:type="gramEnd"/>
-      <w:r>
-        <w:rPr>
-          <w:rFonts w:ascii="Calibri" w:eastAsia="Calibri" w:hAnsi="Calibri" w:cs="Calibri"/>
-        </w:rPr>
-        <w:t xml:space="preserve"> they put in. Even if it seems cheap, it is the least cost-effective sort of labor. People are more likely to perform better if they see any point in doing so, for example, some bonus, some share in the profits, etc. Therefore, we can conclude that Capitalism opposes slavery and promotes rewarding efforts appropriately.</w:t>
-      </w:r>
-    </w:p>
-    <w:p>
-      <w:pPr>
-        <w:spacing w:line="240" w:lineRule="auto"/>
-        <w:rPr>
-          <w:rFonts w:ascii="Calibri" w:eastAsia="Calibri" w:hAnsi="Calibri" w:cs="Calibri"/>
-        </w:rPr>
-      </w:pPr>
-      <w:r>
-        <w:rPr>
-          <w:rFonts w:ascii="Calibri" w:eastAsia="Calibri" w:hAnsi="Calibri" w:cs="Calibri"/>
-        </w:rPr>
-        <w:t xml:space="preserve">For the sake of argument, let us assume that all the countries of the world are </w:t>
-      </w:r>
-      <w:proofErr w:type="gramStart"/>
-      <w:r>
-        <w:rPr>
-          <w:rFonts w:ascii="Calibri" w:eastAsia="Calibri" w:hAnsi="Calibri" w:cs="Calibri"/>
-        </w:rPr>
-        <w:t>actually cities</w:t>
-      </w:r>
-      <w:proofErr w:type="gramEnd"/>
-      <w:r>
-        <w:rPr>
-          <w:rFonts w:ascii="Calibri" w:eastAsia="Calibri" w:hAnsi="Calibri" w:cs="Calibri"/>
-        </w:rPr>
-        <w:t xml:space="preserve"> of one big country. Then, there is no international trade, because there is only one nation. So, the preoccupation with international trade makes no sense. Is it not true that if a country is producing more than it consumes, it is saving and adding to its capital? Is it not wasteful to produce in one geographical area that which can be bought cheaper from </w:t>
+        <w:t>"Civil government, so far as it is instituted for the security of property, is in reality instituted for the defence of the rich against the poor, or of those who have some property against those who have none at all." - Adam Smith, The Wealth of Nations, Book  V</w:t>
+      </w:r>
+    </w:p>
+    <w:p>
+      <w:pPr>
+        <w:spacing w:line="240" w:lineRule="auto"/>
+        <w:rPr>
+          <w:rFonts w:ascii="Calibri" w:eastAsia="Calibri" w:hAnsi="Calibri" w:cs="Calibri"/>
+        </w:rPr>
+      </w:pPr>
+      <w:r>
+        <w:rPr>
+          <w:rFonts w:ascii="Calibri" w:eastAsia="Calibri" w:hAnsi="Calibri" w:cs="Calibri"/>
+        </w:rPr>
+        <w:t>When war is financed through taxes, rather than loans, private capitals suffer greatly and if progressive taxation is implemented, the wealthy ones or the ruling class suffer the most. Therefore, true capitalists desire to get the war financed through loans or to put an end to the war. So in a way, Capitalism opposes war and promotes safety and security of people who are potential customers, shareholders or employees. This is especially true for multinational organizations, who are arguably powerful enough to end wars together, if not alone.</w:t>
+      </w:r>
+    </w:p>
+    <w:p>
+      <w:pPr>
+        <w:spacing w:line="240" w:lineRule="auto"/>
+        <w:rPr>
+          <w:rFonts w:ascii="Calibri" w:eastAsia="Calibri" w:hAnsi="Calibri" w:cs="Calibri"/>
+        </w:rPr>
+      </w:pPr>
+      <w:r>
+        <w:rPr>
+          <w:rFonts w:ascii="Calibri" w:eastAsia="Calibri" w:hAnsi="Calibri" w:cs="Calibri"/>
+        </w:rPr>
+        <w:t xml:space="preserve">In a Capitalist society, employees are paid according to the work they do. This means that slavery cannot really exist there. Slaves have to be forced to work; this is primarily because they do not expect any reward for the efforts they put in. Even if it seems cheap, it is the least cost-effective sort of </w:t>
+      </w:r>
+      <w:proofErr w:type="spellStart"/>
+      <w:r>
+        <w:rPr>
+          <w:rFonts w:ascii="Calibri" w:eastAsia="Calibri" w:hAnsi="Calibri" w:cs="Calibri"/>
+        </w:rPr>
+        <w:t>labor</w:t>
+      </w:r>
+      <w:proofErr w:type="spellEnd"/>
+      <w:r>
+        <w:rPr>
+          <w:rFonts w:ascii="Calibri" w:eastAsia="Calibri" w:hAnsi="Calibri" w:cs="Calibri"/>
+        </w:rPr>
+        <w:t>. People are more likely to perform better if they see any point in doing so, for example, some bonus, some share in the profits, etc. Therefore, we can conclude that Capitalism opposes slavery and promotes rewarding efforts appropriately.</w:t>
+      </w:r>
+    </w:p>
+    <w:p>
+      <w:pPr>
+        <w:spacing w:line="240" w:lineRule="auto"/>
+        <w:rPr>
+          <w:rFonts w:ascii="Calibri" w:eastAsia="Calibri" w:hAnsi="Calibri" w:cs="Calibri"/>
+        </w:rPr>
+      </w:pPr>
+      <w:r>
+        <w:rPr>
+          <w:rFonts w:ascii="Calibri" w:eastAsia="Calibri" w:hAnsi="Calibri" w:cs="Calibri"/>
+        </w:rPr>
+        <w:t xml:space="preserve">For the sake of argument, let us assume that all the countries of the world are actually cities of one big country. Then, there is no international trade, because there is only one nation. So, the preoccupation with international trade makes no sense. Is it not true that if a country is producing more than it consumes, it is saving and adding to its capital? Is it not wasteful to produce in one geographical area that which can be bought cheaper from </w:t>
       </w:r>
       <w:r>
         <w:rPr>
@@ -3034,21 +2962,7 @@
         <w:rPr>
           <w:rFonts w:ascii="Calibri" w:eastAsia="Calibri" w:hAnsi="Calibri" w:cs="Calibri"/>
         </w:rPr>
-        <w:t xml:space="preserve">It follows naturally that the advancement of other nations aids the advancement of each nation. A country who imports and exports to developed countries is likely to benefit from more advanced technology and the quality of products and services is generally going to be high. The interests of commerce have often made it necessary to post ambassadors to foreign countries. Keeping </w:t>
-      </w:r>
-      <w:proofErr w:type="gramStart"/>
-      <w:r>
-        <w:rPr>
-          <w:rFonts w:ascii="Calibri" w:eastAsia="Calibri" w:hAnsi="Calibri" w:cs="Calibri"/>
-        </w:rPr>
-        <w:t>all of</w:t>
-      </w:r>
-      <w:proofErr w:type="gramEnd"/>
-      <w:r>
-        <w:rPr>
-          <w:rFonts w:ascii="Calibri" w:eastAsia="Calibri" w:hAnsi="Calibri" w:cs="Calibri"/>
-        </w:rPr>
-        <w:t xml:space="preserve"> the above points in mind, we can reliably assume that Capitalism promotes international trade and opposes war and barriers.</w:t>
+        <w:t>It follows naturally that the advancement of other nations aids the advancement of each nation. A country who imports and exports to developed countries is likely to benefit from more advanced technology and the quality of products and services is generally going to be high. The interests of commerce have often made it necessary to post ambassadors to foreign countries. Keeping all of the above points in mind, we can reliably assume that Capitalism promotes international trade and opposes war and barriers.</w:t>
       </w:r>
     </w:p>
     <w:p>
@@ -3222,21 +3136,7 @@
         <w:rPr>
           <w:rFonts w:ascii="Calibri" w:eastAsia="Calibri" w:hAnsi="Calibri" w:cs="Calibri"/>
         </w:rPr>
-        <w:t xml:space="preserve">A profitable business is not necessarily an ethical or sustainable business. Just because a business yields high profits does not mean it is good for us. It can be damaging the environment we live in or our well-being, making it unsustainable and harmful to us. Investors naturally tend to invest in ideas that yield high profits. Profits is their primary concern, anything else is secondary. The simple fact that the interests of the "ruling class" and the general public are not aligned is </w:t>
-      </w:r>
-      <w:proofErr w:type="gramStart"/>
-      <w:r>
-        <w:rPr>
-          <w:rFonts w:ascii="Calibri" w:eastAsia="Calibri" w:hAnsi="Calibri" w:cs="Calibri"/>
-        </w:rPr>
-        <w:t>definitely a</w:t>
-      </w:r>
-      <w:proofErr w:type="gramEnd"/>
-      <w:r>
-        <w:rPr>
-          <w:rFonts w:ascii="Calibri" w:eastAsia="Calibri" w:hAnsi="Calibri" w:cs="Calibri"/>
-        </w:rPr>
-        <w:t xml:space="preserve"> challenge to be overcome.</w:t>
+        <w:t>A profitable business is not necessarily an ethical or sustainable business. Just because a business yields high profits does not mean it is good for us. It can be damaging the environment we live in or our well-being, making it unsustainable and harmful to us. Investors naturally tend to invest in ideas that yield high profits. Profits is their primary concern, anything else is secondary. The simple fact that the interests of the "ruling class" and the general public are not aligned is definitely a challenge to be overcome.</w:t>
       </w:r>
     </w:p>
     <w:p>
@@ -3328,147 +3228,63 @@
         <w:rPr>
           <w:rFonts w:ascii="Calibri" w:eastAsia="Calibri" w:hAnsi="Calibri" w:cs="Calibri"/>
         </w:rPr>
-        <w:t xml:space="preserve">Politicians and organizations in power can demand "their cut" of the profits of local businesses. Businesses who dare oppose them </w:t>
-      </w:r>
-      <w:proofErr w:type="gramStart"/>
-      <w:r>
-        <w:rPr>
-          <w:rFonts w:ascii="Calibri" w:eastAsia="Calibri" w:hAnsi="Calibri" w:cs="Calibri"/>
-        </w:rPr>
-        <w:t>have to</w:t>
-      </w:r>
-      <w:proofErr w:type="gramEnd"/>
-      <w:r>
-        <w:rPr>
-          <w:rFonts w:ascii="Calibri" w:eastAsia="Calibri" w:hAnsi="Calibri" w:cs="Calibri"/>
-        </w:rPr>
-        <w:t xml:space="preserve"> face horrible consequences, unless the investors are powerful enough themselves. Blackmail and theft obviously adversely affect economy because investors are normally risk-averse </w:t>
-      </w:r>
-      <w:proofErr w:type="gramStart"/>
-      <w:r>
-        <w:rPr>
-          <w:rFonts w:ascii="Calibri" w:eastAsia="Calibri" w:hAnsi="Calibri" w:cs="Calibri"/>
-        </w:rPr>
-        <w:t>and also</w:t>
-      </w:r>
-      <w:proofErr w:type="gramEnd"/>
-      <w:r>
-        <w:rPr>
-          <w:rFonts w:ascii="Calibri" w:eastAsia="Calibri" w:hAnsi="Calibri" w:cs="Calibri"/>
-        </w:rPr>
-        <w:t xml:space="preserve"> because the profits that could have been reinvested or paid to employees end up in pockets of people who might not be concerned with development. Transferability makes it easier to "set up a gang".</w:t>
-      </w:r>
-    </w:p>
-    <w:p>
-      <w:pPr>
-        <w:spacing w:line="240" w:lineRule="auto"/>
-        <w:rPr>
-          <w:rFonts w:ascii="Calibri" w:eastAsia="Calibri" w:hAnsi="Calibri" w:cs="Calibri"/>
-        </w:rPr>
-      </w:pPr>
-      <w:r>
-        <w:rPr>
-          <w:rFonts w:ascii="Calibri" w:eastAsia="Calibri" w:hAnsi="Calibri" w:cs="Calibri"/>
-        </w:rPr>
-        <w:t xml:space="preserve">"The proprietor of stock is properly a citizen of the </w:t>
-      </w:r>
-      <w:proofErr w:type="gramStart"/>
-      <w:r>
-        <w:rPr>
-          <w:rFonts w:ascii="Calibri" w:eastAsia="Calibri" w:hAnsi="Calibri" w:cs="Calibri"/>
-        </w:rPr>
-        <w:t>world, and</w:t>
-      </w:r>
-      <w:proofErr w:type="gramEnd"/>
-      <w:r>
-        <w:rPr>
-          <w:rFonts w:ascii="Calibri" w:eastAsia="Calibri" w:hAnsi="Calibri" w:cs="Calibri"/>
-        </w:rPr>
-        <w:t xml:space="preserve"> is not necessarily attached to any particular country. He would be apt to abandon the country in which he was exposed to a vexatious inquisition, in order to be assessed to a burdensome tax, and would remove his stock to some other country where he could either carry on his </w:t>
-      </w:r>
-      <w:proofErr w:type="gramStart"/>
-      <w:r>
-        <w:rPr>
-          <w:rFonts w:ascii="Calibri" w:eastAsia="Calibri" w:hAnsi="Calibri" w:cs="Calibri"/>
-        </w:rPr>
-        <w:t>business, or</w:t>
-      </w:r>
-      <w:proofErr w:type="gramEnd"/>
-      <w:r>
-        <w:rPr>
-          <w:rFonts w:ascii="Calibri" w:eastAsia="Calibri" w:hAnsi="Calibri" w:cs="Calibri"/>
-        </w:rPr>
-        <w:t xml:space="preserve"> enjoy his fortune more at his ease. By removing his </w:t>
-      </w:r>
-      <w:proofErr w:type="gramStart"/>
-      <w:r>
-        <w:rPr>
-          <w:rFonts w:ascii="Calibri" w:eastAsia="Calibri" w:hAnsi="Calibri" w:cs="Calibri"/>
-        </w:rPr>
-        <w:t>stock</w:t>
-      </w:r>
-      <w:proofErr w:type="gramEnd"/>
-      <w:r>
-        <w:rPr>
-          <w:rFonts w:ascii="Calibri" w:eastAsia="Calibri" w:hAnsi="Calibri" w:cs="Calibri"/>
-        </w:rPr>
-        <w:t xml:space="preserve"> he would put an end to all the industry which it had maintained in the country which he left." - Adam Smith, The Wealth of Nations, Book V</w:t>
-      </w:r>
-    </w:p>
-    <w:p>
-      <w:pPr>
-        <w:spacing w:line="240" w:lineRule="auto"/>
-        <w:rPr>
-          <w:rFonts w:ascii="Calibri" w:eastAsia="Calibri" w:hAnsi="Calibri" w:cs="Calibri"/>
-        </w:rPr>
-      </w:pPr>
-      <w:r>
-        <w:rPr>
-          <w:rFonts w:ascii="Calibri" w:eastAsia="Calibri" w:hAnsi="Calibri" w:cs="Calibri"/>
-        </w:rPr>
-        <w:t>Even without the threat of theft or blackmail, investors can transfer their wealth to some other point in the world where the returns are similar or higher and the taxes are lower. This is not just the downside of transferability, but also of taxation. Not only the rate of tax but the rules can affect economy adversely. I mentioned 'kafkaesqueness' earlier, without doubt, the complexity of a system can be the source of real problems such as discouraging compliance.</w:t>
-      </w:r>
-    </w:p>
-    <w:p>
-      <w:pPr>
-        <w:spacing w:line="240" w:lineRule="auto"/>
-        <w:rPr>
-          <w:rFonts w:ascii="Calibri" w:eastAsia="Calibri" w:hAnsi="Calibri" w:cs="Calibri"/>
-        </w:rPr>
-      </w:pPr>
-      <w:r>
-        <w:rPr>
-          <w:rFonts w:ascii="Calibri" w:eastAsia="Calibri" w:hAnsi="Calibri" w:cs="Calibri"/>
-        </w:rPr>
-        <w:t xml:space="preserve">A system which makes compliance difficult and the </w:t>
-      </w:r>
-      <w:proofErr w:type="gramStart"/>
-      <w:r>
-        <w:rPr>
-          <w:rFonts w:ascii="Calibri" w:eastAsia="Calibri" w:hAnsi="Calibri" w:cs="Calibri"/>
-        </w:rPr>
-        <w:t>fines</w:t>
-      </w:r>
-      <w:proofErr w:type="gramEnd"/>
-      <w:r>
-        <w:rPr>
-          <w:rFonts w:ascii="Calibri" w:eastAsia="Calibri" w:hAnsi="Calibri" w:cs="Calibri"/>
-        </w:rPr>
-        <w:t xml:space="preserve"> for non-compliance high really makes life difficult. Not only can it lead to exploitation and frustration, </w:t>
-      </w:r>
-      <w:proofErr w:type="gramStart"/>
-      <w:r>
-        <w:rPr>
-          <w:rFonts w:ascii="Calibri" w:eastAsia="Calibri" w:hAnsi="Calibri" w:cs="Calibri"/>
-        </w:rPr>
-        <w:t>it</w:t>
-      </w:r>
-      <w:proofErr w:type="gramEnd"/>
-      <w:r>
-        <w:rPr>
-          <w:rFonts w:ascii="Calibri" w:eastAsia="Calibri" w:hAnsi="Calibri" w:cs="Calibri"/>
-        </w:rPr>
-        <w:t xml:space="preserve"> can also cause tax evasion and the concealment of wealth. When people do not see the results of the wealth collected from them and realize how well the public officers pay themselves, it really discourages them </w:t>
+        <w:t>Politicians and organizations in power can demand "their cut" of the profits of local businesses. Businesses who dare oppose them have to face horrible consequences, unless the investors are powerful enough themselves. Blackmail and theft obviously adversely affect economy because investors are normally risk-averse and also because the profits that could have been reinvested or paid to employees end up in pockets of people who might not be concerned with development. Transferability makes it easier to "set up a gang".</w:t>
+      </w:r>
+    </w:p>
+    <w:p>
+      <w:pPr>
+        <w:spacing w:line="240" w:lineRule="auto"/>
+        <w:rPr>
+          <w:rFonts w:ascii="Calibri" w:eastAsia="Calibri" w:hAnsi="Calibri" w:cs="Calibri"/>
+        </w:rPr>
+      </w:pPr>
+      <w:r>
+        <w:rPr>
+          <w:rFonts w:ascii="Calibri" w:eastAsia="Calibri" w:hAnsi="Calibri" w:cs="Calibri"/>
+        </w:rPr>
+        <w:t>"The proprietor of stock is properly a citizen of the world, and is not necessarily attached to any particular country. He would be apt to abandon the country in which he was exposed to a vexatious inquisition, in order to be assessed to a burdensome tax, and would remove his stock to some other country where he could either carry on his business, or enjoy his fortune more at his ease. By removing his stock he would put an end to all the industry which it had maintained in the country which he left." - Adam Smith, The Wealth of Nations, Book V</w:t>
+      </w:r>
+    </w:p>
+    <w:p>
+      <w:pPr>
+        <w:spacing w:line="240" w:lineRule="auto"/>
+        <w:rPr>
+          <w:rFonts w:ascii="Calibri" w:eastAsia="Calibri" w:hAnsi="Calibri" w:cs="Calibri"/>
+        </w:rPr>
+      </w:pPr>
+      <w:r>
+        <w:rPr>
+          <w:rFonts w:ascii="Calibri" w:eastAsia="Calibri" w:hAnsi="Calibri" w:cs="Calibri"/>
+        </w:rPr>
+        <w:t>Even without the threat of theft or blackmail, investors can transfer their wealth to some other point in the world where the returns are similar or higher and the taxes are lower. This is not just the downside of transferability, but also of taxation. Not only the rate of tax but the rules can affect economy adversely. I mentioned '</w:t>
+      </w:r>
+      <w:proofErr w:type="spellStart"/>
+      <w:r>
+        <w:rPr>
+          <w:rFonts w:ascii="Calibri" w:eastAsia="Calibri" w:hAnsi="Calibri" w:cs="Calibri"/>
+        </w:rPr>
+        <w:t>kafkaesqueness</w:t>
+      </w:r>
+      <w:proofErr w:type="spellEnd"/>
+      <w:r>
+        <w:rPr>
+          <w:rFonts w:ascii="Calibri" w:eastAsia="Calibri" w:hAnsi="Calibri" w:cs="Calibri"/>
+        </w:rPr>
+        <w:t>' earlier, without doubt, the complexity of a system can be the source of real problems such as discouraging compliance.</w:t>
+      </w:r>
+    </w:p>
+    <w:p>
+      <w:pPr>
+        <w:spacing w:line="240" w:lineRule="auto"/>
+        <w:rPr>
+          <w:rFonts w:ascii="Calibri" w:eastAsia="Calibri" w:hAnsi="Calibri" w:cs="Calibri"/>
+        </w:rPr>
+      </w:pPr>
+      <w:r>
+        <w:rPr>
+          <w:rFonts w:ascii="Calibri" w:eastAsia="Calibri" w:hAnsi="Calibri" w:cs="Calibri"/>
+        </w:rPr>
+        <w:t xml:space="preserve">A system which makes compliance difficult and the fines for non-compliance high really makes life difficult. Not only can it lead to exploitation and frustration, it can also cause tax evasion and the concealment of wealth. When people do not see the results of the wealth collected from them and realize how well the public officers pay themselves, it really discourages them </w:t>
       </w:r>
       <w:r>
         <w:rPr>
@@ -3503,21 +3319,21 @@
         <w:rPr>
           <w:rFonts w:ascii="Calibri" w:eastAsia="Calibri" w:hAnsi="Calibri" w:cs="Calibri"/>
         </w:rPr>
-        <w:t xml:space="preserve">Adam Smith did not only warn us to be skeptical about the policies suggested by the businessmen, </w:t>
-      </w:r>
-      <w:proofErr w:type="gramStart"/>
-      <w:r>
-        <w:rPr>
-          <w:rFonts w:ascii="Calibri" w:eastAsia="Calibri" w:hAnsi="Calibri" w:cs="Calibri"/>
-        </w:rPr>
-        <w:t>he</w:t>
-      </w:r>
-      <w:proofErr w:type="gramEnd"/>
-      <w:r>
-        <w:rPr>
-          <w:rFonts w:ascii="Calibri" w:eastAsia="Calibri" w:hAnsi="Calibri" w:cs="Calibri"/>
-        </w:rPr>
-        <w:t xml:space="preserve"> also highlighted how kings and ministers are the greatest spendthrifts in the society. The investors naturally want to keep the competition, taxes and wages minimized. On the other hand, government officials want to be paid handsomely, so they want to maximize wages and taxes. The general public want lower tax rates, higher wages and higher competition. Clearly, interests of investors, officials and the general public are misaligned.</w:t>
+        <w:t xml:space="preserve">Adam Smith did not only warn us to be </w:t>
+      </w:r>
+      <w:proofErr w:type="spellStart"/>
+      <w:r>
+        <w:rPr>
+          <w:rFonts w:ascii="Calibri" w:eastAsia="Calibri" w:hAnsi="Calibri" w:cs="Calibri"/>
+        </w:rPr>
+        <w:t>skeptical</w:t>
+      </w:r>
+      <w:proofErr w:type="spellEnd"/>
+      <w:r>
+        <w:rPr>
+          <w:rFonts w:ascii="Calibri" w:eastAsia="Calibri" w:hAnsi="Calibri" w:cs="Calibri"/>
+        </w:rPr>
+        <w:t xml:space="preserve"> about the policies suggested by the businessmen, he also highlighted how kings and ministers are the greatest spendthrifts in the society. The investors naturally want to keep the competition, taxes and wages minimized. On the other hand, government officials want to be paid handsomely, so they want to maximize wages and taxes. The general public want lower tax rates, higher wages and higher competition. Clearly, interests of investors, officials and the general public are misaligned.</w:t>
       </w:r>
     </w:p>
     <w:p>
@@ -3580,21 +3396,21 @@
         <w:rPr>
           <w:rFonts w:ascii="Calibri" w:eastAsia="Calibri" w:hAnsi="Calibri" w:cs="Calibri"/>
         </w:rPr>
-        <w:t xml:space="preserve">"No society can surely be flourishing and happy, of which the far greater part of the members </w:t>
-      </w:r>
-      <w:proofErr w:type="gramStart"/>
-      <w:r>
-        <w:rPr>
-          <w:rFonts w:ascii="Calibri" w:eastAsia="Calibri" w:hAnsi="Calibri" w:cs="Calibri"/>
-        </w:rPr>
-        <w:t>are</w:t>
-      </w:r>
-      <w:proofErr w:type="gramEnd"/>
-      <w:r>
-        <w:rPr>
-          <w:rFonts w:ascii="Calibri" w:eastAsia="Calibri" w:hAnsi="Calibri" w:cs="Calibri"/>
-        </w:rPr>
-        <w:t xml:space="preserve"> poor and miserable. It is but equity, besides, that they who feed, clothe, and lodge the whole body of the people, should have such a share of the produce of their own labor as to be themselves tolerably well fed, clothed, and lodged." - Adam Smith, The Wealth of Nations, Book I</w:t>
+        <w:t xml:space="preserve">"No society can surely be flourishing and happy, of which the far greater part of the members are poor and miserable. It is but equity, besides, that they who feed, clothe, and lodge the whole body of the people, should have such a share of the produce of their own </w:t>
+      </w:r>
+      <w:proofErr w:type="spellStart"/>
+      <w:r>
+        <w:rPr>
+          <w:rFonts w:ascii="Calibri" w:eastAsia="Calibri" w:hAnsi="Calibri" w:cs="Calibri"/>
+        </w:rPr>
+        <w:t>labor</w:t>
+      </w:r>
+      <w:proofErr w:type="spellEnd"/>
+      <w:r>
+        <w:rPr>
+          <w:rFonts w:ascii="Calibri" w:eastAsia="Calibri" w:hAnsi="Calibri" w:cs="Calibri"/>
+        </w:rPr>
+        <w:t xml:space="preserve"> as to be themselves tolerably well fed, clothed, and lodged." - Adam Smith, The Wealth of Nations, Book I</w:t>
       </w:r>
     </w:p>
     <w:p>
@@ -3622,21 +3438,21 @@
         <w:rPr>
           <w:rFonts w:ascii="Calibri" w:eastAsia="Calibri" w:hAnsi="Calibri" w:cs="Calibri"/>
         </w:rPr>
-        <w:t xml:space="preserve">Without access to </w:t>
-      </w:r>
-      <w:proofErr w:type="gramStart"/>
-      <w:r>
-        <w:rPr>
-          <w:rFonts w:ascii="Calibri" w:eastAsia="Calibri" w:hAnsi="Calibri" w:cs="Calibri"/>
-        </w:rPr>
-        <w:t>basic necessities</w:t>
-      </w:r>
-      <w:proofErr w:type="gramEnd"/>
-      <w:r>
-        <w:rPr>
-          <w:rFonts w:ascii="Calibri" w:eastAsia="Calibri" w:hAnsi="Calibri" w:cs="Calibri"/>
-        </w:rPr>
-        <w:t xml:space="preserve"> like food, water, shelter, education, security, etc., people who can be polished enough to become researchers, doctors, scientists, developers, etc., are dying without being able to contribute to our evolution - contributions which could help deal with currently incurable diseases, climate change, wars, corruption, etc. Kurzgesagt uploaded a video about Egoistic Altruism on YouTube which explains how the development of others also aids our own development. Feed today and get fed tomorrow.</w:t>
+        <w:t xml:space="preserve">Without access to basic necessities like food, water, shelter, education, security, etc., people who can be polished enough to become researchers, doctors, scientists, developers, etc., are dying without being able to contribute to our evolution - contributions which could help deal with currently incurable diseases, climate change, wars, corruption, etc. </w:t>
+      </w:r>
+      <w:proofErr w:type="spellStart"/>
+      <w:r>
+        <w:rPr>
+          <w:rFonts w:ascii="Calibri" w:eastAsia="Calibri" w:hAnsi="Calibri" w:cs="Calibri"/>
+        </w:rPr>
+        <w:t>Kurzgesagt</w:t>
+      </w:r>
+      <w:proofErr w:type="spellEnd"/>
+      <w:r>
+        <w:rPr>
+          <w:rFonts w:ascii="Calibri" w:eastAsia="Calibri" w:hAnsi="Calibri" w:cs="Calibri"/>
+        </w:rPr>
+        <w:t xml:space="preserve"> uploaded a video about Egoistic Altruism on YouTube which explains how the development of others also aids our own development. Feed today and get fed tomorrow.</w:t>
       </w:r>
     </w:p>
     <w:p>
@@ -3665,21 +3481,7 @@
           <w:rFonts w:ascii="Calibri" w:eastAsia="Calibri" w:hAnsi="Calibri" w:cs="Calibri"/>
         </w:rPr>
         <w:lastRenderedPageBreak/>
-        <w:t xml:space="preserve">Is it not obvious that you should not have to sell your dignity, your integrity and even your soul to live a "good life"? The lack of freedom, which was also highlighted by Karl Marx, due to dependence on money for access to the </w:t>
-      </w:r>
-      <w:proofErr w:type="gramStart"/>
-      <w:r>
-        <w:rPr>
-          <w:rFonts w:ascii="Calibri" w:eastAsia="Calibri" w:hAnsi="Calibri" w:cs="Calibri"/>
-        </w:rPr>
-        <w:t>basic necessities</w:t>
-      </w:r>
-      <w:proofErr w:type="gramEnd"/>
-      <w:r>
-        <w:rPr>
-          <w:rFonts w:ascii="Calibri" w:eastAsia="Calibri" w:hAnsi="Calibri" w:cs="Calibri"/>
-        </w:rPr>
-        <w:t xml:space="preserve"> is also a hurdle in the road to a more evolved state. Would people not live differently if they did not have to worry about survival? How can we evolve if our thinking is limited to survival and materialistic thoughts? It is by attaining true freedom that we can begin to think about evolution.</w:t>
+        <w:t>Is it not obvious that you should not have to sell your dignity, your integrity and even your soul to live a "good life"? The lack of freedom, which was also highlighted by Karl Marx, due to dependence on money for access to the basic necessities is also a hurdle in the road to a more evolved state. Would people not live differently if they did not have to worry about survival? How can we evolve if our thinking is limited to survival and materialistic thoughts? It is by attaining true freedom that we can begin to think about evolution.</w:t>
       </w:r>
     </w:p>
     <w:p>
@@ -3707,21 +3509,7 @@
         <w:rPr>
           <w:rFonts w:ascii="Calibri" w:eastAsia="Calibri" w:hAnsi="Calibri" w:cs="Calibri"/>
         </w:rPr>
-        <w:t xml:space="preserve">People depending on jobs that can be automated by AI delays automation. Automating boring and repetitive tasks saves time, capital and possibly energy. A system where automation is a threat to humans is clearly a flawed system. Would people still oppose automation if they had access to the </w:t>
-      </w:r>
-      <w:proofErr w:type="gramStart"/>
-      <w:r>
-        <w:rPr>
-          <w:rFonts w:ascii="Calibri" w:eastAsia="Calibri" w:hAnsi="Calibri" w:cs="Calibri"/>
-        </w:rPr>
-        <w:t>basic necessities</w:t>
-      </w:r>
-      <w:proofErr w:type="gramEnd"/>
-      <w:r>
-        <w:rPr>
-          <w:rFonts w:ascii="Calibri" w:eastAsia="Calibri" w:hAnsi="Calibri" w:cs="Calibri"/>
-        </w:rPr>
-        <w:t xml:space="preserve"> anyway? This does not mean that automation is not happening in a Capitalist society. However, each automated job is making the system less stable. To achieve Type II civilization status more easily, we should be able to love AI, not fear it.</w:t>
+        <w:t>People depending on jobs that can be automated by AI delays automation. Automating boring and repetitive tasks saves time, capital and possibly energy. A system where automation is a threat to humans is clearly a flawed system. Would people still oppose automation if they had access to the basic necessities anyway? This does not mean that automation is not happening in a Capitalist society. However, each automated job is making the system less stable. To achieve Type II civilization status more easily, we should be able to love AI, not fear it.</w:t>
       </w:r>
     </w:p>
     <w:p>
@@ -3778,119 +3566,91 @@
           <w:rFonts w:ascii="Calibri" w:eastAsia="Calibri" w:hAnsi="Calibri" w:cs="Calibri"/>
         </w:rPr>
         <w:lastRenderedPageBreak/>
-        <w:t>- Money being transferable: transferrability of money causes problems like bribe, blackmail, theft, hidden source, transfer of diseases, etc. Key decision-makers being influenced by the "ruling class" is a threat to objective decision-making.</w:t>
-      </w:r>
-    </w:p>
-    <w:p>
-      <w:pPr>
-        <w:spacing w:line="240" w:lineRule="auto"/>
-        <w:rPr>
-          <w:rFonts w:ascii="Calibri" w:eastAsia="Calibri" w:hAnsi="Calibri" w:cs="Calibri"/>
-        </w:rPr>
-      </w:pPr>
-      <w:r>
-        <w:rPr>
-          <w:rFonts w:ascii="Calibri" w:eastAsia="Calibri" w:hAnsi="Calibri" w:cs="Calibri"/>
-        </w:rPr>
-        <w:t xml:space="preserve">- The interests of investors, public officials and the general public being misaligned: one wants lower </w:t>
-      </w:r>
-      <w:proofErr w:type="gramStart"/>
-      <w:r>
-        <w:rPr>
-          <w:rFonts w:ascii="Calibri" w:eastAsia="Calibri" w:hAnsi="Calibri" w:cs="Calibri"/>
-        </w:rPr>
-        <w:t>taxes</w:t>
-      </w:r>
-      <w:proofErr w:type="gramEnd"/>
-      <w:r>
-        <w:rPr>
-          <w:rFonts w:ascii="Calibri" w:eastAsia="Calibri" w:hAnsi="Calibri" w:cs="Calibri"/>
-        </w:rPr>
-        <w:t xml:space="preserve"> but the other's wages depend on those taxes, one wants lower wages but the others depend on those wages.</w:t>
-      </w:r>
-    </w:p>
-    <w:p>
-      <w:pPr>
-        <w:spacing w:line="240" w:lineRule="auto"/>
-        <w:rPr>
-          <w:rFonts w:ascii="Calibri" w:eastAsia="Calibri" w:hAnsi="Calibri" w:cs="Calibri"/>
-        </w:rPr>
-      </w:pPr>
-      <w:r>
-        <w:rPr>
-          <w:rFonts w:ascii="Calibri" w:eastAsia="Calibri" w:hAnsi="Calibri" w:cs="Calibri"/>
-        </w:rPr>
-        <w:t xml:space="preserve">- The system being very complex: "kafkaesqueness" can lead to problems such as poor understanding of the system, rules being </w:t>
-      </w:r>
-      <w:proofErr w:type="gramStart"/>
-      <w:r>
-        <w:rPr>
-          <w:rFonts w:ascii="Calibri" w:eastAsia="Calibri" w:hAnsi="Calibri" w:cs="Calibri"/>
-        </w:rPr>
-        <w:t>broken</w:t>
-      </w:r>
-      <w:proofErr w:type="gramEnd"/>
-      <w:r>
-        <w:rPr>
-          <w:rFonts w:ascii="Calibri" w:eastAsia="Calibri" w:hAnsi="Calibri" w:cs="Calibri"/>
-        </w:rPr>
-        <w:t xml:space="preserve"> and advancement being slowed down. If it invites fraud, it is flawed.</w:t>
-      </w:r>
-    </w:p>
-    <w:p>
-      <w:pPr>
-        <w:spacing w:line="240" w:lineRule="auto"/>
-        <w:rPr>
-          <w:rFonts w:ascii="Calibri" w:eastAsia="Calibri" w:hAnsi="Calibri" w:cs="Calibri"/>
-        </w:rPr>
-      </w:pPr>
-      <w:r>
-        <w:rPr>
-          <w:rFonts w:ascii="Calibri" w:eastAsia="Calibri" w:hAnsi="Calibri" w:cs="Calibri"/>
-        </w:rPr>
-        <w:t xml:space="preserve">- Rarest luxuries not necessarily being available to the most deserving: rarest of luxuries are only given to those who can afford them; in other words, the source of money is irrelevant </w:t>
-      </w:r>
-      <w:proofErr w:type="gramStart"/>
-      <w:r>
-        <w:rPr>
-          <w:rFonts w:ascii="Calibri" w:eastAsia="Calibri" w:hAnsi="Calibri" w:cs="Calibri"/>
-        </w:rPr>
-        <w:t>as long as</w:t>
-      </w:r>
-      <w:proofErr w:type="gramEnd"/>
-      <w:r>
-        <w:rPr>
-          <w:rFonts w:ascii="Calibri" w:eastAsia="Calibri" w:hAnsi="Calibri" w:cs="Calibri"/>
-        </w:rPr>
-        <w:t xml:space="preserve"> the bid is the highest.</w:t>
-      </w:r>
-    </w:p>
-    <w:p>
-      <w:pPr>
-        <w:spacing w:line="240" w:lineRule="auto"/>
-        <w:rPr>
-          <w:rFonts w:ascii="Calibri" w:eastAsia="Calibri" w:hAnsi="Calibri" w:cs="Calibri"/>
-        </w:rPr>
-      </w:pPr>
-      <w:r>
-        <w:rPr>
-          <w:rFonts w:ascii="Calibri" w:eastAsia="Calibri" w:hAnsi="Calibri" w:cs="Calibri"/>
-        </w:rPr>
-        <w:t xml:space="preserve">- Base standard of living not being </w:t>
-      </w:r>
-      <w:proofErr w:type="gramStart"/>
-      <w:r>
-        <w:rPr>
-          <w:rFonts w:ascii="Calibri" w:eastAsia="Calibri" w:hAnsi="Calibri" w:cs="Calibri"/>
-        </w:rPr>
-        <w:t>set:</w:t>
-      </w:r>
-      <w:proofErr w:type="gramEnd"/>
-      <w:r>
-        <w:rPr>
-          <w:rFonts w:ascii="Calibri" w:eastAsia="Calibri" w:hAnsi="Calibri" w:cs="Calibri"/>
-        </w:rPr>
-        <w:t xml:space="preserve"> living beings are suffering because of lack of access to the basic necessities of life. Potential is being wasted. Thinking is limited to survival.</w:t>
+        <w:t xml:space="preserve">- Money being transferable: </w:t>
+      </w:r>
+      <w:proofErr w:type="spellStart"/>
+      <w:r>
+        <w:rPr>
+          <w:rFonts w:ascii="Calibri" w:eastAsia="Calibri" w:hAnsi="Calibri" w:cs="Calibri"/>
+        </w:rPr>
+        <w:t>transferrability</w:t>
+      </w:r>
+      <w:proofErr w:type="spellEnd"/>
+      <w:r>
+        <w:rPr>
+          <w:rFonts w:ascii="Calibri" w:eastAsia="Calibri" w:hAnsi="Calibri" w:cs="Calibri"/>
+        </w:rPr>
+        <w:t xml:space="preserve"> of money causes problems like bribe, blackmail, theft, hidden source, transfer of diseases, etc. Key decision-makers being influenced by the "ruling class" is a threat to objective decision-making.</w:t>
+      </w:r>
+    </w:p>
+    <w:p>
+      <w:pPr>
+        <w:spacing w:line="240" w:lineRule="auto"/>
+        <w:rPr>
+          <w:rFonts w:ascii="Calibri" w:eastAsia="Calibri" w:hAnsi="Calibri" w:cs="Calibri"/>
+        </w:rPr>
+      </w:pPr>
+      <w:r>
+        <w:rPr>
+          <w:rFonts w:ascii="Calibri" w:eastAsia="Calibri" w:hAnsi="Calibri" w:cs="Calibri"/>
+        </w:rPr>
+        <w:t>- The interests of investors, public officials and the general public being misaligned: one wants lower taxes but the other's wages depend on those taxes, one wants lower wages but the others depend on those wages.</w:t>
+      </w:r>
+    </w:p>
+    <w:p>
+      <w:pPr>
+        <w:spacing w:line="240" w:lineRule="auto"/>
+        <w:rPr>
+          <w:rFonts w:ascii="Calibri" w:eastAsia="Calibri" w:hAnsi="Calibri" w:cs="Calibri"/>
+        </w:rPr>
+      </w:pPr>
+      <w:r>
+        <w:rPr>
+          <w:rFonts w:ascii="Calibri" w:eastAsia="Calibri" w:hAnsi="Calibri" w:cs="Calibri"/>
+        </w:rPr>
+        <w:t>- The system being very complex: "</w:t>
+      </w:r>
+      <w:proofErr w:type="spellStart"/>
+      <w:r>
+        <w:rPr>
+          <w:rFonts w:ascii="Calibri" w:eastAsia="Calibri" w:hAnsi="Calibri" w:cs="Calibri"/>
+        </w:rPr>
+        <w:t>kafkaesqueness</w:t>
+      </w:r>
+      <w:proofErr w:type="spellEnd"/>
+      <w:r>
+        <w:rPr>
+          <w:rFonts w:ascii="Calibri" w:eastAsia="Calibri" w:hAnsi="Calibri" w:cs="Calibri"/>
+        </w:rPr>
+        <w:t>" can lead to problems such as poor understanding of the system, rules being broken and advancement being slowed down. If it invites fraud, it is flawed.</w:t>
+      </w:r>
+    </w:p>
+    <w:p>
+      <w:pPr>
+        <w:spacing w:line="240" w:lineRule="auto"/>
+        <w:rPr>
+          <w:rFonts w:ascii="Calibri" w:eastAsia="Calibri" w:hAnsi="Calibri" w:cs="Calibri"/>
+        </w:rPr>
+      </w:pPr>
+      <w:r>
+        <w:rPr>
+          <w:rFonts w:ascii="Calibri" w:eastAsia="Calibri" w:hAnsi="Calibri" w:cs="Calibri"/>
+        </w:rPr>
+        <w:t>- Rarest luxuries not necessarily being available to the most deserving: rarest of luxuries are only given to those who can afford them; in other words, the source of money is irrelevant as long as the bid is the highest.</w:t>
+      </w:r>
+    </w:p>
+    <w:p>
+      <w:pPr>
+        <w:spacing w:line="240" w:lineRule="auto"/>
+        <w:rPr>
+          <w:rFonts w:ascii="Calibri" w:eastAsia="Calibri" w:hAnsi="Calibri" w:cs="Calibri"/>
+        </w:rPr>
+      </w:pPr>
+      <w:r>
+        <w:rPr>
+          <w:rFonts w:ascii="Calibri" w:eastAsia="Calibri" w:hAnsi="Calibri" w:cs="Calibri"/>
+        </w:rPr>
+        <w:t>- Base standard of living not being set: living beings are suffering because of lack of access to the basic necessities of life. Potential is being wasted. Thinking is limited to survival.</w:t>
       </w:r>
     </w:p>
     <w:p>
@@ -3918,7 +3678,21 @@
         <w:rPr>
           <w:rFonts w:ascii="Calibri" w:eastAsia="Calibri" w:hAnsi="Calibri" w:cs="Calibri"/>
         </w:rPr>
-        <w:t>- Automation being delayed: dependence on jobs that can be automated is delaying advancement of AI and making it a gray area. Each automated job is making the system less stable.</w:t>
+        <w:t xml:space="preserve">- Automation being delayed: dependence on jobs that can be automated is delaying advancement of AI and making it a </w:t>
+      </w:r>
+      <w:proofErr w:type="spellStart"/>
+      <w:r>
+        <w:rPr>
+          <w:rFonts w:ascii="Calibri" w:eastAsia="Calibri" w:hAnsi="Calibri" w:cs="Calibri"/>
+        </w:rPr>
+        <w:t>gray</w:t>
+      </w:r>
+      <w:proofErr w:type="spellEnd"/>
+      <w:r>
+        <w:rPr>
+          <w:rFonts w:ascii="Calibri" w:eastAsia="Calibri" w:hAnsi="Calibri" w:cs="Calibri"/>
+        </w:rPr>
+        <w:t xml:space="preserve"> area. Each automated job is making the system less stable.</w:t>
       </w:r>
     </w:p>
     <w:p>
@@ -4000,21 +3774,7 @@
         <w:rPr>
           <w:rFonts w:ascii="Calibri" w:eastAsia="Calibri" w:hAnsi="Calibri" w:cs="Calibri"/>
         </w:rPr>
-        <w:t xml:space="preserve">We now </w:t>
-      </w:r>
-      <w:proofErr w:type="gramStart"/>
-      <w:r>
-        <w:rPr>
-          <w:rFonts w:ascii="Calibri" w:eastAsia="Calibri" w:hAnsi="Calibri" w:cs="Calibri"/>
-        </w:rPr>
-        <w:t>have the ability to</w:t>
-      </w:r>
-      <w:proofErr w:type="gramEnd"/>
-      <w:r>
-        <w:rPr>
-          <w:rFonts w:ascii="Calibri" w:eastAsia="Calibri" w:hAnsi="Calibri" w:cs="Calibri"/>
-        </w:rPr>
-        <w:t xml:space="preserve"> completely get rid of cash, track sources of wealth, measure performance of companies, store very large amount of data, use that data easily, provide goods and services from any part of the world easily, automate almost any task and more importantly, learn from the data collected over the millenniums. I cannot think of any good enough reason to not utilize our advanced technology to come up with a better, more sustainable and more humane system than Capitalism and Communism.</w:t>
+        <w:t>We now have the ability to completely get rid of cash, track sources of wealth, measure performance of companies, store very large amount of data, use that data easily, provide goods and services from any part of the world easily, automate almost any task and more importantly, learn from the data collected over the millenniums. I cannot think of any good enough reason to not utilize our advanced technology to come up with a better, more sustainable and more humane system than Capitalism and Communism.</w:t>
       </w:r>
     </w:p>
     <w:p>
@@ -4066,34 +3826,58 @@
           <w:sz w:val="32"/>
         </w:rPr>
         <w:lastRenderedPageBreak/>
-        <w:t>Chapter 4: Rewardism</w:t>
-      </w:r>
-    </w:p>
-    <w:p>
-      <w:pPr>
-        <w:spacing w:line="240" w:lineRule="auto"/>
-        <w:rPr>
-          <w:rFonts w:ascii="Calibri" w:eastAsia="Calibri" w:hAnsi="Calibri" w:cs="Calibri"/>
-        </w:rPr>
-      </w:pPr>
-      <w:r>
-        <w:rPr>
-          <w:rFonts w:ascii="Calibri" w:eastAsia="Calibri" w:hAnsi="Calibri" w:cs="Calibri"/>
-        </w:rPr>
-        <w:t>You probably have a lot of questions like, "Will I be able to own property?", "Will I have to pay my employees?", "Will there be taxes?", "What if I don't work at all?", "How does one become wealthier?", etc. Instead of answering these questions one by one, perhaps it is more practical to give you an idea of what life would be like for an employee, public official, employer, a self-employed person and an unemployed person under Rewardism. Yet, to further clear doubts, I shall answer some questions after that.</w:t>
-      </w:r>
-    </w:p>
-    <w:p>
-      <w:pPr>
-        <w:spacing w:line="240" w:lineRule="auto"/>
-        <w:rPr>
-          <w:rFonts w:ascii="Calibri Light" w:eastAsia="Calibri Light" w:hAnsi="Calibri Light" w:cs="Calibri Light"/>
-        </w:rPr>
-      </w:pPr>
+        <w:t xml:space="preserve">Chapter 4: </w:t>
+      </w:r>
+      <w:proofErr w:type="spellStart"/>
       <w:r>
         <w:rPr>
           <w:rFonts w:ascii="Calibri Light" w:eastAsia="Calibri Light" w:hAnsi="Calibri Light" w:cs="Calibri Light"/>
           <w:color w:val="2F5496"/>
+          <w:sz w:val="32"/>
+        </w:rPr>
+        <w:t>Rewardism</w:t>
+      </w:r>
+      <w:proofErr w:type="spellEnd"/>
+    </w:p>
+    <w:p>
+      <w:pPr>
+        <w:spacing w:line="240" w:lineRule="auto"/>
+        <w:rPr>
+          <w:rFonts w:ascii="Calibri" w:eastAsia="Calibri" w:hAnsi="Calibri" w:cs="Calibri"/>
+        </w:rPr>
+      </w:pPr>
+      <w:r>
+        <w:rPr>
+          <w:rFonts w:ascii="Calibri" w:eastAsia="Calibri" w:hAnsi="Calibri" w:cs="Calibri"/>
+        </w:rPr>
+        <w:t xml:space="preserve">You probably have a lot of questions like, "Will I be able to own property?", "Will I have to pay my employees?", "Will there be taxes?", "What if I don't work at all?", "How does one become wealthier?", etc. Instead of answering these questions one by one, perhaps it is more practical to give you an idea of what life would be like for an employee, public official, employer, a self-employed person and an unemployed person under </w:t>
+      </w:r>
+      <w:proofErr w:type="spellStart"/>
+      <w:r>
+        <w:rPr>
+          <w:rFonts w:ascii="Calibri" w:eastAsia="Calibri" w:hAnsi="Calibri" w:cs="Calibri"/>
+        </w:rPr>
+        <w:t>Rewardism</w:t>
+      </w:r>
+      <w:proofErr w:type="spellEnd"/>
+      <w:r>
+        <w:rPr>
+          <w:rFonts w:ascii="Calibri" w:eastAsia="Calibri" w:hAnsi="Calibri" w:cs="Calibri"/>
+        </w:rPr>
+        <w:t>. Yet, to further clear doubts, I shall answer some questions after that.</w:t>
+      </w:r>
+    </w:p>
+    <w:p>
+      <w:pPr>
+        <w:spacing w:line="240" w:lineRule="auto"/>
+        <w:rPr>
+          <w:rFonts w:ascii="Calibri Light" w:eastAsia="Calibri Light" w:hAnsi="Calibri Light" w:cs="Calibri Light"/>
+        </w:rPr>
+      </w:pPr>
+      <w:r>
+        <w:rPr>
+          <w:rFonts w:ascii="Calibri Light" w:eastAsia="Calibri Light" w:hAnsi="Calibri Light" w:cs="Calibri Light"/>
+          <w:color w:val="2F5496"/>
         </w:rPr>
         <w:t>Employee</w:t>
       </w:r>
@@ -4115,7 +3899,21 @@
         <w:rPr>
           <w:rFonts w:ascii="Calibri" w:eastAsia="Calibri" w:hAnsi="Calibri" w:cs="Calibri"/>
         </w:rPr>
-        <w:t>Your mother makes an emergency call to the nearest hospital as she's in labor. The ambulance arrives in no time and 2 ladies help her board the vehicle. Upon reaching the hospital, she is rushed to the delivery room. You are born. After your mother has rested, they find out that she doesn't have an ID card because she forgot it in all the hassle. "No matter," says the nurse, comforting your mother. She uses your mother's fingerprints and ID number to record the activity "delivery".</w:t>
+        <w:t xml:space="preserve">Your mother makes an emergency call to the nearest hospital as she's in </w:t>
+      </w:r>
+      <w:proofErr w:type="spellStart"/>
+      <w:r>
+        <w:rPr>
+          <w:rFonts w:ascii="Calibri" w:eastAsia="Calibri" w:hAnsi="Calibri" w:cs="Calibri"/>
+        </w:rPr>
+        <w:t>labor</w:t>
+      </w:r>
+      <w:proofErr w:type="spellEnd"/>
+      <w:r>
+        <w:rPr>
+          <w:rFonts w:ascii="Calibri" w:eastAsia="Calibri" w:hAnsi="Calibri" w:cs="Calibri"/>
+        </w:rPr>
+        <w:t>. The ambulance arrives in no time and 2 ladies help her board the vehicle. Upon reaching the hospital, she is rushed to the delivery room. You are born. After your mother has rested, they find out that she doesn't have an ID card because she forgot it in all the hassle. "No matter," says the nurse, comforting your mother. She uses your mother's fingerprints and ID number to record the activity "delivery".</w:t>
       </w:r>
     </w:p>
     <w:p>
@@ -4164,7 +3962,31 @@
         <w:rPr>
           <w:rFonts w:ascii="Calibri" w:eastAsia="Calibri" w:hAnsi="Calibri" w:cs="Calibri"/>
         </w:rPr>
-        <w:t xml:space="preserve">When you turn 7, you and your mother move to a house with 2 rooms near a school. You enroll there and your mother starts teaching too. For enrollment, your ID card and fingerprints are used, your mother's consent is taken too. Any necessities such as books and </w:t>
+        <w:t xml:space="preserve">When you turn 7, you and your mother move to a house with 2 rooms near a school. You </w:t>
+      </w:r>
+      <w:r>
+        <w:rPr>
+          <w:rFonts w:ascii="Calibri" w:eastAsia="Calibri" w:hAnsi="Calibri" w:cs="Calibri"/>
+        </w:rPr>
+        <w:t>enrol</w:t>
+      </w:r>
+      <w:r>
+        <w:rPr>
+          <w:rFonts w:ascii="Calibri" w:eastAsia="Calibri" w:hAnsi="Calibri" w:cs="Calibri"/>
+        </w:rPr>
+        <w:t xml:space="preserve"> there and your mother starts teaching too. For </w:t>
+      </w:r>
+      <w:r>
+        <w:rPr>
+          <w:rFonts w:ascii="Calibri" w:eastAsia="Calibri" w:hAnsi="Calibri" w:cs="Calibri"/>
+        </w:rPr>
+        <w:t>enrolment</w:t>
+      </w:r>
+      <w:r>
+        <w:rPr>
+          <w:rFonts w:ascii="Calibri" w:eastAsia="Calibri" w:hAnsi="Calibri" w:cs="Calibri"/>
+        </w:rPr>
+        <w:t xml:space="preserve">, your ID card and fingerprints are used, your mother's consent is taken too. Any necessities such as books and </w:t>
       </w:r>
       <w:proofErr w:type="gramStart"/>
       <w:r>
@@ -4192,7 +4014,35 @@
         <w:rPr>
           <w:rFonts w:ascii="Calibri" w:eastAsia="Calibri" w:hAnsi="Calibri" w:cs="Calibri"/>
         </w:rPr>
-        <w:t>According to your performance and behavior, you are given a few RPs to keep you motivated. You decide to save some of them until you become an adult so that you can afford exploring, comfortably, your favorite parts of the world. Over the years you use your IDC, and sometimes fingerprint too, for traveling, communicating, cleaning and other free necessities, your NPs for limited necessities and your RPs for luxuries such as toys, hotels, cinemas, etc. And so, life goes on. You experience, you learn and grow.</w:t>
+        <w:t xml:space="preserve">According to your performance and </w:t>
+      </w:r>
+      <w:proofErr w:type="spellStart"/>
+      <w:r>
+        <w:rPr>
+          <w:rFonts w:ascii="Calibri" w:eastAsia="Calibri" w:hAnsi="Calibri" w:cs="Calibri"/>
+        </w:rPr>
+        <w:t>behavior</w:t>
+      </w:r>
+      <w:proofErr w:type="spellEnd"/>
+      <w:r>
+        <w:rPr>
+          <w:rFonts w:ascii="Calibri" w:eastAsia="Calibri" w:hAnsi="Calibri" w:cs="Calibri"/>
+        </w:rPr>
+        <w:t xml:space="preserve">, you are given a few RPs to keep you motivated. You decide to save some of them until you become an adult so that you can afford exploring, comfortably, your </w:t>
+      </w:r>
+      <w:proofErr w:type="spellStart"/>
+      <w:r>
+        <w:rPr>
+          <w:rFonts w:ascii="Calibri" w:eastAsia="Calibri" w:hAnsi="Calibri" w:cs="Calibri"/>
+        </w:rPr>
+        <w:t>favorite</w:t>
+      </w:r>
+      <w:proofErr w:type="spellEnd"/>
+      <w:r>
+        <w:rPr>
+          <w:rFonts w:ascii="Calibri" w:eastAsia="Calibri" w:hAnsi="Calibri" w:cs="Calibri"/>
+        </w:rPr>
+        <w:t xml:space="preserve"> parts of the world. Over the years you use your IDC, and sometimes fingerprint too, for traveling, communicating, cleaning and other free necessities, your NPs for limited necessities and your RPs for luxuries such as toys, hotels, cinemas, etc. And so, life goes on. You experience, you learn and grow.</w:t>
       </w:r>
     </w:p>
     <w:p>
@@ -4220,7 +4070,19 @@
         <w:rPr>
           <w:rFonts w:ascii="Calibri" w:eastAsia="Calibri" w:hAnsi="Calibri" w:cs="Calibri"/>
         </w:rPr>
-        <w:t xml:space="preserve"> to help you decide your major. Until you turn 18, you prepare for examinations and interviews which will decide if you are a good fit. It turns out that you fail the interviews. You are asked to take a leap year or choose a different major. You take a leap year and ace the interviews on your second try. You choose your favorite </w:t>
+        <w:t xml:space="preserve"> to help you decide your major. Until you turn 18, you prepare for examinations and interviews which will decide if you are a good fit. It turns out that you fail the interviews. You are asked to take a leap year or choose a different major. You take a leap year and ace the interviews on your second try. You choose your </w:t>
+      </w:r>
+      <w:r>
+        <w:rPr>
+          <w:rFonts w:ascii="Calibri" w:eastAsia="Calibri" w:hAnsi="Calibri" w:cs="Calibri"/>
+        </w:rPr>
+        <w:t>favourite</w:t>
+      </w:r>
+      <w:r>
+        <w:rPr>
+          <w:rFonts w:ascii="Calibri" w:eastAsia="Calibri" w:hAnsi="Calibri" w:cs="Calibri"/>
+        </w:rPr>
+        <w:t xml:space="preserve"> </w:t>
       </w:r>
       <w:proofErr w:type="gramStart"/>
       <w:r>
@@ -4248,7 +4110,19 @@
         <w:rPr>
           <w:rFonts w:ascii="Calibri" w:eastAsia="Calibri" w:hAnsi="Calibri" w:cs="Calibri"/>
         </w:rPr>
-        <w:t xml:space="preserve">Just like in school, your and your professors' performance is recorded semiannually, RPs are given </w:t>
+        <w:t xml:space="preserve">Just like in school, your and your professors' performance is recorded </w:t>
+      </w:r>
+      <w:r>
+        <w:rPr>
+          <w:rFonts w:ascii="Calibri" w:eastAsia="Calibri" w:hAnsi="Calibri" w:cs="Calibri"/>
+        </w:rPr>
+        <w:t>semi-annually</w:t>
+      </w:r>
+      <w:r>
+        <w:rPr>
+          <w:rFonts w:ascii="Calibri" w:eastAsia="Calibri" w:hAnsi="Calibri" w:cs="Calibri"/>
+        </w:rPr>
+        <w:t xml:space="preserve">, RPs are given </w:t>
       </w:r>
       <w:proofErr w:type="gramStart"/>
       <w:r>
@@ -4325,7 +4199,13 @@
         <w:rPr>
           <w:rFonts w:ascii="Calibri" w:eastAsia="Calibri" w:hAnsi="Calibri" w:cs="Calibri"/>
         </w:rPr>
-        <w:t xml:space="preserve">Semiannually, based on your </w:t>
+        <w:t>Semi-annually</w:t>
+      </w:r>
+      <w:r>
+        <w:rPr>
+          <w:rFonts w:ascii="Calibri" w:eastAsia="Calibri" w:hAnsi="Calibri" w:cs="Calibri"/>
+        </w:rPr>
+        <w:t xml:space="preserve">, based on your </w:t>
       </w:r>
       <w:proofErr w:type="gramStart"/>
       <w:r>
@@ -4430,7 +4310,19 @@
         <w:rPr>
           <w:rFonts w:ascii="Calibri" w:eastAsia="Calibri" w:hAnsi="Calibri" w:cs="Calibri"/>
         </w:rPr>
-        <w:t xml:space="preserve">You adopt a child from a registered organization, you are registered as the child's guardian and the child's account is linked to you. Every now and then, surprise visits are made by public officials to investigate any issues. If the child is happy with you, you are rewarded. You enroll her into a local school and take care of her needs. You realize you are unable to give her proper </w:t>
+        <w:t xml:space="preserve">You adopt a child from a registered organization, you are registered as the child's guardian and the child's account is linked to you. Every now and then, surprise visits are made by public officials to investigate any issues. If the child is happy with you, you are rewarded. You </w:t>
+      </w:r>
+      <w:r>
+        <w:rPr>
+          <w:rFonts w:ascii="Calibri" w:eastAsia="Calibri" w:hAnsi="Calibri" w:cs="Calibri"/>
+        </w:rPr>
+        <w:t>enrol</w:t>
+      </w:r>
+      <w:r>
+        <w:rPr>
+          <w:rFonts w:ascii="Calibri" w:eastAsia="Calibri" w:hAnsi="Calibri" w:cs="Calibri"/>
+        </w:rPr>
+        <w:t xml:space="preserve"> her into a local school and take care of her needs. You realize you are unable to give her proper </w:t>
       </w:r>
       <w:proofErr w:type="gramStart"/>
       <w:r>
@@ -4551,14 +4443,12 @@
         </w:rPr>
         <w:t xml:space="preserve">At age 70, you accumulate a lot of awards and rewards for your continuous efforts, however, you fail to achieve the "Higher Status". You tell yourself that at least you </w:t>
       </w:r>
-      <w:proofErr w:type="gramStart"/>
-      <w:r>
-        <w:rPr>
-          <w:rFonts w:ascii="Calibri" w:eastAsia="Calibri" w:hAnsi="Calibri" w:cs="Calibri"/>
-        </w:rPr>
-        <w:t>tried</w:t>
-      </w:r>
-      <w:proofErr w:type="gramEnd"/>
+      <w:r>
+        <w:rPr>
+          <w:rFonts w:ascii="Calibri" w:eastAsia="Calibri" w:hAnsi="Calibri" w:cs="Calibri"/>
+        </w:rPr>
+        <w:t>tried,</w:t>
+      </w:r>
       <w:r>
         <w:rPr>
           <w:rFonts w:ascii="Calibri" w:eastAsia="Calibri" w:hAnsi="Calibri" w:cs="Calibri"/>
@@ -4647,21 +4537,61 @@
         <w:rPr>
           <w:rFonts w:ascii="Calibri" w:eastAsia="Calibri" w:hAnsi="Calibri" w:cs="Calibri"/>
         </w:rPr>
-        <w:t>"Mommy, what exactly is your job?" asks your daughter. "Well, you see dear, not everyone in this world gets their reward fairly and honestly. Mommy's job is to find the bad guys who cheat and exploit. But that's not all, some companies hurt our little world and the people in it, Mommy's gotta stop them from hurting us. So really, Mommy's gotta take care of the world by ensuring people earn their luxuries fairly and sustainably," you answer. "Sustainably?" "Keeping the future in mind."</w:t>
-      </w:r>
-    </w:p>
-    <w:p>
-      <w:pPr>
-        <w:spacing w:line="240" w:lineRule="auto"/>
-        <w:rPr>
-          <w:rFonts w:ascii="Calibri" w:eastAsia="Calibri" w:hAnsi="Calibri" w:cs="Calibri"/>
-        </w:rPr>
-      </w:pPr>
-      <w:r>
-        <w:rPr>
-          <w:rFonts w:ascii="Calibri" w:eastAsia="Calibri" w:hAnsi="Calibri" w:cs="Calibri"/>
-        </w:rPr>
-        <w:t xml:space="preserve">"What about your friends?" she inquires. "Well, my elderly friend is a judge who decides who is the most deserving among the bidders of an asset. My other friend deals with people who want to start a new company. She analyzes and evaluates their business plan and decides whether it is a good idea to give them access to resources," you answer. "And what if she rejects?" "Well, she has to give her reasons. People then build a better plan or challenge the reasons in court." </w:t>
+        <w:t xml:space="preserve">"Mommy, what exactly is your job?" asks your daughter. "Well, you see dear, not everyone in this world gets their reward fairly and honestly. Mommy's job is to find the bad guys who cheat and exploit. But that's not all, some companies hurt our little world and the people in it, Mommy's </w:t>
+      </w:r>
+      <w:proofErr w:type="spellStart"/>
+      <w:r>
+        <w:rPr>
+          <w:rFonts w:ascii="Calibri" w:eastAsia="Calibri" w:hAnsi="Calibri" w:cs="Calibri"/>
+        </w:rPr>
+        <w:t>gotta</w:t>
+      </w:r>
+      <w:proofErr w:type="spellEnd"/>
+      <w:r>
+        <w:rPr>
+          <w:rFonts w:ascii="Calibri" w:eastAsia="Calibri" w:hAnsi="Calibri" w:cs="Calibri"/>
+        </w:rPr>
+        <w:t xml:space="preserve"> stop them from hurting us. So really, Mommy's </w:t>
+      </w:r>
+      <w:proofErr w:type="spellStart"/>
+      <w:r>
+        <w:rPr>
+          <w:rFonts w:ascii="Calibri" w:eastAsia="Calibri" w:hAnsi="Calibri" w:cs="Calibri"/>
+        </w:rPr>
+        <w:t>gotta</w:t>
+      </w:r>
+      <w:proofErr w:type="spellEnd"/>
+      <w:r>
+        <w:rPr>
+          <w:rFonts w:ascii="Calibri" w:eastAsia="Calibri" w:hAnsi="Calibri" w:cs="Calibri"/>
+        </w:rPr>
+        <w:t xml:space="preserve"> take care of the world by ensuring people earn their luxuries fairly and sustainably," you answer. "Sustainably?" "Keeping the future in mind."</w:t>
+      </w:r>
+    </w:p>
+    <w:p>
+      <w:pPr>
+        <w:spacing w:line="240" w:lineRule="auto"/>
+        <w:rPr>
+          <w:rFonts w:ascii="Calibri" w:eastAsia="Calibri" w:hAnsi="Calibri" w:cs="Calibri"/>
+        </w:rPr>
+      </w:pPr>
+      <w:r>
+        <w:rPr>
+          <w:rFonts w:ascii="Calibri" w:eastAsia="Calibri" w:hAnsi="Calibri" w:cs="Calibri"/>
+        </w:rPr>
+        <w:t xml:space="preserve">"What about your friends?" she inquires. "Well, my elderly friend is a judge who decides who is the most deserving among the bidders of an asset. My other friend deals with people who want to start a new company. She </w:t>
+      </w:r>
+      <w:r>
+        <w:rPr>
+          <w:rFonts w:ascii="Calibri" w:eastAsia="Calibri" w:hAnsi="Calibri" w:cs="Calibri"/>
+        </w:rPr>
+        <w:t>analyses</w:t>
+      </w:r>
+      <w:r>
+        <w:rPr>
+          <w:rFonts w:ascii="Calibri" w:eastAsia="Calibri" w:hAnsi="Calibri" w:cs="Calibri"/>
+        </w:rPr>
+        <w:t xml:space="preserve"> and evaluates their business plan and decides whether it is a good idea to give them access to resources," you answer. "And what if she rejects?" "Well, she has to give her reasons. People then build a better plan or challenge the reasons in court." </w:t>
       </w:r>
     </w:p>
     <w:p>
@@ -4822,7 +4752,19 @@
         <w:rPr>
           <w:rFonts w:ascii="Calibri" w:eastAsia="Calibri" w:hAnsi="Calibri" w:cs="Calibri"/>
         </w:rPr>
-        <w:t xml:space="preserve">Before you leave the lounge, your mother lets you know, "Oh and you'll have to decide who your clients will be. Will you be helping burn NPs, RPs, BPs or will you just be making people scan their ID cards? The nature and size of business will affect the BPs alloted to it. And later if you decide to </w:t>
+        <w:t xml:space="preserve">Before you leave the lounge, your mother lets you know, "Oh and you'll have to decide who your clients will be. Will you be helping burn NPs, RPs, BPs or will you just be making people scan their ID cards? The nature and size of business will affect the BPs </w:t>
+      </w:r>
+      <w:r>
+        <w:rPr>
+          <w:rFonts w:ascii="Calibri" w:eastAsia="Calibri" w:hAnsi="Calibri" w:cs="Calibri"/>
+        </w:rPr>
+        <w:t>allotted</w:t>
+      </w:r>
+      <w:r>
+        <w:rPr>
+          <w:rFonts w:ascii="Calibri" w:eastAsia="Calibri" w:hAnsi="Calibri" w:cs="Calibri"/>
+        </w:rPr>
+        <w:t xml:space="preserve"> to it. And later if you decide to </w:t>
       </w:r>
       <w:proofErr w:type="gramStart"/>
       <w:r>
@@ -4836,7 +4778,19 @@
         <w:rPr>
           <w:rFonts w:ascii="Calibri" w:eastAsia="Calibri" w:hAnsi="Calibri" w:cs="Calibri"/>
         </w:rPr>
-        <w:t xml:space="preserve"> a new division or branch, it will be treated as a seperate company, more or less, for multiple reasons, including performance evaluation." "Right, thanks" and off you go.</w:t>
+        <w:t xml:space="preserve"> a new division or branch, it will be treated as a </w:t>
+      </w:r>
+      <w:r>
+        <w:rPr>
+          <w:rFonts w:ascii="Calibri" w:eastAsia="Calibri" w:hAnsi="Calibri" w:cs="Calibri"/>
+        </w:rPr>
+        <w:t>separate</w:t>
+      </w:r>
+      <w:r>
+        <w:rPr>
+          <w:rFonts w:ascii="Calibri" w:eastAsia="Calibri" w:hAnsi="Calibri" w:cs="Calibri"/>
+        </w:rPr>
+        <w:t xml:space="preserve"> company, more or less, for multiple reasons, including performance evaluation." "Right, thanks" and off you go.</w:t>
       </w:r>
     </w:p>
     <w:p>
@@ -5118,7 +5072,19 @@
         <w:rPr>
           <w:rFonts w:ascii="Calibri" w:eastAsia="Calibri" w:hAnsi="Calibri" w:cs="Calibri"/>
         </w:rPr>
-        <w:t xml:space="preserve">Being a lone wolf, self-employment really attracts you. In college, you take additional courses on how to get good ratings from clients, how to manage time and what makes someone a very valuable service provider. These courses are recommended to those who wish to become succesful self-employed persons. On graduating, you register yourself online by entering details such as the type, location and timing of services you wish to provide. Self-employment status is reflected in your </w:t>
+        <w:t xml:space="preserve">Being a lone wolf, self-employment really attracts you. In college, you take additional courses on how to get good ratings from clients, how to manage time and what makes someone a very valuable service provider. These courses are recommended to those who wish to become </w:t>
+      </w:r>
+      <w:r>
+        <w:rPr>
+          <w:rFonts w:ascii="Calibri" w:eastAsia="Calibri" w:hAnsi="Calibri" w:cs="Calibri"/>
+        </w:rPr>
+        <w:t>successful</w:t>
+      </w:r>
+      <w:r>
+        <w:rPr>
+          <w:rFonts w:ascii="Calibri" w:eastAsia="Calibri" w:hAnsi="Calibri" w:cs="Calibri"/>
+        </w:rPr>
+        <w:t xml:space="preserve"> self-employed persons. On graduating, you register yourself online by entering details such as the type, location and timing of services you wish to provide. Self-employment status is reflected in your </w:t>
       </w:r>
       <w:proofErr w:type="gramStart"/>
       <w:r>
@@ -5315,21 +5281,63 @@
         <w:rPr>
           <w:rFonts w:ascii="Calibri" w:eastAsia="Calibri" w:hAnsi="Calibri" w:cs="Calibri"/>
         </w:rPr>
-        <w:t>You write an article on the history of the development of the different economic systems. You explain what Capitalism was like in its early stages and how it developed over the ages. Then you highlight the role of Communism in challenging Capitalism. Explaining the beauty and flaws of each system, you explain how they led to the birth of Rewardism. "Development should not stop here," you write. "A new system shall challenge Rewardism, and together these two will give birth to yet another system."</w:t>
-      </w:r>
-    </w:p>
-    <w:p>
-      <w:pPr>
-        <w:spacing w:line="240" w:lineRule="auto"/>
-        <w:rPr>
-          <w:rFonts w:ascii="Calibri" w:eastAsia="Calibri" w:hAnsi="Calibri" w:cs="Calibri"/>
-        </w:rPr>
-      </w:pPr>
-      <w:r>
-        <w:rPr>
-          <w:rFonts w:ascii="Calibri" w:eastAsia="Calibri" w:hAnsi="Calibri" w:cs="Calibri"/>
-        </w:rPr>
-        <w:t xml:space="preserve">You dedicate the rest of your life to bring about an even better system than Rewardism. You get RPs from time to time; sometimes for being a nice human, and other times for your contributions to the development of the world. Your employed friends who love to listen to your interesting arguments invite </w:t>
+        <w:t xml:space="preserve">You write an article on the history of the development of the different economic systems. You explain what Capitalism was like in its early stages and how it developed over the ages. Then you highlight the role of Communism in challenging Capitalism. Explaining the beauty and flaws of each system, you explain how they led to the birth of </w:t>
+      </w:r>
+      <w:proofErr w:type="spellStart"/>
+      <w:r>
+        <w:rPr>
+          <w:rFonts w:ascii="Calibri" w:eastAsia="Calibri" w:hAnsi="Calibri" w:cs="Calibri"/>
+        </w:rPr>
+        <w:t>Rewardism</w:t>
+      </w:r>
+      <w:proofErr w:type="spellEnd"/>
+      <w:r>
+        <w:rPr>
+          <w:rFonts w:ascii="Calibri" w:eastAsia="Calibri" w:hAnsi="Calibri" w:cs="Calibri"/>
+        </w:rPr>
+        <w:t xml:space="preserve">. "Development should not stop here," you write. "A new system shall challenge </w:t>
+      </w:r>
+      <w:proofErr w:type="spellStart"/>
+      <w:r>
+        <w:rPr>
+          <w:rFonts w:ascii="Calibri" w:eastAsia="Calibri" w:hAnsi="Calibri" w:cs="Calibri"/>
+        </w:rPr>
+        <w:t>Rewardism</w:t>
+      </w:r>
+      <w:proofErr w:type="spellEnd"/>
+      <w:r>
+        <w:rPr>
+          <w:rFonts w:ascii="Calibri" w:eastAsia="Calibri" w:hAnsi="Calibri" w:cs="Calibri"/>
+        </w:rPr>
+        <w:t>, and together these two will give birth to yet another system."</w:t>
+      </w:r>
+    </w:p>
+    <w:p>
+      <w:pPr>
+        <w:spacing w:line="240" w:lineRule="auto"/>
+        <w:rPr>
+          <w:rFonts w:ascii="Calibri" w:eastAsia="Calibri" w:hAnsi="Calibri" w:cs="Calibri"/>
+        </w:rPr>
+      </w:pPr>
+      <w:r>
+        <w:rPr>
+          <w:rFonts w:ascii="Calibri" w:eastAsia="Calibri" w:hAnsi="Calibri" w:cs="Calibri"/>
+        </w:rPr>
+        <w:t xml:space="preserve">You dedicate the rest of your life to bring about an even better system than </w:t>
+      </w:r>
+      <w:proofErr w:type="spellStart"/>
+      <w:r>
+        <w:rPr>
+          <w:rFonts w:ascii="Calibri" w:eastAsia="Calibri" w:hAnsi="Calibri" w:cs="Calibri"/>
+        </w:rPr>
+        <w:t>Rewardism</w:t>
+      </w:r>
+      <w:proofErr w:type="spellEnd"/>
+      <w:r>
+        <w:rPr>
+          <w:rFonts w:ascii="Calibri" w:eastAsia="Calibri" w:hAnsi="Calibri" w:cs="Calibri"/>
+        </w:rPr>
+        <w:t xml:space="preserve">. You get RPs from time to time; sometimes for being a nice human, and other times for your contributions to the development of the world. Your employed friends who love to listen to your interesting arguments invite </w:t>
       </w:r>
       <w:r>
         <w:rPr>
@@ -5413,21 +5421,7 @@
           <w:rFonts w:ascii="Calibri" w:eastAsia="Calibri" w:hAnsi="Calibri" w:cs="Calibri"/>
           <w:bCs/>
         </w:rPr>
-        <w:t>with the total revenue earned, higher remuneration expenses will make it more difficult to meet the target. Employers can control remuneration expenses by controlling the number of people they hire, but this might not be enough, or at least not the most economic way. We can set the formula such that there is a non-</w:t>
-      </w:r>
-      <w:r>
-        <w:rPr>
-          <w:rFonts w:ascii="Calibri" w:eastAsia="Calibri" w:hAnsi="Calibri" w:cs="Calibri"/>
-          <w:bCs/>
-        </w:rPr>
-        <w:t>reducible</w:t>
-      </w:r>
-      <w:r>
-        <w:rPr>
-          <w:rFonts w:ascii="Calibri" w:eastAsia="Calibri" w:hAnsi="Calibri" w:cs="Calibri"/>
-          <w:bCs/>
-        </w:rPr>
-        <w:t xml:space="preserve"> base level of reward and a controllable bonus over that. An example is:</w:t>
+        <w:t>with the total revenue earned, higher remuneration expenses will make it more difficult to meet the target. Employers can control remuneration expenses by controlling the number of people they hire, but this might not be enough, or at least not the most economic way. We can set the formula such that there is a non-reducible base level of reward and a controllable bonus over that. An example is:</w:t>
       </w:r>
     </w:p>
     <w:p>
@@ -5473,7 +5467,15 @@
           <w:rFonts w:ascii="Calibri" w:eastAsia="Calibri" w:hAnsi="Calibri" w:cs="Calibri"/>
           <w:bCs/>
         </w:rPr>
-        <w:t xml:space="preserve"> * F</w:t>
+        <w:t xml:space="preserve"> * </w:t>
+      </w:r>
+      <w:proofErr w:type="spellStart"/>
+      <w:r>
+        <w:rPr>
+          <w:rFonts w:ascii="Calibri" w:eastAsia="Calibri" w:hAnsi="Calibri" w:cs="Calibri"/>
+          <w:bCs/>
+        </w:rPr>
+        <w:t>F</w:t>
       </w:r>
       <w:r>
         <w:rPr>
@@ -5483,6 +5485,7 @@
         </w:rPr>
         <w:t>p</w:t>
       </w:r>
+      <w:proofErr w:type="spellEnd"/>
       <w:r>
         <w:rPr>
           <w:rFonts w:ascii="Calibri" w:eastAsia="Calibri" w:hAnsi="Calibri" w:cs="Calibri"/>
@@ -5619,6 +5622,7 @@
         </w:rPr>
         <w:br/>
       </w:r>
+      <w:proofErr w:type="spellStart"/>
       <w:r>
         <w:rPr>
           <w:rFonts w:ascii="Calibri" w:eastAsia="Calibri" w:hAnsi="Calibri" w:cs="Calibri"/>
@@ -5634,6 +5638,7 @@
         </w:rPr>
         <w:t>p</w:t>
       </w:r>
+      <w:proofErr w:type="spellEnd"/>
       <w:r>
         <w:rPr>
           <w:rFonts w:ascii="Calibri" w:eastAsia="Calibri" w:hAnsi="Calibri" w:cs="Calibri"/>
@@ -5764,7 +5769,15 @@
           <w:rFonts w:ascii="Calibri" w:eastAsia="Calibri" w:hAnsi="Calibri" w:cs="Calibri"/>
           <w:bCs/>
         </w:rPr>
-        <w:t>), the F</w:t>
+        <w:t xml:space="preserve">), the </w:t>
+      </w:r>
+      <w:proofErr w:type="spellStart"/>
+      <w:r>
+        <w:rPr>
+          <w:rFonts w:ascii="Calibri" w:eastAsia="Calibri" w:hAnsi="Calibri" w:cs="Calibri"/>
+          <w:bCs/>
+        </w:rPr>
+        <w:t>F</w:t>
       </w:r>
       <w:r>
         <w:rPr>
@@ -5774,6 +5787,7 @@
         </w:rPr>
         <w:t>p</w:t>
       </w:r>
+      <w:proofErr w:type="spellEnd"/>
       <w:r>
         <w:rPr>
           <w:rFonts w:ascii="Calibri" w:eastAsia="Calibri" w:hAnsi="Calibri" w:cs="Calibri"/>
@@ -5839,21 +5853,7 @@
           <w:rFonts w:ascii="Calibri" w:eastAsia="Calibri" w:hAnsi="Calibri" w:cs="Calibri"/>
           <w:bCs/>
         </w:rPr>
-        <w:t xml:space="preserve">, this means that they can only control the bonus part of the reward. In the </w:t>
-      </w:r>
-      <w:r>
-        <w:rPr>
-          <w:rFonts w:ascii="Calibri" w:eastAsia="Calibri" w:hAnsi="Calibri" w:cs="Calibri"/>
-          <w:bCs/>
-        </w:rPr>
-        <w:t>worst-case</w:t>
-      </w:r>
-      <w:r>
-        <w:rPr>
-          <w:rFonts w:ascii="Calibri" w:eastAsia="Calibri" w:hAnsi="Calibri" w:cs="Calibri"/>
-          <w:bCs/>
-        </w:rPr>
-        <w:t xml:space="preserve"> scenario for employees, with an infinite supply of employees and only one employer, the F</w:t>
+        <w:t>, this means that they can only control the bonus part of the reward. In the worst-case scenario for employees, with an infinite supply of employees and only one employer, the F</w:t>
       </w:r>
       <w:r>
         <w:rPr>
@@ -6116,7 +6116,23 @@
           <w:rFonts w:ascii="Calibri" w:eastAsia="Calibri" w:hAnsi="Calibri" w:cs="Calibri"/>
           <w:b/>
         </w:rPr>
-        <w:t xml:space="preserve"> leverage work in Rewardism, if at all?</w:t>
+        <w:t xml:space="preserve"> leverage work in </w:t>
+      </w:r>
+      <w:proofErr w:type="spellStart"/>
+      <w:r>
+        <w:rPr>
+          <w:rFonts w:ascii="Calibri" w:eastAsia="Calibri" w:hAnsi="Calibri" w:cs="Calibri"/>
+          <w:b/>
+        </w:rPr>
+        <w:t>Rewardism</w:t>
+      </w:r>
+      <w:proofErr w:type="spellEnd"/>
+      <w:r>
+        <w:rPr>
+          <w:rFonts w:ascii="Calibri" w:eastAsia="Calibri" w:hAnsi="Calibri" w:cs="Calibri"/>
+          <w:b/>
+        </w:rPr>
+        <w:t>, if at all?</w:t>
       </w:r>
       <w:r>
         <w:rPr>
@@ -6135,7 +6151,35 @@
         <w:rPr>
           <w:rFonts w:ascii="Calibri" w:eastAsia="Calibri" w:hAnsi="Calibri" w:cs="Calibri"/>
         </w:rPr>
-        <w:t xml:space="preserve"> to companies will essentially be pseudo-debt, in the sense that they do not have to be returned but they help RMs decide if a company is economical or not; not meeting the target can lead to dissolving just like a company not able to return debt would cease to exist. Since no kind of Point can be transferred, there can be no debt among people. No debt will be given by the RMs too because every reward given </w:t>
+        <w:t xml:space="preserve"> to companies will essentially be pseudo-debt, in the sense that they do not have to be returned but they help </w:t>
+      </w:r>
+      <w:proofErr w:type="spellStart"/>
+      <w:r>
+        <w:rPr>
+          <w:rFonts w:ascii="Calibri" w:eastAsia="Calibri" w:hAnsi="Calibri" w:cs="Calibri"/>
+        </w:rPr>
+        <w:t>RMs</w:t>
+      </w:r>
+      <w:proofErr w:type="spellEnd"/>
+      <w:r>
+        <w:rPr>
+          <w:rFonts w:ascii="Calibri" w:eastAsia="Calibri" w:hAnsi="Calibri" w:cs="Calibri"/>
+        </w:rPr>
+        <w:t xml:space="preserve"> decide if a company is economical or not; not meeting the target can lead to dissolving just like a company not able to return debt would cease to exist. Since no kind of Point can be transferred, there can be no debt among people. No debt will be given by the </w:t>
+      </w:r>
+      <w:proofErr w:type="spellStart"/>
+      <w:r>
+        <w:rPr>
+          <w:rFonts w:ascii="Calibri" w:eastAsia="Calibri" w:hAnsi="Calibri" w:cs="Calibri"/>
+        </w:rPr>
+        <w:t>RMs</w:t>
+      </w:r>
+      <w:proofErr w:type="spellEnd"/>
+      <w:r>
+        <w:rPr>
+          <w:rFonts w:ascii="Calibri" w:eastAsia="Calibri" w:hAnsi="Calibri" w:cs="Calibri"/>
+        </w:rPr>
+        <w:t xml:space="preserve"> too because every reward given </w:t>
       </w:r>
       <w:proofErr w:type="gramStart"/>
       <w:r>
@@ -6149,7 +6193,21 @@
         <w:rPr>
           <w:rFonts w:ascii="Calibri" w:eastAsia="Calibri" w:hAnsi="Calibri" w:cs="Calibri"/>
         </w:rPr>
-        <w:t xml:space="preserve"> be justified, and only activity already done can justify a reward. A connected question then is, what shall become of the debt that people and governments owe to other entities. At the point of conversion from the previous system to Rewardism, the debt owed will have to be erased. Ideas about debt-erasing shall come later, in the "Deployment" chapter.</w:t>
+        <w:t xml:space="preserve"> be justified, and only activity already done can justify a reward. A connected question then is, what shall become of the debt that people and governments owe to other entities. At the point of conversion from the previous system to </w:t>
+      </w:r>
+      <w:proofErr w:type="spellStart"/>
+      <w:r>
+        <w:rPr>
+          <w:rFonts w:ascii="Calibri" w:eastAsia="Calibri" w:hAnsi="Calibri" w:cs="Calibri"/>
+        </w:rPr>
+        <w:t>Rewardism</w:t>
+      </w:r>
+      <w:proofErr w:type="spellEnd"/>
+      <w:r>
+        <w:rPr>
+          <w:rFonts w:ascii="Calibri" w:eastAsia="Calibri" w:hAnsi="Calibri" w:cs="Calibri"/>
+        </w:rPr>
+        <w:t>, the debt owed will have to be erased. Ideas about debt-erasing shall come later, in the "Deployment" chapter.</w:t>
       </w:r>
     </w:p>
     <w:p>
@@ -6164,20 +6222,48 @@
           <w:rFonts w:ascii="Calibri" w:eastAsia="Calibri" w:hAnsi="Calibri" w:cs="Calibri"/>
           <w:b/>
         </w:rPr>
-        <w:t>Q. To have a negative balance is to be under debt, so will it not be possible under Rewardism?</w:t>
-      </w:r>
+        <w:t xml:space="preserve">Q. To have a negative balance is to be under debt, so will it not be possible under </w:t>
+      </w:r>
+      <w:proofErr w:type="spellStart"/>
       <w:r>
         <w:rPr>
           <w:rFonts w:ascii="Calibri" w:eastAsia="Calibri" w:hAnsi="Calibri" w:cs="Calibri"/>
           <w:b/>
         </w:rPr>
+        <w:t>Rewardism</w:t>
+      </w:r>
+      <w:proofErr w:type="spellEnd"/>
+      <w:r>
+        <w:rPr>
+          <w:rFonts w:ascii="Calibri" w:eastAsia="Calibri" w:hAnsi="Calibri" w:cs="Calibri"/>
+          <w:b/>
+        </w:rPr>
+        <w:t>?</w:t>
+      </w:r>
+      <w:r>
+        <w:rPr>
+          <w:rFonts w:ascii="Calibri" w:eastAsia="Calibri" w:hAnsi="Calibri" w:cs="Calibri"/>
+          <w:b/>
+        </w:rPr>
         <w:br/>
       </w:r>
       <w:r>
         <w:rPr>
           <w:rFonts w:ascii="Calibri" w:eastAsia="Calibri" w:hAnsi="Calibri" w:cs="Calibri"/>
         </w:rPr>
-        <w:t>A. It does not make much sense that someone should have less than zero "Reward" Points. The main idea is to reward people for their efforts and motivate them; how is a negative balance relevant then? Not allowing negative BPs balance can help control the damage caused by uneconomical companies, as the damage is limited to the BPs alloted to them. Without the possibility of a negative balance, there will be no need to keep a record of creditors. So, accounting and auditing would be relatively simple that way. As NPs can only be spent on necessities and they should normally be enough for getting the necessities of life, why should we allow a negative balance then?</w:t>
+        <w:t xml:space="preserve">A. It does not make much sense that someone should have less than zero "Reward" Points. The main idea is to reward people for their efforts and motivate them; how is a negative balance relevant then? Not allowing negative BPs balance can help control the damage caused by uneconomical companies, as the damage is limited to the BPs </w:t>
+      </w:r>
+      <w:r>
+        <w:rPr>
+          <w:rFonts w:ascii="Calibri" w:eastAsia="Calibri" w:hAnsi="Calibri" w:cs="Calibri"/>
+        </w:rPr>
+        <w:t>allotted</w:t>
+      </w:r>
+      <w:r>
+        <w:rPr>
+          <w:rFonts w:ascii="Calibri" w:eastAsia="Calibri" w:hAnsi="Calibri" w:cs="Calibri"/>
+        </w:rPr>
+        <w:t xml:space="preserve"> to them. Without the possibility of a negative balance, there will be no need to keep a record of creditors. So, accounting and auditing would be relatively simple that way. As NPs can only be spent on necessities and they should normally be enough for getting the necessities of life, why should we allow a negative balance then?</w:t>
       </w:r>
       <w:r>
         <w:rPr>
@@ -6218,7 +6304,23 @@
           <w:rFonts w:ascii="Calibri" w:eastAsia="Calibri" w:hAnsi="Calibri" w:cs="Calibri"/>
           <w:b/>
         </w:rPr>
-        <w:t>Q. Hire purchase (HP) is essentially like taking a loan, so will this option not be enabled under Rewardism?</w:t>
+        <w:t xml:space="preserve">Q. Hire purchase (HP) is essentially like taking a loan, so will this option not be enabled under </w:t>
+      </w:r>
+      <w:proofErr w:type="spellStart"/>
+      <w:r>
+        <w:rPr>
+          <w:rFonts w:ascii="Calibri" w:eastAsia="Calibri" w:hAnsi="Calibri" w:cs="Calibri"/>
+          <w:b/>
+        </w:rPr>
+        <w:t>Rewardism</w:t>
+      </w:r>
+      <w:proofErr w:type="spellEnd"/>
+      <w:r>
+        <w:rPr>
+          <w:rFonts w:ascii="Calibri" w:eastAsia="Calibri" w:hAnsi="Calibri" w:cs="Calibri"/>
+          <w:b/>
+        </w:rPr>
+        <w:t>?</w:t>
       </w:r>
       <w:r>
         <w:rPr>
@@ -6232,7 +6334,35 @@
           <w:rFonts w:ascii="Calibri" w:eastAsia="Calibri" w:hAnsi="Calibri" w:cs="Calibri"/>
         </w:rPr>
         <w:br/>
-        <w:t xml:space="preserve">  We can think of a HP payment as a total of the rent for using the asset and the saving for owning the asset later. What I want to bring your attention to is the fact that one does not really own the asset until the final payment is made. The asset is simply possesed by the hirer. Without the facility of HP and lease, people and companies on a strict budget would have to delay or forego the use of expensive assets. With advanced recording of transactions under Rewardism, credit ratings are likely to be very accurate. No RPs or BPs are given as a loan; they are earned the usual way. With HP option enabled and all other factors kept constant, the level of economic activity will obviously be higher. For these reasons, I believe HP option should be enabled.</w:t>
+        <w:t xml:space="preserve">  We can think of a HP payment as a total of the rent for using the asset and the saving for owning the asset later. What I want to bring your attention to is the fact that one does not really own the asset until the final payment is made. The asset is simply </w:t>
+      </w:r>
+      <w:proofErr w:type="spellStart"/>
+      <w:r>
+        <w:rPr>
+          <w:rFonts w:ascii="Calibri" w:eastAsia="Calibri" w:hAnsi="Calibri" w:cs="Calibri"/>
+        </w:rPr>
+        <w:t>possesed</w:t>
+      </w:r>
+      <w:proofErr w:type="spellEnd"/>
+      <w:r>
+        <w:rPr>
+          <w:rFonts w:ascii="Calibri" w:eastAsia="Calibri" w:hAnsi="Calibri" w:cs="Calibri"/>
+        </w:rPr>
+        <w:t xml:space="preserve"> by the hirer. Without the facility of HP and lease, people and companies on a strict budget would have to delay or forego the use of expensive assets. With advanced recording of transactions under </w:t>
+      </w:r>
+      <w:proofErr w:type="spellStart"/>
+      <w:r>
+        <w:rPr>
+          <w:rFonts w:ascii="Calibri" w:eastAsia="Calibri" w:hAnsi="Calibri" w:cs="Calibri"/>
+        </w:rPr>
+        <w:t>Rewardism</w:t>
+      </w:r>
+      <w:proofErr w:type="spellEnd"/>
+      <w:r>
+        <w:rPr>
+          <w:rFonts w:ascii="Calibri" w:eastAsia="Calibri" w:hAnsi="Calibri" w:cs="Calibri"/>
+        </w:rPr>
+        <w:t>, credit ratings are likely to be very accurate. No RPs or BPs are given as a loan; they are earned the usual way. With HP option enabled and all other factors kept constant, the level of economic activity will obviously be higher. For these reasons, I believe HP option should be enabled.</w:t>
       </w:r>
     </w:p>
     <w:p>
@@ -6247,14 +6377,102 @@
           <w:rFonts w:ascii="Calibri" w:eastAsia="Calibri" w:hAnsi="Calibri" w:cs="Calibri"/>
           <w:b/>
         </w:rPr>
-        <w:t>Q: How will Rewardist countries trade with non-Rewardist ones?</w:t>
+        <w:t xml:space="preserve">Q: How will </w:t>
+      </w:r>
+      <w:proofErr w:type="spellStart"/>
+      <w:r>
+        <w:rPr>
+          <w:rFonts w:ascii="Calibri" w:eastAsia="Calibri" w:hAnsi="Calibri" w:cs="Calibri"/>
+          <w:b/>
+        </w:rPr>
+        <w:t>Rewardist</w:t>
+      </w:r>
+      <w:proofErr w:type="spellEnd"/>
+      <w:r>
+        <w:rPr>
+          <w:rFonts w:ascii="Calibri" w:eastAsia="Calibri" w:hAnsi="Calibri" w:cs="Calibri"/>
+          <w:b/>
+        </w:rPr>
+        <w:t xml:space="preserve"> countries trade with non-</w:t>
+      </w:r>
+      <w:proofErr w:type="spellStart"/>
+      <w:r>
+        <w:rPr>
+          <w:rFonts w:ascii="Calibri" w:eastAsia="Calibri" w:hAnsi="Calibri" w:cs="Calibri"/>
+          <w:b/>
+        </w:rPr>
+        <w:t>Rewardist</w:t>
+      </w:r>
+      <w:proofErr w:type="spellEnd"/>
+      <w:r>
+        <w:rPr>
+          <w:rFonts w:ascii="Calibri" w:eastAsia="Calibri" w:hAnsi="Calibri" w:cs="Calibri"/>
+          <w:b/>
+        </w:rPr>
+        <w:t xml:space="preserve"> ones?</w:t>
       </w:r>
       <w:r>
         <w:rPr>
           <w:rFonts w:ascii="Calibri" w:eastAsia="Calibri" w:hAnsi="Calibri" w:cs="Calibri"/>
         </w:rPr>
         <w:br/>
-        <w:t xml:space="preserve">A: Let us refer to a Rewardist country as R and a non-Rewardist one as nR. Then, if R exports goods to nR, the revenue generated will be calculated in terms of USD and then, the Points burned will be calculated according to a reasonable rate, </w:t>
+        <w:t xml:space="preserve">A: Let us refer to a </w:t>
+      </w:r>
+      <w:proofErr w:type="spellStart"/>
+      <w:r>
+        <w:rPr>
+          <w:rFonts w:ascii="Calibri" w:eastAsia="Calibri" w:hAnsi="Calibri" w:cs="Calibri"/>
+        </w:rPr>
+        <w:t>Rewardist</w:t>
+      </w:r>
+      <w:proofErr w:type="spellEnd"/>
+      <w:r>
+        <w:rPr>
+          <w:rFonts w:ascii="Calibri" w:eastAsia="Calibri" w:hAnsi="Calibri" w:cs="Calibri"/>
+        </w:rPr>
+        <w:t xml:space="preserve"> country as R and a non-</w:t>
+      </w:r>
+      <w:proofErr w:type="spellStart"/>
+      <w:r>
+        <w:rPr>
+          <w:rFonts w:ascii="Calibri" w:eastAsia="Calibri" w:hAnsi="Calibri" w:cs="Calibri"/>
+        </w:rPr>
+        <w:t>Rewardist</w:t>
+      </w:r>
+      <w:proofErr w:type="spellEnd"/>
+      <w:r>
+        <w:rPr>
+          <w:rFonts w:ascii="Calibri" w:eastAsia="Calibri" w:hAnsi="Calibri" w:cs="Calibri"/>
+        </w:rPr>
+        <w:t xml:space="preserve"> one as </w:t>
+      </w:r>
+      <w:proofErr w:type="spellStart"/>
+      <w:r>
+        <w:rPr>
+          <w:rFonts w:ascii="Calibri" w:eastAsia="Calibri" w:hAnsi="Calibri" w:cs="Calibri"/>
+        </w:rPr>
+        <w:t>nR</w:t>
+      </w:r>
+      <w:proofErr w:type="spellEnd"/>
+      <w:r>
+        <w:rPr>
+          <w:rFonts w:ascii="Calibri" w:eastAsia="Calibri" w:hAnsi="Calibri" w:cs="Calibri"/>
+        </w:rPr>
+        <w:t xml:space="preserve">. Then, if R exports goods to </w:t>
+      </w:r>
+      <w:proofErr w:type="spellStart"/>
+      <w:r>
+        <w:rPr>
+          <w:rFonts w:ascii="Calibri" w:eastAsia="Calibri" w:hAnsi="Calibri" w:cs="Calibri"/>
+        </w:rPr>
+        <w:t>nR</w:t>
+      </w:r>
+      <w:proofErr w:type="spellEnd"/>
+      <w:r>
+        <w:rPr>
+          <w:rFonts w:ascii="Calibri" w:eastAsia="Calibri" w:hAnsi="Calibri" w:cs="Calibri"/>
+        </w:rPr>
+        <w:t xml:space="preserve">, the revenue generated will be calculated in terms of USD and then, the Points burned will be calculated according to a reasonable rate, </w:t>
       </w:r>
       <w:r>
         <w:rPr>
@@ -6281,7 +6499,21 @@
           <w:rFonts w:ascii="Calibri" w:eastAsia="Calibri" w:hAnsi="Calibri" w:cs="Calibri"/>
         </w:rPr>
         <w:br/>
-        <w:t xml:space="preserve">  If R imports goods from nR, the expenses incurred will be calculated in terms of USD and then, the Points to be deducted from the BPs of the importing companies will be </w:t>
+        <w:t xml:space="preserve">  If R imports goods from </w:t>
+      </w:r>
+      <w:proofErr w:type="spellStart"/>
+      <w:r>
+        <w:rPr>
+          <w:rFonts w:ascii="Calibri" w:eastAsia="Calibri" w:hAnsi="Calibri" w:cs="Calibri"/>
+        </w:rPr>
+        <w:t>nR</w:t>
+      </w:r>
+      <w:proofErr w:type="spellEnd"/>
+      <w:r>
+        <w:rPr>
+          <w:rFonts w:ascii="Calibri" w:eastAsia="Calibri" w:hAnsi="Calibri" w:cs="Calibri"/>
+        </w:rPr>
+        <w:t xml:space="preserve">, the expenses incurred will be calculated in terms of USD and then, the Points to be deducted from the BPs of the importing companies will be </w:t>
       </w:r>
       <w:proofErr w:type="gramStart"/>
       <w:r>
@@ -6316,7 +6548,21 @@
           <w:rFonts w:ascii="Calibri" w:eastAsia="Calibri" w:hAnsi="Calibri" w:cs="Calibri"/>
         </w:rPr>
         <w:br/>
-        <w:t xml:space="preserve">  The point of calculating exports and imports in terms of USDs is to improve comparability across nations. It also simplifies reporting and analysis as there is only one currency in which all exports and imports are being reported. The conversion from USD to Points is necessary for recording activities in a way that is comparable with other recording of activities, which is likely to help RMs in deciding whether the international business is economical.</w:t>
+        <w:t xml:space="preserve">  The point of calculating exports and imports in terms of USDs is to improve comparability across nations. It also simplifies reporting and analysis as there is only one currency in which all exports and imports are being reported. The conversion from USD to Points is necessary for recording activities in a way that is comparable with other recording of activities, which is likely to help </w:t>
+      </w:r>
+      <w:proofErr w:type="spellStart"/>
+      <w:r>
+        <w:rPr>
+          <w:rFonts w:ascii="Calibri" w:eastAsia="Calibri" w:hAnsi="Calibri" w:cs="Calibri"/>
+        </w:rPr>
+        <w:t>RMs</w:t>
+      </w:r>
+      <w:proofErr w:type="spellEnd"/>
+      <w:r>
+        <w:rPr>
+          <w:rFonts w:ascii="Calibri" w:eastAsia="Calibri" w:hAnsi="Calibri" w:cs="Calibri"/>
+        </w:rPr>
+        <w:t xml:space="preserve"> in deciding whether the international business is economical.</w:t>
       </w:r>
     </w:p>
     <w:p>
@@ -6344,28 +6590,122 @@
         <w:rPr>
           <w:rFonts w:ascii="Calibri" w:eastAsia="Calibri" w:hAnsi="Calibri" w:cs="Calibri"/>
         </w:rPr>
-        <w:t xml:space="preserve">A: What is a government but a representation of the will of the people or the ruler. To have power over a government is to be able to go against the will of the people or the ruler represented by that Government. I do not think any nation would want any organization to control its resources against its will. Although both the Government and WRMO will be responsible for the peace and prosperity of their subjects, they are likely to have different values and opinions about the optimal way of fulfilling their responsibilities. Ideally, RMs should be able to manage resources the way they think is optimal; however, I understand that practically, the Government is likely to impose some </w:t>
+        <w:t xml:space="preserve">A: What is a government but a representation of the will of the people or the ruler. To have power over a government is to be able to go against the will of the people or the ruler represented by that Government. I do not think any nation would want any organization to control its resources against its will. Although both the Government and WRMO will be responsible for the peace and prosperity of their subjects, they are likely to have different values and opinions about the optimal way of fulfilling their responsibilities. Ideally, </w:t>
+      </w:r>
+      <w:proofErr w:type="spellStart"/>
+      <w:r>
+        <w:rPr>
+          <w:rFonts w:ascii="Calibri" w:eastAsia="Calibri" w:hAnsi="Calibri" w:cs="Calibri"/>
+        </w:rPr>
+        <w:t>RMs</w:t>
+      </w:r>
+      <w:proofErr w:type="spellEnd"/>
+      <w:r>
+        <w:rPr>
+          <w:rFonts w:ascii="Calibri" w:eastAsia="Calibri" w:hAnsi="Calibri" w:cs="Calibri"/>
+        </w:rPr>
+        <w:t xml:space="preserve"> should be able to manage resources the way they think is optimal; however, I understand that practically, the Government is likely to impose some </w:t>
       </w:r>
       <w:r>
         <w:rPr>
           <w:rFonts w:ascii="Calibri" w:eastAsia="Calibri" w:hAnsi="Calibri" w:cs="Calibri"/>
         </w:rPr>
         <w:lastRenderedPageBreak/>
-        <w:t>restrictions which the RMs will have to account for. No one is above the law, even if the law leads to unoptimal utilization of resources.</w:t>
+        <w:t xml:space="preserve">restrictions which the </w:t>
+      </w:r>
+      <w:proofErr w:type="spellStart"/>
+      <w:r>
+        <w:rPr>
+          <w:rFonts w:ascii="Calibri" w:eastAsia="Calibri" w:hAnsi="Calibri" w:cs="Calibri"/>
+        </w:rPr>
+        <w:t>RMs</w:t>
+      </w:r>
+      <w:proofErr w:type="spellEnd"/>
+      <w:r>
+        <w:rPr>
+          <w:rFonts w:ascii="Calibri" w:eastAsia="Calibri" w:hAnsi="Calibri" w:cs="Calibri"/>
+        </w:rPr>
+        <w:t xml:space="preserve"> will have to account for. No one is above the law, even if the law leads to </w:t>
+      </w:r>
+      <w:r>
+        <w:rPr>
+          <w:rFonts w:ascii="Calibri" w:eastAsia="Calibri" w:hAnsi="Calibri" w:cs="Calibri"/>
+        </w:rPr>
+        <w:t>suboptimal</w:t>
+      </w:r>
+      <w:r>
+        <w:rPr>
+          <w:rFonts w:ascii="Calibri" w:eastAsia="Calibri" w:hAnsi="Calibri" w:cs="Calibri"/>
+        </w:rPr>
+        <w:t xml:space="preserve"> utilization of resources.</w:t>
       </w:r>
       <w:r>
         <w:rPr>
           <w:rFonts w:ascii="Calibri" w:eastAsia="Calibri" w:hAnsi="Calibri" w:cs="Calibri"/>
         </w:rPr>
         <w:br/>
-        <w:t xml:space="preserve">  I suggest respecting the laws and the power of the Government because this avoids disturbance of peace, increases trust in WRMO and Rewardism in general, transfers some risk and reward of decision-making to the Government, and this way there will be an entity to which the WRMO will be answerable to. WRMO will be mainly responsible for the management of resources, while the Government will be mainy responsible for the oversight of WRMO. This should help reduce the likelihood of misuse of power as the RMs will be concerned about being arrested. Furthermore, the people will have some assurance that someone is watching over "this foreign organization".</w:t>
+        <w:t xml:space="preserve">  I suggest respecting the laws and the power of the Government because this avoids disturbance of peace, increases trust in WRMO and </w:t>
+      </w:r>
+      <w:proofErr w:type="spellStart"/>
+      <w:r>
+        <w:rPr>
+          <w:rFonts w:ascii="Calibri" w:eastAsia="Calibri" w:hAnsi="Calibri" w:cs="Calibri"/>
+        </w:rPr>
+        <w:t>Rewardism</w:t>
+      </w:r>
+      <w:proofErr w:type="spellEnd"/>
+      <w:r>
+        <w:rPr>
+          <w:rFonts w:ascii="Calibri" w:eastAsia="Calibri" w:hAnsi="Calibri" w:cs="Calibri"/>
+        </w:rPr>
+        <w:t xml:space="preserve"> in general, transfers some risk and reward of decision-making to the Government, and this way there will be an entity to which the WRMO will be answerable to. WRMO will be mainly responsible for the management of resources, while the Government will be </w:t>
+      </w:r>
+      <w:r>
+        <w:rPr>
+          <w:rFonts w:ascii="Calibri" w:eastAsia="Calibri" w:hAnsi="Calibri" w:cs="Calibri"/>
+        </w:rPr>
+        <w:t>mainly</w:t>
+      </w:r>
+      <w:r>
+        <w:rPr>
+          <w:rFonts w:ascii="Calibri" w:eastAsia="Calibri" w:hAnsi="Calibri" w:cs="Calibri"/>
+        </w:rPr>
+        <w:t xml:space="preserve"> responsible for the oversight of WRMO. This should help reduce the likelihood of misuse of power as the </w:t>
+      </w:r>
+      <w:proofErr w:type="spellStart"/>
+      <w:r>
+        <w:rPr>
+          <w:rFonts w:ascii="Calibri" w:eastAsia="Calibri" w:hAnsi="Calibri" w:cs="Calibri"/>
+        </w:rPr>
+        <w:t>RMs</w:t>
+      </w:r>
+      <w:proofErr w:type="spellEnd"/>
+      <w:r>
+        <w:rPr>
+          <w:rFonts w:ascii="Calibri" w:eastAsia="Calibri" w:hAnsi="Calibri" w:cs="Calibri"/>
+        </w:rPr>
+        <w:t xml:space="preserve"> will be concerned about being arrested. Furthermore, the people will have some assurance that someone is watching over "this foreign organization".</w:t>
       </w:r>
       <w:r>
         <w:rPr>
           <w:rFonts w:ascii="Calibri" w:eastAsia="Calibri" w:hAnsi="Calibri" w:cs="Calibri"/>
         </w:rPr>
         <w:br/>
-        <w:t xml:space="preserve">  You can think of accepting Rewardism as outsourcing the "Economics Department". In an outsourcing agreement, normally, to remain competitive, the hired company </w:t>
+        <w:t xml:space="preserve">  You can think of accepting </w:t>
+      </w:r>
+      <w:proofErr w:type="spellStart"/>
+      <w:r>
+        <w:rPr>
+          <w:rFonts w:ascii="Calibri" w:eastAsia="Calibri" w:hAnsi="Calibri" w:cs="Calibri"/>
+        </w:rPr>
+        <w:t>Rewardism</w:t>
+      </w:r>
+      <w:proofErr w:type="spellEnd"/>
+      <w:r>
+        <w:rPr>
+          <w:rFonts w:ascii="Calibri" w:eastAsia="Calibri" w:hAnsi="Calibri" w:cs="Calibri"/>
+        </w:rPr>
+        <w:t xml:space="preserve"> as outsourcing the "Economics Department". In an outsourcing agreement, normally, to remain competitive, the hired company </w:t>
       </w:r>
       <w:proofErr w:type="gramStart"/>
       <w:r>
@@ -6379,27 +6719,169 @@
         <w:rPr>
           <w:rFonts w:ascii="Calibri" w:eastAsia="Calibri" w:hAnsi="Calibri" w:cs="Calibri"/>
         </w:rPr>
-        <w:t xml:space="preserve"> account for the demands of the hiring company. Likewise, WRMO will have to account for the demands of the governments who trust them with their resources. This does not mean that negotations cannot be made. Expert politicians are normally very good at convincing people and have excellent people skills. This makes them an excellent choice for acting as middlemen between WRMO, the Government and the public. They can help each party understand the concerns of the other parties. They can help resolve conflicts and make negotations more effective. The RMs might not be as good as the politicans at dealing with people because it's one thing to deal with numbers and another to deal with people.</w:t>
-      </w:r>
-    </w:p>
-    <w:p>
-      <w:pPr>
-        <w:spacing w:line="240" w:lineRule="auto"/>
-        <w:rPr>
-          <w:rFonts w:ascii="Calibri" w:eastAsia="Calibri" w:hAnsi="Calibri" w:cs="Calibri"/>
-        </w:rPr>
-      </w:pPr>
-      <w:r>
+        <w:t xml:space="preserve"> account for the demands of the hiring company. Likewise, WRMO will have to account for the demands of the governments who trust them with their resources. This does not mean that </w:t>
+      </w:r>
+      <w:r>
+        <w:rPr>
+          <w:rFonts w:ascii="Calibri" w:eastAsia="Calibri" w:hAnsi="Calibri" w:cs="Calibri"/>
+        </w:rPr>
+        <w:t>negotiations</w:t>
+      </w:r>
+      <w:r>
+        <w:rPr>
+          <w:rFonts w:ascii="Calibri" w:eastAsia="Calibri" w:hAnsi="Calibri" w:cs="Calibri"/>
+        </w:rPr>
+        <w:t xml:space="preserve"> cannot be made. Expert politicians are normally very good at convincing people and have excellent people skills. This makes them an excellent choice for acting as middlemen between WRMO, the Government and the public. They can help each party understand the concerns of the other parties. They can help resolve conflicts and make </w:t>
+      </w:r>
+      <w:r>
+        <w:rPr>
+          <w:rFonts w:ascii="Calibri" w:eastAsia="Calibri" w:hAnsi="Calibri" w:cs="Calibri"/>
+        </w:rPr>
+        <w:t>negotiations</w:t>
+      </w:r>
+      <w:r>
+        <w:rPr>
+          <w:rFonts w:ascii="Calibri" w:eastAsia="Calibri" w:hAnsi="Calibri" w:cs="Calibri"/>
+        </w:rPr>
+        <w:t xml:space="preserve"> more effective. The </w:t>
+      </w:r>
+      <w:proofErr w:type="spellStart"/>
+      <w:r>
+        <w:rPr>
+          <w:rFonts w:ascii="Calibri" w:eastAsia="Calibri" w:hAnsi="Calibri" w:cs="Calibri"/>
+        </w:rPr>
+        <w:t>RMs</w:t>
+      </w:r>
+      <w:proofErr w:type="spellEnd"/>
+      <w:r>
+        <w:rPr>
+          <w:rFonts w:ascii="Calibri" w:eastAsia="Calibri" w:hAnsi="Calibri" w:cs="Calibri"/>
+        </w:rPr>
+        <w:t xml:space="preserve"> might not be as good as the </w:t>
+      </w:r>
+      <w:r>
+        <w:rPr>
+          <w:rFonts w:ascii="Calibri" w:eastAsia="Calibri" w:hAnsi="Calibri" w:cs="Calibri"/>
+        </w:rPr>
+        <w:t>politicians</w:t>
+      </w:r>
+      <w:r>
+        <w:rPr>
+          <w:rFonts w:ascii="Calibri" w:eastAsia="Calibri" w:hAnsi="Calibri" w:cs="Calibri"/>
+        </w:rPr>
+        <w:t xml:space="preserve"> at dealing with people because it's one thing to deal with numbers and another to deal with people.</w:t>
+      </w:r>
+    </w:p>
+    <w:p>
+      <w:pPr>
+        <w:spacing w:line="240" w:lineRule="auto"/>
         <w:rPr>
           <w:rFonts w:ascii="Calibri" w:eastAsia="Calibri" w:hAnsi="Calibri" w:cs="Calibri"/>
           <w:b/>
-        </w:rPr>
-        <w:t>Q: How will systems like Defense System, whose activity cannot really be measured reliably, work?</w:t>
-      </w:r>
+          <w:bCs/>
+        </w:rPr>
+      </w:pPr>
       <w:r>
         <w:rPr>
           <w:rFonts w:ascii="Calibri" w:eastAsia="Calibri" w:hAnsi="Calibri" w:cs="Calibri"/>
           <w:b/>
+          <w:bCs/>
+        </w:rPr>
+        <w:t xml:space="preserve">Q. Will a </w:t>
+      </w:r>
+      <w:proofErr w:type="spellStart"/>
+      <w:r>
+        <w:rPr>
+          <w:rFonts w:ascii="Calibri" w:eastAsia="Calibri" w:hAnsi="Calibri" w:cs="Calibri"/>
+          <w:b/>
+          <w:bCs/>
+        </w:rPr>
+        <w:t>Rewardist</w:t>
+      </w:r>
+      <w:proofErr w:type="spellEnd"/>
+      <w:r>
+        <w:rPr>
+          <w:rFonts w:ascii="Calibri" w:eastAsia="Calibri" w:hAnsi="Calibri" w:cs="Calibri"/>
+          <w:b/>
+          <w:bCs/>
+        </w:rPr>
+        <w:t xml:space="preserve"> country be able to utilize the resources of another </w:t>
+      </w:r>
+      <w:proofErr w:type="spellStart"/>
+      <w:r>
+        <w:rPr>
+          <w:rFonts w:ascii="Calibri" w:eastAsia="Calibri" w:hAnsi="Calibri" w:cs="Calibri"/>
+          <w:b/>
+          <w:bCs/>
+        </w:rPr>
+        <w:t>Rewardist</w:t>
+      </w:r>
+      <w:proofErr w:type="spellEnd"/>
+      <w:r>
+        <w:rPr>
+          <w:rFonts w:ascii="Calibri" w:eastAsia="Calibri" w:hAnsi="Calibri" w:cs="Calibri"/>
+          <w:b/>
+          <w:bCs/>
+        </w:rPr>
+        <w:t xml:space="preserve"> country? In other words, will all </w:t>
+      </w:r>
+      <w:proofErr w:type="spellStart"/>
+      <w:r>
+        <w:rPr>
+          <w:rFonts w:ascii="Calibri" w:eastAsia="Calibri" w:hAnsi="Calibri" w:cs="Calibri"/>
+          <w:b/>
+          <w:bCs/>
+        </w:rPr>
+        <w:t>Rewardist</w:t>
+      </w:r>
+      <w:proofErr w:type="spellEnd"/>
+      <w:r>
+        <w:rPr>
+          <w:rFonts w:ascii="Calibri" w:eastAsia="Calibri" w:hAnsi="Calibri" w:cs="Calibri"/>
+          <w:b/>
+          <w:bCs/>
+        </w:rPr>
+        <w:t xml:space="preserve"> countries be considered </w:t>
+      </w:r>
+      <w:proofErr w:type="gramStart"/>
+      <w:r>
+        <w:rPr>
+          <w:rFonts w:ascii="Calibri" w:eastAsia="Calibri" w:hAnsi="Calibri" w:cs="Calibri"/>
+          <w:b/>
+          <w:bCs/>
+        </w:rPr>
+        <w:t>as a whole for</w:t>
+      </w:r>
+      <w:proofErr w:type="gramEnd"/>
+      <w:r>
+        <w:rPr>
+          <w:rFonts w:ascii="Calibri" w:eastAsia="Calibri" w:hAnsi="Calibri" w:cs="Calibri"/>
+          <w:b/>
+          <w:bCs/>
+        </w:rPr>
+        <w:t xml:space="preserve"> the purpose of </w:t>
+      </w:r>
+      <w:r>
+        <w:rPr>
+          <w:rFonts w:ascii="Calibri" w:eastAsia="Calibri" w:hAnsi="Calibri" w:cs="Calibri"/>
+          <w:b/>
+          <w:bCs/>
+        </w:rPr>
+        <w:t>management</w:t>
+      </w:r>
+      <w:r>
+        <w:rPr>
+          <w:rFonts w:ascii="Calibri" w:eastAsia="Calibri" w:hAnsi="Calibri" w:cs="Calibri"/>
+          <w:b/>
+          <w:bCs/>
+        </w:rPr>
+        <w:t xml:space="preserve"> of resources?</w:t>
+      </w:r>
+      <w:r>
+        <w:rPr>
+          <w:rFonts w:ascii="Calibri" w:eastAsia="Calibri" w:hAnsi="Calibri" w:cs="Calibri"/>
+          <w:b/>
+          <w:bCs/>
         </w:rPr>
         <w:br/>
       </w:r>
@@ -6407,7 +6889,218 @@
         <w:rPr>
           <w:rFonts w:ascii="Calibri" w:eastAsia="Calibri" w:hAnsi="Calibri" w:cs="Calibri"/>
         </w:rPr>
-        <w:t xml:space="preserve">A: We can broadly categorize the expenditures of systems like the Defense System into "Remuneration Expenses", "Overheads" and "Investments". Let us </w:t>
+        <w:t xml:space="preserve">A. "In general, if any branch of trade, or any division of labour, be advantageous to the public, the freer and more general the </w:t>
+      </w:r>
+      <w:r>
+        <w:rPr>
+          <w:rFonts w:ascii="Calibri" w:eastAsia="Calibri" w:hAnsi="Calibri" w:cs="Calibri"/>
+        </w:rPr>
+        <w:lastRenderedPageBreak/>
+        <w:t xml:space="preserve">competition, it will always be the more so." - The Wealth </w:t>
+      </w:r>
+      <w:r>
+        <w:rPr>
+          <w:rFonts w:ascii="Calibri" w:eastAsia="Calibri" w:hAnsi="Calibri" w:cs="Calibri"/>
+        </w:rPr>
+        <w:t>of</w:t>
+      </w:r>
+      <w:r>
+        <w:rPr>
+          <w:rFonts w:ascii="Calibri" w:eastAsia="Calibri" w:hAnsi="Calibri" w:cs="Calibri"/>
+        </w:rPr>
+        <w:t xml:space="preserve"> Nations, Book II</w:t>
+      </w:r>
+      <w:r>
+        <w:rPr>
+          <w:rFonts w:ascii="Calibri" w:eastAsia="Calibri" w:hAnsi="Calibri" w:cs="Calibri"/>
+          <w:b/>
+          <w:bCs/>
+        </w:rPr>
+        <w:br/>
+      </w:r>
+      <w:r>
+        <w:rPr>
+          <w:rFonts w:ascii="Calibri" w:eastAsia="Calibri" w:hAnsi="Calibri" w:cs="Calibri"/>
+          <w:b/>
+          <w:bCs/>
+          <w:lang w:val="en-US"/>
+        </w:rPr>
+        <w:t xml:space="preserve">  </w:t>
+      </w:r>
+      <w:r>
+        <w:rPr>
+          <w:rFonts w:ascii="Calibri" w:eastAsia="Calibri" w:hAnsi="Calibri" w:cs="Calibri"/>
+        </w:rPr>
+        <w:t>The question of utilization of foreign resources deals with the resources controlled by the WRMO, not the resources owned by individuals, companies or organizations. If a country A was rich with a resource X but lacked the talent to optimally utilize it, and a foreign country B had the talent and resources to optimally utilize the resource X, then ideally, B should be given access to the resource X. A would want something in return for giving access to the resource. But what if B had nothing substantial to offer in return? Should X be wasted? An economic system that allows wastage of a resource is clearly not the ideal economic system, as the whole point is to optimally utilize resources.</w:t>
+      </w:r>
+      <w:r>
+        <w:rPr>
+          <w:rFonts w:ascii="Calibri" w:eastAsia="Calibri" w:hAnsi="Calibri" w:cs="Calibri"/>
+          <w:b/>
+          <w:bCs/>
+        </w:rPr>
+        <w:br/>
+      </w:r>
+      <w:r>
+        <w:rPr>
+          <w:rFonts w:ascii="Calibri" w:eastAsia="Calibri" w:hAnsi="Calibri" w:cs="Calibri"/>
+        </w:rPr>
+        <w:t xml:space="preserve">  Ideally, resources should be utilized by those who can best utilize them instead of those who happen to find them; practically, however, governments would be able to override decisions. There are two main ways a resource can be utilized by a </w:t>
+      </w:r>
+      <w:r>
+        <w:rPr>
+          <w:rFonts w:ascii="Calibri" w:eastAsia="Calibri" w:hAnsi="Calibri" w:cs="Calibri"/>
+        </w:rPr>
+        <w:t>foreign</w:t>
+      </w:r>
+      <w:r>
+        <w:rPr>
+          <w:rFonts w:ascii="Calibri" w:eastAsia="Calibri" w:hAnsi="Calibri" w:cs="Calibri"/>
+        </w:rPr>
+        <w:t xml:space="preserve"> company: The resource can be transported to the foreign country and used there, or the resource can be used locally. An easy way to avoid the wastage of X would be to treat the national branch of a multinational company from B like a local company, and give it access to the resource. However, if it is necessary to transport X out of the country, then the </w:t>
+      </w:r>
+      <w:proofErr w:type="spellStart"/>
+      <w:r>
+        <w:rPr>
+          <w:rFonts w:ascii="Calibri" w:eastAsia="Calibri" w:hAnsi="Calibri" w:cs="Calibri"/>
+        </w:rPr>
+        <w:t>RMs</w:t>
+      </w:r>
+      <w:proofErr w:type="spellEnd"/>
+      <w:r>
+        <w:rPr>
+          <w:rFonts w:ascii="Calibri" w:eastAsia="Calibri" w:hAnsi="Calibri" w:cs="Calibri"/>
+        </w:rPr>
+        <w:t>, company representatives and government officials would have to discuss terms and come to an agreement.</w:t>
+      </w:r>
+      <w:r>
+        <w:rPr>
+          <w:rFonts w:ascii="Calibri" w:eastAsia="Calibri" w:hAnsi="Calibri" w:cs="Calibri"/>
+          <w:b/>
+          <w:bCs/>
+        </w:rPr>
+        <w:br/>
+      </w:r>
+      <w:r>
+        <w:rPr>
+          <w:rFonts w:ascii="Calibri" w:eastAsia="Calibri" w:hAnsi="Calibri" w:cs="Calibri"/>
+        </w:rPr>
+        <w:t xml:space="preserve">  </w:t>
+      </w:r>
+      <w:proofErr w:type="spellStart"/>
+      <w:r>
+        <w:rPr>
+          <w:rFonts w:ascii="Calibri" w:eastAsia="Calibri" w:hAnsi="Calibri" w:cs="Calibri"/>
+        </w:rPr>
+        <w:t>RMs</w:t>
+      </w:r>
+      <w:proofErr w:type="spellEnd"/>
+      <w:r>
+        <w:rPr>
+          <w:rFonts w:ascii="Calibri" w:eastAsia="Calibri" w:hAnsi="Calibri" w:cs="Calibri"/>
+        </w:rPr>
+        <w:t xml:space="preserve"> will have to consider the various possible ways of utilizing a resource, this includes the possibility of the resource being utilized by a foreign country. By communicating with foreign </w:t>
+      </w:r>
+      <w:proofErr w:type="spellStart"/>
+      <w:r>
+        <w:rPr>
+          <w:rFonts w:ascii="Calibri" w:eastAsia="Calibri" w:hAnsi="Calibri" w:cs="Calibri"/>
+        </w:rPr>
+        <w:t>RMs</w:t>
+      </w:r>
+      <w:proofErr w:type="spellEnd"/>
+      <w:r>
+        <w:rPr>
+          <w:rFonts w:ascii="Calibri" w:eastAsia="Calibri" w:hAnsi="Calibri" w:cs="Calibri"/>
+        </w:rPr>
+        <w:t xml:space="preserve"> and global economists, </w:t>
+      </w:r>
+      <w:proofErr w:type="spellStart"/>
+      <w:r>
+        <w:rPr>
+          <w:rFonts w:ascii="Calibri" w:eastAsia="Calibri" w:hAnsi="Calibri" w:cs="Calibri"/>
+        </w:rPr>
+        <w:t>RMs</w:t>
+      </w:r>
+      <w:proofErr w:type="spellEnd"/>
+      <w:r>
+        <w:rPr>
+          <w:rFonts w:ascii="Calibri" w:eastAsia="Calibri" w:hAnsi="Calibri" w:cs="Calibri"/>
+        </w:rPr>
+        <w:t xml:space="preserve"> should be able to identify the best use of a resource from an international perspective. To allow foreigners to utilize resources locally is to expose the locals to international competition and expertise. Readers of Adam Smith would know the significance of overcoming monopolies and enabling competition. </w:t>
+      </w:r>
+      <w:proofErr w:type="spellStart"/>
+      <w:r>
+        <w:rPr>
+          <w:rFonts w:ascii="Calibri" w:eastAsia="Calibri" w:hAnsi="Calibri" w:cs="Calibri"/>
+        </w:rPr>
+        <w:t>RMs</w:t>
+      </w:r>
+      <w:proofErr w:type="spellEnd"/>
+      <w:r>
+        <w:rPr>
+          <w:rFonts w:ascii="Calibri" w:eastAsia="Calibri" w:hAnsi="Calibri" w:cs="Calibri"/>
+        </w:rPr>
+        <w:t xml:space="preserve"> would best fulfill their responsibilities by convincing government officials and coming to optimal agreements from an economic perspective.</w:t>
+      </w:r>
+    </w:p>
+    <w:p>
+      <w:pPr>
+        <w:spacing w:line="240" w:lineRule="auto"/>
+        <w:rPr>
+          <w:rFonts w:ascii="Calibri" w:eastAsia="Calibri" w:hAnsi="Calibri" w:cs="Calibri"/>
+        </w:rPr>
+      </w:pPr>
+      <w:r>
+        <w:rPr>
+          <w:rFonts w:ascii="Calibri" w:eastAsia="Calibri" w:hAnsi="Calibri" w:cs="Calibri"/>
+          <w:b/>
+        </w:rPr>
+        <w:lastRenderedPageBreak/>
+        <w:t xml:space="preserve">Q: How will systems like </w:t>
+      </w:r>
+      <w:proofErr w:type="spellStart"/>
+      <w:r>
+        <w:rPr>
+          <w:rFonts w:ascii="Calibri" w:eastAsia="Calibri" w:hAnsi="Calibri" w:cs="Calibri"/>
+          <w:b/>
+        </w:rPr>
+        <w:t>Defense</w:t>
+      </w:r>
+      <w:proofErr w:type="spellEnd"/>
+      <w:r>
+        <w:rPr>
+          <w:rFonts w:ascii="Calibri" w:eastAsia="Calibri" w:hAnsi="Calibri" w:cs="Calibri"/>
+          <w:b/>
+        </w:rPr>
+        <w:t xml:space="preserve"> System, whose activity cannot really be measured reliably, work?</w:t>
+      </w:r>
+      <w:r>
+        <w:rPr>
+          <w:rFonts w:ascii="Calibri" w:eastAsia="Calibri" w:hAnsi="Calibri" w:cs="Calibri"/>
+          <w:b/>
+        </w:rPr>
+        <w:br/>
+      </w:r>
+      <w:r>
+        <w:rPr>
+          <w:rFonts w:ascii="Calibri" w:eastAsia="Calibri" w:hAnsi="Calibri" w:cs="Calibri"/>
+        </w:rPr>
+        <w:t xml:space="preserve">A: We can broadly categorize the expenditures of systems like the </w:t>
+      </w:r>
+      <w:proofErr w:type="spellStart"/>
+      <w:r>
+        <w:rPr>
+          <w:rFonts w:ascii="Calibri" w:eastAsia="Calibri" w:hAnsi="Calibri" w:cs="Calibri"/>
+        </w:rPr>
+        <w:t>Defense</w:t>
+      </w:r>
+      <w:proofErr w:type="spellEnd"/>
+      <w:r>
+        <w:rPr>
+          <w:rFonts w:ascii="Calibri" w:eastAsia="Calibri" w:hAnsi="Calibri" w:cs="Calibri"/>
+        </w:rPr>
+        <w:t xml:space="preserve"> System into "Remuneration Expenses", "Overheads" and "Investments". Let us </w:t>
       </w:r>
       <w:proofErr w:type="gramStart"/>
       <w:r>
@@ -6435,106 +7128,202 @@
         <w:rPr>
           <w:rFonts w:ascii="Calibri" w:eastAsia="Calibri" w:hAnsi="Calibri" w:cs="Calibri"/>
         </w:rPr>
+        <w:t xml:space="preserve">- Remuneration Expenses: Everyone who deserves a remuneration will be rewarded just like professionals are rewarded </w:t>
+      </w:r>
+      <w:proofErr w:type="gramStart"/>
+      <w:r>
+        <w:rPr>
+          <w:rFonts w:ascii="Calibri" w:eastAsia="Calibri" w:hAnsi="Calibri" w:cs="Calibri"/>
+        </w:rPr>
+        <w:t>on the basis of</w:t>
+      </w:r>
+      <w:proofErr w:type="gramEnd"/>
+      <w:r>
+        <w:rPr>
+          <w:rFonts w:ascii="Calibri" w:eastAsia="Calibri" w:hAnsi="Calibri" w:cs="Calibri"/>
+        </w:rPr>
+        <w:t xml:space="preserve"> their profession, where they work, and other factors. The rewarding factors and formulas will be predefined to help avoid excessive rewarding. These rewards will be given by the WRMO. The same rules and regulations apply as mentioned earlier.</w:t>
+      </w:r>
+    </w:p>
+    <w:p>
+      <w:pPr>
+        <w:spacing w:line="240" w:lineRule="auto"/>
+        <w:rPr>
+          <w:rFonts w:ascii="Calibri" w:eastAsia="Calibri" w:hAnsi="Calibri" w:cs="Calibri"/>
+        </w:rPr>
+      </w:pPr>
+      <w:r>
+        <w:rPr>
+          <w:rFonts w:ascii="Calibri" w:eastAsia="Calibri" w:hAnsi="Calibri" w:cs="Calibri"/>
+        </w:rPr>
+        <w:t xml:space="preserve">- Overheads: BPs will be </w:t>
+      </w:r>
+      <w:r>
+        <w:rPr>
+          <w:rFonts w:ascii="Calibri" w:eastAsia="Calibri" w:hAnsi="Calibri" w:cs="Calibri"/>
+        </w:rPr>
+        <w:t>allotted</w:t>
+      </w:r>
+      <w:r>
+        <w:rPr>
+          <w:rFonts w:ascii="Calibri" w:eastAsia="Calibri" w:hAnsi="Calibri" w:cs="Calibri"/>
+        </w:rPr>
+        <w:t xml:space="preserve"> </w:t>
+      </w:r>
+      <w:proofErr w:type="gramStart"/>
+      <w:r>
+        <w:rPr>
+          <w:rFonts w:ascii="Calibri" w:eastAsia="Calibri" w:hAnsi="Calibri" w:cs="Calibri"/>
+        </w:rPr>
+        <w:t>on the basis of</w:t>
+      </w:r>
+      <w:proofErr w:type="gramEnd"/>
+      <w:r>
+        <w:rPr>
+          <w:rFonts w:ascii="Calibri" w:eastAsia="Calibri" w:hAnsi="Calibri" w:cs="Calibri"/>
+        </w:rPr>
+        <w:t xml:space="preserve"> previously set budgets and new factors. These BPs can be used to get the supplies needed from suppliers, just like a company would use BPs. Since there are no RPs or NPs burned or IDs scanned against the services provided by systems like the </w:t>
+      </w:r>
+      <w:r>
+        <w:rPr>
+          <w:rFonts w:ascii="Calibri" w:eastAsia="Calibri" w:hAnsi="Calibri" w:cs="Calibri"/>
+        </w:rPr>
+        <w:t>Defence</w:t>
+      </w:r>
+      <w:r>
+        <w:rPr>
+          <w:rFonts w:ascii="Calibri" w:eastAsia="Calibri" w:hAnsi="Calibri" w:cs="Calibri"/>
+        </w:rPr>
+        <w:t xml:space="preserve"> System, </w:t>
+      </w:r>
+      <w:proofErr w:type="gramStart"/>
+      <w:r>
+        <w:rPr>
+          <w:rFonts w:ascii="Calibri" w:eastAsia="Calibri" w:hAnsi="Calibri" w:cs="Calibri"/>
+        </w:rPr>
+        <w:t>and also</w:t>
+      </w:r>
+      <w:proofErr w:type="gramEnd"/>
+      <w:r>
+        <w:rPr>
+          <w:rFonts w:ascii="Calibri" w:eastAsia="Calibri" w:hAnsi="Calibri" w:cs="Calibri"/>
+        </w:rPr>
+        <w:t xml:space="preserve"> because you cannot really "dissolve" them, there will have to be some other form of quality-control measures. Perhaps, people can be asked how satisfied they are with the services being provided to them. Financial managers of these systems can be inquired about the reasons behind different expenditures. Audits can be done to identify anomalies. Instead of "dissolving", we can educate and train the key-players; if that does not work, we can replace them.</w:t>
+      </w:r>
+    </w:p>
+    <w:p>
+      <w:pPr>
+        <w:spacing w:line="240" w:lineRule="auto"/>
+        <w:rPr>
+          <w:rFonts w:ascii="Calibri" w:eastAsia="Calibri" w:hAnsi="Calibri" w:cs="Calibri"/>
+        </w:rPr>
+      </w:pPr>
+      <w:r>
+        <w:rPr>
+          <w:rFonts w:ascii="Calibri" w:eastAsia="Calibri" w:hAnsi="Calibri" w:cs="Calibri"/>
+        </w:rPr>
+        <w:t xml:space="preserve">- Investments: BPs will be used in the normal way for investing in assets, however, investments will have to be reported </w:t>
+      </w:r>
+      <w:r>
+        <w:rPr>
+          <w:rFonts w:ascii="Calibri" w:eastAsia="Calibri" w:hAnsi="Calibri" w:cs="Calibri"/>
+        </w:rPr>
+        <w:t>separately</w:t>
+      </w:r>
+      <w:r>
+        <w:rPr>
+          <w:rFonts w:ascii="Calibri" w:eastAsia="Calibri" w:hAnsi="Calibri" w:cs="Calibri"/>
+        </w:rPr>
+        <w:t xml:space="preserve"> from overheads. This will allow reviewers to better understand how resources are being utilized. For example, they will be able to know if too much or too less is being "invested in the future". By resources "invested in the future", I mean those resources which do not necessarily provide a benefit in the present </w:t>
+      </w:r>
+      <w:proofErr w:type="gramStart"/>
+      <w:r>
+        <w:rPr>
+          <w:rFonts w:ascii="Calibri" w:eastAsia="Calibri" w:hAnsi="Calibri" w:cs="Calibri"/>
+        </w:rPr>
+        <w:t>moment</w:t>
+      </w:r>
+      <w:proofErr w:type="gramEnd"/>
+      <w:r>
+        <w:rPr>
+          <w:rFonts w:ascii="Calibri" w:eastAsia="Calibri" w:hAnsi="Calibri" w:cs="Calibri"/>
+        </w:rPr>
+        <w:t xml:space="preserve"> but which are likely to provide benefits in the future. For example, doing research on cancer or developing a </w:t>
+      </w:r>
+      <w:r>
+        <w:rPr>
+          <w:rFonts w:ascii="Calibri" w:eastAsia="Calibri" w:hAnsi="Calibri" w:cs="Calibri"/>
+        </w:rPr>
         <w:lastRenderedPageBreak/>
-        <w:t xml:space="preserve">- Remuneration Expenses: Everyone who deserves a remuneration will be rewarded just like professionals are rewarded </w:t>
+        <w:t xml:space="preserve">spacecraft. </w:t>
+      </w:r>
+      <w:r>
+        <w:rPr>
+          <w:rFonts w:ascii="Calibri" w:eastAsia="Calibri" w:hAnsi="Calibri" w:cs="Calibri"/>
+        </w:rPr>
+        <w:t>Quality-control</w:t>
+      </w:r>
+      <w:r>
+        <w:rPr>
+          <w:rFonts w:ascii="Calibri" w:eastAsia="Calibri" w:hAnsi="Calibri" w:cs="Calibri"/>
+        </w:rPr>
+        <w:t xml:space="preserve"> measures will be necessary to give people assurance that some future benefit will flow to them. These can include audits, reviews, appraisals, etc.</w:t>
+      </w:r>
+    </w:p>
+    <w:p>
+      <w:pPr>
+        <w:spacing w:line="240" w:lineRule="auto"/>
+        <w:rPr>
+          <w:rFonts w:ascii="Calibri" w:eastAsia="Calibri" w:hAnsi="Calibri" w:cs="Calibri"/>
+        </w:rPr>
+      </w:pPr>
+      <w:r>
+        <w:rPr>
+          <w:rFonts w:ascii="Calibri" w:eastAsia="Calibri" w:hAnsi="Calibri" w:cs="Calibri"/>
+          <w:b/>
+        </w:rPr>
+        <w:t>Q: Suppose some person A offers ten times the value of a personal asset of a person B. Can this method not be used to bribe officials?</w:t>
+      </w:r>
+      <w:r>
+        <w:rPr>
+          <w:rFonts w:ascii="Calibri" w:eastAsia="Calibri" w:hAnsi="Calibri" w:cs="Calibri"/>
+          <w:b/>
+        </w:rPr>
+        <w:br/>
+      </w:r>
+      <w:r>
+        <w:rPr>
+          <w:rFonts w:ascii="Calibri" w:eastAsia="Calibri" w:hAnsi="Calibri" w:cs="Calibri"/>
+        </w:rPr>
+        <w:t xml:space="preserve">A: The assets of an entity are recorded at fair value. In </w:t>
+      </w:r>
+      <w:proofErr w:type="spellStart"/>
+      <w:r>
+        <w:rPr>
+          <w:rFonts w:ascii="Calibri" w:eastAsia="Calibri" w:hAnsi="Calibri" w:cs="Calibri"/>
+        </w:rPr>
+        <w:t>Rewardism</w:t>
+      </w:r>
+      <w:proofErr w:type="spellEnd"/>
+      <w:r>
+        <w:rPr>
+          <w:rFonts w:ascii="Calibri" w:eastAsia="Calibri" w:hAnsi="Calibri" w:cs="Calibri"/>
+        </w:rPr>
+        <w:t xml:space="preserve">, an asset cannot be bought for more than its fair value. Since these assets will have digital records, it should be easy to spot assets that are not recorded at fair value, </w:t>
       </w:r>
       <w:proofErr w:type="gramStart"/>
       <w:r>
         <w:rPr>
           <w:rFonts w:ascii="Calibri" w:eastAsia="Calibri" w:hAnsi="Calibri" w:cs="Calibri"/>
         </w:rPr>
-        <w:t>on the basis of</w:t>
+        <w:t>provided that</w:t>
       </w:r>
       <w:proofErr w:type="gramEnd"/>
       <w:r>
         <w:rPr>
           <w:rFonts w:ascii="Calibri" w:eastAsia="Calibri" w:hAnsi="Calibri" w:cs="Calibri"/>
         </w:rPr>
-        <w:t xml:space="preserve"> their profession, where they work, and other factors. The rewarding factors and formulas will be predefined to help avoid excessive rewarding. These rewards will be given by the WRMO. The same rules and regulations apply as mentioned earlier.</w:t>
-      </w:r>
-    </w:p>
-    <w:p>
-      <w:pPr>
-        <w:spacing w:line="240" w:lineRule="auto"/>
-        <w:rPr>
-          <w:rFonts w:ascii="Calibri" w:eastAsia="Calibri" w:hAnsi="Calibri" w:cs="Calibri"/>
-        </w:rPr>
-      </w:pPr>
-      <w:r>
-        <w:rPr>
-          <w:rFonts w:ascii="Calibri" w:eastAsia="Calibri" w:hAnsi="Calibri" w:cs="Calibri"/>
-        </w:rPr>
-        <w:t xml:space="preserve">- Overheads: BPs will be alloted </w:t>
-      </w:r>
-      <w:proofErr w:type="gramStart"/>
-      <w:r>
-        <w:rPr>
-          <w:rFonts w:ascii="Calibri" w:eastAsia="Calibri" w:hAnsi="Calibri" w:cs="Calibri"/>
-        </w:rPr>
-        <w:t>on the basis of</w:t>
-      </w:r>
-      <w:proofErr w:type="gramEnd"/>
-      <w:r>
-        <w:rPr>
-          <w:rFonts w:ascii="Calibri" w:eastAsia="Calibri" w:hAnsi="Calibri" w:cs="Calibri"/>
-        </w:rPr>
-        <w:t xml:space="preserve"> previously set budgets and new factors. These BPs can be used to get the supplies needed from suppliers, just like a company would use BPs. Since there are no RPs or NPs burned or IDs scanned against the services provided by systems like the Defense System, </w:t>
-      </w:r>
-      <w:proofErr w:type="gramStart"/>
-      <w:r>
-        <w:rPr>
-          <w:rFonts w:ascii="Calibri" w:eastAsia="Calibri" w:hAnsi="Calibri" w:cs="Calibri"/>
-        </w:rPr>
-        <w:t>and also</w:t>
-      </w:r>
-      <w:proofErr w:type="gramEnd"/>
-      <w:r>
-        <w:rPr>
-          <w:rFonts w:ascii="Calibri" w:eastAsia="Calibri" w:hAnsi="Calibri" w:cs="Calibri"/>
-        </w:rPr>
-        <w:t xml:space="preserve"> because you cannot really "dissolve" them, there will have to be some other form of quality-control measures. Perhaps, people can be asked how satisfied they are with the services being provided to them. Financial managers of these systems can be inquired about the reasons behind different expenditures. Audits can be done to identify anomalies. Instead of "dissolving", we can educate and train the key-players; if that does not work, we can replace them.</w:t>
-      </w:r>
-    </w:p>
-    <w:p>
-      <w:pPr>
-        <w:spacing w:line="240" w:lineRule="auto"/>
-        <w:rPr>
-          <w:rFonts w:ascii="Calibri" w:eastAsia="Calibri" w:hAnsi="Calibri" w:cs="Calibri"/>
-        </w:rPr>
-      </w:pPr>
-      <w:r>
-        <w:rPr>
-          <w:rFonts w:ascii="Calibri" w:eastAsia="Calibri" w:hAnsi="Calibri" w:cs="Calibri"/>
-        </w:rPr>
-        <w:t xml:space="preserve">- Investments: BPs will be used in the normal way for investing in assets, however, investments will have to be reported seperately from overheads. This will allow reviewers to better understand how resources are being utilized. For example, they will be able to know if too much or too less is being "invested in the future". By resources "invested in the future", I mean those resources which do not necessarily provide a benefit in the present </w:t>
-      </w:r>
-      <w:proofErr w:type="gramStart"/>
-      <w:r>
-        <w:rPr>
-          <w:rFonts w:ascii="Calibri" w:eastAsia="Calibri" w:hAnsi="Calibri" w:cs="Calibri"/>
-        </w:rPr>
-        <w:t>moment</w:t>
-      </w:r>
-      <w:proofErr w:type="gramEnd"/>
-      <w:r>
-        <w:rPr>
-          <w:rFonts w:ascii="Calibri" w:eastAsia="Calibri" w:hAnsi="Calibri" w:cs="Calibri"/>
-        </w:rPr>
-        <w:t xml:space="preserve"> but which are likely to provide benefits in the future. For example, doing research on cancer or developing a spacecraft. </w:t>
-      </w:r>
-      <w:proofErr w:type="gramStart"/>
-      <w:r>
-        <w:rPr>
-          <w:rFonts w:ascii="Calibri" w:eastAsia="Calibri" w:hAnsi="Calibri" w:cs="Calibri"/>
-        </w:rPr>
-        <w:t>Some kind of quality-control</w:t>
-      </w:r>
-      <w:proofErr w:type="gramEnd"/>
-      <w:r>
-        <w:rPr>
-          <w:rFonts w:ascii="Calibri" w:eastAsia="Calibri" w:hAnsi="Calibri" w:cs="Calibri"/>
-        </w:rPr>
-        <w:t xml:space="preserve"> measures will be necessary to give people assurance that some future benefit will flow to them. These can include audits, reviews, appraisals, etc.</w:t>
+        <w:t xml:space="preserve"> there are other assets similar to them. To allow freedom of selling assets at a value the seller desires, some range of values around the suggested fair value will be allowed. For example, if people really need to sell some assets, they can sell them at half the cost. Normally, however, the laws of supply and demand will be enough to adjust the fair values such that sellers can sell assets at their respective fair values.</w:t>
       </w:r>
     </w:p>
     <w:p>
@@ -6549,50 +7338,23 @@
           <w:rFonts w:ascii="Calibri" w:eastAsia="Calibri" w:hAnsi="Calibri" w:cs="Calibri"/>
           <w:b/>
         </w:rPr>
-        <w:t>Q: Suppose some person A offers ten times the value of a personal asset of a person B. Can this method not be used to bribe officials?</w:t>
-      </w:r>
+        <w:t xml:space="preserve">Q: Suppose there's a substance X, which is without doubt harmful, and there is a high demand for this substance for hedonic reasons; obviously, investors will be attracted to meet this demand to increase their wealth. Under </w:t>
+      </w:r>
+      <w:proofErr w:type="spellStart"/>
       <w:r>
         <w:rPr>
           <w:rFonts w:ascii="Calibri" w:eastAsia="Calibri" w:hAnsi="Calibri" w:cs="Calibri"/>
           <w:b/>
         </w:rPr>
-        <w:br/>
-      </w:r>
-      <w:r>
-        <w:rPr>
-          <w:rFonts w:ascii="Calibri" w:eastAsia="Calibri" w:hAnsi="Calibri" w:cs="Calibri"/>
-        </w:rPr>
-        <w:lastRenderedPageBreak/>
-        <w:t xml:space="preserve">A: The assets of an entity are recorded at fair value. In Rewardism, an asset cannot be bought for more than its fair value. Since these assets will have digital records, it should be easy to spot assets that are not recorded at fair value, </w:t>
-      </w:r>
-      <w:proofErr w:type="gramStart"/>
-      <w:r>
-        <w:rPr>
-          <w:rFonts w:ascii="Calibri" w:eastAsia="Calibri" w:hAnsi="Calibri" w:cs="Calibri"/>
-        </w:rPr>
-        <w:t>provided that</w:t>
-      </w:r>
-      <w:proofErr w:type="gramEnd"/>
-      <w:r>
-        <w:rPr>
-          <w:rFonts w:ascii="Calibri" w:eastAsia="Calibri" w:hAnsi="Calibri" w:cs="Calibri"/>
-        </w:rPr>
-        <w:t xml:space="preserve"> there are other assets similar to them. To allow freedom of selling assets at a value the seller desires, some range of values around the suggested fair value will be allowed. For example, if people really need to sell some assets, they can sell them at half the cost. Normally, however, the laws of supply and demand will be enough to adjust the fair values such that sellers can sell assets at their respective fair values.</w:t>
-      </w:r>
-    </w:p>
-    <w:p>
-      <w:pPr>
-        <w:spacing w:line="240" w:lineRule="auto"/>
-        <w:rPr>
-          <w:rFonts w:ascii="Calibri" w:eastAsia="Calibri" w:hAnsi="Calibri" w:cs="Calibri"/>
-        </w:rPr>
-      </w:pPr>
+        <w:t>Rewardism</w:t>
+      </w:r>
+      <w:proofErr w:type="spellEnd"/>
       <w:r>
         <w:rPr>
           <w:rFonts w:ascii="Calibri" w:eastAsia="Calibri" w:hAnsi="Calibri" w:cs="Calibri"/>
           <w:b/>
         </w:rPr>
-        <w:t>Q: Suppose there's a substance X, which is without doubt harmful, and there is a high demand for this substance for hedonic reasons; obviously, investors will be attracted to meet this demand to increase their wealth. Under Rewardism, if the company gets high rating from consumers and helps burn a significant amount of RP, then wouldn't they benefit from others' demise just like in the older system?</w:t>
+        <w:t>, if the company gets high rating from consumers and helps burn a significant amount of RP, then wouldn't they benefit from others' demise just like in the older system?</w:t>
       </w:r>
       <w:r>
         <w:rPr>
@@ -6617,6 +7379,7 @@
           <w:color w:val="2F5496"/>
           <w:sz w:val="24"/>
         </w:rPr>
+        <w:lastRenderedPageBreak/>
         <w:t>Risks</w:t>
       </w:r>
     </w:p>
@@ -6627,18 +7390,19 @@
           <w:rFonts w:ascii="Calibri" w:eastAsia="Calibri" w:hAnsi="Calibri" w:cs="Calibri"/>
         </w:rPr>
       </w:pPr>
-      <w:r>
-        <w:rPr>
-          <w:rFonts w:ascii="Calibri" w:eastAsia="Calibri" w:hAnsi="Calibri" w:cs="Calibri"/>
-        </w:rPr>
-        <w:t xml:space="preserve">Rewardism, like other man-made systems, has some risks associated with it because of our inability to completely predict the future and all its problems. By risks I mean the threats to the optimal functioning of the system. Proactively dealing with the risks is likely to make the implementation phase smoother. </w:t>
-      </w:r>
-      <w:r>
-        <w:rPr>
-          <w:rFonts w:ascii="Calibri" w:eastAsia="Calibri" w:hAnsi="Calibri" w:cs="Calibri"/>
-        </w:rPr>
-        <w:lastRenderedPageBreak/>
-        <w:t>The following approach seems reasonable: first, highlight a risk and explain why it is a point of concern; then, suggest control procedures to mitigate the risk. These steps should be taken after the deployment of the system as well, to help mitigate newer risks as they emerge.</w:t>
+      <w:proofErr w:type="spellStart"/>
+      <w:r>
+        <w:rPr>
+          <w:rFonts w:ascii="Calibri" w:eastAsia="Calibri" w:hAnsi="Calibri" w:cs="Calibri"/>
+        </w:rPr>
+        <w:t>Rewardism</w:t>
+      </w:r>
+      <w:proofErr w:type="spellEnd"/>
+      <w:r>
+        <w:rPr>
+          <w:rFonts w:ascii="Calibri" w:eastAsia="Calibri" w:hAnsi="Calibri" w:cs="Calibri"/>
+        </w:rPr>
+        <w:t>, like other man-made systems, has some risks associated with it because of our inability to completely predict the future and all its problems. By risks I mean the threats to the optimal functioning of the system. Proactively dealing with the risks is likely to make the implementation phase smoother. The following approach seems reasonable: first, highlight a risk and explain why it is a point of concern; then, suggest control procedures to mitigate the risk. These steps should be taken after the deployment of the system as well, to help mitigate newer risks as they emerge.</w:t>
       </w:r>
     </w:p>
     <w:p>
@@ -6737,7 +7501,14 @@
           <w:rFonts w:ascii="Calibri" w:eastAsia="Calibri" w:hAnsi="Calibri" w:cs="Calibri"/>
         </w:rPr>
         <w:br/>
-        <w:t xml:space="preserve">Even if we found the most competent people to make the system work, what if they did not care? I do not necessarily mean people who are driven purely by self-interest, because they can still prove useful if you align their interests with the interests of others. The risk I am highlighting here is that of an unethical approach to solving problems. People who are not concerned about sustainability or the well-being of others are unlikely to take such factors into account when </w:t>
+        <w:t xml:space="preserve">Even if we found the most competent people to make the system work, what if they did not care? I do not necessarily mean people who are driven purely by self-interest, because </w:t>
+      </w:r>
+      <w:r>
+        <w:rPr>
+          <w:rFonts w:ascii="Calibri" w:eastAsia="Calibri" w:hAnsi="Calibri" w:cs="Calibri"/>
+        </w:rPr>
+        <w:lastRenderedPageBreak/>
+        <w:t xml:space="preserve">they can still prove useful if you align their interests with the interests of others. The risk I am highlighting here is that of an unethical approach to solving problems. People who are not concerned about sustainability or the well-being of others are unlikely to take such factors into account when </w:t>
       </w:r>
       <w:proofErr w:type="gramStart"/>
       <w:r>
@@ -6766,8 +7537,21 @@
           <w:rFonts w:ascii="Calibri Light" w:eastAsia="Calibri Light" w:hAnsi="Calibri Light" w:cs="Calibri Light"/>
           <w:b/>
         </w:rPr>
-        <w:lastRenderedPageBreak/>
-        <w:t>Risk II: Compatability Risk</w:t>
+        <w:t xml:space="preserve">Risk II: </w:t>
+      </w:r>
+      <w:r>
+        <w:rPr>
+          <w:rFonts w:ascii="Calibri Light" w:eastAsia="Calibri Light" w:hAnsi="Calibri Light" w:cs="Calibri Light"/>
+          <w:b/>
+        </w:rPr>
+        <w:t>Compatibility</w:t>
+      </w:r>
+      <w:r>
+        <w:rPr>
+          <w:rFonts w:ascii="Calibri Light" w:eastAsia="Calibri Light" w:hAnsi="Calibri Light" w:cs="Calibri Light"/>
+          <w:b/>
+        </w:rPr>
+        <w:t xml:space="preserve"> Risk</w:t>
       </w:r>
     </w:p>
     <w:p>
@@ -6855,22 +7639,56 @@
         <w:rPr>
           <w:rFonts w:ascii="Calibri" w:eastAsia="Calibri" w:hAnsi="Calibri" w:cs="Calibri"/>
         </w:rPr>
-        <w:t>We can learn from successful companies like Google, Netflix, Tesla, etc., how to mitigate the Human Risk. Normally, there is a Code of Conduct which guide the professionals and some explicit or implicit standards which they must meet. Misconduct results in some disciplinary action normally. There is also a body of knowledge from which the employees benefit and to which they contribute as well. These companies are quite difficult to get into, mainly because of high competition, high requirements and difficult interviews.</w:t>
-      </w:r>
-    </w:p>
-    <w:p>
-      <w:pPr>
-        <w:spacing w:line="240" w:lineRule="auto"/>
-        <w:rPr>
-          <w:rFonts w:ascii="Calibri" w:eastAsia="Calibri" w:hAnsi="Calibri" w:cs="Calibri"/>
-        </w:rPr>
-      </w:pPr>
+        <w:t xml:space="preserve">We can learn from successful companies like Google, Netflix, Tesla, etc., how to mitigate the Human Risk. Normally, there is a Code of Conduct which guide the professionals and some </w:t>
+      </w:r>
       <w:r>
         <w:rPr>
           <w:rFonts w:ascii="Calibri" w:eastAsia="Calibri" w:hAnsi="Calibri" w:cs="Calibri"/>
         </w:rPr>
         <w:lastRenderedPageBreak/>
-        <w:t>It makes sense to form an organization responsible for the deployment, maintenance and improvement of Rewardism. We can change the name later, but for now let us call it World Resources Management Organization (WRMO). Since Rewardism depends heavily on a strong IT infrastructure and a broad range of specializations for it to work optimally, it is natural then that people specializing in different fields like cybersecurity, cloud computing, app development, economics, asset management, etc., should become members of WRMO.</w:t>
+        <w:t>explicit or implicit standards which they must meet. Misconduct results in some disciplinary action normally. There is also a body of knowledge from which the employees benefit and to which they contribute as well. These companies are quite difficult to get into, mainly because of high competition, high requirements and difficult interviews.</w:t>
+      </w:r>
+    </w:p>
+    <w:p>
+      <w:pPr>
+        <w:spacing w:line="240" w:lineRule="auto"/>
+        <w:rPr>
+          <w:rFonts w:ascii="Calibri" w:eastAsia="Calibri" w:hAnsi="Calibri" w:cs="Calibri"/>
+        </w:rPr>
+      </w:pPr>
+      <w:r>
+        <w:rPr>
+          <w:rFonts w:ascii="Calibri" w:eastAsia="Calibri" w:hAnsi="Calibri" w:cs="Calibri"/>
+        </w:rPr>
+        <w:t xml:space="preserve">It makes sense to form an organization responsible for the deployment, maintenance and improvement of </w:t>
+      </w:r>
+      <w:proofErr w:type="spellStart"/>
+      <w:r>
+        <w:rPr>
+          <w:rFonts w:ascii="Calibri" w:eastAsia="Calibri" w:hAnsi="Calibri" w:cs="Calibri"/>
+        </w:rPr>
+        <w:t>Rewardism</w:t>
+      </w:r>
+      <w:proofErr w:type="spellEnd"/>
+      <w:r>
+        <w:rPr>
+          <w:rFonts w:ascii="Calibri" w:eastAsia="Calibri" w:hAnsi="Calibri" w:cs="Calibri"/>
+        </w:rPr>
+        <w:t xml:space="preserve">. We can change the name later, but for now let us call it World Resources Management Organization (WRMO). Since </w:t>
+      </w:r>
+      <w:proofErr w:type="spellStart"/>
+      <w:r>
+        <w:rPr>
+          <w:rFonts w:ascii="Calibri" w:eastAsia="Calibri" w:hAnsi="Calibri" w:cs="Calibri"/>
+        </w:rPr>
+        <w:t>Rewardism</w:t>
+      </w:r>
+      <w:proofErr w:type="spellEnd"/>
+      <w:r>
+        <w:rPr>
+          <w:rFonts w:ascii="Calibri" w:eastAsia="Calibri" w:hAnsi="Calibri" w:cs="Calibri"/>
+        </w:rPr>
+        <w:t xml:space="preserve"> depends heavily on a strong IT infrastructure and a broad range of specializations for it to work optimally, it is natural then that people specializing in different fields like cybersecurity, cloud computing, app development, economics, asset management, etc., should become members of WRMO.</w:t>
       </w:r>
     </w:p>
     <w:p>
@@ -6955,7 +7773,14 @@
           <w:rFonts w:ascii="Calibri" w:eastAsia="Calibri" w:hAnsi="Calibri" w:cs="Calibri"/>
         </w:rPr>
         <w:br/>
-        <w:t>- Support my decisions and claims with sound logic and evidence.</w:t>
+        <w:t xml:space="preserve">- Support my decisions and claims with sound logic and </w:t>
+      </w:r>
+      <w:r>
+        <w:rPr>
+          <w:rFonts w:ascii="Calibri" w:eastAsia="Calibri" w:hAnsi="Calibri" w:cs="Calibri"/>
+        </w:rPr>
+        <w:lastRenderedPageBreak/>
+        <w:t>evidence.</w:t>
       </w:r>
       <w:r>
         <w:rPr>
@@ -6984,14 +7809,7 @@
           <w:rFonts w:ascii="Calibri" w:eastAsia="Calibri" w:hAnsi="Calibri" w:cs="Calibri"/>
         </w:rPr>
         <w:br/>
-        <w:t xml:space="preserve">Since most professionals, like Asset Manager, Auditor, Accountant, etc., have some standards to meet, it seems unnecessary to write down more standards at this stage. What we can do is, we can ensure that all members have some </w:t>
-      </w:r>
-      <w:r>
-        <w:rPr>
-          <w:rFonts w:ascii="Calibri" w:eastAsia="Calibri" w:hAnsi="Calibri" w:cs="Calibri"/>
-        </w:rPr>
-        <w:lastRenderedPageBreak/>
-        <w:t>standards, specific to their respective fields, to meet. As for those who do not have any standards to meet, we can set the standards for them. Instead of reinventing the wheel, we can just verify whether the wheel is reliable and use it if it is. This will save us time and effort which can be better utilized for other more important tasks.</w:t>
+        <w:t>Since most professionals, like Asset Manager, Auditor, Accountant, etc., have some standards to meet, it seems unnecessary to write down more standards at this stage. What we can do is, we can ensure that all members have some standards, specific to their respective fields, to meet. As for those who do not have any standards to meet, we can set the standards for them. Instead of reinventing the wheel, we can just verify whether the wheel is reliable and use it if it is. This will save us time and effort which can be better utilized for other more important tasks.</w:t>
       </w:r>
     </w:p>
     <w:p>
@@ -7077,14 +7895,14 @@
         <w:rPr>
           <w:rFonts w:ascii="Calibri" w:eastAsia="Calibri" w:hAnsi="Calibri" w:cs="Calibri"/>
         </w:rPr>
-        <w:t xml:space="preserve">Human Resource Experts can be hired for taking the final interview before giving membership, as they can best judge who is worthy of being a member. Inspiration can be taken from other top companies, or we can even outsource this task to them to ensure that only the most capable and concerned individuals become members of this organization. The barrier to entry should be high and the life at WRMO afterwards should be equally worth it. Difficulty of interview should be in </w:t>
+        <w:t xml:space="preserve">Human Resource Experts can be hired for taking the final </w:t>
       </w:r>
       <w:r>
         <w:rPr>
           <w:rFonts w:ascii="Calibri" w:eastAsia="Calibri" w:hAnsi="Calibri" w:cs="Calibri"/>
         </w:rPr>
         <w:lastRenderedPageBreak/>
-        <w:t>accordance with the level of responsibility to be undertaken by the candidate.</w:t>
+        <w:t>interview before giving membership, as they can best judge who is worthy of being a member. Inspiration can be taken from other top companies, or we can even outsource this task to them to ensure that only the most capable and concerned individuals become members of this organization. The barrier to entry should be high and the life at WRMO afterwards should be equally worth it. Difficulty of interview should be in accordance with the level of responsibility to be undertaken by the candidate.</w:t>
       </w:r>
     </w:p>
     <w:p>
@@ -7128,7 +7946,21 @@
           <w:rFonts w:ascii="Calibri" w:eastAsia="Calibri" w:hAnsi="Calibri" w:cs="Calibri"/>
         </w:rPr>
         <w:br/>
-        <w:t>Facilitation of whistleblowing can help highlight misconduct. Training sessions and webinars for the Continued Professional Development of members can help maintain professional competence in a way that is relevant to the maintenance and development of Rewardism. Feedback can be taken and acted upon to incorporate the ideas of members. Gratitude can be shown in forms of events and dinners to make members feel at home.</w:t>
+        <w:t xml:space="preserve">Facilitation of whistleblowing can help highlight misconduct. Training sessions and webinars for the Continued Professional Development of members can help maintain professional competence in a way that is relevant to the maintenance and development of </w:t>
+      </w:r>
+      <w:proofErr w:type="spellStart"/>
+      <w:r>
+        <w:rPr>
+          <w:rFonts w:ascii="Calibri" w:eastAsia="Calibri" w:hAnsi="Calibri" w:cs="Calibri"/>
+        </w:rPr>
+        <w:t>Rewardism</w:t>
+      </w:r>
+      <w:proofErr w:type="spellEnd"/>
+      <w:r>
+        <w:rPr>
+          <w:rFonts w:ascii="Calibri" w:eastAsia="Calibri" w:hAnsi="Calibri" w:cs="Calibri"/>
+        </w:rPr>
+        <w:t>. Feedback can be taken and acted upon to incorporate the ideas of members. Gratitude can be shown in forms of events and dinners to make members feel at home.</w:t>
       </w:r>
     </w:p>
     <w:p>
@@ -7155,8 +7987,18 @@
           <w:color w:val="2E74B5"/>
           <w:sz w:val="32"/>
         </w:rPr>
-        <w:t>Why Rewardism</w:t>
-      </w:r>
+        <w:t xml:space="preserve">Why </w:t>
+      </w:r>
+      <w:proofErr w:type="spellStart"/>
+      <w:r>
+        <w:rPr>
+          <w:rFonts w:ascii="Calibri Light" w:eastAsia="Calibri Light" w:hAnsi="Calibri Light" w:cs="Calibri Light"/>
+          <w:color w:val="2E74B5"/>
+          <w:sz w:val="32"/>
+        </w:rPr>
+        <w:t>Rewardism</w:t>
+      </w:r>
+      <w:proofErr w:type="spellEnd"/>
     </w:p>
     <w:p>
       <w:pPr>

</xml_diff>

<commit_message>
pruned keep notes, shifted answers to docx, adjusted chapters
</commit_message>
<xml_diff>
--- a/Rewardism/Rewardism - Newer ND.docx
+++ b/Rewardism/Rewardism - Newer ND.docx
@@ -159,11 +159,11 @@
         <w:ind w:right="0" w:left="0" w:firstLine="0"/>
         <w:jc w:val="left"/>
         <w:rPr>
-          <w:rFonts w:ascii="Calibri" w:hAnsi="Calibri" w:cs="Calibri" w:eastAsia="Calibri"/>
-          <w:color w:val="auto"/>
-          <w:spacing w:val="0"/>
-          <w:position w:val="0"/>
-          <w:sz w:val="22"/>
+          <w:rFonts w:ascii="Calibri Light" w:hAnsi="Calibri Light" w:cs="Calibri Light" w:eastAsia="Calibri Light"/>
+          <w:color w:val="auto"/>
+          <w:spacing w:val="0"/>
+          <w:position w:val="0"/>
+          <w:sz w:val="56"/>
           <w:shd w:fill="auto" w:val="clear"/>
         </w:rPr>
       </w:pPr>
@@ -178,22 +178,6 @@
         </w:rPr>
         <w:t xml:space="preserve"> </w:t>
       </w:r>
-    </w:p>
-    <w:p>
-      <w:pPr>
-        <w:suppressAutoHyphens w:val="true"/>
-        <w:spacing w:before="0" w:after="160" w:line="259"/>
-        <w:ind w:right="0" w:left="0" w:firstLine="0"/>
-        <w:jc w:val="left"/>
-        <w:rPr>
-          <w:rFonts w:ascii="Calibri Light" w:hAnsi="Calibri Light" w:cs="Calibri Light" w:eastAsia="Calibri Light"/>
-          <w:color w:val="auto"/>
-          <w:spacing w:val="0"/>
-          <w:position w:val="0"/>
-          <w:sz w:val="56"/>
-          <w:shd w:fill="auto" w:val="clear"/>
-        </w:rPr>
-      </w:pPr>
     </w:p>
     <w:p>
       <w:pPr>
@@ -692,29 +676,7 @@
           <w:sz w:val="22"/>
           <w:shd w:fill="auto" w:val="clear"/>
         </w:rPr>
-        <w:t xml:space="preserve"> a rope over an abyss. What is great in man is that he is a bridge and not an end.</w:t>
-      </w:r>
-      <w:r>
-        <w:rPr>
-          <w:rFonts w:ascii="Calibri" w:hAnsi="Calibri" w:cs="Calibri" w:eastAsia="Calibri"/>
-          <w:color w:val="auto"/>
-          <w:spacing w:val="0"/>
-          <w:position w:val="0"/>
-          <w:sz w:val="22"/>
-          <w:shd w:fill="auto" w:val="clear"/>
-        </w:rPr>
-        <w:t xml:space="preserve">”</w:t>
-      </w:r>
-      <w:r>
-        <w:rPr>
-          <w:rFonts w:ascii="Calibri" w:hAnsi="Calibri" w:cs="Calibri" w:eastAsia="Calibri"/>
-          <w:color w:val="auto"/>
-          <w:spacing w:val="0"/>
-          <w:position w:val="0"/>
-          <w:sz w:val="22"/>
-          <w:shd w:fill="auto" w:val="clear"/>
-        </w:rPr>
-        <w:t xml:space="preserve"> </w:t>
+        <w:t xml:space="preserve"> a rope over an abyss. What is great in man is that he is a bridge and not an end.” </w:t>
       </w:r>
       <w:r>
         <w:rPr>
@@ -1252,333 +1214,273 @@
           <w:sz w:val="22"/>
           <w:shd w:fill="auto" w:val="clear"/>
         </w:rPr>
+        <w:t xml:space="preserve"> “balance in all things”. Time and talent are two things we cannot really buy for ourselves; I do not really need to explain further how invaluable they are, for now.</w:t>
+      </w:r>
+    </w:p>
+    <w:p>
+      <w:pPr>
+        <w:suppressAutoHyphens w:val="true"/>
+        <w:spacing w:before="0" w:after="160" w:line="240"/>
+        <w:ind w:right="0" w:left="0" w:firstLine="0"/>
+        <w:jc w:val="left"/>
+        <w:rPr>
+          <w:rFonts w:ascii="Calibri" w:hAnsi="Calibri" w:cs="Calibri" w:eastAsia="Calibri"/>
+          <w:color w:val="000000"/>
+          <w:spacing w:val="0"/>
+          <w:position w:val="0"/>
+          <w:sz w:val="22"/>
+          <w:shd w:fill="auto" w:val="clear"/>
+        </w:rPr>
+      </w:pPr>
+      <w:r>
+        <w:rPr>
+          <w:rFonts w:ascii="Calibri" w:hAnsi="Calibri" w:cs="Calibri" w:eastAsia="Calibri"/>
+          <w:color w:val="000000"/>
+          <w:spacing w:val="0"/>
+          <w:position w:val="0"/>
+          <w:sz w:val="22"/>
+          <w:shd w:fill="auto" w:val="clear"/>
+        </w:rPr>
+        <w:t xml:space="preserve">“The first lesson of economics is scarcity: There is never enough of anything to satisfy all those who want it. The first lesson of politics is to disregard the first lesson of economics.” </w:t>
+      </w:r>
+      <w:r>
+        <w:rPr>
+          <w:rFonts w:ascii="Calibri" w:hAnsi="Calibri" w:cs="Calibri" w:eastAsia="Calibri"/>
+          <w:color w:val="000000"/>
+          <w:spacing w:val="0"/>
+          <w:position w:val="0"/>
+          <w:sz w:val="22"/>
+          <w:shd w:fill="auto" w:val="clear"/>
+        </w:rPr>
+        <w:t xml:space="preserve">―</w:t>
+      </w:r>
+      <w:r>
+        <w:rPr>
+          <w:rFonts w:ascii="Calibri" w:hAnsi="Calibri" w:cs="Calibri" w:eastAsia="Calibri"/>
+          <w:color w:val="000000"/>
+          <w:spacing w:val="0"/>
+          <w:position w:val="0"/>
+          <w:sz w:val="22"/>
+          <w:shd w:fill="auto" w:val="clear"/>
+        </w:rPr>
+        <w:t xml:space="preserve"> Thomas Sowell, Is Reality Optional?: And Other Essays</w:t>
+      </w:r>
+    </w:p>
+    <w:p>
+      <w:pPr>
+        <w:suppressAutoHyphens w:val="true"/>
+        <w:spacing w:before="0" w:after="160" w:line="240"/>
+        <w:ind w:right="0" w:left="0" w:firstLine="0"/>
+        <w:jc w:val="left"/>
+        <w:rPr>
+          <w:rFonts w:ascii="Calibri" w:hAnsi="Calibri" w:cs="Calibri" w:eastAsia="Calibri"/>
+          <w:color w:val="000000"/>
+          <w:spacing w:val="0"/>
+          <w:position w:val="0"/>
+          <w:sz w:val="22"/>
+          <w:shd w:fill="auto" w:val="clear"/>
+        </w:rPr>
+      </w:pPr>
+      <w:r>
+        <w:rPr>
+          <w:rFonts w:ascii="Calibri" w:hAnsi="Calibri" w:cs="Calibri" w:eastAsia="Calibri"/>
+          <w:color w:val="000000"/>
+          <w:spacing w:val="0"/>
+          <w:position w:val="0"/>
+          <w:sz w:val="22"/>
+          <w:shd w:fill="auto" w:val="clear"/>
+        </w:rPr>
+        <w:t xml:space="preserve">An ideal system will perfectly account for the scarcity of resources by being fully aware of the availability of all the resources and the demands to be met supply and demand in other words. For further transparency between the public and the system, it must keep an accurate record of all the findings. This will help the system decide whether to use a resource or save it for later; if a resource is to be utilized, to what extent should it be utilized. This way the public can also know the status of the resources. A significant threat to all beings is the unavailability of resources without which life is not possible, which obviously includes the environment we live in. We can finally become a multi-galaxy specie with the right system. The possibilities are endless.</w:t>
+      </w:r>
+    </w:p>
+    <w:p>
+      <w:pPr>
+        <w:suppressAutoHyphens w:val="true"/>
+        <w:spacing w:before="0" w:after="160" w:line="240"/>
+        <w:ind w:right="0" w:left="0" w:firstLine="0"/>
+        <w:jc w:val="left"/>
+        <w:rPr>
+          <w:rFonts w:ascii="Calibri" w:hAnsi="Calibri" w:cs="Calibri" w:eastAsia="Calibri"/>
+          <w:color w:val="000000"/>
+          <w:spacing w:val="0"/>
+          <w:position w:val="0"/>
+          <w:sz w:val="22"/>
+          <w:shd w:fill="auto" w:val="clear"/>
+        </w:rPr>
+      </w:pPr>
+      <w:r>
+        <w:rPr>
+          <w:rFonts w:ascii="Calibri" w:hAnsi="Calibri" w:cs="Calibri" w:eastAsia="Calibri"/>
+          <w:color w:val="000000"/>
+          <w:spacing w:val="0"/>
+          <w:position w:val="0"/>
+          <w:sz w:val="22"/>
+          <w:shd w:fill="auto" w:val="clear"/>
+        </w:rPr>
+        <w:t xml:space="preserve">Just being aware of the resources and the demands is not enough, an ideal system would carefully consider the needs of the future. Think about it this way, suppose in the future we figured out how to build a supercomputer but realized that the material required to build it was already used up in the past because it was very scarce. Another example can be a cure that requires some plants that are already extinct. Would we not be better off if we plan ahead? An ideal system would take the proactive approach and keep the resources secure until the best possible use of the resources is not found. I need not explain the significance of sustainable development further, for now. </w:t>
+      </w:r>
+    </w:p>
+    <w:p>
+      <w:pPr>
+        <w:suppressAutoHyphens w:val="true"/>
+        <w:spacing w:before="0" w:after="160" w:line="240"/>
+        <w:ind w:right="0" w:left="0" w:firstLine="0"/>
+        <w:jc w:val="left"/>
+        <w:rPr>
+          <w:rFonts w:ascii="Calibri" w:hAnsi="Calibri" w:cs="Calibri" w:eastAsia="Calibri"/>
+          <w:color w:val="000000"/>
+          <w:spacing w:val="0"/>
+          <w:position w:val="0"/>
+          <w:sz w:val="22"/>
+          <w:shd w:fill="auto" w:val="clear"/>
+        </w:rPr>
+      </w:pPr>
+      <w:r>
+        <w:rPr>
+          <w:rFonts w:ascii="Calibri" w:hAnsi="Calibri" w:cs="Calibri" w:eastAsia="Calibri"/>
+          <w:color w:val="000000"/>
+          <w:spacing w:val="0"/>
+          <w:position w:val="0"/>
+          <w:sz w:val="22"/>
+          <w:shd w:fill="auto" w:val="clear"/>
+        </w:rPr>
+        <w:t xml:space="preserve">To ensure that resources are optimally utilized, an ideal system would restrict access to resources according to the supply, demand and best possible uses of a resource. If everyone was allowed to use all resources, it is obvious what the results would be. Keeping this in mind, an ideal system would also ensure that the best people get access to the relevant resources so that they can utilize them properly. If a scientist who’s at the verge of a breakthrough does not have access to the right resources, can we say that the system is an ideal system? By ensuring that everyone gets the resources they need, an ideal system can greatly help an environment for growth and development.</w:t>
+      </w:r>
+    </w:p>
+    <w:p>
+      <w:pPr>
+        <w:suppressAutoHyphens w:val="true"/>
+        <w:spacing w:before="0" w:after="160" w:line="240"/>
+        <w:ind w:right="0" w:left="0" w:firstLine="0"/>
+        <w:jc w:val="left"/>
+        <w:rPr>
+          <w:rFonts w:ascii="Calibri" w:hAnsi="Calibri" w:cs="Calibri" w:eastAsia="Calibri"/>
+          <w:color w:val="000000"/>
+          <w:spacing w:val="0"/>
+          <w:position w:val="0"/>
+          <w:sz w:val="22"/>
+          <w:shd w:fill="auto" w:val="clear"/>
+        </w:rPr>
+      </w:pPr>
+      <w:r>
+        <w:rPr>
+          <w:rFonts w:ascii="Calibri" w:hAnsi="Calibri" w:cs="Calibri" w:eastAsia="Calibri"/>
+          <w:color w:val="000000"/>
+          <w:spacing w:val="0"/>
+          <w:position w:val="0"/>
+          <w:sz w:val="22"/>
+          <w:shd w:fill="auto" w:val="clear"/>
+        </w:rPr>
+        <w:t xml:space="preserve">In order to meet the different demands of people, an ideal system would produce goods/resources as much as possible. In an ideal scenario, all demands will be met easily. In order to achieve this, the system will benefit from automation, creativity and efforts of all the people. Incentives play a big role here; so, people who put in the efforts will be rewarded accordingly to make them feel that they are valuable and meaningful for the world. One thing to note here is that the quantity of goods produced should not adversely affect their quality because that would mean a decrease in standard of living, which is in contradiction with the overall goal of the economic system.</w:t>
+      </w:r>
+    </w:p>
+    <w:p>
+      <w:pPr>
+        <w:suppressAutoHyphens w:val="true"/>
+        <w:spacing w:before="0" w:after="160" w:line="240"/>
+        <w:ind w:right="0" w:left="0" w:firstLine="0"/>
+        <w:jc w:val="left"/>
+        <w:rPr>
+          <w:rFonts w:ascii="Calibri" w:hAnsi="Calibri" w:cs="Calibri" w:eastAsia="Calibri"/>
+          <w:color w:val="000000"/>
+          <w:spacing w:val="0"/>
+          <w:position w:val="0"/>
+          <w:sz w:val="22"/>
+          <w:shd w:fill="auto" w:val="clear"/>
+        </w:rPr>
+      </w:pPr>
+      <w:r>
+        <w:rPr>
+          <w:rFonts w:ascii="Calibri" w:hAnsi="Calibri" w:cs="Calibri" w:eastAsia="Calibri"/>
+          <w:color w:val="000000"/>
+          <w:spacing w:val="0"/>
+          <w:position w:val="0"/>
+          <w:sz w:val="22"/>
+          <w:shd w:fill="auto" w:val="clear"/>
+        </w:rPr>
+        <w:t xml:space="preserve">To keep the standard of living as high as possible, an ideal system would need to set standards that it thinks are reasonable, considering the supply, demand and best uses of resources. It must then monitor whether the quality of work is up to the mark. Rewards can be given for conforming to the standards set to ensure people are committed. An ideal system would set such standard that if the standards setters were to live in any part of the world, they would be satisfied with the standards set. Ideally, there would be complete transparency between the public and those running the system, this would allow any and all weaknesses to be highlighted, which should ideally be none.</w:t>
+      </w:r>
+    </w:p>
+    <w:p>
+      <w:pPr>
+        <w:suppressAutoHyphens w:val="true"/>
+        <w:spacing w:before="0" w:after="160" w:line="240"/>
+        <w:ind w:right="0" w:left="0" w:firstLine="0"/>
+        <w:jc w:val="left"/>
+        <w:rPr>
+          <w:rFonts w:ascii="Calibri" w:hAnsi="Calibri" w:cs="Calibri" w:eastAsia="Calibri"/>
+          <w:color w:val="000000"/>
+          <w:spacing w:val="0"/>
+          <w:position w:val="0"/>
+          <w:sz w:val="22"/>
+          <w:shd w:fill="auto" w:val="clear"/>
+        </w:rPr>
+      </w:pPr>
+      <w:r>
+        <w:rPr>
+          <w:rFonts w:ascii="Calibri" w:hAnsi="Calibri" w:cs="Calibri" w:eastAsia="Calibri"/>
+          <w:color w:val="000000"/>
+          <w:spacing w:val="0"/>
+          <w:position w:val="0"/>
+          <w:sz w:val="22"/>
+          <w:shd w:fill="auto" w:val="clear"/>
+        </w:rPr>
+        <w:t xml:space="preserve">Once a proper system handles the resources for us, we can then finally focus on actually living and growing rather than just trying to survive. An ideal system would not only utilize the resources optimally, but it would also do it very easily. Easily here means with the least disturbance and “noise”. The significance of this feature is that it ensures people do not have to worry about getting the resources they need and so they can focus on their work. Evolution is then more likely to occur at a fast rate, which is really the main goal of all this effort. People can then reach a level of freedom which seems impossible with an ordinary system.</w:t>
+      </w:r>
+    </w:p>
+    <w:p>
+      <w:pPr>
+        <w:suppressAutoHyphens w:val="true"/>
+        <w:spacing w:before="0" w:after="160" w:line="240"/>
+        <w:ind w:right="0" w:left="0" w:firstLine="0"/>
+        <w:jc w:val="center"/>
+        <w:rPr>
+          <w:rFonts w:ascii="Calibri" w:hAnsi="Calibri" w:cs="Calibri" w:eastAsia="Calibri"/>
+          <w:color w:val="000000"/>
+          <w:spacing w:val="0"/>
+          <w:position w:val="0"/>
+          <w:sz w:val="22"/>
+          <w:shd w:fill="auto" w:val="clear"/>
+        </w:rPr>
+      </w:pPr>
+      <w:r>
+        <w:rPr>
+          <w:rFonts w:ascii="Calibri" w:hAnsi="Calibri" w:cs="Calibri" w:eastAsia="Calibri"/>
+          <w:color w:val="000000"/>
+          <w:spacing w:val="0"/>
+          <w:position w:val="0"/>
+          <w:sz w:val="22"/>
+          <w:shd w:fill="auto" w:val="clear"/>
+        </w:rPr>
+        <w:t xml:space="preserve">***</w:t>
+      </w:r>
+    </w:p>
+    <w:p>
+      <w:pPr>
+        <w:suppressAutoHyphens w:val="true"/>
+        <w:spacing w:before="0" w:after="160" w:line="259"/>
+        <w:ind w:right="0" w:left="0" w:firstLine="0"/>
+        <w:jc w:val="left"/>
+        <w:rPr>
+          <w:rFonts w:ascii="Calibri" w:hAnsi="Calibri" w:cs="Calibri" w:eastAsia="Calibri"/>
+          <w:color w:val="000000"/>
+          <w:spacing w:val="0"/>
+          <w:position w:val="0"/>
+          <w:sz w:val="22"/>
+          <w:shd w:fill="auto" w:val="clear"/>
+        </w:rPr>
+      </w:pPr>
+      <w:r>
+        <w:rPr>
+          <w:rFonts w:ascii="Calibri" w:hAnsi="Calibri" w:cs="Calibri" w:eastAsia="Calibri"/>
+          <w:color w:val="auto"/>
+          <w:spacing w:val="0"/>
+          <w:position w:val="0"/>
+          <w:sz w:val="22"/>
+          <w:shd w:fill="auto" w:val="clear"/>
+        </w:rPr>
         <w:t xml:space="preserve"> </w:t>
       </w:r>
-      <w:r>
-        <w:rPr>
-          <w:rFonts w:ascii="Calibri" w:hAnsi="Calibri" w:cs="Calibri" w:eastAsia="Calibri"/>
-          <w:color w:val="000000"/>
-          <w:spacing w:val="0"/>
-          <w:position w:val="0"/>
-          <w:sz w:val="22"/>
-          <w:shd w:fill="auto" w:val="clear"/>
-        </w:rPr>
-        <w:t xml:space="preserve">“</w:t>
-      </w:r>
-      <w:r>
-        <w:rPr>
-          <w:rFonts w:ascii="Calibri" w:hAnsi="Calibri" w:cs="Calibri" w:eastAsia="Calibri"/>
-          <w:color w:val="000000"/>
-          <w:spacing w:val="0"/>
-          <w:position w:val="0"/>
-          <w:sz w:val="22"/>
-          <w:shd w:fill="auto" w:val="clear"/>
-        </w:rPr>
-        <w:t xml:space="preserve">balance in all things</w:t>
-      </w:r>
-      <w:r>
-        <w:rPr>
-          <w:rFonts w:ascii="Calibri" w:hAnsi="Calibri" w:cs="Calibri" w:eastAsia="Calibri"/>
-          <w:color w:val="000000"/>
-          <w:spacing w:val="0"/>
-          <w:position w:val="0"/>
-          <w:sz w:val="22"/>
-          <w:shd w:fill="auto" w:val="clear"/>
-        </w:rPr>
-        <w:t xml:space="preserve">”</w:t>
-      </w:r>
-      <w:r>
-        <w:rPr>
-          <w:rFonts w:ascii="Calibri" w:hAnsi="Calibri" w:cs="Calibri" w:eastAsia="Calibri"/>
-          <w:color w:val="000000"/>
-          <w:spacing w:val="0"/>
-          <w:position w:val="0"/>
-          <w:sz w:val="22"/>
-          <w:shd w:fill="auto" w:val="clear"/>
-        </w:rPr>
-        <w:t xml:space="preserve">. Time and talent are two things we cannot really buy for ourselves; I do not really need to explain further how invaluable they are, for now.</w:t>
-      </w:r>
-    </w:p>
-    <w:p>
-      <w:pPr>
-        <w:suppressAutoHyphens w:val="true"/>
-        <w:spacing w:before="0" w:after="160" w:line="240"/>
-        <w:ind w:right="0" w:left="0" w:firstLine="0"/>
-        <w:jc w:val="left"/>
-        <w:rPr>
-          <w:rFonts w:ascii="Calibri" w:hAnsi="Calibri" w:cs="Calibri" w:eastAsia="Calibri"/>
-          <w:color w:val="000000"/>
-          <w:spacing w:val="0"/>
-          <w:position w:val="0"/>
-          <w:sz w:val="22"/>
-          <w:shd w:fill="auto" w:val="clear"/>
-        </w:rPr>
-      </w:pPr>
-      <w:r>
-        <w:rPr>
-          <w:rFonts w:ascii="Calibri" w:hAnsi="Calibri" w:cs="Calibri" w:eastAsia="Calibri"/>
-          <w:color w:val="000000"/>
-          <w:spacing w:val="0"/>
-          <w:position w:val="0"/>
-          <w:sz w:val="22"/>
-          <w:shd w:fill="auto" w:val="clear"/>
-        </w:rPr>
-        <w:t xml:space="preserve">“The first lesson of economics is scarcity: There is never enough of anything to satisfy all those who want it. The first lesson of politics is to disregard the first lesson of economics.” </w:t>
-      </w:r>
-      <w:r>
-        <w:rPr>
-          <w:rFonts w:ascii="Calibri" w:hAnsi="Calibri" w:cs="Calibri" w:eastAsia="Calibri"/>
-          <w:color w:val="000000"/>
-          <w:spacing w:val="0"/>
-          <w:position w:val="0"/>
-          <w:sz w:val="22"/>
-          <w:shd w:fill="auto" w:val="clear"/>
-        </w:rPr>
-        <w:t xml:space="preserve">―</w:t>
-      </w:r>
-      <w:r>
-        <w:rPr>
-          <w:rFonts w:ascii="Calibri" w:hAnsi="Calibri" w:cs="Calibri" w:eastAsia="Calibri"/>
-          <w:color w:val="000000"/>
-          <w:spacing w:val="0"/>
-          <w:position w:val="0"/>
-          <w:sz w:val="22"/>
-          <w:shd w:fill="auto" w:val="clear"/>
-        </w:rPr>
-        <w:t xml:space="preserve"> Thomas Sowell, Is Reality Optional?: And Other Essays</w:t>
-      </w:r>
-    </w:p>
-    <w:p>
-      <w:pPr>
-        <w:suppressAutoHyphens w:val="true"/>
-        <w:spacing w:before="0" w:after="160" w:line="240"/>
-        <w:ind w:right="0" w:left="0" w:firstLine="0"/>
-        <w:jc w:val="left"/>
-        <w:rPr>
-          <w:rFonts w:ascii="Calibri" w:hAnsi="Calibri" w:cs="Calibri" w:eastAsia="Calibri"/>
-          <w:color w:val="000000"/>
-          <w:spacing w:val="0"/>
-          <w:position w:val="0"/>
-          <w:sz w:val="22"/>
-          <w:shd w:fill="auto" w:val="clear"/>
-        </w:rPr>
-      </w:pPr>
-      <w:r>
-        <w:rPr>
-          <w:rFonts w:ascii="Calibri" w:hAnsi="Calibri" w:cs="Calibri" w:eastAsia="Calibri"/>
-          <w:color w:val="000000"/>
-          <w:spacing w:val="0"/>
-          <w:position w:val="0"/>
-          <w:sz w:val="22"/>
-          <w:shd w:fill="auto" w:val="clear"/>
-        </w:rPr>
-        <w:t xml:space="preserve">An ideal system will perfectly account for the scarcity of resources by being fully aware of the availability of all the resources and the demands to be met supply and demand in other words. For further transparency between the public and the system, it must keep an accurate record of all the findings. This will help the system decide whether to use a resource or save it for later; if a resource is to be utilized, to what extent should it be utilized. This way the public can also know the status of the resources. A significant threat to all beings is the unavailability of resources without which life is not possible, which obviously includes the environment we live in. We can finally become a multi-galaxy specie with the right system. The possibilities are endless.</w:t>
-      </w:r>
-    </w:p>
-    <w:p>
-      <w:pPr>
-        <w:suppressAutoHyphens w:val="true"/>
-        <w:spacing w:before="0" w:after="160" w:line="240"/>
-        <w:ind w:right="0" w:left="0" w:firstLine="0"/>
-        <w:jc w:val="left"/>
-        <w:rPr>
-          <w:rFonts w:ascii="Calibri" w:hAnsi="Calibri" w:cs="Calibri" w:eastAsia="Calibri"/>
-          <w:color w:val="000000"/>
-          <w:spacing w:val="0"/>
-          <w:position w:val="0"/>
-          <w:sz w:val="22"/>
-          <w:shd w:fill="auto" w:val="clear"/>
-        </w:rPr>
-      </w:pPr>
-      <w:r>
-        <w:rPr>
-          <w:rFonts w:ascii="Calibri" w:hAnsi="Calibri" w:cs="Calibri" w:eastAsia="Calibri"/>
-          <w:color w:val="000000"/>
-          <w:spacing w:val="0"/>
-          <w:position w:val="0"/>
-          <w:sz w:val="22"/>
-          <w:shd w:fill="auto" w:val="clear"/>
-        </w:rPr>
-        <w:t xml:space="preserve">Just being aware of the resources and the demands is not enough, an ideal system would carefully consider the needs of the future. Think about it this way, suppose in the future we figured out how to build a supercomputer but realized that the material required to build it was already used up in the past because it was very scarce. Another example can be a cure that requires some plants that are already extinct. Would we not be better off if we plan ahead? An ideal system would take the proactive approach and keep the resources secure until the best possible use of the resources is not found. I need not explain the significance of sustainable development further, for now. </w:t>
-      </w:r>
-    </w:p>
-    <w:p>
-      <w:pPr>
-        <w:suppressAutoHyphens w:val="true"/>
-        <w:spacing w:before="0" w:after="160" w:line="240"/>
-        <w:ind w:right="0" w:left="0" w:firstLine="0"/>
-        <w:jc w:val="left"/>
-        <w:rPr>
-          <w:rFonts w:ascii="Calibri" w:hAnsi="Calibri" w:cs="Calibri" w:eastAsia="Calibri"/>
-          <w:color w:val="000000"/>
-          <w:spacing w:val="0"/>
-          <w:position w:val="0"/>
-          <w:sz w:val="22"/>
-          <w:shd w:fill="auto" w:val="clear"/>
-        </w:rPr>
-      </w:pPr>
-      <w:r>
-        <w:rPr>
-          <w:rFonts w:ascii="Calibri" w:hAnsi="Calibri" w:cs="Calibri" w:eastAsia="Calibri"/>
-          <w:color w:val="000000"/>
-          <w:spacing w:val="0"/>
-          <w:position w:val="0"/>
-          <w:sz w:val="22"/>
-          <w:shd w:fill="auto" w:val="clear"/>
-        </w:rPr>
-        <w:t xml:space="preserve">To ensure that resources are optimally utilized, an ideal system would restrict access to resources according to the supply, demand and best possible uses of a resource. If everyone was allowed to use all resources, it is obvious what the results would be. Keeping this in mind, an ideal system would also ensure that the best people get access to the relevant resources so that they can utilize them properly. If a scientist who’s at the verge of a breakthrough does not have access to the right resources, can we say that the system is an ideal system? By ensuring that everyone gets the resources they need, an ideal system can greatly help an environment for growth and development.</w:t>
-      </w:r>
-    </w:p>
-    <w:p>
-      <w:pPr>
-        <w:suppressAutoHyphens w:val="true"/>
-        <w:spacing w:before="0" w:after="160" w:line="240"/>
-        <w:ind w:right="0" w:left="0" w:firstLine="0"/>
-        <w:jc w:val="left"/>
-        <w:rPr>
-          <w:rFonts w:ascii="Calibri" w:hAnsi="Calibri" w:cs="Calibri" w:eastAsia="Calibri"/>
-          <w:color w:val="000000"/>
-          <w:spacing w:val="0"/>
-          <w:position w:val="0"/>
-          <w:sz w:val="22"/>
-          <w:shd w:fill="auto" w:val="clear"/>
-        </w:rPr>
-      </w:pPr>
-      <w:r>
-        <w:rPr>
-          <w:rFonts w:ascii="Calibri" w:hAnsi="Calibri" w:cs="Calibri" w:eastAsia="Calibri"/>
-          <w:color w:val="000000"/>
-          <w:spacing w:val="0"/>
-          <w:position w:val="0"/>
-          <w:sz w:val="22"/>
-          <w:shd w:fill="auto" w:val="clear"/>
-        </w:rPr>
-        <w:t xml:space="preserve">In order to meet the different demands of people, an ideal system would produce goods/resources as much as possible. In an ideal scenario, all demands will be met easily. In order to achieve this, the system will benefit from automation, creativity and efforts of all the people. Incentives play a big role here; so, people who put in the efforts will be rewarded accordingly to make them feel that they are valuable and meaningful for the world. One thing to note here is that the quantity of goods produced should not adversely affect their quality because that would mean a decrease in standard of living, which is in contradiction with the overall goal of the economic system.</w:t>
-      </w:r>
-    </w:p>
-    <w:p>
-      <w:pPr>
-        <w:suppressAutoHyphens w:val="true"/>
-        <w:spacing w:before="0" w:after="160" w:line="240"/>
-        <w:ind w:right="0" w:left="0" w:firstLine="0"/>
-        <w:jc w:val="left"/>
-        <w:rPr>
-          <w:rFonts w:ascii="Calibri" w:hAnsi="Calibri" w:cs="Calibri" w:eastAsia="Calibri"/>
-          <w:color w:val="000000"/>
-          <w:spacing w:val="0"/>
-          <w:position w:val="0"/>
-          <w:sz w:val="22"/>
-          <w:shd w:fill="auto" w:val="clear"/>
-        </w:rPr>
-      </w:pPr>
-      <w:r>
-        <w:rPr>
-          <w:rFonts w:ascii="Calibri" w:hAnsi="Calibri" w:cs="Calibri" w:eastAsia="Calibri"/>
-          <w:color w:val="000000"/>
-          <w:spacing w:val="0"/>
-          <w:position w:val="0"/>
-          <w:sz w:val="22"/>
-          <w:shd w:fill="auto" w:val="clear"/>
-        </w:rPr>
-        <w:t xml:space="preserve">To keep the standard of living as high as possible, an ideal system would need to set standards that it thinks are reasonable, considering the supply, demand and best uses of resources. It must then monitor whether the quality of work is up to the mark. Rewards can be given for conforming to the standards set to ensure people are committed. An ideal system would set such standard that if the standards setters were to live in any part of the world, they would be satisfied with the standards set. Ideally, there would be complete transparency between the public and those running the system, this would allow any and all weaknesses to be highlighted, which should ideally be none.</w:t>
-      </w:r>
-    </w:p>
-    <w:p>
-      <w:pPr>
-        <w:suppressAutoHyphens w:val="true"/>
-        <w:spacing w:before="0" w:after="160" w:line="240"/>
-        <w:ind w:right="0" w:left="0" w:firstLine="0"/>
-        <w:jc w:val="left"/>
-        <w:rPr>
-          <w:rFonts w:ascii="Calibri" w:hAnsi="Calibri" w:cs="Calibri" w:eastAsia="Calibri"/>
-          <w:color w:val="000000"/>
-          <w:spacing w:val="0"/>
-          <w:position w:val="0"/>
-          <w:sz w:val="22"/>
-          <w:shd w:fill="auto" w:val="clear"/>
-        </w:rPr>
-      </w:pPr>
-      <w:r>
-        <w:rPr>
-          <w:rFonts w:ascii="Calibri" w:hAnsi="Calibri" w:cs="Calibri" w:eastAsia="Calibri"/>
-          <w:color w:val="000000"/>
-          <w:spacing w:val="0"/>
-          <w:position w:val="0"/>
-          <w:sz w:val="22"/>
-          <w:shd w:fill="auto" w:val="clear"/>
-        </w:rPr>
-        <w:t xml:space="preserve">Once a proper system handles the resources for us, we can then finally focus on actually living and growing rather than just trying to survive. An ideal system would not only utilize the resources optimally, but it would also do it very easily. Easily here means with the least disturbance and “noise”. The significance of this feature is that it ensures people do not have to worry about getting the resources they need and so they can focus on their work. Evolution is then more likely to occur at a fast rate, which is really the main goal of all this effort. People can then reach a level of freedom which seems impossible with an ordinary system.</w:t>
-      </w:r>
-    </w:p>
-    <w:p>
-      <w:pPr>
-        <w:suppressAutoHyphens w:val="true"/>
-        <w:spacing w:before="0" w:after="160" w:line="240"/>
-        <w:ind w:right="0" w:left="0" w:firstLine="0"/>
-        <w:jc w:val="center"/>
-        <w:rPr>
-          <w:rFonts w:ascii="Calibri" w:hAnsi="Calibri" w:cs="Calibri" w:eastAsia="Calibri"/>
-          <w:color w:val="000000"/>
-          <w:spacing w:val="0"/>
-          <w:position w:val="0"/>
-          <w:sz w:val="22"/>
-          <w:shd w:fill="auto" w:val="clear"/>
-        </w:rPr>
-      </w:pPr>
-      <w:r>
-        <w:rPr>
-          <w:rFonts w:ascii="Calibri" w:hAnsi="Calibri" w:cs="Calibri" w:eastAsia="Calibri"/>
-          <w:color w:val="000000"/>
-          <w:spacing w:val="0"/>
-          <w:position w:val="0"/>
-          <w:sz w:val="22"/>
-          <w:shd w:fill="auto" w:val="clear"/>
-        </w:rPr>
-        <w:t xml:space="preserve">***</w:t>
-      </w:r>
-    </w:p>
-    <w:p>
-      <w:pPr>
-        <w:suppressAutoHyphens w:val="true"/>
-        <w:spacing w:before="0" w:after="160" w:line="259"/>
-        <w:ind w:right="0" w:left="0" w:firstLine="0"/>
-        <w:jc w:val="left"/>
-        <w:rPr>
-          <w:rFonts w:ascii="Calibri" w:hAnsi="Calibri" w:cs="Calibri" w:eastAsia="Calibri"/>
-          <w:color w:val="auto"/>
-          <w:spacing w:val="0"/>
-          <w:position w:val="0"/>
-          <w:sz w:val="22"/>
-          <w:shd w:fill="auto" w:val="clear"/>
-        </w:rPr>
-      </w:pPr>
-      <w:r>
-        <w:rPr>
-          <w:rFonts w:ascii="Calibri" w:hAnsi="Calibri" w:cs="Calibri" w:eastAsia="Calibri"/>
-          <w:color w:val="auto"/>
-          <w:spacing w:val="0"/>
-          <w:position w:val="0"/>
-          <w:sz w:val="22"/>
-          <w:shd w:fill="auto" w:val="clear"/>
-        </w:rPr>
-        <w:t xml:space="preserve"> </w:t>
-      </w:r>
-    </w:p>
-    <w:p>
-      <w:pPr>
-        <w:suppressAutoHyphens w:val="true"/>
-        <w:spacing w:before="0" w:after="160" w:line="259"/>
-        <w:ind w:right="0" w:left="0" w:firstLine="0"/>
-        <w:jc w:val="left"/>
-        <w:rPr>
-          <w:rFonts w:ascii="Calibri" w:hAnsi="Calibri" w:cs="Calibri" w:eastAsia="Calibri"/>
-          <w:color w:val="000000"/>
-          <w:spacing w:val="0"/>
-          <w:position w:val="0"/>
-          <w:sz w:val="22"/>
-          <w:shd w:fill="auto" w:val="clear"/>
-        </w:rPr>
-      </w:pPr>
     </w:p>
     <w:p>
       <w:pPr>
@@ -3365,22 +3267,6 @@
     <w:p>
       <w:pPr>
         <w:suppressAutoHyphens w:val="true"/>
-        <w:spacing w:before="0" w:after="160" w:line="259"/>
-        <w:ind w:right="0" w:left="0" w:firstLine="0"/>
-        <w:jc w:val="left"/>
-        <w:rPr>
-          <w:rFonts w:ascii="Calibri" w:hAnsi="Calibri" w:cs="Calibri" w:eastAsia="Calibri"/>
-          <w:color w:val="auto"/>
-          <w:spacing w:val="0"/>
-          <w:position w:val="0"/>
-          <w:sz w:val="22"/>
-          <w:shd w:fill="auto" w:val="clear"/>
-        </w:rPr>
-      </w:pPr>
-    </w:p>
-    <w:p>
-      <w:pPr>
-        <w:suppressAutoHyphens w:val="true"/>
         <w:spacing w:before="0" w:after="160" w:line="240"/>
         <w:ind w:right="0" w:left="0" w:firstLine="0"/>
         <w:jc w:val="center"/>
@@ -5383,33 +5269,6 @@
         <w:ind w:right="0" w:left="0" w:firstLine="0"/>
         <w:jc w:val="left"/>
         <w:rPr>
-          <w:rFonts w:ascii="Calibri" w:hAnsi="Calibri" w:cs="Calibri" w:eastAsia="Calibri"/>
-          <w:color w:val="auto"/>
-          <w:spacing w:val="0"/>
-          <w:position w:val="0"/>
-          <w:sz w:val="22"/>
-          <w:shd w:fill="auto" w:val="clear"/>
-        </w:rPr>
-      </w:pPr>
-      <w:r>
-        <w:rPr>
-          <w:rFonts w:ascii="Calibri" w:hAnsi="Calibri" w:cs="Calibri" w:eastAsia="Calibri"/>
-          <w:color w:val="auto"/>
-          <w:spacing w:val="0"/>
-          <w:position w:val="0"/>
-          <w:sz w:val="22"/>
-          <w:shd w:fill="auto" w:val="clear"/>
-        </w:rPr>
-        <w:t xml:space="preserve"> </w:t>
-      </w:r>
-    </w:p>
-    <w:p>
-      <w:pPr>
-        <w:suppressAutoHyphens w:val="true"/>
-        <w:spacing w:before="0" w:after="160" w:line="259"/>
-        <w:ind w:right="0" w:left="0" w:firstLine="0"/>
-        <w:jc w:val="left"/>
-        <w:rPr>
           <w:rFonts w:ascii="Calibri Light" w:hAnsi="Calibri Light" w:cs="Calibri Light" w:eastAsia="Calibri Light"/>
           <w:color w:val="2F5496"/>
           <w:spacing w:val="0"/>
@@ -5418,6 +5277,17 @@
           <w:shd w:fill="auto" w:val="clear"/>
         </w:rPr>
       </w:pPr>
+      <w:r>
+        <w:rPr>
+          <w:rFonts w:ascii="Calibri" w:hAnsi="Calibri" w:cs="Calibri" w:eastAsia="Calibri"/>
+          <w:color w:val="auto"/>
+          <w:spacing w:val="0"/>
+          <w:position w:val="0"/>
+          <w:sz w:val="22"/>
+          <w:shd w:fill="auto" w:val="clear"/>
+        </w:rPr>
+        <w:t xml:space="preserve"> </w:t>
+      </w:r>
     </w:p>
     <w:p>
       <w:pPr>
@@ -5443,7 +5313,7 @@
           <w:sz w:val="32"/>
           <w:shd w:fill="auto" w:val="clear"/>
         </w:rPr>
-        <w:t xml:space="preserve">Chapter 4: Rewardism</w:t>
+        <w:t xml:space="preserve">Chapter 4: An Overview of Rewardism</w:t>
       </w:r>
     </w:p>
     <w:p>
@@ -6613,7 +6483,150 @@
           <w:sz w:val="22"/>
           <w:shd w:fill="auto" w:val="clear"/>
         </w:rPr>
-        <w:t xml:space="preserve">a country that still follows the old cash-based system, calls you . “Hi, I am quite excited about your wedding and would love to be there. I am not so sure about how I will convert my money into Reward Points, though. Can you guide me?” she asks you on the phone. “Yeah, you should definitely come over. So, to get the RPs, you just gotta make an account online to get yourself a wallet, and then you can top up your wallet, using your currency, from one of the authorized exchange companies. It’s really that simple,” you answer. “Oh, so kinda like topping up my Steam or my phone. Cool.”</w:t>
+        <w:t xml:space="preserve">a country that still follows the old cash-based system, calls you . </w:t>
+      </w:r>
+      <w:r>
+        <w:rPr>
+          <w:rFonts w:ascii="Calibri" w:hAnsi="Calibri" w:cs="Calibri" w:eastAsia="Calibri"/>
+          <w:color w:val="auto"/>
+          <w:spacing w:val="0"/>
+          <w:position w:val="0"/>
+          <w:sz w:val="22"/>
+          <w:shd w:fill="auto" w:val="clear"/>
+        </w:rPr>
+        <w:t xml:space="preserve">“</w:t>
+      </w:r>
+      <w:r>
+        <w:rPr>
+          <w:rFonts w:ascii="Calibri" w:hAnsi="Calibri" w:cs="Calibri" w:eastAsia="Calibri"/>
+          <w:color w:val="auto"/>
+          <w:spacing w:val="0"/>
+          <w:position w:val="0"/>
+          <w:sz w:val="22"/>
+          <w:shd w:fill="auto" w:val="clear"/>
+        </w:rPr>
+        <w:t xml:space="preserve">Hi, I am quite excited about your wedding and would love to be there. I am not so sure about how I will convert my money into Reward Points, though. Can you guide me?</w:t>
+      </w:r>
+      <w:r>
+        <w:rPr>
+          <w:rFonts w:ascii="Calibri" w:hAnsi="Calibri" w:cs="Calibri" w:eastAsia="Calibri"/>
+          <w:color w:val="auto"/>
+          <w:spacing w:val="0"/>
+          <w:position w:val="0"/>
+          <w:sz w:val="22"/>
+          <w:shd w:fill="auto" w:val="clear"/>
+        </w:rPr>
+        <w:t xml:space="preserve">”</w:t>
+      </w:r>
+      <w:r>
+        <w:rPr>
+          <w:rFonts w:ascii="Calibri" w:hAnsi="Calibri" w:cs="Calibri" w:eastAsia="Calibri"/>
+          <w:color w:val="auto"/>
+          <w:spacing w:val="0"/>
+          <w:position w:val="0"/>
+          <w:sz w:val="22"/>
+          <w:shd w:fill="auto" w:val="clear"/>
+        </w:rPr>
+        <w:t xml:space="preserve"> she asks you on the phone. </w:t>
+      </w:r>
+      <w:r>
+        <w:rPr>
+          <w:rFonts w:ascii="Calibri" w:hAnsi="Calibri" w:cs="Calibri" w:eastAsia="Calibri"/>
+          <w:color w:val="auto"/>
+          <w:spacing w:val="0"/>
+          <w:position w:val="0"/>
+          <w:sz w:val="22"/>
+          <w:shd w:fill="auto" w:val="clear"/>
+        </w:rPr>
+        <w:t xml:space="preserve">“</w:t>
+      </w:r>
+      <w:r>
+        <w:rPr>
+          <w:rFonts w:ascii="Calibri" w:hAnsi="Calibri" w:cs="Calibri" w:eastAsia="Calibri"/>
+          <w:color w:val="auto"/>
+          <w:spacing w:val="0"/>
+          <w:position w:val="0"/>
+          <w:sz w:val="22"/>
+          <w:shd w:fill="auto" w:val="clear"/>
+        </w:rPr>
+        <w:t xml:space="preserve">Yeah, you should definitely come over. So, to get the RPs, you just gotta make an account online to get yourself a wallet, and then you can top up your wallet, using your currency, from one of the authorized exchange companies. It</w:t>
+      </w:r>
+      <w:r>
+        <w:rPr>
+          <w:rFonts w:ascii="Calibri" w:hAnsi="Calibri" w:cs="Calibri" w:eastAsia="Calibri"/>
+          <w:color w:val="auto"/>
+          <w:spacing w:val="0"/>
+          <w:position w:val="0"/>
+          <w:sz w:val="22"/>
+          <w:shd w:fill="auto" w:val="clear"/>
+        </w:rPr>
+        <w:t xml:space="preserve">’</w:t>
+      </w:r>
+      <w:r>
+        <w:rPr>
+          <w:rFonts w:ascii="Calibri" w:hAnsi="Calibri" w:cs="Calibri" w:eastAsia="Calibri"/>
+          <w:color w:val="auto"/>
+          <w:spacing w:val="0"/>
+          <w:position w:val="0"/>
+          <w:sz w:val="22"/>
+          <w:shd w:fill="auto" w:val="clear"/>
+        </w:rPr>
+        <w:t xml:space="preserve">s really that simple,</w:t>
+      </w:r>
+      <w:r>
+        <w:rPr>
+          <w:rFonts w:ascii="Calibri" w:hAnsi="Calibri" w:cs="Calibri" w:eastAsia="Calibri"/>
+          <w:color w:val="auto"/>
+          <w:spacing w:val="0"/>
+          <w:position w:val="0"/>
+          <w:sz w:val="22"/>
+          <w:shd w:fill="auto" w:val="clear"/>
+        </w:rPr>
+        <w:t xml:space="preserve">”</w:t>
+      </w:r>
+      <w:r>
+        <w:rPr>
+          <w:rFonts w:ascii="Calibri" w:hAnsi="Calibri" w:cs="Calibri" w:eastAsia="Calibri"/>
+          <w:color w:val="auto"/>
+          <w:spacing w:val="0"/>
+          <w:position w:val="0"/>
+          <w:sz w:val="22"/>
+          <w:shd w:fill="auto" w:val="clear"/>
+        </w:rPr>
+        <w:t xml:space="preserve"> you answer. </w:t>
+      </w:r>
+      <w:r>
+        <w:rPr>
+          <w:rFonts w:ascii="Calibri" w:hAnsi="Calibri" w:cs="Calibri" w:eastAsia="Calibri"/>
+          <w:color w:val="auto"/>
+          <w:spacing w:val="0"/>
+          <w:position w:val="0"/>
+          <w:sz w:val="22"/>
+          <w:shd w:fill="auto" w:val="clear"/>
+        </w:rPr>
+        <w:t xml:space="preserve">“</w:t>
+      </w:r>
+      <w:r>
+        <w:rPr>
+          <w:rFonts w:ascii="Calibri" w:hAnsi="Calibri" w:cs="Calibri" w:eastAsia="Calibri"/>
+          <w:color w:val="auto"/>
+          <w:spacing w:val="0"/>
+          <w:position w:val="0"/>
+          <w:sz w:val="22"/>
+          <w:shd w:fill="auto" w:val="clear"/>
+        </w:rPr>
+        <w:t xml:space="preserve">Oh, so kinda like topping up my Steam or my phone. Cool.</w:t>
+      </w:r>
+      <w:r>
+        <w:rPr>
+          <w:rFonts w:ascii="Calibri" w:hAnsi="Calibri" w:cs="Calibri" w:eastAsia="Calibri"/>
+          <w:color w:val="auto"/>
+          <w:spacing w:val="0"/>
+          <w:position w:val="0"/>
+          <w:sz w:val="22"/>
+          <w:shd w:fill="auto" w:val="clear"/>
+        </w:rPr>
+        <w:t xml:space="preserve">”</w:t>
       </w:r>
     </w:p>
     <w:p>
@@ -7102,7 +7115,50 @@
         <w:suppressAutoHyphens w:val="true"/>
         <w:spacing w:before="0" w:after="160" w:line="240"/>
         <w:ind w:right="0" w:left="0" w:firstLine="0"/>
-        <w:jc w:val="left"/>
+        <w:jc w:val="center"/>
+        <w:rPr>
+          <w:rFonts w:ascii="Calibri" w:hAnsi="Calibri" w:cs="Calibri" w:eastAsia="Calibri"/>
+          <w:color w:val="auto"/>
+          <w:spacing w:val="0"/>
+          <w:position w:val="0"/>
+          <w:sz w:val="22"/>
+          <w:shd w:fill="auto" w:val="clear"/>
+        </w:rPr>
+      </w:pPr>
+      <w:r>
+        <w:rPr>
+          <w:rFonts w:ascii="Calibri" w:hAnsi="Calibri" w:cs="Calibri" w:eastAsia="Calibri"/>
+          <w:color w:val="auto"/>
+          <w:spacing w:val="0"/>
+          <w:position w:val="0"/>
+          <w:sz w:val="22"/>
+          <w:shd w:fill="auto" w:val="clear"/>
+        </w:rPr>
+        <w:t xml:space="preserve">***</w:t>
+      </w:r>
+    </w:p>
+    <w:p>
+      <w:pPr>
+        <w:suppressAutoHyphens w:val="true"/>
+        <w:spacing w:before="0" w:after="160" w:line="240"/>
+        <w:ind w:right="0" w:left="0" w:firstLine="0"/>
+        <w:jc w:val="center"/>
+        <w:rPr>
+          <w:rFonts w:ascii="Calibri" w:hAnsi="Calibri" w:cs="Calibri" w:eastAsia="Calibri"/>
+          <w:color w:val="auto"/>
+          <w:spacing w:val="0"/>
+          <w:position w:val="0"/>
+          <w:sz w:val="22"/>
+          <w:shd w:fill="auto" w:val="clear"/>
+        </w:rPr>
+      </w:pPr>
+    </w:p>
+    <w:p>
+      <w:pPr>
+        <w:suppressAutoHyphens w:val="true"/>
+        <w:spacing w:before="0" w:after="160" w:line="240"/>
+        <w:ind w:right="0" w:left="0" w:firstLine="0"/>
+        <w:jc w:val="center"/>
         <w:rPr>
           <w:rFonts w:ascii="Calibri Light" w:hAnsi="Calibri Light" w:cs="Calibri Light" w:eastAsia="Calibri Light"/>
           <w:color w:val="auto"/>
@@ -7115,14 +7171,13 @@
       <w:r>
         <w:rPr>
           <w:rFonts w:ascii="Calibri Light" w:hAnsi="Calibri Light" w:cs="Calibri Light" w:eastAsia="Calibri Light"/>
-          <w:b/>
           <w:color w:val="2F5496"/>
           <w:spacing w:val="0"/>
           <w:position w:val="0"/>
-          <w:sz w:val="24"/>
-          <w:shd w:fill="auto" w:val="clear"/>
-        </w:rPr>
-        <w:t xml:space="preserve">Answers to Possible Questions</w:t>
+          <w:sz w:val="32"/>
+          <w:shd w:fill="auto" w:val="clear"/>
+        </w:rPr>
+        <w:t xml:space="preserve">Chapter 5: Q&amp;A</w:t>
       </w:r>
     </w:p>
     <w:p>
@@ -7261,8 +7316,1925 @@
     </w:p>
     <w:p>
       <w:pPr>
-        <w:suppressAutoHyphens w:val="true"/>
-        <w:spacing w:before="0" w:after="160" w:line="240"/>
+        <w:spacing w:before="0" w:after="0" w:line="240"/>
+        <w:ind w:right="0" w:left="0" w:firstLine="0"/>
+        <w:jc w:val="left"/>
+        <w:rPr>
+          <w:rFonts w:ascii="Calibri" w:hAnsi="Calibri" w:cs="Calibri" w:eastAsia="Calibri"/>
+          <w:color w:val="auto"/>
+          <w:spacing w:val="0"/>
+          <w:position w:val="0"/>
+          <w:sz w:val="22"/>
+          <w:shd w:fill="auto" w:val="clear"/>
+        </w:rPr>
+      </w:pPr>
+      <w:r>
+        <w:rPr>
+          <w:rFonts w:ascii="Calibri" w:hAnsi="Calibri" w:cs="Calibri" w:eastAsia="Calibri"/>
+          <w:b/>
+          <w:color w:val="auto"/>
+          <w:spacing w:val="0"/>
+          <w:position w:val="0"/>
+          <w:sz w:val="22"/>
+          <w:shd w:fill="auto" w:val="clear"/>
+        </w:rPr>
+        <w:t xml:space="preserve">Q. Will the RP be a global currency?</w:t>
+      </w:r>
+    </w:p>
+    <w:p>
+      <w:pPr>
+        <w:spacing w:before="0" w:after="0" w:line="240"/>
+        <w:ind w:right="0" w:left="0" w:firstLine="0"/>
+        <w:jc w:val="left"/>
+        <w:rPr>
+          <w:rFonts w:ascii="Calibri" w:hAnsi="Calibri" w:cs="Calibri" w:eastAsia="Calibri"/>
+          <w:color w:val="auto"/>
+          <w:spacing w:val="0"/>
+          <w:position w:val="0"/>
+          <w:sz w:val="22"/>
+          <w:shd w:fill="auto" w:val="clear"/>
+        </w:rPr>
+      </w:pPr>
+      <w:r>
+        <w:rPr>
+          <w:rFonts w:ascii="Calibri" w:hAnsi="Calibri" w:cs="Calibri" w:eastAsia="Calibri"/>
+          <w:color w:val="auto"/>
+          <w:spacing w:val="0"/>
+          <w:position w:val="0"/>
+          <w:sz w:val="22"/>
+          <w:shd w:fill="auto" w:val="clear"/>
+        </w:rPr>
+        <w:t xml:space="preserve">A. Since a RP reflects the economy, it does not make much sense that the currency in USA should suffer from inefficiencies in Japan, and vice versa. Although, ideally, making the currency global can cause countries to cooperate, as the economic development of one country will matter to other countries as well. Realistically though, I do not think we have evolved to that stage yet. To avoid making the deployment of Rewardism difficult, it make sense to keep the currency specific to each country.</w:t>
+      </w:r>
+    </w:p>
+    <w:p>
+      <w:pPr>
+        <w:spacing w:before="0" w:after="0" w:line="240"/>
+        <w:ind w:right="0" w:left="0" w:firstLine="0"/>
+        <w:jc w:val="left"/>
+        <w:rPr>
+          <w:rFonts w:ascii="Calibri" w:hAnsi="Calibri" w:cs="Calibri" w:eastAsia="Calibri"/>
+          <w:color w:val="auto"/>
+          <w:spacing w:val="0"/>
+          <w:position w:val="0"/>
+          <w:sz w:val="22"/>
+          <w:shd w:fill="auto" w:val="clear"/>
+        </w:rPr>
+      </w:pPr>
+      <w:r>
+        <w:rPr>
+          <w:rFonts w:ascii="Calibri" w:hAnsi="Calibri" w:cs="Calibri" w:eastAsia="Calibri"/>
+          <w:color w:val="auto"/>
+          <w:spacing w:val="0"/>
+          <w:position w:val="0"/>
+          <w:sz w:val="22"/>
+          <w:shd w:fill="auto" w:val="clear"/>
+        </w:rPr>
+        <w:t xml:space="preserve">  One can then ask, “Well, why not apply the same principle to states, and even cities?” And indeed, they would be right to ask such a question; however, we can practically follow this middle path, where states and cities would cooperate with the states and cities of their own respective country. It is debatable, however, whether the RP should be specific to a country or an even bigger region, like a continent. This can be decided by further discussions with the experts, and by taking into account what the governments want.</w:t>
+      </w:r>
+    </w:p>
+    <w:p>
+      <w:pPr>
+        <w:spacing w:before="0" w:after="0" w:line="240"/>
+        <w:ind w:right="0" w:left="0" w:firstLine="0"/>
+        <w:jc w:val="left"/>
+        <w:rPr>
+          <w:rFonts w:ascii="Calibri" w:hAnsi="Calibri" w:cs="Calibri" w:eastAsia="Calibri"/>
+          <w:color w:val="auto"/>
+          <w:spacing w:val="0"/>
+          <w:position w:val="0"/>
+          <w:sz w:val="22"/>
+          <w:shd w:fill="auto" w:val="clear"/>
+        </w:rPr>
+      </w:pPr>
+    </w:p>
+    <w:p>
+      <w:pPr>
+        <w:spacing w:before="0" w:after="0" w:line="240"/>
+        <w:ind w:right="0" w:left="0" w:firstLine="0"/>
+        <w:jc w:val="left"/>
+        <w:rPr>
+          <w:rFonts w:ascii="Calibri" w:hAnsi="Calibri" w:cs="Calibri" w:eastAsia="Calibri"/>
+          <w:color w:val="auto"/>
+          <w:spacing w:val="0"/>
+          <w:position w:val="0"/>
+          <w:sz w:val="22"/>
+          <w:shd w:fill="auto" w:val="clear"/>
+        </w:rPr>
+      </w:pPr>
+      <w:r>
+        <w:rPr>
+          <w:rFonts w:ascii="Calibri" w:hAnsi="Calibri" w:cs="Calibri" w:eastAsia="Calibri"/>
+          <w:b/>
+          <w:color w:val="auto"/>
+          <w:spacing w:val="0"/>
+          <w:position w:val="0"/>
+          <w:sz w:val="22"/>
+          <w:shd w:fill="auto" w:val="clear"/>
+        </w:rPr>
+        <w:t xml:space="preserve">Q. How would the initial value of the RP of a country be decided?</w:t>
+      </w:r>
+    </w:p>
+    <w:p>
+      <w:pPr>
+        <w:spacing w:before="0" w:after="0" w:line="240"/>
+        <w:ind w:right="0" w:left="0" w:firstLine="0"/>
+        <w:jc w:val="left"/>
+        <w:rPr>
+          <w:rFonts w:ascii="Calibri" w:hAnsi="Calibri" w:cs="Calibri" w:eastAsia="Calibri"/>
+          <w:color w:val="auto"/>
+          <w:spacing w:val="0"/>
+          <w:position w:val="0"/>
+          <w:sz w:val="22"/>
+          <w:shd w:fill="auto" w:val="clear"/>
+        </w:rPr>
+      </w:pPr>
+      <w:r>
+        <w:rPr>
+          <w:rFonts w:ascii="Calibri" w:hAnsi="Calibri" w:cs="Calibri" w:eastAsia="Calibri"/>
+          <w:color w:val="auto"/>
+          <w:spacing w:val="0"/>
+          <w:position w:val="0"/>
+          <w:sz w:val="22"/>
+          <w:shd w:fill="auto" w:val="clear"/>
+        </w:rPr>
+        <w:t xml:space="preserve">A: The initial value of the RP of a country will be pegged to the value of the country’s currency at the point of conversion. This way, it would be simpler to decide how to set budgets and prices, as people would be basically dealing in the same currency as before but with different characteristics. Furthermore, this would help capture the value of the country’s currency with respect to other currencies. Arguably, the value of the currency of the country already reflects the economy of the country, so comparison of economy between current and previous periods should be easier this way.</w:t>
+      </w:r>
+    </w:p>
+    <w:p>
+      <w:pPr>
+        <w:spacing w:before="0" w:after="0" w:line="240"/>
+        <w:ind w:right="0" w:left="0" w:firstLine="0"/>
+        <w:jc w:val="left"/>
+        <w:rPr>
+          <w:rFonts w:ascii="Calibri" w:hAnsi="Calibri" w:cs="Calibri" w:eastAsia="Calibri"/>
+          <w:color w:val="auto"/>
+          <w:spacing w:val="0"/>
+          <w:position w:val="0"/>
+          <w:sz w:val="22"/>
+          <w:shd w:fill="auto" w:val="clear"/>
+        </w:rPr>
+      </w:pPr>
+    </w:p>
+    <w:p>
+      <w:pPr>
+        <w:spacing w:before="0" w:after="0" w:line="240"/>
+        <w:ind w:right="0" w:left="0" w:firstLine="0"/>
+        <w:jc w:val="left"/>
+        <w:rPr>
+          <w:rFonts w:ascii="Calibri" w:hAnsi="Calibri" w:cs="Calibri" w:eastAsia="Calibri"/>
+          <w:color w:val="auto"/>
+          <w:spacing w:val="0"/>
+          <w:position w:val="0"/>
+          <w:sz w:val="22"/>
+          <w:shd w:fill="auto" w:val="clear"/>
+        </w:rPr>
+      </w:pPr>
+      <w:r>
+        <w:rPr>
+          <w:rFonts w:ascii="Calibri" w:hAnsi="Calibri" w:cs="Calibri" w:eastAsia="Calibri"/>
+          <w:b/>
+          <w:color w:val="auto"/>
+          <w:spacing w:val="0"/>
+          <w:position w:val="0"/>
+          <w:sz w:val="22"/>
+          <w:shd w:fill="auto" w:val="clear"/>
+        </w:rPr>
+        <w:t xml:space="preserve">Q. What would cause the value of a RP to change?</w:t>
+      </w:r>
+    </w:p>
+    <w:p>
+      <w:pPr>
+        <w:spacing w:before="0" w:after="0" w:line="240"/>
+        <w:ind w:right="0" w:left="0" w:firstLine="0"/>
+        <w:jc w:val="left"/>
+        <w:rPr>
+          <w:rFonts w:ascii="Calibri" w:hAnsi="Calibri" w:cs="Calibri" w:eastAsia="Calibri"/>
+          <w:color w:val="auto"/>
+          <w:spacing w:val="0"/>
+          <w:position w:val="0"/>
+          <w:sz w:val="22"/>
+          <w:shd w:fill="auto" w:val="clear"/>
+        </w:rPr>
+      </w:pPr>
+      <w:r>
+        <w:rPr>
+          <w:rFonts w:ascii="Calibri" w:hAnsi="Calibri" w:cs="Calibri" w:eastAsia="Calibri"/>
+          <w:color w:val="auto"/>
+          <w:spacing w:val="0"/>
+          <w:position w:val="0"/>
+          <w:sz w:val="22"/>
+          <w:shd w:fill="auto" w:val="clear"/>
+        </w:rPr>
+        <w:t xml:space="preserve">A. Since the value of a region’s RP reflects the economy of the region specific to that RP, then, the change in performance of the economic system in the region should be reflected in the updated RP. The way this change will be reflected is quite different from the traditional way a currency’s value changes. If the performance of the economic system in the region improves by 25%, we can say that the RP is now worth 1.25 times the older RP (RPo). Likewise, if the performance of the economic system in the region decreases by 25%, we can say that the RP is worth 0.75 times the (RPo).</w:t>
+      </w:r>
+    </w:p>
+    <w:p>
+      <w:pPr>
+        <w:spacing w:before="0" w:after="0" w:line="240"/>
+        <w:ind w:right="0" w:left="0" w:firstLine="0"/>
+        <w:jc w:val="left"/>
+        <w:rPr>
+          <w:rFonts w:ascii="Calibri" w:hAnsi="Calibri" w:cs="Calibri" w:eastAsia="Calibri"/>
+          <w:color w:val="auto"/>
+          <w:spacing w:val="0"/>
+          <w:position w:val="0"/>
+          <w:sz w:val="22"/>
+          <w:shd w:fill="auto" w:val="clear"/>
+        </w:rPr>
+      </w:pPr>
+    </w:p>
+    <w:p>
+      <w:pPr>
+        <w:spacing w:before="0" w:after="0" w:line="240"/>
+        <w:ind w:right="0" w:left="0" w:firstLine="0"/>
+        <w:jc w:val="left"/>
+        <w:rPr>
+          <w:rFonts w:ascii="Calibri" w:hAnsi="Calibri" w:cs="Calibri" w:eastAsia="Calibri"/>
+          <w:color w:val="auto"/>
+          <w:spacing w:val="0"/>
+          <w:position w:val="0"/>
+          <w:sz w:val="22"/>
+          <w:shd w:fill="auto" w:val="clear"/>
+        </w:rPr>
+      </w:pPr>
+      <w:r>
+        <w:rPr>
+          <w:rFonts w:ascii="Calibri" w:hAnsi="Calibri" w:cs="Calibri" w:eastAsia="Calibri"/>
+          <w:color w:val="auto"/>
+          <w:spacing w:val="0"/>
+          <w:position w:val="0"/>
+          <w:sz w:val="22"/>
+          <w:shd w:fill="auto" w:val="clear"/>
+        </w:rPr>
+        <w:t xml:space="preserve">  So, the formula for each subsequent period after the conversion point is:</w:t>
+      </w:r>
+    </w:p>
+    <w:p>
+      <w:pPr>
+        <w:spacing w:before="0" w:after="0" w:line="240"/>
+        <w:ind w:right="0" w:left="0" w:firstLine="0"/>
+        <w:jc w:val="left"/>
+        <w:rPr>
+          <w:rFonts w:ascii="Calibri" w:hAnsi="Calibri" w:cs="Calibri" w:eastAsia="Calibri"/>
+          <w:color w:val="auto"/>
+          <w:spacing w:val="0"/>
+          <w:position w:val="0"/>
+          <w:sz w:val="22"/>
+          <w:shd w:fill="auto" w:val="clear"/>
+        </w:rPr>
+      </w:pPr>
+    </w:p>
+    <w:p>
+      <w:pPr>
+        <w:spacing w:before="0" w:after="0" w:line="240"/>
+        <w:ind w:right="0" w:left="0" w:firstLine="0"/>
+        <w:jc w:val="left"/>
+        <w:rPr>
+          <w:rFonts w:ascii="Calibri" w:hAnsi="Calibri" w:cs="Calibri" w:eastAsia="Calibri"/>
+          <w:color w:val="auto"/>
+          <w:spacing w:val="0"/>
+          <w:position w:val="0"/>
+          <w:sz w:val="22"/>
+          <w:shd w:fill="auto" w:val="clear"/>
+        </w:rPr>
+      </w:pPr>
+      <w:r>
+        <w:rPr>
+          <w:rFonts w:ascii="Calibri" w:hAnsi="Calibri" w:cs="Calibri" w:eastAsia="Calibri"/>
+          <w:color w:val="auto"/>
+          <w:spacing w:val="0"/>
+          <w:position w:val="0"/>
+          <w:sz w:val="22"/>
+          <w:shd w:fill="auto" w:val="clear"/>
+        </w:rPr>
+        <w:t xml:space="preserve">  RP</w:t>
+      </w:r>
+      <w:r>
+        <w:rPr>
+          <w:rFonts w:ascii="Calibri" w:hAnsi="Calibri" w:cs="Calibri" w:eastAsia="Calibri"/>
+          <w:color w:val="auto"/>
+          <w:spacing w:val="0"/>
+          <w:position w:val="0"/>
+          <w:sz w:val="22"/>
+          <w:shd w:fill="auto" w:val="clear"/>
+          <w:vertAlign w:val="subscript"/>
+        </w:rPr>
+        <w:t xml:space="preserve">u</w:t>
+      </w:r>
+      <w:r>
+        <w:rPr>
+          <w:rFonts w:ascii="Calibri" w:hAnsi="Calibri" w:cs="Calibri" w:eastAsia="Calibri"/>
+          <w:color w:val="auto"/>
+          <w:spacing w:val="0"/>
+          <w:position w:val="0"/>
+          <w:sz w:val="22"/>
+          <w:shd w:fill="auto" w:val="clear"/>
+        </w:rPr>
+        <w:t xml:space="preserve"> = (1 + </w:t>
+      </w:r>
+      <w:r>
+        <w:rPr>
+          <w:rFonts w:ascii="Calibri" w:hAnsi="Calibri" w:cs="Calibri" w:eastAsia="Calibri"/>
+          <w:color w:val="auto"/>
+          <w:spacing w:val="0"/>
+          <w:position w:val="0"/>
+          <w:sz w:val="22"/>
+          <w:shd w:fill="auto" w:val="clear"/>
+        </w:rPr>
+        <w:t xml:space="preserve">σ) * RP</w:t>
+      </w:r>
+      <w:r>
+        <w:rPr>
+          <w:rFonts w:ascii="Calibri" w:hAnsi="Calibri" w:cs="Calibri" w:eastAsia="Calibri"/>
+          <w:color w:val="auto"/>
+          <w:spacing w:val="0"/>
+          <w:position w:val="0"/>
+          <w:sz w:val="22"/>
+          <w:shd w:fill="auto" w:val="clear"/>
+          <w:vertAlign w:val="subscript"/>
+        </w:rPr>
+        <w:t xml:space="preserve">o</w:t>
+      </w:r>
+      <w:r>
+        <w:rPr>
+          <w:rFonts w:ascii="Calibri" w:hAnsi="Calibri" w:cs="Calibri" w:eastAsia="Calibri"/>
+          <w:color w:val="auto"/>
+          <w:spacing w:val="0"/>
+          <w:position w:val="0"/>
+          <w:sz w:val="22"/>
+          <w:shd w:fill="auto" w:val="clear"/>
+        </w:rPr>
+        <w:t xml:space="preserve">, ...(1)</w:t>
+      </w:r>
+    </w:p>
+    <w:p>
+      <w:pPr>
+        <w:spacing w:before="0" w:after="0" w:line="240"/>
+        <w:ind w:right="0" w:left="0" w:firstLine="0"/>
+        <w:jc w:val="left"/>
+        <w:rPr>
+          <w:rFonts w:ascii="Calibri" w:hAnsi="Calibri" w:cs="Calibri" w:eastAsia="Calibri"/>
+          <w:color w:val="auto"/>
+          <w:spacing w:val="0"/>
+          <w:position w:val="0"/>
+          <w:sz w:val="22"/>
+          <w:shd w:fill="auto" w:val="clear"/>
+        </w:rPr>
+      </w:pPr>
+    </w:p>
+    <w:p>
+      <w:pPr>
+        <w:spacing w:before="0" w:after="0" w:line="240"/>
+        <w:ind w:right="0" w:left="0" w:firstLine="0"/>
+        <w:jc w:val="left"/>
+        <w:rPr>
+          <w:rFonts w:ascii="Calibri" w:hAnsi="Calibri" w:cs="Calibri" w:eastAsia="Calibri"/>
+          <w:color w:val="auto"/>
+          <w:spacing w:val="0"/>
+          <w:position w:val="0"/>
+          <w:sz w:val="22"/>
+          <w:shd w:fill="auto" w:val="clear"/>
+        </w:rPr>
+      </w:pPr>
+      <w:r>
+        <w:rPr>
+          <w:rFonts w:ascii="Calibri" w:hAnsi="Calibri" w:cs="Calibri" w:eastAsia="Calibri"/>
+          <w:color w:val="auto"/>
+          <w:spacing w:val="0"/>
+          <w:position w:val="0"/>
+          <w:sz w:val="22"/>
+          <w:shd w:fill="auto" w:val="clear"/>
+        </w:rPr>
+        <w:t xml:space="preserve">  Since, the RPo in the first year is equal to the Original Currency (OC), the formula for the first update can be written as:</w:t>
+      </w:r>
+    </w:p>
+    <w:p>
+      <w:pPr>
+        <w:spacing w:before="0" w:after="0" w:line="240"/>
+        <w:ind w:right="0" w:left="0" w:firstLine="0"/>
+        <w:jc w:val="left"/>
+        <w:rPr>
+          <w:rFonts w:ascii="Calibri" w:hAnsi="Calibri" w:cs="Calibri" w:eastAsia="Calibri"/>
+          <w:color w:val="auto"/>
+          <w:spacing w:val="0"/>
+          <w:position w:val="0"/>
+          <w:sz w:val="22"/>
+          <w:shd w:fill="auto" w:val="clear"/>
+        </w:rPr>
+      </w:pPr>
+    </w:p>
+    <w:p>
+      <w:pPr>
+        <w:spacing w:before="0" w:after="0" w:line="240"/>
+        <w:ind w:right="0" w:left="0" w:firstLine="0"/>
+        <w:jc w:val="left"/>
+        <w:rPr>
+          <w:rFonts w:ascii="Calibri" w:hAnsi="Calibri" w:cs="Calibri" w:eastAsia="Calibri"/>
+          <w:color w:val="auto"/>
+          <w:spacing w:val="0"/>
+          <w:position w:val="0"/>
+          <w:sz w:val="22"/>
+          <w:shd w:fill="auto" w:val="clear"/>
+        </w:rPr>
+      </w:pPr>
+      <w:r>
+        <w:rPr>
+          <w:rFonts w:ascii="Calibri" w:hAnsi="Calibri" w:cs="Calibri" w:eastAsia="Calibri"/>
+          <w:color w:val="auto"/>
+          <w:spacing w:val="0"/>
+          <w:position w:val="0"/>
+          <w:sz w:val="22"/>
+          <w:shd w:fill="auto" w:val="clear"/>
+        </w:rPr>
+        <w:t xml:space="preserve">  RPu = (1 + </w:t>
+      </w:r>
+      <w:r>
+        <w:rPr>
+          <w:rFonts w:ascii="Calibri" w:hAnsi="Calibri" w:cs="Calibri" w:eastAsia="Calibri"/>
+          <w:color w:val="auto"/>
+          <w:spacing w:val="0"/>
+          <w:position w:val="0"/>
+          <w:sz w:val="22"/>
+          <w:shd w:fill="auto" w:val="clear"/>
+        </w:rPr>
+        <w:t xml:space="preserve">σ) * OC ...(2)</w:t>
+      </w:r>
+    </w:p>
+    <w:p>
+      <w:pPr>
+        <w:spacing w:before="0" w:after="0" w:line="240"/>
+        <w:ind w:right="0" w:left="0" w:firstLine="0"/>
+        <w:jc w:val="left"/>
+        <w:rPr>
+          <w:rFonts w:ascii="Calibri" w:hAnsi="Calibri" w:cs="Calibri" w:eastAsia="Calibri"/>
+          <w:color w:val="auto"/>
+          <w:spacing w:val="0"/>
+          <w:position w:val="0"/>
+          <w:sz w:val="22"/>
+          <w:shd w:fill="auto" w:val="clear"/>
+        </w:rPr>
+      </w:pPr>
+    </w:p>
+    <w:p>
+      <w:pPr>
+        <w:spacing w:before="0" w:after="0" w:line="240"/>
+        <w:ind w:right="0" w:left="0" w:firstLine="0"/>
+        <w:jc w:val="left"/>
+        <w:rPr>
+          <w:rFonts w:ascii="Calibri" w:hAnsi="Calibri" w:cs="Calibri" w:eastAsia="Calibri"/>
+          <w:color w:val="auto"/>
+          <w:spacing w:val="0"/>
+          <w:position w:val="0"/>
+          <w:sz w:val="22"/>
+          <w:shd w:fill="auto" w:val="clear"/>
+        </w:rPr>
+      </w:pPr>
+      <w:r>
+        <w:rPr>
+          <w:rFonts w:ascii="Calibri" w:hAnsi="Calibri" w:cs="Calibri" w:eastAsia="Calibri"/>
+          <w:color w:val="auto"/>
+          <w:spacing w:val="0"/>
+          <w:position w:val="0"/>
+          <w:sz w:val="22"/>
+          <w:shd w:fill="auto" w:val="clear"/>
+        </w:rPr>
+        <w:t xml:space="preserve">  Taking (1) and (2) into account, we can derive a general formula for the nth update:</w:t>
+      </w:r>
+    </w:p>
+    <w:p>
+      <w:pPr>
+        <w:spacing w:before="0" w:after="0" w:line="240"/>
+        <w:ind w:right="0" w:left="0" w:firstLine="0"/>
+        <w:jc w:val="left"/>
+        <w:rPr>
+          <w:rFonts w:ascii="Calibri" w:hAnsi="Calibri" w:cs="Calibri" w:eastAsia="Calibri"/>
+          <w:color w:val="auto"/>
+          <w:spacing w:val="0"/>
+          <w:position w:val="0"/>
+          <w:sz w:val="22"/>
+          <w:shd w:fill="auto" w:val="clear"/>
+        </w:rPr>
+      </w:pPr>
+    </w:p>
+    <w:p>
+      <w:pPr>
+        <w:spacing w:before="0" w:after="0" w:line="240"/>
+        <w:ind w:right="0" w:left="0" w:firstLine="0"/>
+        <w:jc w:val="left"/>
+        <w:rPr>
+          <w:rFonts w:ascii="Calibri" w:hAnsi="Calibri" w:cs="Calibri" w:eastAsia="Calibri"/>
+          <w:color w:val="auto"/>
+          <w:spacing w:val="0"/>
+          <w:position w:val="0"/>
+          <w:sz w:val="22"/>
+          <w:shd w:fill="auto" w:val="clear"/>
+        </w:rPr>
+      </w:pPr>
+      <w:r>
+        <w:rPr>
+          <w:rFonts w:ascii="Calibri" w:hAnsi="Calibri" w:cs="Calibri" w:eastAsia="Calibri"/>
+          <w:color w:val="auto"/>
+          <w:spacing w:val="0"/>
+          <w:position w:val="0"/>
+          <w:sz w:val="22"/>
+          <w:shd w:fill="auto" w:val="clear"/>
+        </w:rPr>
+        <w:t xml:space="preserve">  (n)th RPu(n) = (1 + </w:t>
+      </w:r>
+      <w:r>
+        <w:rPr>
+          <w:rFonts w:ascii="Calibri" w:hAnsi="Calibri" w:cs="Calibri" w:eastAsia="Calibri"/>
+          <w:color w:val="auto"/>
+          <w:spacing w:val="0"/>
+          <w:position w:val="0"/>
+          <w:sz w:val="22"/>
+          <w:shd w:fill="auto" w:val="clear"/>
+        </w:rPr>
+        <w:t xml:space="preserve">σ(n)) * (1 + σ(n-1)) * ... * (1 + σ(n-n)) * OC  (3)</w:t>
+      </w:r>
+    </w:p>
+    <w:p>
+      <w:pPr>
+        <w:spacing w:before="0" w:after="0" w:line="240"/>
+        <w:ind w:right="0" w:left="0" w:firstLine="0"/>
+        <w:jc w:val="left"/>
+        <w:rPr>
+          <w:rFonts w:ascii="Calibri" w:hAnsi="Calibri" w:cs="Calibri" w:eastAsia="Calibri"/>
+          <w:color w:val="auto"/>
+          <w:spacing w:val="0"/>
+          <w:position w:val="0"/>
+          <w:sz w:val="22"/>
+          <w:shd w:fill="auto" w:val="clear"/>
+        </w:rPr>
+      </w:pPr>
+    </w:p>
+    <w:p>
+      <w:pPr>
+        <w:spacing w:before="0" w:after="0" w:line="240"/>
+        <w:ind w:right="0" w:left="0" w:firstLine="0"/>
+        <w:jc w:val="left"/>
+        <w:rPr>
+          <w:rFonts w:ascii="Calibri" w:hAnsi="Calibri" w:cs="Calibri" w:eastAsia="Calibri"/>
+          <w:color w:val="auto"/>
+          <w:spacing w:val="0"/>
+          <w:position w:val="0"/>
+          <w:sz w:val="22"/>
+          <w:shd w:fill="auto" w:val="clear"/>
+        </w:rPr>
+      </w:pPr>
+      <w:r>
+        <w:rPr>
+          <w:rFonts w:ascii="Calibri" w:hAnsi="Calibri" w:cs="Calibri" w:eastAsia="Calibri"/>
+          <w:color w:val="auto"/>
+          <w:spacing w:val="0"/>
+          <w:position w:val="0"/>
+          <w:sz w:val="22"/>
+          <w:shd w:fill="auto" w:val="clear"/>
+        </w:rPr>
+        <w:t xml:space="preserve">  Where:</w:t>
+      </w:r>
+    </w:p>
+    <w:p>
+      <w:pPr>
+        <w:spacing w:before="0" w:after="0" w:line="240"/>
+        <w:ind w:right="0" w:left="720" w:firstLine="0"/>
+        <w:jc w:val="left"/>
+        <w:rPr>
+          <w:rFonts w:ascii="Calibri" w:hAnsi="Calibri" w:cs="Calibri" w:eastAsia="Calibri"/>
+          <w:color w:val="auto"/>
+          <w:spacing w:val="0"/>
+          <w:position w:val="0"/>
+          <w:sz w:val="22"/>
+          <w:shd w:fill="auto" w:val="clear"/>
+        </w:rPr>
+      </w:pPr>
+      <w:r>
+        <w:rPr>
+          <w:rFonts w:ascii="Calibri" w:hAnsi="Calibri" w:cs="Calibri" w:eastAsia="Calibri"/>
+          <w:color w:val="auto"/>
+          <w:spacing w:val="0"/>
+          <w:position w:val="0"/>
+          <w:sz w:val="22"/>
+          <w:shd w:fill="auto" w:val="clear"/>
+        </w:rPr>
+        <w:t xml:space="preserve">RPu = the updated RP,</w:t>
+      </w:r>
+    </w:p>
+    <w:p>
+      <w:pPr>
+        <w:spacing w:before="0" w:after="0" w:line="240"/>
+        <w:ind w:right="0" w:left="720" w:firstLine="0"/>
+        <w:jc w:val="left"/>
+        <w:rPr>
+          <w:rFonts w:ascii="Calibri" w:hAnsi="Calibri" w:cs="Calibri" w:eastAsia="Calibri"/>
+          <w:color w:val="auto"/>
+          <w:spacing w:val="0"/>
+          <w:position w:val="0"/>
+          <w:sz w:val="22"/>
+          <w:shd w:fill="auto" w:val="clear"/>
+        </w:rPr>
+      </w:pPr>
+      <w:r>
+        <w:rPr>
+          <w:rFonts w:ascii="Calibri" w:hAnsi="Calibri" w:cs="Calibri" w:eastAsia="Calibri"/>
+          <w:color w:val="auto"/>
+          <w:spacing w:val="0"/>
+          <w:position w:val="0"/>
+          <w:sz w:val="22"/>
+          <w:shd w:fill="auto" w:val="clear"/>
+        </w:rPr>
+        <w:t xml:space="preserve">RPu(n) = the nth updated RP,</w:t>
+      </w:r>
+    </w:p>
+    <w:p>
+      <w:pPr>
+        <w:spacing w:before="0" w:after="0" w:line="240"/>
+        <w:ind w:right="0" w:left="720" w:firstLine="0"/>
+        <w:jc w:val="left"/>
+        <w:rPr>
+          <w:rFonts w:ascii="Calibri" w:hAnsi="Calibri" w:cs="Calibri" w:eastAsia="Calibri"/>
+          <w:color w:val="auto"/>
+          <w:spacing w:val="0"/>
+          <w:position w:val="0"/>
+          <w:sz w:val="22"/>
+          <w:shd w:fill="auto" w:val="clear"/>
+        </w:rPr>
+      </w:pPr>
+      <w:r>
+        <w:rPr>
+          <w:rFonts w:ascii="Calibri" w:hAnsi="Calibri" w:cs="Calibri" w:eastAsia="Calibri"/>
+          <w:color w:val="auto"/>
+          <w:spacing w:val="0"/>
+          <w:position w:val="0"/>
+          <w:sz w:val="22"/>
+          <w:shd w:fill="auto" w:val="clear"/>
+        </w:rPr>
+        <w:t xml:space="preserve">RPo = the RP right before the update,</w:t>
+      </w:r>
+    </w:p>
+    <w:p>
+      <w:pPr>
+        <w:spacing w:before="0" w:after="0" w:line="240"/>
+        <w:ind w:right="0" w:left="720" w:firstLine="0"/>
+        <w:jc w:val="left"/>
+        <w:rPr>
+          <w:rFonts w:ascii="Calibri" w:hAnsi="Calibri" w:cs="Calibri" w:eastAsia="Calibri"/>
+          <w:color w:val="auto"/>
+          <w:spacing w:val="0"/>
+          <w:position w:val="0"/>
+          <w:sz w:val="22"/>
+          <w:shd w:fill="auto" w:val="clear"/>
+        </w:rPr>
+      </w:pPr>
+      <w:r>
+        <w:rPr>
+          <w:rFonts w:ascii="Calibri" w:hAnsi="Calibri" w:cs="Calibri" w:eastAsia="Calibri"/>
+          <w:color w:val="auto"/>
+          <w:spacing w:val="0"/>
+          <w:position w:val="0"/>
+          <w:sz w:val="22"/>
+          <w:shd w:fill="auto" w:val="clear"/>
+        </w:rPr>
+        <w:t xml:space="preserve">σ = the change in performance of the economic system in the period to which the update relates,</w:t>
+      </w:r>
+    </w:p>
+    <w:p>
+      <w:pPr>
+        <w:spacing w:before="0" w:after="0" w:line="240"/>
+        <w:ind w:right="0" w:left="720" w:firstLine="0"/>
+        <w:jc w:val="left"/>
+        <w:rPr>
+          <w:rFonts w:ascii="Calibri" w:hAnsi="Calibri" w:cs="Calibri" w:eastAsia="Calibri"/>
+          <w:color w:val="auto"/>
+          <w:spacing w:val="0"/>
+          <w:position w:val="0"/>
+          <w:sz w:val="22"/>
+          <w:shd w:fill="auto" w:val="clear"/>
+        </w:rPr>
+      </w:pPr>
+      <w:r>
+        <w:rPr>
+          <w:rFonts w:ascii="Calibri" w:hAnsi="Calibri" w:cs="Calibri" w:eastAsia="Calibri"/>
+          <w:color w:val="auto"/>
+          <w:spacing w:val="0"/>
+          <w:position w:val="0"/>
+          <w:sz w:val="22"/>
+          <w:shd w:fill="auto" w:val="clear"/>
+        </w:rPr>
+        <w:t xml:space="preserve">σ(n) = the change in performance in the (n)th period, and where</w:t>
+      </w:r>
+    </w:p>
+    <w:p>
+      <w:pPr>
+        <w:spacing w:before="0" w:after="0" w:line="240"/>
+        <w:ind w:right="0" w:left="720" w:firstLine="0"/>
+        <w:jc w:val="left"/>
+        <w:rPr>
+          <w:rFonts w:ascii="Calibri" w:hAnsi="Calibri" w:cs="Calibri" w:eastAsia="Calibri"/>
+          <w:color w:val="auto"/>
+          <w:spacing w:val="0"/>
+          <w:position w:val="0"/>
+          <w:sz w:val="22"/>
+          <w:shd w:fill="auto" w:val="clear"/>
+        </w:rPr>
+      </w:pPr>
+      <w:r>
+        <w:rPr>
+          <w:rFonts w:ascii="Calibri" w:hAnsi="Calibri" w:cs="Calibri" w:eastAsia="Calibri"/>
+          <w:color w:val="auto"/>
+          <w:spacing w:val="0"/>
+          <w:position w:val="0"/>
+          <w:sz w:val="22"/>
+          <w:shd w:fill="auto" w:val="clear"/>
+        </w:rPr>
+        <w:t xml:space="preserve">OC = the orignal currency that was in place before the conversion to Rewardism.</w:t>
+      </w:r>
+    </w:p>
+    <w:p>
+      <w:pPr>
+        <w:spacing w:before="0" w:after="0" w:line="240"/>
+        <w:ind w:right="0" w:left="0" w:firstLine="0"/>
+        <w:jc w:val="left"/>
+        <w:rPr>
+          <w:rFonts w:ascii="Calibri" w:hAnsi="Calibri" w:cs="Calibri" w:eastAsia="Calibri"/>
+          <w:color w:val="auto"/>
+          <w:spacing w:val="0"/>
+          <w:position w:val="0"/>
+          <w:sz w:val="22"/>
+          <w:shd w:fill="auto" w:val="clear"/>
+        </w:rPr>
+      </w:pPr>
+    </w:p>
+    <w:p>
+      <w:pPr>
+        <w:spacing w:before="0" w:after="0" w:line="240"/>
+        <w:ind w:right="0" w:left="0" w:firstLine="0"/>
+        <w:jc w:val="left"/>
+        <w:rPr>
+          <w:rFonts w:ascii="Calibri" w:hAnsi="Calibri" w:cs="Calibri" w:eastAsia="Calibri"/>
+          <w:color w:val="auto"/>
+          <w:spacing w:val="0"/>
+          <w:position w:val="0"/>
+          <w:sz w:val="22"/>
+          <w:shd w:fill="auto" w:val="clear"/>
+        </w:rPr>
+      </w:pPr>
+      <w:r>
+        <w:rPr>
+          <w:rFonts w:ascii="Calibri" w:hAnsi="Calibri" w:cs="Calibri" w:eastAsia="Calibri"/>
+          <w:color w:val="auto"/>
+          <w:spacing w:val="0"/>
+          <w:position w:val="0"/>
+          <w:sz w:val="22"/>
+          <w:shd w:fill="auto" w:val="clear"/>
+        </w:rPr>
+        <w:t xml:space="preserve">  A broad range of factors should be accounted for when estimating </w:t>
+      </w:r>
+      <w:r>
+        <w:rPr>
+          <w:rFonts w:ascii="Calibri" w:hAnsi="Calibri" w:cs="Calibri" w:eastAsia="Calibri"/>
+          <w:color w:val="auto"/>
+          <w:spacing w:val="0"/>
+          <w:position w:val="0"/>
+          <w:sz w:val="22"/>
+          <w:shd w:fill="auto" w:val="clear"/>
+        </w:rPr>
+        <w:t xml:space="preserve">σ. The factors include sustainability or long-term factors, survival or short-term factors, purchasing power, economic activity, rate of meeting the target Points, employment rate, reviews, etc. This would ensure that the currency not only reflects the short-term performance in a region, but also the long-term implications for the world.</w:t>
+      </w:r>
+    </w:p>
+    <w:p>
+      <w:pPr>
+        <w:spacing w:before="0" w:after="0" w:line="240"/>
+        <w:ind w:right="0" w:left="0" w:firstLine="0"/>
+        <w:jc w:val="left"/>
+        <w:rPr>
+          <w:rFonts w:ascii="Calibri" w:hAnsi="Calibri" w:cs="Calibri" w:eastAsia="Calibri"/>
+          <w:color w:val="auto"/>
+          <w:spacing w:val="0"/>
+          <w:position w:val="0"/>
+          <w:sz w:val="22"/>
+          <w:shd w:fill="auto" w:val="clear"/>
+        </w:rPr>
+      </w:pPr>
+    </w:p>
+    <w:p>
+      <w:pPr>
+        <w:spacing w:before="0" w:after="0" w:line="240"/>
+        <w:ind w:right="0" w:left="0" w:firstLine="0"/>
+        <w:jc w:val="left"/>
+        <w:rPr>
+          <w:rFonts w:ascii="Calibri" w:hAnsi="Calibri" w:cs="Calibri" w:eastAsia="Calibri"/>
+          <w:color w:val="auto"/>
+          <w:spacing w:val="0"/>
+          <w:position w:val="0"/>
+          <w:sz w:val="22"/>
+          <w:shd w:fill="auto" w:val="clear"/>
+        </w:rPr>
+      </w:pPr>
+      <w:r>
+        <w:rPr>
+          <w:rFonts w:ascii="Calibri" w:hAnsi="Calibri" w:cs="Calibri" w:eastAsia="Calibri"/>
+          <w:color w:val="auto"/>
+          <w:spacing w:val="0"/>
+          <w:position w:val="0"/>
+          <w:sz w:val="22"/>
+          <w:shd w:fill="auto" w:val="clear"/>
+        </w:rPr>
+        <w:t xml:space="preserve"> The formula for calcuting the </w:t>
+      </w:r>
+      <w:r>
+        <w:rPr>
+          <w:rFonts w:ascii="Calibri" w:hAnsi="Calibri" w:cs="Calibri" w:eastAsia="Calibri"/>
+          <w:color w:val="auto"/>
+          <w:spacing w:val="0"/>
+          <w:position w:val="0"/>
+          <w:sz w:val="22"/>
+          <w:shd w:fill="auto" w:val="clear"/>
+        </w:rPr>
+        <w:t xml:space="preserve">σ for a period can be:</w:t>
+      </w:r>
+    </w:p>
+    <w:p>
+      <w:pPr>
+        <w:spacing w:before="0" w:after="0" w:line="240"/>
+        <w:ind w:right="0" w:left="0" w:firstLine="0"/>
+        <w:jc w:val="left"/>
+        <w:rPr>
+          <w:rFonts w:ascii="Calibri" w:hAnsi="Calibri" w:cs="Calibri" w:eastAsia="Calibri"/>
+          <w:color w:val="auto"/>
+          <w:spacing w:val="0"/>
+          <w:position w:val="0"/>
+          <w:sz w:val="22"/>
+          <w:shd w:fill="auto" w:val="clear"/>
+        </w:rPr>
+      </w:pPr>
+    </w:p>
+    <w:p>
+      <w:pPr>
+        <w:spacing w:before="0" w:after="0" w:line="240"/>
+        <w:ind w:right="0" w:left="0" w:firstLine="0"/>
+        <w:jc w:val="left"/>
+        <w:rPr>
+          <w:rFonts w:ascii="Calibri" w:hAnsi="Calibri" w:cs="Calibri" w:eastAsia="Calibri"/>
+          <w:color w:val="auto"/>
+          <w:spacing w:val="0"/>
+          <w:position w:val="0"/>
+          <w:sz w:val="22"/>
+          <w:shd w:fill="auto" w:val="clear"/>
+        </w:rPr>
+      </w:pPr>
+      <w:r>
+        <w:rPr>
+          <w:rFonts w:ascii="Calibri" w:hAnsi="Calibri" w:cs="Calibri" w:eastAsia="Calibri"/>
+          <w:color w:val="auto"/>
+          <w:spacing w:val="0"/>
+          <w:position w:val="0"/>
+          <w:sz w:val="22"/>
+          <w:shd w:fill="auto" w:val="clear"/>
+        </w:rPr>
+        <w:t xml:space="preserve">  </w:t>
+      </w:r>
+      <w:r>
+        <w:rPr>
+          <w:rFonts w:ascii="Calibri" w:hAnsi="Calibri" w:cs="Calibri" w:eastAsia="Calibri"/>
+          <w:color w:val="auto"/>
+          <w:spacing w:val="0"/>
+          <w:position w:val="0"/>
+          <w:sz w:val="22"/>
+          <w:shd w:fill="auto" w:val="clear"/>
+        </w:rPr>
+        <w:t xml:space="preserve">σ = w1F1 + w2F2 + ... + w(n)F(n)</w:t>
+      </w:r>
+    </w:p>
+    <w:p>
+      <w:pPr>
+        <w:spacing w:before="0" w:after="0" w:line="240"/>
+        <w:ind w:right="0" w:left="0" w:firstLine="0"/>
+        <w:jc w:val="left"/>
+        <w:rPr>
+          <w:rFonts w:ascii="Calibri" w:hAnsi="Calibri" w:cs="Calibri" w:eastAsia="Calibri"/>
+          <w:color w:val="auto"/>
+          <w:spacing w:val="0"/>
+          <w:position w:val="0"/>
+          <w:sz w:val="22"/>
+          <w:shd w:fill="auto" w:val="clear"/>
+        </w:rPr>
+      </w:pPr>
+    </w:p>
+    <w:p>
+      <w:pPr>
+        <w:spacing w:before="0" w:after="0" w:line="240"/>
+        <w:ind w:right="0" w:left="0" w:firstLine="0"/>
+        <w:jc w:val="left"/>
+        <w:rPr>
+          <w:rFonts w:ascii="Calibri" w:hAnsi="Calibri" w:cs="Calibri" w:eastAsia="Calibri"/>
+          <w:color w:val="auto"/>
+          <w:spacing w:val="0"/>
+          <w:position w:val="0"/>
+          <w:sz w:val="22"/>
+          <w:shd w:fill="auto" w:val="clear"/>
+        </w:rPr>
+      </w:pPr>
+      <w:r>
+        <w:rPr>
+          <w:rFonts w:ascii="Calibri" w:hAnsi="Calibri" w:cs="Calibri" w:eastAsia="Calibri"/>
+          <w:color w:val="auto"/>
+          <w:spacing w:val="0"/>
+          <w:position w:val="0"/>
+          <w:sz w:val="22"/>
+          <w:shd w:fill="auto" w:val="clear"/>
+        </w:rPr>
+        <w:t xml:space="preserve">  Where:</w:t>
+      </w:r>
+    </w:p>
+    <w:p>
+      <w:pPr>
+        <w:spacing w:before="0" w:after="0" w:line="240"/>
+        <w:ind w:right="0" w:left="720" w:firstLine="0"/>
+        <w:jc w:val="left"/>
+        <w:rPr>
+          <w:rFonts w:ascii="Calibri" w:hAnsi="Calibri" w:cs="Calibri" w:eastAsia="Calibri"/>
+          <w:color w:val="auto"/>
+          <w:spacing w:val="0"/>
+          <w:position w:val="0"/>
+          <w:sz w:val="22"/>
+          <w:shd w:fill="auto" w:val="clear"/>
+        </w:rPr>
+      </w:pPr>
+      <w:r>
+        <w:rPr>
+          <w:rFonts w:ascii="Calibri" w:hAnsi="Calibri" w:cs="Calibri" w:eastAsia="Calibri"/>
+          <w:color w:val="auto"/>
+          <w:spacing w:val="0"/>
+          <w:position w:val="0"/>
+          <w:sz w:val="22"/>
+          <w:shd w:fill="auto" w:val="clear"/>
+        </w:rPr>
+        <w:t xml:space="preserve">σ = the change in performance in the period to which the update relates,</w:t>
+      </w:r>
+    </w:p>
+    <w:p>
+      <w:pPr>
+        <w:spacing w:before="0" w:after="0" w:line="240"/>
+        <w:ind w:right="0" w:left="720" w:firstLine="0"/>
+        <w:jc w:val="left"/>
+        <w:rPr>
+          <w:rFonts w:ascii="Calibri" w:hAnsi="Calibri" w:cs="Calibri" w:eastAsia="Calibri"/>
+          <w:color w:val="auto"/>
+          <w:spacing w:val="0"/>
+          <w:position w:val="0"/>
+          <w:sz w:val="22"/>
+          <w:shd w:fill="auto" w:val="clear"/>
+        </w:rPr>
+      </w:pPr>
+      <w:r>
+        <w:rPr>
+          <w:rFonts w:ascii="Calibri" w:hAnsi="Calibri" w:cs="Calibri" w:eastAsia="Calibri"/>
+          <w:color w:val="auto"/>
+          <w:spacing w:val="0"/>
+          <w:position w:val="0"/>
+          <w:sz w:val="22"/>
+          <w:shd w:fill="auto" w:val="clear"/>
+        </w:rPr>
+        <w:t xml:space="preserve">w(n) = the weight of the nth factor,</w:t>
+      </w:r>
+    </w:p>
+    <w:p>
+      <w:pPr>
+        <w:spacing w:before="0" w:after="0" w:line="240"/>
+        <w:ind w:right="0" w:left="720" w:firstLine="0"/>
+        <w:jc w:val="left"/>
+        <w:rPr>
+          <w:rFonts w:ascii="Calibri" w:hAnsi="Calibri" w:cs="Calibri" w:eastAsia="Calibri"/>
+          <w:color w:val="auto"/>
+          <w:spacing w:val="0"/>
+          <w:position w:val="0"/>
+          <w:sz w:val="22"/>
+          <w:shd w:fill="auto" w:val="clear"/>
+        </w:rPr>
+      </w:pPr>
+      <w:r>
+        <w:rPr>
+          <w:rFonts w:ascii="Calibri" w:hAnsi="Calibri" w:cs="Calibri" w:eastAsia="Calibri"/>
+          <w:color w:val="auto"/>
+          <w:spacing w:val="0"/>
+          <w:position w:val="0"/>
+          <w:sz w:val="22"/>
+          <w:shd w:fill="auto" w:val="clear"/>
+        </w:rPr>
+        <w:t xml:space="preserve">F(n) = the percentage change in performance with respect to the nth factor, and where</w:t>
+      </w:r>
+    </w:p>
+    <w:p>
+      <w:pPr>
+        <w:spacing w:before="0" w:after="0" w:line="240"/>
+        <w:ind w:right="0" w:left="720" w:firstLine="0"/>
+        <w:jc w:val="left"/>
+        <w:rPr>
+          <w:rFonts w:ascii="Calibri" w:hAnsi="Calibri" w:cs="Calibri" w:eastAsia="Calibri"/>
+          <w:color w:val="auto"/>
+          <w:spacing w:val="0"/>
+          <w:position w:val="0"/>
+          <w:sz w:val="22"/>
+          <w:shd w:fill="auto" w:val="clear"/>
+        </w:rPr>
+      </w:pPr>
+      <w:r>
+        <w:rPr>
+          <w:rFonts w:ascii="Calibri" w:hAnsi="Calibri" w:cs="Calibri" w:eastAsia="Calibri"/>
+          <w:color w:val="auto"/>
+          <w:spacing w:val="0"/>
+          <w:position w:val="0"/>
+          <w:sz w:val="22"/>
+          <w:shd w:fill="auto" w:val="clear"/>
+        </w:rPr>
+        <w:t xml:space="preserve">the sum of all weights = 1.</w:t>
+      </w:r>
+    </w:p>
+    <w:p>
+      <w:pPr>
+        <w:spacing w:before="0" w:after="0" w:line="240"/>
+        <w:ind w:right="0" w:left="0" w:firstLine="0"/>
+        <w:jc w:val="left"/>
+        <w:rPr>
+          <w:rFonts w:ascii="Calibri" w:hAnsi="Calibri" w:cs="Calibri" w:eastAsia="Calibri"/>
+          <w:color w:val="auto"/>
+          <w:spacing w:val="0"/>
+          <w:position w:val="0"/>
+          <w:sz w:val="22"/>
+          <w:shd w:fill="auto" w:val="clear"/>
+        </w:rPr>
+      </w:pPr>
+    </w:p>
+    <w:p>
+      <w:pPr>
+        <w:spacing w:before="0" w:after="0" w:line="240"/>
+        <w:ind w:right="0" w:left="0" w:firstLine="0"/>
+        <w:jc w:val="left"/>
+        <w:rPr>
+          <w:rFonts w:ascii="Calibri" w:hAnsi="Calibri" w:cs="Calibri" w:eastAsia="Calibri"/>
+          <w:color w:val="auto"/>
+          <w:spacing w:val="0"/>
+          <w:position w:val="0"/>
+          <w:sz w:val="22"/>
+          <w:shd w:fill="auto" w:val="clear"/>
+        </w:rPr>
+      </w:pPr>
+      <w:r>
+        <w:rPr>
+          <w:rFonts w:ascii="Calibri" w:hAnsi="Calibri" w:cs="Calibri" w:eastAsia="Calibri"/>
+          <w:color w:val="auto"/>
+          <w:spacing w:val="0"/>
+          <w:position w:val="0"/>
+          <w:sz w:val="22"/>
+          <w:shd w:fill="auto" w:val="clear"/>
+        </w:rPr>
+        <w:t xml:space="preserve">  This way, the economists can make countries focus on the more significant factors. For example, if the economists believe that the environmental factors need to have more weight than the short-term factors, they can easily increase the weight of the environmental factors, and the rest will happen, more or less, automatically. The weight of each performance factor will be pre-defined globally to keep currencies comparable, and to avoid cherrypicking weights for increasing the </w:t>
+      </w:r>
+      <w:r>
+        <w:rPr>
+          <w:rFonts w:ascii="Calibri" w:hAnsi="Calibri" w:cs="Calibri" w:eastAsia="Calibri"/>
+          <w:color w:val="auto"/>
+          <w:spacing w:val="0"/>
+          <w:position w:val="0"/>
+          <w:sz w:val="22"/>
+          <w:shd w:fill="auto" w:val="clear"/>
+        </w:rPr>
+        <w:t xml:space="preserve">σ.</w:t>
+      </w:r>
+    </w:p>
+    <w:p>
+      <w:pPr>
+        <w:spacing w:before="0" w:after="0" w:line="240"/>
+        <w:ind w:right="0" w:left="0" w:firstLine="0"/>
+        <w:jc w:val="left"/>
+        <w:rPr>
+          <w:rFonts w:ascii="Calibri" w:hAnsi="Calibri" w:cs="Calibri" w:eastAsia="Calibri"/>
+          <w:color w:val="auto"/>
+          <w:spacing w:val="0"/>
+          <w:position w:val="0"/>
+          <w:sz w:val="22"/>
+          <w:shd w:fill="auto" w:val="clear"/>
+        </w:rPr>
+      </w:pPr>
+    </w:p>
+    <w:p>
+      <w:pPr>
+        <w:spacing w:before="0" w:after="0" w:line="240"/>
+        <w:ind w:right="0" w:left="0" w:firstLine="0"/>
+        <w:jc w:val="left"/>
+        <w:rPr>
+          <w:rFonts w:ascii="Calibri" w:hAnsi="Calibri" w:cs="Calibri" w:eastAsia="Calibri"/>
+          <w:color w:val="auto"/>
+          <w:spacing w:val="0"/>
+          <w:position w:val="0"/>
+          <w:sz w:val="22"/>
+          <w:shd w:fill="auto" w:val="clear"/>
+        </w:rPr>
+      </w:pPr>
+      <w:r>
+        <w:rPr>
+          <w:rFonts w:ascii="Calibri" w:hAnsi="Calibri" w:cs="Calibri" w:eastAsia="Calibri"/>
+          <w:color w:val="auto"/>
+          <w:spacing w:val="0"/>
+          <w:position w:val="0"/>
+          <w:sz w:val="22"/>
+          <w:shd w:fill="auto" w:val="clear"/>
+        </w:rPr>
+        <w:t xml:space="preserve">  To understand how exchange rates will be calculated, let us look at some examples.</w:t>
+      </w:r>
+    </w:p>
+    <w:p>
+      <w:pPr>
+        <w:spacing w:before="0" w:after="0" w:line="240"/>
+        <w:ind w:right="0" w:left="0" w:firstLine="0"/>
+        <w:jc w:val="left"/>
+        <w:rPr>
+          <w:rFonts w:ascii="Calibri" w:hAnsi="Calibri" w:cs="Calibri" w:eastAsia="Calibri"/>
+          <w:color w:val="auto"/>
+          <w:spacing w:val="0"/>
+          <w:position w:val="0"/>
+          <w:sz w:val="22"/>
+          <w:shd w:fill="auto" w:val="clear"/>
+        </w:rPr>
+      </w:pPr>
+    </w:p>
+    <w:p>
+      <w:pPr>
+        <w:spacing w:before="0" w:after="0" w:line="240"/>
+        <w:ind w:right="0" w:left="0" w:firstLine="0"/>
+        <w:jc w:val="left"/>
+        <w:rPr>
+          <w:rFonts w:ascii="Calibri" w:hAnsi="Calibri" w:cs="Calibri" w:eastAsia="Calibri"/>
+          <w:color w:val="auto"/>
+          <w:spacing w:val="0"/>
+          <w:position w:val="0"/>
+          <w:sz w:val="22"/>
+          <w:shd w:fill="auto" w:val="clear"/>
+        </w:rPr>
+      </w:pPr>
+      <w:r>
+        <w:rPr>
+          <w:rFonts w:ascii="Calibri" w:hAnsi="Calibri" w:cs="Calibri" w:eastAsia="Calibri"/>
+          <w:color w:val="auto"/>
+          <w:spacing w:val="0"/>
+          <w:position w:val="0"/>
+          <w:sz w:val="22"/>
+          <w:shd w:fill="auto" w:val="clear"/>
+        </w:rPr>
+        <w:t xml:space="preserve">  Example 1: RP to CP</w:t>
+      </w:r>
+    </w:p>
+    <w:p>
+      <w:pPr>
+        <w:spacing w:before="0" w:after="0" w:line="240"/>
+        <w:ind w:right="0" w:left="0" w:firstLine="0"/>
+        <w:jc w:val="left"/>
+        <w:rPr>
+          <w:rFonts w:ascii="Calibri" w:hAnsi="Calibri" w:cs="Calibri" w:eastAsia="Calibri"/>
+          <w:color w:val="auto"/>
+          <w:spacing w:val="0"/>
+          <w:position w:val="0"/>
+          <w:sz w:val="22"/>
+          <w:shd w:fill="auto" w:val="clear"/>
+        </w:rPr>
+      </w:pPr>
+      <w:r>
+        <w:rPr>
+          <w:rFonts w:ascii="Calibri" w:hAnsi="Calibri" w:cs="Calibri" w:eastAsia="Calibri"/>
+          <w:color w:val="auto"/>
+          <w:spacing w:val="0"/>
+          <w:position w:val="0"/>
+          <w:sz w:val="22"/>
+          <w:shd w:fill="auto" w:val="clear"/>
+        </w:rPr>
+        <w:t xml:space="preserve">  Let RP be the new currency of a Rewardist country, and let CP be the currency of a Capitalist country. Assume that before the conversion, the OC to CP rate was OC 100 to CP 1. At the conversion point, you would be able to buy CP 1 for a 100 RPs. Now, assume that the performance in the first period increases by 25%. The RPu is now worth 1.25 RPo. So, assuming that the rate of OC to CP has not changed, you would now be able to buy CP 1 for just 80 RPs.</w:t>
+      </w:r>
+    </w:p>
+    <w:p>
+      <w:pPr>
+        <w:spacing w:before="0" w:after="0" w:line="240"/>
+        <w:ind w:right="0" w:left="0" w:firstLine="0"/>
+        <w:jc w:val="left"/>
+        <w:rPr>
+          <w:rFonts w:ascii="Calibri" w:hAnsi="Calibri" w:cs="Calibri" w:eastAsia="Calibri"/>
+          <w:color w:val="auto"/>
+          <w:spacing w:val="0"/>
+          <w:position w:val="0"/>
+          <w:sz w:val="22"/>
+          <w:shd w:fill="auto" w:val="clear"/>
+        </w:rPr>
+      </w:pPr>
+    </w:p>
+    <w:p>
+      <w:pPr>
+        <w:spacing w:before="0" w:after="0" w:line="240"/>
+        <w:ind w:right="0" w:left="0" w:firstLine="0"/>
+        <w:jc w:val="left"/>
+        <w:rPr>
+          <w:rFonts w:ascii="Calibri" w:hAnsi="Calibri" w:cs="Calibri" w:eastAsia="Calibri"/>
+          <w:color w:val="auto"/>
+          <w:spacing w:val="0"/>
+          <w:position w:val="0"/>
+          <w:sz w:val="22"/>
+          <w:shd w:fill="auto" w:val="clear"/>
+        </w:rPr>
+      </w:pPr>
+      <w:r>
+        <w:rPr>
+          <w:rFonts w:ascii="Calibri" w:hAnsi="Calibri" w:cs="Calibri" w:eastAsia="Calibri"/>
+          <w:color w:val="auto"/>
+          <w:spacing w:val="0"/>
+          <w:position w:val="0"/>
+          <w:sz w:val="22"/>
+          <w:shd w:fill="auto" w:val="clear"/>
+        </w:rPr>
+        <w:t xml:space="preserve">  t0: 1 RP = OC 1 = CP (1 / 100) = CP 0.01,</w:t>
+      </w:r>
+    </w:p>
+    <w:p>
+      <w:pPr>
+        <w:spacing w:before="0" w:after="0" w:line="240"/>
+        <w:ind w:right="0" w:left="0" w:firstLine="0"/>
+        <w:jc w:val="left"/>
+        <w:rPr>
+          <w:rFonts w:ascii="Calibri" w:hAnsi="Calibri" w:cs="Calibri" w:eastAsia="Calibri"/>
+          <w:color w:val="auto"/>
+          <w:spacing w:val="0"/>
+          <w:position w:val="0"/>
+          <w:sz w:val="22"/>
+          <w:shd w:fill="auto" w:val="clear"/>
+        </w:rPr>
+      </w:pPr>
+      <w:r>
+        <w:rPr>
+          <w:rFonts w:ascii="Calibri" w:hAnsi="Calibri" w:cs="Calibri" w:eastAsia="Calibri"/>
+          <w:color w:val="auto"/>
+          <w:spacing w:val="0"/>
+          <w:position w:val="0"/>
+          <w:sz w:val="22"/>
+          <w:shd w:fill="auto" w:val="clear"/>
+        </w:rPr>
+        <w:t xml:space="preserve">  t1: 1 RPu = 1.25 RPo = OC 1.25 = CP (1.25 * 0.01) = CP 0.0125,</w:t>
+      </w:r>
+    </w:p>
+    <w:p>
+      <w:pPr>
+        <w:spacing w:before="0" w:after="0" w:line="240"/>
+        <w:ind w:right="0" w:left="0" w:firstLine="0"/>
+        <w:jc w:val="left"/>
+        <w:rPr>
+          <w:rFonts w:ascii="Calibri" w:hAnsi="Calibri" w:cs="Calibri" w:eastAsia="Calibri"/>
+          <w:color w:val="auto"/>
+          <w:spacing w:val="0"/>
+          <w:position w:val="0"/>
+          <w:sz w:val="22"/>
+          <w:shd w:fill="auto" w:val="clear"/>
+        </w:rPr>
+      </w:pPr>
+      <w:r>
+        <w:rPr>
+          <w:rFonts w:ascii="Calibri" w:hAnsi="Calibri" w:cs="Calibri" w:eastAsia="Calibri"/>
+          <w:color w:val="auto"/>
+          <w:spacing w:val="0"/>
+          <w:position w:val="0"/>
+          <w:sz w:val="22"/>
+          <w:shd w:fill="auto" w:val="clear"/>
+        </w:rPr>
+        <w:t xml:space="preserve">  t1: CP 1 = (1 / 0.0125) RP = 80 RPu.</w:t>
+      </w:r>
+    </w:p>
+    <w:p>
+      <w:pPr>
+        <w:spacing w:before="0" w:after="0" w:line="240"/>
+        <w:ind w:right="0" w:left="0" w:firstLine="0"/>
+        <w:jc w:val="left"/>
+        <w:rPr>
+          <w:rFonts w:ascii="Calibri" w:hAnsi="Calibri" w:cs="Calibri" w:eastAsia="Calibri"/>
+          <w:color w:val="auto"/>
+          <w:spacing w:val="0"/>
+          <w:position w:val="0"/>
+          <w:sz w:val="22"/>
+          <w:shd w:fill="auto" w:val="clear"/>
+        </w:rPr>
+      </w:pPr>
+    </w:p>
+    <w:p>
+      <w:pPr>
+        <w:spacing w:before="0" w:after="0" w:line="240"/>
+        <w:ind w:right="0" w:left="0" w:firstLine="0"/>
+        <w:jc w:val="left"/>
+        <w:rPr>
+          <w:rFonts w:ascii="Calibri" w:hAnsi="Calibri" w:cs="Calibri" w:eastAsia="Calibri"/>
+          <w:color w:val="auto"/>
+          <w:spacing w:val="0"/>
+          <w:position w:val="0"/>
+          <w:sz w:val="22"/>
+          <w:shd w:fill="auto" w:val="clear"/>
+        </w:rPr>
+      </w:pPr>
+      <w:r>
+        <w:rPr>
+          <w:rFonts w:ascii="Calibri" w:hAnsi="Calibri" w:cs="Calibri" w:eastAsia="Calibri"/>
+          <w:color w:val="auto"/>
+          <w:spacing w:val="0"/>
+          <w:position w:val="0"/>
+          <w:sz w:val="22"/>
+          <w:shd w:fill="auto" w:val="clear"/>
+        </w:rPr>
+        <w:t xml:space="preserve">  If, for whatever reason, the rate of RPo to CP changes over time to, say, RPo 120 to CP 1, then:</w:t>
+      </w:r>
+    </w:p>
+    <w:p>
+      <w:pPr>
+        <w:spacing w:before="0" w:after="0" w:line="240"/>
+        <w:ind w:right="0" w:left="0" w:firstLine="0"/>
+        <w:jc w:val="left"/>
+        <w:rPr>
+          <w:rFonts w:ascii="Calibri" w:hAnsi="Calibri" w:cs="Calibri" w:eastAsia="Calibri"/>
+          <w:color w:val="auto"/>
+          <w:spacing w:val="0"/>
+          <w:position w:val="0"/>
+          <w:sz w:val="22"/>
+          <w:shd w:fill="auto" w:val="clear"/>
+        </w:rPr>
+      </w:pPr>
+    </w:p>
+    <w:p>
+      <w:pPr>
+        <w:spacing w:before="0" w:after="0" w:line="240"/>
+        <w:ind w:right="0" w:left="0" w:firstLine="0"/>
+        <w:jc w:val="left"/>
+        <w:rPr>
+          <w:rFonts w:ascii="Calibri" w:hAnsi="Calibri" w:cs="Calibri" w:eastAsia="Calibri"/>
+          <w:color w:val="auto"/>
+          <w:spacing w:val="0"/>
+          <w:position w:val="0"/>
+          <w:sz w:val="22"/>
+          <w:shd w:fill="auto" w:val="clear"/>
+        </w:rPr>
+      </w:pPr>
+      <w:r>
+        <w:rPr>
+          <w:rFonts w:ascii="Calibri" w:hAnsi="Calibri" w:cs="Calibri" w:eastAsia="Calibri"/>
+          <w:color w:val="auto"/>
+          <w:spacing w:val="0"/>
+          <w:position w:val="0"/>
+          <w:sz w:val="22"/>
+          <w:shd w:fill="auto" w:val="clear"/>
+        </w:rPr>
+        <w:t xml:space="preserve">  t1: 1 RPu = 1.25 RPo = 1.25 * CP (1 / 120) = CP 0.0104,</w:t>
+      </w:r>
+    </w:p>
+    <w:p>
+      <w:pPr>
+        <w:spacing w:before="0" w:after="0" w:line="240"/>
+        <w:ind w:right="0" w:left="0" w:firstLine="0"/>
+        <w:jc w:val="left"/>
+        <w:rPr>
+          <w:rFonts w:ascii="Calibri" w:hAnsi="Calibri" w:cs="Calibri" w:eastAsia="Calibri"/>
+          <w:color w:val="auto"/>
+          <w:spacing w:val="0"/>
+          <w:position w:val="0"/>
+          <w:sz w:val="22"/>
+          <w:shd w:fill="auto" w:val="clear"/>
+        </w:rPr>
+      </w:pPr>
+      <w:r>
+        <w:rPr>
+          <w:rFonts w:ascii="Calibri" w:hAnsi="Calibri" w:cs="Calibri" w:eastAsia="Calibri"/>
+          <w:color w:val="auto"/>
+          <w:spacing w:val="0"/>
+          <w:position w:val="0"/>
+          <w:sz w:val="22"/>
+          <w:shd w:fill="auto" w:val="clear"/>
+        </w:rPr>
+        <w:t xml:space="preserve">  t1: CP 1 = (1 / 0.0104) RP = 96 RPu.</w:t>
+      </w:r>
+    </w:p>
+    <w:p>
+      <w:pPr>
+        <w:spacing w:before="0" w:after="0" w:line="240"/>
+        <w:ind w:right="0" w:left="0" w:firstLine="0"/>
+        <w:jc w:val="left"/>
+        <w:rPr>
+          <w:rFonts w:ascii="Calibri" w:hAnsi="Calibri" w:cs="Calibri" w:eastAsia="Calibri"/>
+          <w:color w:val="auto"/>
+          <w:spacing w:val="0"/>
+          <w:position w:val="0"/>
+          <w:sz w:val="22"/>
+          <w:shd w:fill="auto" w:val="clear"/>
+        </w:rPr>
+      </w:pPr>
+    </w:p>
+    <w:p>
+      <w:pPr>
+        <w:spacing w:before="0" w:after="0" w:line="240"/>
+        <w:ind w:right="0" w:left="0" w:firstLine="0"/>
+        <w:jc w:val="left"/>
+        <w:rPr>
+          <w:rFonts w:ascii="Calibri" w:hAnsi="Calibri" w:cs="Calibri" w:eastAsia="Calibri"/>
+          <w:color w:val="auto"/>
+          <w:spacing w:val="0"/>
+          <w:position w:val="0"/>
+          <w:sz w:val="22"/>
+          <w:shd w:fill="auto" w:val="clear"/>
+        </w:rPr>
+      </w:pPr>
+      <w:r>
+        <w:rPr>
+          <w:rFonts w:ascii="Calibri" w:hAnsi="Calibri" w:cs="Calibri" w:eastAsia="Calibri"/>
+          <w:color w:val="auto"/>
+          <w:spacing w:val="0"/>
+          <w:position w:val="0"/>
+          <w:sz w:val="22"/>
+          <w:shd w:fill="auto" w:val="clear"/>
+        </w:rPr>
+        <w:t xml:space="preserve">  It should be noted that, since the RPs are potentially infinite and are only accessible through authorized companies, so, since they are, more or less, immune from the effects of supply and demand, the rate of RP to CP can only really change if the value of CP changes, as CP is unlikely to be immune from the effects of supply and demand. So, if due to increased demand, the value of CP increases, then the rate of RP to CP would change accordingly.</w:t>
+      </w:r>
+    </w:p>
+    <w:p>
+      <w:pPr>
+        <w:spacing w:before="0" w:after="0" w:line="240"/>
+        <w:ind w:right="0" w:left="0" w:firstLine="0"/>
+        <w:jc w:val="left"/>
+        <w:rPr>
+          <w:rFonts w:ascii="Calibri" w:hAnsi="Calibri" w:cs="Calibri" w:eastAsia="Calibri"/>
+          <w:color w:val="auto"/>
+          <w:spacing w:val="0"/>
+          <w:position w:val="0"/>
+          <w:sz w:val="22"/>
+          <w:shd w:fill="auto" w:val="clear"/>
+        </w:rPr>
+      </w:pPr>
+    </w:p>
+    <w:p>
+      <w:pPr>
+        <w:spacing w:before="0" w:after="0" w:line="240"/>
+        <w:ind w:right="0" w:left="0" w:firstLine="0"/>
+        <w:jc w:val="left"/>
+        <w:rPr>
+          <w:rFonts w:ascii="Calibri" w:hAnsi="Calibri" w:cs="Calibri" w:eastAsia="Calibri"/>
+          <w:color w:val="auto"/>
+          <w:spacing w:val="0"/>
+          <w:position w:val="0"/>
+          <w:sz w:val="22"/>
+          <w:shd w:fill="auto" w:val="clear"/>
+        </w:rPr>
+      </w:pPr>
+      <w:r>
+        <w:rPr>
+          <w:rFonts w:ascii="Calibri" w:hAnsi="Calibri" w:cs="Calibri" w:eastAsia="Calibri"/>
+          <w:color w:val="auto"/>
+          <w:spacing w:val="0"/>
+          <w:position w:val="0"/>
+          <w:sz w:val="22"/>
+          <w:shd w:fill="auto" w:val="clear"/>
+        </w:rPr>
+        <w:t xml:space="preserve">  Example 2: RPa to RPb</w:t>
+      </w:r>
+    </w:p>
+    <w:p>
+      <w:pPr>
+        <w:spacing w:before="0" w:after="0" w:line="240"/>
+        <w:ind w:right="0" w:left="0" w:firstLine="0"/>
+        <w:jc w:val="left"/>
+        <w:rPr>
+          <w:rFonts w:ascii="Calibri" w:hAnsi="Calibri" w:cs="Calibri" w:eastAsia="Calibri"/>
+          <w:color w:val="auto"/>
+          <w:spacing w:val="0"/>
+          <w:position w:val="0"/>
+          <w:sz w:val="22"/>
+          <w:shd w:fill="auto" w:val="clear"/>
+        </w:rPr>
+      </w:pPr>
+      <w:r>
+        <w:rPr>
+          <w:rFonts w:ascii="Calibri" w:hAnsi="Calibri" w:cs="Calibri" w:eastAsia="Calibri"/>
+          <w:color w:val="auto"/>
+          <w:spacing w:val="0"/>
+          <w:position w:val="0"/>
+          <w:sz w:val="22"/>
+          <w:shd w:fill="auto" w:val="clear"/>
+        </w:rPr>
+        <w:t xml:space="preserve">  Let RPa and RPb be the currencies of the Rewardist countries A and B respectively. Assume that at the point of conversion of the latest Rewardist country, the RPa to RPb rate was 100 RPa to 1 RPb. If the </w:t>
+      </w:r>
+      <w:r>
+        <w:rPr>
+          <w:rFonts w:ascii="Calibri" w:hAnsi="Calibri" w:cs="Calibri" w:eastAsia="Calibri"/>
+          <w:color w:val="auto"/>
+          <w:spacing w:val="0"/>
+          <w:position w:val="0"/>
+          <w:sz w:val="22"/>
+          <w:shd w:fill="auto" w:val="clear"/>
+        </w:rPr>
+        <w:t xml:space="preserve">σ of both countries increases by 25%, then their relative peformance has not changed. Therfore, the rate would remain as 100 RPa to 1 RPb. However, if A’s performance increases by 25%, and B’s performance remains the same, then, the rate would become 80 RPa to 1 RPb.</w:t>
+      </w:r>
+    </w:p>
+    <w:p>
+      <w:pPr>
+        <w:spacing w:before="0" w:after="0" w:line="240"/>
+        <w:ind w:right="0" w:left="0" w:firstLine="0"/>
+        <w:jc w:val="left"/>
+        <w:rPr>
+          <w:rFonts w:ascii="Calibri" w:hAnsi="Calibri" w:cs="Calibri" w:eastAsia="Calibri"/>
+          <w:color w:val="auto"/>
+          <w:spacing w:val="0"/>
+          <w:position w:val="0"/>
+          <w:sz w:val="22"/>
+          <w:shd w:fill="auto" w:val="clear"/>
+        </w:rPr>
+      </w:pPr>
+    </w:p>
+    <w:p>
+      <w:pPr>
+        <w:spacing w:before="0" w:after="0" w:line="240"/>
+        <w:ind w:right="0" w:left="0" w:firstLine="0"/>
+        <w:jc w:val="left"/>
+        <w:rPr>
+          <w:rFonts w:ascii="Calibri" w:hAnsi="Calibri" w:cs="Calibri" w:eastAsia="Calibri"/>
+          <w:color w:val="auto"/>
+          <w:spacing w:val="0"/>
+          <w:position w:val="0"/>
+          <w:sz w:val="22"/>
+          <w:shd w:fill="auto" w:val="clear"/>
+        </w:rPr>
+      </w:pPr>
+      <w:r>
+        <w:rPr>
+          <w:rFonts w:ascii="Calibri" w:hAnsi="Calibri" w:cs="Calibri" w:eastAsia="Calibri"/>
+          <w:color w:val="auto"/>
+          <w:spacing w:val="0"/>
+          <w:position w:val="0"/>
+          <w:sz w:val="22"/>
+          <w:shd w:fill="auto" w:val="clear"/>
+        </w:rPr>
+        <w:t xml:space="preserve">  If A’s </w:t>
+      </w:r>
+      <w:r>
+        <w:rPr>
+          <w:rFonts w:ascii="Calibri" w:hAnsi="Calibri" w:cs="Calibri" w:eastAsia="Calibri"/>
+          <w:color w:val="auto"/>
+          <w:spacing w:val="0"/>
+          <w:position w:val="0"/>
+          <w:sz w:val="22"/>
+          <w:shd w:fill="auto" w:val="clear"/>
+        </w:rPr>
+        <w:t xml:space="preserve">σ is +25% and B’s σ is -25%, then:</w:t>
+      </w:r>
+    </w:p>
+    <w:p>
+      <w:pPr>
+        <w:spacing w:before="0" w:after="0" w:line="240"/>
+        <w:ind w:right="0" w:left="0" w:firstLine="0"/>
+        <w:jc w:val="left"/>
+        <w:rPr>
+          <w:rFonts w:ascii="Calibri" w:hAnsi="Calibri" w:cs="Calibri" w:eastAsia="Calibri"/>
+          <w:color w:val="auto"/>
+          <w:spacing w:val="0"/>
+          <w:position w:val="0"/>
+          <w:sz w:val="22"/>
+          <w:shd w:fill="auto" w:val="clear"/>
+        </w:rPr>
+      </w:pPr>
+    </w:p>
+    <w:p>
+      <w:pPr>
+        <w:spacing w:before="0" w:after="0" w:line="240"/>
+        <w:ind w:right="0" w:left="720" w:firstLine="0"/>
+        <w:jc w:val="left"/>
+        <w:rPr>
+          <w:rFonts w:ascii="Calibri" w:hAnsi="Calibri" w:cs="Calibri" w:eastAsia="Calibri"/>
+          <w:color w:val="auto"/>
+          <w:spacing w:val="0"/>
+          <w:position w:val="0"/>
+          <w:sz w:val="22"/>
+          <w:shd w:fill="auto" w:val="clear"/>
+        </w:rPr>
+      </w:pPr>
+      <w:r>
+        <w:rPr>
+          <w:rFonts w:ascii="Calibri" w:hAnsi="Calibri" w:cs="Calibri" w:eastAsia="Calibri"/>
+          <w:color w:val="auto"/>
+          <w:spacing w:val="0"/>
+          <w:position w:val="0"/>
+          <w:sz w:val="22"/>
+          <w:shd w:fill="auto" w:val="clear"/>
+        </w:rPr>
+        <w:t xml:space="preserve">1 RPbu = 0.75 RPbo</w:t>
+      </w:r>
+    </w:p>
+    <w:p>
+      <w:pPr>
+        <w:spacing w:before="0" w:after="0" w:line="240"/>
+        <w:ind w:right="0" w:left="720" w:firstLine="0"/>
+        <w:jc w:val="left"/>
+        <w:rPr>
+          <w:rFonts w:ascii="Calibri" w:hAnsi="Calibri" w:cs="Calibri" w:eastAsia="Calibri"/>
+          <w:color w:val="auto"/>
+          <w:spacing w:val="0"/>
+          <w:position w:val="0"/>
+          <w:sz w:val="22"/>
+          <w:shd w:fill="auto" w:val="clear"/>
+        </w:rPr>
+      </w:pPr>
+      <w:r>
+        <w:rPr>
+          <w:rFonts w:ascii="Calibri" w:hAnsi="Calibri" w:cs="Calibri" w:eastAsia="Calibri"/>
+          <w:color w:val="auto"/>
+          <w:spacing w:val="0"/>
+          <w:position w:val="0"/>
+          <w:sz w:val="22"/>
+          <w:shd w:fill="auto" w:val="clear"/>
+        </w:rPr>
+        <w:t xml:space="preserve">1 RPau = 1.25 RPao</w:t>
+      </w:r>
+    </w:p>
+    <w:p>
+      <w:pPr>
+        <w:spacing w:before="0" w:after="0" w:line="240"/>
+        <w:ind w:right="0" w:left="720" w:firstLine="0"/>
+        <w:jc w:val="left"/>
+        <w:rPr>
+          <w:rFonts w:ascii="Calibri" w:hAnsi="Calibri" w:cs="Calibri" w:eastAsia="Calibri"/>
+          <w:color w:val="auto"/>
+          <w:spacing w:val="0"/>
+          <w:position w:val="0"/>
+          <w:sz w:val="22"/>
+          <w:shd w:fill="auto" w:val="clear"/>
+        </w:rPr>
+      </w:pPr>
+      <w:r>
+        <w:rPr>
+          <w:rFonts w:ascii="Calibri" w:hAnsi="Calibri" w:cs="Calibri" w:eastAsia="Calibri"/>
+          <w:color w:val="auto"/>
+          <w:spacing w:val="0"/>
+          <w:position w:val="0"/>
+          <w:sz w:val="22"/>
+          <w:shd w:fill="auto" w:val="clear"/>
+        </w:rPr>
+        <w:t xml:space="preserve">100 RPao = 1 RPbo --&gt; 1 RPau = 1.25 * (1 / 100) RPbo = 0.0125 RPbo</w:t>
+      </w:r>
+    </w:p>
+    <w:p>
+      <w:pPr>
+        <w:spacing w:before="0" w:after="0" w:line="240"/>
+        <w:ind w:right="0" w:left="720" w:firstLine="0"/>
+        <w:jc w:val="left"/>
+        <w:rPr>
+          <w:rFonts w:ascii="Calibri" w:hAnsi="Calibri" w:cs="Calibri" w:eastAsia="Calibri"/>
+          <w:color w:val="auto"/>
+          <w:spacing w:val="0"/>
+          <w:position w:val="0"/>
+          <w:sz w:val="22"/>
+          <w:shd w:fill="auto" w:val="clear"/>
+        </w:rPr>
+      </w:pPr>
+      <w:r>
+        <w:rPr>
+          <w:rFonts w:ascii="Calibri" w:hAnsi="Calibri" w:cs="Calibri" w:eastAsia="Calibri"/>
+          <w:color w:val="auto"/>
+          <w:spacing w:val="0"/>
+          <w:position w:val="0"/>
+          <w:sz w:val="22"/>
+          <w:shd w:fill="auto" w:val="clear"/>
+        </w:rPr>
+        <w:t xml:space="preserve">1 RPbo = ( 1 / 0.0125) RPau = 80 RPau</w:t>
+      </w:r>
+    </w:p>
+    <w:p>
+      <w:pPr>
+        <w:spacing w:before="0" w:after="0" w:line="240"/>
+        <w:ind w:right="0" w:left="720" w:firstLine="0"/>
+        <w:jc w:val="left"/>
+        <w:rPr>
+          <w:rFonts w:ascii="Calibri" w:hAnsi="Calibri" w:cs="Calibri" w:eastAsia="Calibri"/>
+          <w:color w:val="auto"/>
+          <w:spacing w:val="0"/>
+          <w:position w:val="0"/>
+          <w:sz w:val="22"/>
+          <w:shd w:fill="auto" w:val="clear"/>
+        </w:rPr>
+      </w:pPr>
+      <w:r>
+        <w:rPr>
+          <w:rFonts w:ascii="Calibri" w:hAnsi="Calibri" w:cs="Calibri" w:eastAsia="Calibri"/>
+          <w:color w:val="auto"/>
+          <w:spacing w:val="0"/>
+          <w:position w:val="0"/>
+          <w:sz w:val="22"/>
+          <w:shd w:fill="auto" w:val="clear"/>
+        </w:rPr>
+        <w:t xml:space="preserve">1 RPbu = 0.75 * 80 RPau = 60 RPau</w:t>
+      </w:r>
+    </w:p>
+    <w:p>
+      <w:pPr>
+        <w:spacing w:before="0" w:after="0" w:line="240"/>
+        <w:ind w:right="0" w:left="0" w:firstLine="0"/>
+        <w:jc w:val="left"/>
+        <w:rPr>
+          <w:rFonts w:ascii="Calibri" w:hAnsi="Calibri" w:cs="Calibri" w:eastAsia="Calibri"/>
+          <w:color w:val="auto"/>
+          <w:spacing w:val="0"/>
+          <w:position w:val="0"/>
+          <w:sz w:val="22"/>
+          <w:shd w:fill="auto" w:val="clear"/>
+        </w:rPr>
+      </w:pPr>
+    </w:p>
+    <w:p>
+      <w:pPr>
+        <w:spacing w:before="0" w:after="0" w:line="240"/>
+        <w:ind w:right="0" w:left="0" w:firstLine="0"/>
+        <w:jc w:val="left"/>
+        <w:rPr>
+          <w:rFonts w:ascii="Calibri" w:hAnsi="Calibri" w:cs="Calibri" w:eastAsia="Calibri"/>
+          <w:color w:val="auto"/>
+          <w:spacing w:val="0"/>
+          <w:position w:val="0"/>
+          <w:sz w:val="22"/>
+          <w:shd w:fill="auto" w:val="clear"/>
+        </w:rPr>
+      </w:pPr>
+      <w:r>
+        <w:rPr>
+          <w:rFonts w:ascii="Calibri" w:hAnsi="Calibri" w:cs="Calibri" w:eastAsia="Calibri"/>
+          <w:color w:val="auto"/>
+          <w:spacing w:val="0"/>
+          <w:position w:val="0"/>
+          <w:sz w:val="22"/>
+          <w:shd w:fill="auto" w:val="clear"/>
+        </w:rPr>
+        <w:t xml:space="preserve">  So, the rate would become 60 RPa to 1 RPb. Here, you might notice that the relative value of one country’s RP increases by the decrease in the value of the RP, or other currency, of another country. This can lead to hostile behavior between countries; therefore, ideally, there should be one global currency so that each country cares about the performance of all other countries. However, I realize that the probability of that happening is quite low, especially initially.</w:t>
+      </w:r>
+    </w:p>
+    <w:p>
+      <w:pPr>
+        <w:spacing w:before="0" w:after="0" w:line="240"/>
+        <w:ind w:right="0" w:left="0" w:firstLine="0"/>
+        <w:jc w:val="left"/>
+        <w:rPr>
+          <w:rFonts w:ascii="Calibri" w:hAnsi="Calibri" w:cs="Calibri" w:eastAsia="Calibri"/>
+          <w:color w:val="auto"/>
+          <w:spacing w:val="0"/>
+          <w:position w:val="0"/>
+          <w:sz w:val="22"/>
+          <w:shd w:fill="auto" w:val="clear"/>
+        </w:rPr>
+      </w:pPr>
+      <w:r>
+        <w:rPr>
+          <w:rFonts w:ascii="Calibri" w:hAnsi="Calibri" w:cs="Calibri" w:eastAsia="Calibri"/>
+          <w:color w:val="auto"/>
+          <w:spacing w:val="0"/>
+          <w:position w:val="0"/>
+          <w:sz w:val="22"/>
+          <w:shd w:fill="auto" w:val="clear"/>
+        </w:rPr>
+        <w:t xml:space="preserve">  If countries realize that their economy can improve by the improvement of the global economy, then, they can cooperate with other countries, even without a global currency. Global competition is not necessarily a zero-sum game. If one realizes how many other companies and people does one rely on to function efficiently, then, one can extend that analysis to countries as well. The better other countries perform, the better support one gets, provided that there is no enmity between the countries.</w:t>
+      </w:r>
+    </w:p>
+    <w:p>
+      <w:pPr>
+        <w:spacing w:before="0" w:after="0" w:line="240"/>
+        <w:ind w:right="0" w:left="0" w:firstLine="0"/>
+        <w:jc w:val="left"/>
+        <w:rPr>
+          <w:rFonts w:ascii="Calibri" w:hAnsi="Calibri" w:cs="Calibri" w:eastAsia="Calibri"/>
+          <w:color w:val="auto"/>
+          <w:spacing w:val="0"/>
+          <w:position w:val="0"/>
+          <w:sz w:val="22"/>
+          <w:shd w:fill="auto" w:val="clear"/>
+        </w:rPr>
+      </w:pPr>
+    </w:p>
+    <w:p>
+      <w:pPr>
+        <w:spacing w:before="0" w:after="0" w:line="240"/>
+        <w:ind w:right="0" w:left="0" w:firstLine="0"/>
+        <w:jc w:val="left"/>
+        <w:rPr>
+          <w:rFonts w:ascii="Calibri" w:hAnsi="Calibri" w:cs="Calibri" w:eastAsia="Calibri"/>
+          <w:color w:val="auto"/>
+          <w:spacing w:val="0"/>
+          <w:position w:val="0"/>
+          <w:sz w:val="22"/>
+          <w:shd w:fill="auto" w:val="clear"/>
+        </w:rPr>
+      </w:pPr>
+      <w:r>
+        <w:rPr>
+          <w:rFonts w:ascii="Calibri" w:hAnsi="Calibri" w:cs="Calibri" w:eastAsia="Calibri"/>
+          <w:b/>
+          <w:color w:val="auto"/>
+          <w:spacing w:val="0"/>
+          <w:position w:val="0"/>
+          <w:sz w:val="22"/>
+          <w:shd w:fill="auto" w:val="clear"/>
+        </w:rPr>
+        <w:t xml:space="preserve">Q. How will the authorized exchange companies benefit from their business?</w:t>
+      </w:r>
+    </w:p>
+    <w:p>
+      <w:pPr>
+        <w:spacing w:before="0" w:after="0" w:line="240"/>
+        <w:ind w:right="0" w:left="0" w:firstLine="0"/>
+        <w:jc w:val="left"/>
+        <w:rPr>
+          <w:rFonts w:ascii="Calibri" w:hAnsi="Calibri" w:cs="Calibri" w:eastAsia="Calibri"/>
+          <w:color w:val="auto"/>
+          <w:spacing w:val="0"/>
+          <w:position w:val="0"/>
+          <w:sz w:val="22"/>
+          <w:shd w:fill="auto" w:val="clear"/>
+        </w:rPr>
+      </w:pPr>
+      <w:r>
+        <w:rPr>
+          <w:rFonts w:ascii="Calibri" w:hAnsi="Calibri" w:cs="Calibri" w:eastAsia="Calibri"/>
+          <w:color w:val="auto"/>
+          <w:spacing w:val="0"/>
+          <w:position w:val="0"/>
+          <w:sz w:val="22"/>
+          <w:shd w:fill="auto" w:val="clear"/>
+        </w:rPr>
+        <w:t xml:space="preserve">A. Let us refer to an authorized exchange company as AEC. Assume that an AEC has 1M of currency XP, and by default it does not own any RP at the start. Let us say that the rate of XP to RP is 100:1. However, the AEC would buy RPs at the rate of 98 XP to 1 RP, and it would sell RPs at the rate of 102 XP to 1 RP. To buy 10,000 XP, a client would have to burn 102.04 RPs (10,000/98). This activity would be recorded in the profiles of both the client and the AEC. To buy 100 RPs from the AEC, the client would have to transfer 10,200 XP to the AEC, 100 RPs would automatically be credited to the client’s account. Again, the activity would be recorded in both the profiles.</w:t>
+      </w:r>
+    </w:p>
+    <w:p>
+      <w:pPr>
+        <w:spacing w:before="0" w:after="0" w:line="240"/>
+        <w:ind w:right="0" w:left="0" w:firstLine="0"/>
+        <w:jc w:val="left"/>
+        <w:rPr>
+          <w:rFonts w:ascii="Calibri" w:hAnsi="Calibri" w:cs="Calibri" w:eastAsia="Calibri"/>
+          <w:color w:val="auto"/>
+          <w:spacing w:val="0"/>
+          <w:position w:val="0"/>
+          <w:sz w:val="22"/>
+          <w:shd w:fill="auto" w:val="clear"/>
+        </w:rPr>
+      </w:pPr>
+      <w:r>
+        <w:rPr>
+          <w:rFonts w:ascii="Calibri" w:hAnsi="Calibri" w:cs="Calibri" w:eastAsia="Calibri"/>
+          <w:color w:val="auto"/>
+          <w:spacing w:val="0"/>
+          <w:position w:val="0"/>
+          <w:sz w:val="22"/>
+          <w:shd w:fill="auto" w:val="clear"/>
+        </w:rPr>
+        <w:t xml:space="preserve">  First, the AEC got 102.04 RPs burned and gave 10,000 XP. Then, it received 10,200 XP and got 100 RPs credited to the client. By these two transactions, the net profit is 2.04 RPs and 200 XP. There can be a Higher AEC (HAEC), that deals with the standard AECs instead of regular clients, where the AEC can convert the XPs to RPs and vice versa. The HAEC will also keep its own profit. To account for reviews and other factors, the RPs will be credited to the AEC’s main account after some adjustments, just like the with other companies. This also applies to the HAEC.</w:t>
+      </w:r>
+    </w:p>
+    <w:p>
+      <w:pPr>
+        <w:spacing w:before="0" w:after="0" w:line="240"/>
+        <w:ind w:right="0" w:left="0" w:firstLine="0"/>
+        <w:jc w:val="left"/>
+        <w:rPr>
+          <w:rFonts w:ascii="Calibri" w:hAnsi="Calibri" w:cs="Calibri" w:eastAsia="Calibri"/>
+          <w:color w:val="auto"/>
+          <w:spacing w:val="0"/>
+          <w:position w:val="0"/>
+          <w:sz w:val="22"/>
+          <w:shd w:fill="auto" w:val="clear"/>
+        </w:rPr>
+      </w:pPr>
+      <w:r>
+        <w:rPr>
+          <w:rFonts w:ascii="Calibri" w:hAnsi="Calibri" w:cs="Calibri" w:eastAsia="Calibri"/>
+          <w:color w:val="auto"/>
+          <w:spacing w:val="0"/>
+          <w:position w:val="0"/>
+          <w:sz w:val="22"/>
+          <w:shd w:fill="auto" w:val="clear"/>
+        </w:rPr>
+        <w:t xml:space="preserve">  No RPs are needed in the account of the AEC for a client to get them. It is an automated process where upon confirmation of receipt of the other currency, the client will automatically be rewarded. No one will be allowed to interfere in the automatic process of handling RPs. The AEC is rewarded because it provides its capital and services.</w:t>
+      </w:r>
+    </w:p>
+    <w:p>
+      <w:pPr>
+        <w:spacing w:before="0" w:after="0" w:line="240"/>
+        <w:ind w:right="0" w:left="0" w:firstLine="0"/>
+        <w:jc w:val="left"/>
+        <w:rPr>
+          <w:rFonts w:ascii="Calibri" w:hAnsi="Calibri" w:cs="Calibri" w:eastAsia="Calibri"/>
+          <w:b/>
+          <w:color w:val="auto"/>
+          <w:spacing w:val="0"/>
+          <w:position w:val="0"/>
+          <w:sz w:val="22"/>
+          <w:shd w:fill="auto" w:val="clear"/>
+        </w:rPr>
+      </w:pPr>
+    </w:p>
+    <w:p>
+      <w:pPr>
+        <w:spacing w:before="0" w:after="0" w:line="240"/>
         <w:ind w:right="0" w:left="0" w:firstLine="0"/>
         <w:jc w:val="left"/>
         <w:rPr>
@@ -7518,7 +9490,7 @@
       <w:pPr>
         <w:suppressAutoHyphens w:val="true"/>
         <w:spacing w:before="0" w:after="160" w:line="240"/>
-        <w:ind w:right="0" w:left="0" w:firstLine="0"/>
+        <w:ind w:right="0" w:left="720" w:firstLine="0"/>
         <w:jc w:val="left"/>
         <w:rPr>
           <w:rFonts w:ascii="Calibri" w:hAnsi="Calibri" w:cs="Calibri" w:eastAsia="Calibri"/>
@@ -8881,6 +10853,77 @@
         </w:rPr>
         <w:br/>
         <w:t xml:space="preserve">A. Well, they will benefit but the rewarding factor for such an industry would be much lower than other more useful industries. This would deter people from investing time and effort in providing a harmful product. An economic system is not like the government, in terms of authority, so it cannot ban the production of such a substance. People will still have the freedom to produce and consume what they like. Although, given the authority, resource managers can refuse to fund companies which they find to be harmful for the world. Without funds, such companies will not survive. Refusals will have to be justified to avoid injustice. Refusals can be challenged in court.</w:t>
+      </w:r>
+    </w:p>
+    <w:p>
+      <w:pPr>
+        <w:suppressAutoHyphens w:val="true"/>
+        <w:spacing w:before="0" w:after="160" w:line="240"/>
+        <w:ind w:right="0" w:left="0" w:firstLine="0"/>
+        <w:jc w:val="center"/>
+        <w:rPr>
+          <w:rFonts w:ascii="Calibri" w:hAnsi="Calibri" w:cs="Calibri" w:eastAsia="Calibri"/>
+          <w:color w:val="auto"/>
+          <w:spacing w:val="0"/>
+          <w:position w:val="0"/>
+          <w:sz w:val="22"/>
+          <w:shd w:fill="auto" w:val="clear"/>
+        </w:rPr>
+      </w:pPr>
+      <w:r>
+        <w:rPr>
+          <w:rFonts w:ascii="Calibri" w:hAnsi="Calibri" w:cs="Calibri" w:eastAsia="Calibri"/>
+          <w:color w:val="auto"/>
+          <w:spacing w:val="0"/>
+          <w:position w:val="0"/>
+          <w:sz w:val="22"/>
+          <w:shd w:fill="auto" w:val="clear"/>
+        </w:rPr>
+        <w:t xml:space="preserve">***</w:t>
+      </w:r>
+    </w:p>
+    <w:p>
+      <w:pPr>
+        <w:suppressAutoHyphens w:val="true"/>
+        <w:spacing w:before="0" w:after="160" w:line="240"/>
+        <w:ind w:right="0" w:left="0" w:firstLine="0"/>
+        <w:jc w:val="center"/>
+        <w:rPr>
+          <w:rFonts w:ascii="Calibri" w:hAnsi="Calibri" w:cs="Calibri" w:eastAsia="Calibri"/>
+          <w:color w:val="auto"/>
+          <w:spacing w:val="0"/>
+          <w:position w:val="0"/>
+          <w:sz w:val="22"/>
+          <w:shd w:fill="auto" w:val="clear"/>
+        </w:rPr>
+      </w:pPr>
+    </w:p>
+    <w:p>
+      <w:pPr>
+        <w:suppressAutoHyphens w:val="true"/>
+        <w:spacing w:before="0" w:after="160" w:line="240"/>
+        <w:ind w:right="0" w:left="0" w:firstLine="0"/>
+        <w:jc w:val="center"/>
+        <w:rPr>
+          <w:rFonts w:ascii="Calibri Light" w:hAnsi="Calibri Light" w:cs="Calibri Light" w:eastAsia="Calibri Light"/>
+          <w:b/>
+          <w:color w:val="2F5496"/>
+          <w:spacing w:val="0"/>
+          <w:position w:val="0"/>
+          <w:sz w:val="24"/>
+          <w:shd w:fill="auto" w:val="clear"/>
+        </w:rPr>
+      </w:pPr>
+      <w:r>
+        <w:rPr>
+          <w:rFonts w:ascii="Calibri Light" w:hAnsi="Calibri Light" w:cs="Calibri Light" w:eastAsia="Calibri Light"/>
+          <w:color w:val="2F5496"/>
+          <w:spacing w:val="0"/>
+          <w:position w:val="0"/>
+          <w:sz w:val="32"/>
+          <w:shd w:fill="auto" w:val="clear"/>
+        </w:rPr>
+        <w:t xml:space="preserve">Chapter 6: Risks and Control Procedures</w:t>
       </w:r>
     </w:p>
     <w:p>
@@ -9623,6 +11666,49 @@
         <w:ind w:right="0" w:left="0" w:firstLine="0"/>
         <w:jc w:val="center"/>
         <w:rPr>
+          <w:rFonts w:ascii="Calibri" w:hAnsi="Calibri" w:cs="Calibri" w:eastAsia="Calibri"/>
+          <w:color w:val="auto"/>
+          <w:spacing w:val="0"/>
+          <w:position w:val="0"/>
+          <w:sz w:val="22"/>
+          <w:shd w:fill="auto" w:val="clear"/>
+        </w:rPr>
+      </w:pPr>
+      <w:r>
+        <w:rPr>
+          <w:rFonts w:ascii="Calibri" w:hAnsi="Calibri" w:cs="Calibri" w:eastAsia="Calibri"/>
+          <w:color w:val="auto"/>
+          <w:spacing w:val="0"/>
+          <w:position w:val="0"/>
+          <w:sz w:val="22"/>
+          <w:shd w:fill="auto" w:val="clear"/>
+        </w:rPr>
+        <w:t xml:space="preserve">***</w:t>
+      </w:r>
+    </w:p>
+    <w:p>
+      <w:pPr>
+        <w:suppressAutoHyphens w:val="true"/>
+        <w:spacing w:before="0" w:after="160" w:line="240"/>
+        <w:ind w:right="0" w:left="0" w:firstLine="0"/>
+        <w:jc w:val="center"/>
+        <w:rPr>
+          <w:rFonts w:ascii="Calibri" w:hAnsi="Calibri" w:cs="Calibri" w:eastAsia="Calibri"/>
+          <w:color w:val="auto"/>
+          <w:spacing w:val="0"/>
+          <w:position w:val="0"/>
+          <w:sz w:val="22"/>
+          <w:shd w:fill="auto" w:val="clear"/>
+        </w:rPr>
+      </w:pPr>
+    </w:p>
+    <w:p>
+      <w:pPr>
+        <w:suppressAutoHyphens w:val="true"/>
+        <w:spacing w:before="0" w:after="160" w:line="240"/>
+        <w:ind w:right="0" w:left="0" w:firstLine="0"/>
+        <w:jc w:val="center"/>
+        <w:rPr>
           <w:rFonts w:ascii="Calibri Light" w:hAnsi="Calibri Light" w:cs="Calibri Light" w:eastAsia="Calibri Light"/>
           <w:color w:val="2E74B5"/>
           <w:spacing w:val="0"/>
@@ -9640,7 +11726,7 @@
           <w:sz w:val="32"/>
           <w:shd w:fill="auto" w:val="clear"/>
         </w:rPr>
-        <w:t xml:space="preserve">Chapter 5: </w:t>
+        <w:t xml:space="preserve">Chapter 7: </w:t>
       </w:r>
       <w:r>
         <w:rPr>
@@ -9651,7 +11737,7 @@
           <w:sz w:val="32"/>
           <w:shd w:fill="auto" w:val="clear"/>
         </w:rPr>
-        <w:t xml:space="preserve">Why Rewardism</w:t>
+        <w:t xml:space="preserve">The Human Resource</w:t>
       </w:r>
     </w:p>
     <w:p>
@@ -9661,11 +11747,11 @@
         <w:ind w:right="0" w:left="0" w:firstLine="0"/>
         <w:jc w:val="center"/>
         <w:rPr>
-          <w:rFonts w:ascii="Calibri" w:hAnsi="Calibri" w:cs="Calibri" w:eastAsia="Calibri"/>
-          <w:color w:val="auto"/>
-          <w:spacing w:val="0"/>
-          <w:position w:val="0"/>
-          <w:sz w:val="22"/>
+          <w:rFonts w:ascii="Calibri Light" w:hAnsi="Calibri Light" w:cs="Calibri Light" w:eastAsia="Calibri Light"/>
+          <w:color w:val="2E74B5"/>
+          <w:spacing w:val="0"/>
+          <w:position w:val="0"/>
+          <w:sz w:val="32"/>
           <w:shd w:fill="auto" w:val="clear"/>
         </w:rPr>
       </w:pPr>
@@ -9678,7 +11764,7 @@
           <w:sz w:val="32"/>
           <w:shd w:fill="auto" w:val="clear"/>
         </w:rPr>
-        <w:t xml:space="preserve">Chapter 6: </w:t>
+        <w:t xml:space="preserve">Chapter 8: </w:t>
       </w:r>
       <w:r>
         <w:rPr>
@@ -9716,7 +11802,7 @@
           <w:sz w:val="32"/>
           <w:shd w:fill="auto" w:val="clear"/>
         </w:rPr>
-        <w:t xml:space="preserve">Chapter 7: </w:t>
+        <w:t xml:space="preserve">Chapter 9: </w:t>
       </w:r>
       <w:r>
         <w:rPr>
@@ -9727,24 +11813,8 @@
           <w:sz w:val="32"/>
           <w:shd w:fill="auto" w:val="clear"/>
         </w:rPr>
-        <w:t xml:space="preserve">The Human Resource</w:t>
-      </w:r>
-    </w:p>
-    <w:p>
-      <w:pPr>
-        <w:suppressAutoHyphens w:val="true"/>
-        <w:spacing w:before="0" w:after="160" w:line="240"/>
-        <w:ind w:right="0" w:left="0" w:firstLine="0"/>
-        <w:jc w:val="left"/>
-        <w:rPr>
-          <w:rFonts w:ascii="Calibri" w:hAnsi="Calibri" w:cs="Calibri" w:eastAsia="Calibri"/>
-          <w:color w:val="auto"/>
-          <w:spacing w:val="0"/>
-          <w:position w:val="0"/>
-          <w:sz w:val="22"/>
-          <w:shd w:fill="auto" w:val="clear"/>
-        </w:rPr>
-      </w:pPr>
+        <w:t xml:space="preserve">Why Rewardism</w:t>
+      </w:r>
     </w:p>
   </w:body>
 </w:document>

</xml_diff>

<commit_message>
added org chart, wrote about resource allocation
</commit_message>
<xml_diff>
--- a/Rewardism/Rewardism - Newer ND.docx
+++ b/Rewardism/Rewardism - Newer ND.docx
@@ -676,7 +676,29 @@
           <w:sz w:val="22"/>
           <w:shd w:fill="auto" w:val="clear"/>
         </w:rPr>
-        <w:t xml:space="preserve"> a rope over an abyss. What is great in man is that he is a bridge and not an end.” </w:t>
+        <w:t xml:space="preserve"> a rope over an abyss. What is great in man is that he is a bridge and not an end.</w:t>
+      </w:r>
+      <w:r>
+        <w:rPr>
+          <w:rFonts w:ascii="Calibri" w:hAnsi="Calibri" w:cs="Calibri" w:eastAsia="Calibri"/>
+          <w:color w:val="auto"/>
+          <w:spacing w:val="0"/>
+          <w:position w:val="0"/>
+          <w:sz w:val="22"/>
+          <w:shd w:fill="auto" w:val="clear"/>
+        </w:rPr>
+        <w:t xml:space="preserve">”</w:t>
+      </w:r>
+      <w:r>
+        <w:rPr>
+          <w:rFonts w:ascii="Calibri" w:hAnsi="Calibri" w:cs="Calibri" w:eastAsia="Calibri"/>
+          <w:color w:val="auto"/>
+          <w:spacing w:val="0"/>
+          <w:position w:val="0"/>
+          <w:sz w:val="22"/>
+          <w:shd w:fill="auto" w:val="clear"/>
+        </w:rPr>
+        <w:t xml:space="preserve"> </w:t>
       </w:r>
       <w:r>
         <w:rPr>
@@ -1214,7 +1236,51 @@
           <w:sz w:val="22"/>
           <w:shd w:fill="auto" w:val="clear"/>
         </w:rPr>
-        <w:t xml:space="preserve"> “balance in all things”. Time and talent are two things we cannot really buy for ourselves; I do not really need to explain further how invaluable they are, for now.</w:t>
+        <w:t xml:space="preserve"> </w:t>
+      </w:r>
+      <w:r>
+        <w:rPr>
+          <w:rFonts w:ascii="Calibri" w:hAnsi="Calibri" w:cs="Calibri" w:eastAsia="Calibri"/>
+          <w:color w:val="000000"/>
+          <w:spacing w:val="0"/>
+          <w:position w:val="0"/>
+          <w:sz w:val="22"/>
+          <w:shd w:fill="auto" w:val="clear"/>
+        </w:rPr>
+        <w:t xml:space="preserve">“</w:t>
+      </w:r>
+      <w:r>
+        <w:rPr>
+          <w:rFonts w:ascii="Calibri" w:hAnsi="Calibri" w:cs="Calibri" w:eastAsia="Calibri"/>
+          <w:color w:val="000000"/>
+          <w:spacing w:val="0"/>
+          <w:position w:val="0"/>
+          <w:sz w:val="22"/>
+          <w:shd w:fill="auto" w:val="clear"/>
+        </w:rPr>
+        <w:t xml:space="preserve">balance in all things</w:t>
+      </w:r>
+      <w:r>
+        <w:rPr>
+          <w:rFonts w:ascii="Calibri" w:hAnsi="Calibri" w:cs="Calibri" w:eastAsia="Calibri"/>
+          <w:color w:val="000000"/>
+          <w:spacing w:val="0"/>
+          <w:position w:val="0"/>
+          <w:sz w:val="22"/>
+          <w:shd w:fill="auto" w:val="clear"/>
+        </w:rPr>
+        <w:t xml:space="preserve">”</w:t>
+      </w:r>
+      <w:r>
+        <w:rPr>
+          <w:rFonts w:ascii="Calibri" w:hAnsi="Calibri" w:cs="Calibri" w:eastAsia="Calibri"/>
+          <w:color w:val="000000"/>
+          <w:spacing w:val="0"/>
+          <w:position w:val="0"/>
+          <w:sz w:val="22"/>
+          <w:shd w:fill="auto" w:val="clear"/>
+        </w:rPr>
+        <w:t xml:space="preserve">. Time and talent are two things we cannot really buy for ourselves; I do not really need to explain further how invaluable they are, for now.</w:t>
       </w:r>
     </w:p>
     <w:p>
@@ -6483,150 +6549,7 @@
           <w:sz w:val="22"/>
           <w:shd w:fill="auto" w:val="clear"/>
         </w:rPr>
-        <w:t xml:space="preserve">a country that still follows the old cash-based system, calls you . </w:t>
-      </w:r>
-      <w:r>
-        <w:rPr>
-          <w:rFonts w:ascii="Calibri" w:hAnsi="Calibri" w:cs="Calibri" w:eastAsia="Calibri"/>
-          <w:color w:val="auto"/>
-          <w:spacing w:val="0"/>
-          <w:position w:val="0"/>
-          <w:sz w:val="22"/>
-          <w:shd w:fill="auto" w:val="clear"/>
-        </w:rPr>
-        <w:t xml:space="preserve">“</w:t>
-      </w:r>
-      <w:r>
-        <w:rPr>
-          <w:rFonts w:ascii="Calibri" w:hAnsi="Calibri" w:cs="Calibri" w:eastAsia="Calibri"/>
-          <w:color w:val="auto"/>
-          <w:spacing w:val="0"/>
-          <w:position w:val="0"/>
-          <w:sz w:val="22"/>
-          <w:shd w:fill="auto" w:val="clear"/>
-        </w:rPr>
-        <w:t xml:space="preserve">Hi, I am quite excited about your wedding and would love to be there. I am not so sure about how I will convert my money into Reward Points, though. Can you guide me?</w:t>
-      </w:r>
-      <w:r>
-        <w:rPr>
-          <w:rFonts w:ascii="Calibri" w:hAnsi="Calibri" w:cs="Calibri" w:eastAsia="Calibri"/>
-          <w:color w:val="auto"/>
-          <w:spacing w:val="0"/>
-          <w:position w:val="0"/>
-          <w:sz w:val="22"/>
-          <w:shd w:fill="auto" w:val="clear"/>
-        </w:rPr>
-        <w:t xml:space="preserve">”</w:t>
-      </w:r>
-      <w:r>
-        <w:rPr>
-          <w:rFonts w:ascii="Calibri" w:hAnsi="Calibri" w:cs="Calibri" w:eastAsia="Calibri"/>
-          <w:color w:val="auto"/>
-          <w:spacing w:val="0"/>
-          <w:position w:val="0"/>
-          <w:sz w:val="22"/>
-          <w:shd w:fill="auto" w:val="clear"/>
-        </w:rPr>
-        <w:t xml:space="preserve"> she asks you on the phone. </w:t>
-      </w:r>
-      <w:r>
-        <w:rPr>
-          <w:rFonts w:ascii="Calibri" w:hAnsi="Calibri" w:cs="Calibri" w:eastAsia="Calibri"/>
-          <w:color w:val="auto"/>
-          <w:spacing w:val="0"/>
-          <w:position w:val="0"/>
-          <w:sz w:val="22"/>
-          <w:shd w:fill="auto" w:val="clear"/>
-        </w:rPr>
-        <w:t xml:space="preserve">“</w:t>
-      </w:r>
-      <w:r>
-        <w:rPr>
-          <w:rFonts w:ascii="Calibri" w:hAnsi="Calibri" w:cs="Calibri" w:eastAsia="Calibri"/>
-          <w:color w:val="auto"/>
-          <w:spacing w:val="0"/>
-          <w:position w:val="0"/>
-          <w:sz w:val="22"/>
-          <w:shd w:fill="auto" w:val="clear"/>
-        </w:rPr>
-        <w:t xml:space="preserve">Yeah, you should definitely come over. So, to get the RPs, you just gotta make an account online to get yourself a wallet, and then you can top up your wallet, using your currency, from one of the authorized exchange companies. It</w:t>
-      </w:r>
-      <w:r>
-        <w:rPr>
-          <w:rFonts w:ascii="Calibri" w:hAnsi="Calibri" w:cs="Calibri" w:eastAsia="Calibri"/>
-          <w:color w:val="auto"/>
-          <w:spacing w:val="0"/>
-          <w:position w:val="0"/>
-          <w:sz w:val="22"/>
-          <w:shd w:fill="auto" w:val="clear"/>
-        </w:rPr>
-        <w:t xml:space="preserve">’</w:t>
-      </w:r>
-      <w:r>
-        <w:rPr>
-          <w:rFonts w:ascii="Calibri" w:hAnsi="Calibri" w:cs="Calibri" w:eastAsia="Calibri"/>
-          <w:color w:val="auto"/>
-          <w:spacing w:val="0"/>
-          <w:position w:val="0"/>
-          <w:sz w:val="22"/>
-          <w:shd w:fill="auto" w:val="clear"/>
-        </w:rPr>
-        <w:t xml:space="preserve">s really that simple,</w:t>
-      </w:r>
-      <w:r>
-        <w:rPr>
-          <w:rFonts w:ascii="Calibri" w:hAnsi="Calibri" w:cs="Calibri" w:eastAsia="Calibri"/>
-          <w:color w:val="auto"/>
-          <w:spacing w:val="0"/>
-          <w:position w:val="0"/>
-          <w:sz w:val="22"/>
-          <w:shd w:fill="auto" w:val="clear"/>
-        </w:rPr>
-        <w:t xml:space="preserve">”</w:t>
-      </w:r>
-      <w:r>
-        <w:rPr>
-          <w:rFonts w:ascii="Calibri" w:hAnsi="Calibri" w:cs="Calibri" w:eastAsia="Calibri"/>
-          <w:color w:val="auto"/>
-          <w:spacing w:val="0"/>
-          <w:position w:val="0"/>
-          <w:sz w:val="22"/>
-          <w:shd w:fill="auto" w:val="clear"/>
-        </w:rPr>
-        <w:t xml:space="preserve"> you answer. </w:t>
-      </w:r>
-      <w:r>
-        <w:rPr>
-          <w:rFonts w:ascii="Calibri" w:hAnsi="Calibri" w:cs="Calibri" w:eastAsia="Calibri"/>
-          <w:color w:val="auto"/>
-          <w:spacing w:val="0"/>
-          <w:position w:val="0"/>
-          <w:sz w:val="22"/>
-          <w:shd w:fill="auto" w:val="clear"/>
-        </w:rPr>
-        <w:t xml:space="preserve">“</w:t>
-      </w:r>
-      <w:r>
-        <w:rPr>
-          <w:rFonts w:ascii="Calibri" w:hAnsi="Calibri" w:cs="Calibri" w:eastAsia="Calibri"/>
-          <w:color w:val="auto"/>
-          <w:spacing w:val="0"/>
-          <w:position w:val="0"/>
-          <w:sz w:val="22"/>
-          <w:shd w:fill="auto" w:val="clear"/>
-        </w:rPr>
-        <w:t xml:space="preserve">Oh, so kinda like topping up my Steam or my phone. Cool.</w:t>
-      </w:r>
-      <w:r>
-        <w:rPr>
-          <w:rFonts w:ascii="Calibri" w:hAnsi="Calibri" w:cs="Calibri" w:eastAsia="Calibri"/>
-          <w:color w:val="auto"/>
-          <w:spacing w:val="0"/>
-          <w:position w:val="0"/>
-          <w:sz w:val="22"/>
-          <w:shd w:fill="auto" w:val="clear"/>
-        </w:rPr>
-        <w:t xml:space="preserve">”</w:t>
+        <w:t xml:space="preserve">a country that still follows the old cash-based system, calls you . “Hi, I am quite excited about your wedding and would love to be there. I am not so sure about how I will convert my money into Reward Points, though. Can you guide me?” she asks you on the phone. “Yeah, you should definitely come over. So, to get the RPs, you just gotta make an account online to get yourself a wallet, and then you can top up your wallet, using your currency, from one of the authorized exchange companies. It’s really that simple,” you answer. “Oh, so kinda like topping up my Steam or my phone. Cool.”</w:t>
       </w:r>
     </w:p>
     <w:p>
@@ -6650,7 +6573,7 @@
           <w:color w:val="auto"/>
           <w:spacing w:val="0"/>
           <w:position w:val="0"/>
-          <w:sz w:val="24"/>
+          <w:sz w:val="22"/>
           <w:shd w:fill="auto" w:val="clear"/>
         </w:rPr>
         <w:t xml:space="preserve">Before she hangs up, she asks you, “And what about when I’m leaving, will I be able to buy back my country’s currency?” “Yes, just like you would buy any other asset using RPs. They will be burned away from your account according to whatever the exchange rate is at the time; you will get your currency, and the activity will be recorded in both your and the exchange company’s profile,” you let her know. “So, I’m sorry if I’m asking too much on the phone, do they get RPs according to the activity?” “Yeah, we can discuss the details later. It is quite interesting, so I’m happy to answer dear. I’m looking forward to meeting you.” “Same. Bye!” “Bye now!”</w:t>
@@ -6707,61 +6630,61 @@
           <w:sz w:val="22"/>
           <w:shd w:fill="auto" w:val="clear"/>
         </w:rPr>
-        <w:t xml:space="preserve">You decide to expand your business further to countries without Rewardism. After two lengthy meetings with the RMs, you start trading internationally. A multi-currency account is opened for your company. Some of the BPs alloted to your company are burned to get the desired currencies for importing purposes. The activities are recorded in the relevant accounts. Options and futures are used sometimes to convert most of the revenue earned in foreign currency to Points. For performance appraisal reasons, the unconverted revenue is also assumed to be converted. The Points are recorded as normally activity is recorded. Foreign companies find your company’s services and products very economical.</w:t>
-      </w:r>
-    </w:p>
-    <w:p>
-      <w:pPr>
-        <w:suppressAutoHyphens w:val="true"/>
-        <w:spacing w:before="0" w:after="160" w:line="240"/>
-        <w:ind w:right="0" w:left="0" w:firstLine="0"/>
-        <w:jc w:val="left"/>
-        <w:rPr>
-          <w:rFonts w:ascii="Calibri" w:hAnsi="Calibri" w:cs="Calibri" w:eastAsia="Calibri"/>
-          <w:color w:val="auto"/>
-          <w:spacing w:val="0"/>
-          <w:position w:val="0"/>
-          <w:sz w:val="22"/>
-          <w:shd w:fill="auto" w:val="clear"/>
-        </w:rPr>
-      </w:pPr>
-      <w:r>
-        <w:rPr>
-          <w:rFonts w:ascii="Calibri" w:hAnsi="Calibri" w:cs="Calibri" w:eastAsia="Calibri"/>
-          <w:color w:val="auto"/>
-          <w:spacing w:val="0"/>
-          <w:position w:val="0"/>
-          <w:sz w:val="24"/>
-          <w:shd w:fill="auto" w:val="clear"/>
-        </w:rPr>
-        <w:t xml:space="preserve">You find the use of hedge funds, options and futures very fruitful as your company finds its way in the global market. A financial institution handles such transactions for you as it is not the core competency of your company. For individuals and institutions from Rewardist countries, such transactions can only take place through authorized companies. Whenever such a transaction is confirmed, the relevant amount of funds of all parties to the transaction are locked to deal with credit and settlement risk, and also because leverage is not allowed in Rewardism. Indeed, this means that such transactions cannot occur without the funds to support them. This way, your company becomes a global leader for other Rewardist companies.</w:t>
-      </w:r>
-    </w:p>
-    <w:p>
-      <w:pPr>
-        <w:suppressAutoHyphens w:val="true"/>
-        <w:spacing w:before="0" w:after="160" w:line="240"/>
-        <w:ind w:right="0" w:left="0" w:firstLine="0"/>
-        <w:jc w:val="left"/>
-        <w:rPr>
-          <w:rFonts w:ascii="Calibri" w:hAnsi="Calibri" w:cs="Calibri" w:eastAsia="Calibri"/>
-          <w:color w:val="auto"/>
-          <w:spacing w:val="0"/>
-          <w:position w:val="0"/>
-          <w:sz w:val="22"/>
-          <w:shd w:fill="auto" w:val="clear"/>
-        </w:rPr>
-      </w:pPr>
-      <w:r>
-        <w:rPr>
-          <w:rFonts w:ascii="Calibri" w:hAnsi="Calibri" w:cs="Calibri" w:eastAsia="Calibri"/>
-          <w:color w:val="auto"/>
-          <w:spacing w:val="0"/>
-          <w:position w:val="0"/>
-          <w:sz w:val="22"/>
-          <w:shd w:fill="auto" w:val="clear"/>
-        </w:rPr>
-        <w:t xml:space="preserve">On each successful decade, you, along with other shareholders and executive officers, receive bonus RPs in accordance with the impact of your company on the world. The same basis of calculation as mentioned earlier is used to automatically calculate and transfer these RPs. Sometimes your company gets audited due to reports from customers and employees, but those complaints turn out to be just out of hatred or envy. The CFO resigns and loses access to the company's account. A new CFO is registered who is given access then.</w:t>
+        <w:t xml:space="preserve">You decide to expand your business further to countries without Rewardism. After two lengthy meetings with the RMs, you start trading internationally. A multi-currency account is opened for your company. Some of the BPs alloted to your company are burned to get the desired currencies for importing purposes. Options and futures are used sometimes to convert most of the revenue earned in foreign currency to Points. For performance appraisal reasons, the unconverted revenue, and the leftover of currency bought using BPs, are also assumed to be converted at the period end. The activities are recorded as usual.</w:t>
+      </w:r>
+    </w:p>
+    <w:p>
+      <w:pPr>
+        <w:suppressAutoHyphens w:val="true"/>
+        <w:spacing w:before="0" w:after="160" w:line="240"/>
+        <w:ind w:right="0" w:left="0" w:firstLine="0"/>
+        <w:jc w:val="left"/>
+        <w:rPr>
+          <w:rFonts w:ascii="Calibri" w:hAnsi="Calibri" w:cs="Calibri" w:eastAsia="Calibri"/>
+          <w:color w:val="auto"/>
+          <w:spacing w:val="0"/>
+          <w:position w:val="0"/>
+          <w:sz w:val="22"/>
+          <w:shd w:fill="auto" w:val="clear"/>
+        </w:rPr>
+      </w:pPr>
+      <w:r>
+        <w:rPr>
+          <w:rFonts w:ascii="Calibri" w:hAnsi="Calibri" w:cs="Calibri" w:eastAsia="Calibri"/>
+          <w:color w:val="auto"/>
+          <w:spacing w:val="0"/>
+          <w:position w:val="0"/>
+          <w:sz w:val="22"/>
+          <w:shd w:fill="auto" w:val="clear"/>
+        </w:rPr>
+        <w:t xml:space="preserve">You find the use of hedge funds, options and futures very fruitful as your company finds its way in the global market. A financial institution handles such transactions for you as it is not the core competency of your company. For individuals and institutions from Rewardist countries, such transactions can only take place through authorized companies. Whenever such a transaction is confirmed, the relevant amount of funds of all parties to the transaction are locked to deal with credit and settlement risk, and also because leverage is not allowed in Rewardism. Indeed, this means that such transactions cannot occur without the funds to support them.</w:t>
+      </w:r>
+    </w:p>
+    <w:p>
+      <w:pPr>
+        <w:suppressAutoHyphens w:val="true"/>
+        <w:spacing w:before="0" w:after="160" w:line="240"/>
+        <w:ind w:right="0" w:left="0" w:firstLine="0"/>
+        <w:jc w:val="left"/>
+        <w:rPr>
+          <w:rFonts w:ascii="Calibri" w:hAnsi="Calibri" w:cs="Calibri" w:eastAsia="Calibri"/>
+          <w:color w:val="auto"/>
+          <w:spacing w:val="0"/>
+          <w:position w:val="0"/>
+          <w:sz w:val="22"/>
+          <w:shd w:fill="auto" w:val="clear"/>
+        </w:rPr>
+      </w:pPr>
+      <w:r>
+        <w:rPr>
+          <w:rFonts w:ascii="Calibri" w:hAnsi="Calibri" w:cs="Calibri" w:eastAsia="Calibri"/>
+          <w:color w:val="auto"/>
+          <w:spacing w:val="0"/>
+          <w:position w:val="0"/>
+          <w:sz w:val="22"/>
+          <w:shd w:fill="auto" w:val="clear"/>
+        </w:rPr>
+        <w:t xml:space="preserve">Foreign companies find your company’s services and products very economical. This way, your company becomes a global leader for other Rewardist companies.On each successful decade, you, along with other shareholders and executive officers, receive bonus RPs in accordance with the impact of your company on the world. The same basis of calculation as mentioned earlier is used to automatically calculate and transfer these RPs. Sometimes your company gets audited due to reports from customers and employees, but those complaints turn out to be just out of hatred or envy. The CFO resigns and loses access to the company's account. A new CFO is registered who is given access then.</w:t>
       </w:r>
     </w:p>
     <w:p>
@@ -7321,6 +7244,339 @@
         <w:jc w:val="left"/>
         <w:rPr>
           <w:rFonts w:ascii="Calibri" w:hAnsi="Calibri" w:cs="Calibri" w:eastAsia="Calibri"/>
+          <w:b/>
+          <w:color w:val="auto"/>
+          <w:spacing w:val="0"/>
+          <w:position w:val="0"/>
+          <w:sz w:val="22"/>
+          <w:shd w:fill="auto" w:val="clear"/>
+        </w:rPr>
+      </w:pPr>
+      <w:r>
+        <w:rPr>
+          <w:rFonts w:ascii="Calibri" w:hAnsi="Calibri" w:cs="Calibri" w:eastAsia="Calibri"/>
+          <w:b/>
+          <w:color w:val="auto"/>
+          <w:spacing w:val="0"/>
+          <w:position w:val="0"/>
+          <w:sz w:val="22"/>
+          <w:shd w:fill="auto" w:val="clear"/>
+        </w:rPr>
+        <w:t xml:space="preserve">Q. Why must the RP of a region reflect the economy of that region?</w:t>
+      </w:r>
+    </w:p>
+    <w:p>
+      <w:pPr>
+        <w:spacing w:before="0" w:after="0" w:line="240"/>
+        <w:ind w:right="0" w:left="0" w:firstLine="0"/>
+        <w:jc w:val="left"/>
+        <w:rPr>
+          <w:rFonts w:ascii="Calibri" w:hAnsi="Calibri" w:cs="Calibri" w:eastAsia="Calibri"/>
+          <w:color w:val="auto"/>
+          <w:spacing w:val="0"/>
+          <w:position w:val="0"/>
+          <w:sz w:val="22"/>
+          <w:shd w:fill="auto" w:val="clear"/>
+        </w:rPr>
+      </w:pPr>
+      <w:r>
+        <w:rPr>
+          <w:rFonts w:ascii="Calibri" w:hAnsi="Calibri" w:cs="Calibri" w:eastAsia="Calibri"/>
+          <w:color w:val="auto"/>
+          <w:spacing w:val="0"/>
+          <w:position w:val="0"/>
+          <w:sz w:val="24"/>
+          <w:shd w:fill="auto" w:val="clear"/>
+        </w:rPr>
+        <w:t xml:space="preserve">A. Consider </w:t>
+      </w:r>
+      <w:r>
+        <w:rPr>
+          <w:rFonts w:ascii="Calibri" w:hAnsi="Calibri" w:cs="Calibri" w:eastAsia="Calibri"/>
+          <w:color w:val="auto"/>
+          <w:spacing w:val="0"/>
+          <w:position w:val="0"/>
+          <w:sz w:val="22"/>
+          <w:shd w:fill="auto" w:val="clear"/>
+        </w:rPr>
+        <w:t xml:space="preserve">the following example:</w:t>
+      </w:r>
+    </w:p>
+    <w:p>
+      <w:pPr>
+        <w:spacing w:before="0" w:after="0" w:line="240"/>
+        <w:ind w:right="0" w:left="0" w:firstLine="0"/>
+        <w:jc w:val="left"/>
+        <w:rPr>
+          <w:rFonts w:ascii="Calibri" w:hAnsi="Calibri" w:cs="Calibri" w:eastAsia="Calibri"/>
+          <w:color w:val="auto"/>
+          <w:spacing w:val="0"/>
+          <w:position w:val="0"/>
+          <w:sz w:val="22"/>
+          <w:shd w:fill="auto" w:val="clear"/>
+        </w:rPr>
+      </w:pPr>
+    </w:p>
+    <w:p>
+      <w:pPr>
+        <w:spacing w:before="0" w:after="0" w:line="240"/>
+        <w:ind w:right="0" w:left="0" w:firstLine="0"/>
+        <w:jc w:val="left"/>
+        <w:rPr>
+          <w:rFonts w:ascii="Calibri" w:hAnsi="Calibri" w:cs="Calibri" w:eastAsia="Calibri"/>
+          <w:color w:val="auto"/>
+          <w:spacing w:val="0"/>
+          <w:position w:val="0"/>
+          <w:sz w:val="22"/>
+          <w:shd w:fill="auto" w:val="clear"/>
+        </w:rPr>
+      </w:pPr>
+      <w:r>
+        <w:rPr>
+          <w:rFonts w:ascii="Calibri" w:hAnsi="Calibri" w:cs="Calibri" w:eastAsia="Calibri"/>
+          <w:color w:val="auto"/>
+          <w:spacing w:val="0"/>
+          <w:position w:val="0"/>
+          <w:sz w:val="22"/>
+          <w:shd w:fill="auto" w:val="clear"/>
+        </w:rPr>
+        <w:t xml:space="preserve">  t0: 1 RPa = 1 RPb = 1 Gs,</w:t>
+      </w:r>
+    </w:p>
+    <w:p>
+      <w:pPr>
+        <w:spacing w:before="0" w:after="0" w:line="240"/>
+        <w:ind w:right="0" w:left="0" w:firstLine="0"/>
+        <w:jc w:val="left"/>
+        <w:rPr>
+          <w:rFonts w:ascii="Calibri" w:hAnsi="Calibri" w:cs="Calibri" w:eastAsia="Calibri"/>
+          <w:color w:val="auto"/>
+          <w:spacing w:val="0"/>
+          <w:position w:val="0"/>
+          <w:sz w:val="22"/>
+          <w:shd w:fill="auto" w:val="clear"/>
+        </w:rPr>
+      </w:pPr>
+      <w:r>
+        <w:rPr>
+          <w:rFonts w:ascii="Calibri" w:hAnsi="Calibri" w:cs="Calibri" w:eastAsia="Calibri"/>
+          <w:color w:val="auto"/>
+          <w:spacing w:val="0"/>
+          <w:position w:val="0"/>
+          <w:sz w:val="22"/>
+          <w:shd w:fill="auto" w:val="clear"/>
+        </w:rPr>
+        <w:t xml:space="preserve">  t1: 1 RPa = 2 Gs, 1 RPb = 1 Gs,</w:t>
+      </w:r>
+    </w:p>
+    <w:p>
+      <w:pPr>
+        <w:spacing w:before="0" w:after="0" w:line="240"/>
+        <w:ind w:right="0" w:left="0" w:firstLine="0"/>
+        <w:jc w:val="left"/>
+        <w:rPr>
+          <w:rFonts w:ascii="Calibri" w:hAnsi="Calibri" w:cs="Calibri" w:eastAsia="Calibri"/>
+          <w:color w:val="auto"/>
+          <w:spacing w:val="0"/>
+          <w:position w:val="0"/>
+          <w:sz w:val="22"/>
+          <w:shd w:fill="auto" w:val="clear"/>
+        </w:rPr>
+      </w:pPr>
+      <w:r>
+        <w:rPr>
+          <w:rFonts w:ascii="Calibri" w:hAnsi="Calibri" w:cs="Calibri" w:eastAsia="Calibri"/>
+          <w:color w:val="auto"/>
+          <w:spacing w:val="0"/>
+          <w:position w:val="0"/>
+          <w:sz w:val="22"/>
+          <w:shd w:fill="auto" w:val="clear"/>
+        </w:rPr>
+        <w:t xml:space="preserve">  t1: 1 RPa = 2 RPb = 2 Gs</w:t>
+      </w:r>
+    </w:p>
+    <w:p>
+      <w:pPr>
+        <w:spacing w:before="0" w:after="0" w:line="240"/>
+        <w:ind w:right="0" w:left="0" w:firstLine="0"/>
+        <w:jc w:val="left"/>
+        <w:rPr>
+          <w:rFonts w:ascii="Calibri" w:hAnsi="Calibri" w:cs="Calibri" w:eastAsia="Calibri"/>
+          <w:color w:val="auto"/>
+          <w:spacing w:val="0"/>
+          <w:position w:val="0"/>
+          <w:sz w:val="22"/>
+          <w:shd w:fill="auto" w:val="clear"/>
+        </w:rPr>
+      </w:pPr>
+    </w:p>
+    <w:p>
+      <w:pPr>
+        <w:spacing w:before="0" w:after="0" w:line="240"/>
+        <w:ind w:right="0" w:left="0" w:firstLine="0"/>
+        <w:jc w:val="left"/>
+        <w:rPr>
+          <w:rFonts w:ascii="Calibri" w:hAnsi="Calibri" w:cs="Calibri" w:eastAsia="Calibri"/>
+          <w:color w:val="auto"/>
+          <w:spacing w:val="0"/>
+          <w:position w:val="0"/>
+          <w:sz w:val="22"/>
+          <w:shd w:fill="auto" w:val="clear"/>
+        </w:rPr>
+      </w:pPr>
+      <w:r>
+        <w:rPr>
+          <w:rFonts w:ascii="Calibri" w:hAnsi="Calibri" w:cs="Calibri" w:eastAsia="Calibri"/>
+          <w:color w:val="auto"/>
+          <w:spacing w:val="0"/>
+          <w:position w:val="0"/>
+          <w:sz w:val="22"/>
+          <w:shd w:fill="auto" w:val="clear"/>
+        </w:rPr>
+        <w:t xml:space="preserve">  Where:</w:t>
+      </w:r>
+    </w:p>
+    <w:p>
+      <w:pPr>
+        <w:spacing w:before="0" w:after="0" w:line="240"/>
+        <w:ind w:right="0" w:left="720" w:firstLine="0"/>
+        <w:jc w:val="left"/>
+        <w:rPr>
+          <w:rFonts w:ascii="Calibri" w:hAnsi="Calibri" w:cs="Calibri" w:eastAsia="Calibri"/>
+          <w:color w:val="auto"/>
+          <w:spacing w:val="0"/>
+          <w:position w:val="0"/>
+          <w:sz w:val="22"/>
+          <w:shd w:fill="auto" w:val="clear"/>
+        </w:rPr>
+      </w:pPr>
+      <w:r>
+        <w:rPr>
+          <w:rFonts w:ascii="Calibri" w:hAnsi="Calibri" w:cs="Calibri" w:eastAsia="Calibri"/>
+          <w:color w:val="auto"/>
+          <w:spacing w:val="0"/>
+          <w:position w:val="0"/>
+          <w:sz w:val="22"/>
+          <w:shd w:fill="auto" w:val="clear"/>
+        </w:rPr>
+        <w:t xml:space="preserve">RPa is the currency of country A,</w:t>
+      </w:r>
+    </w:p>
+    <w:p>
+      <w:pPr>
+        <w:spacing w:before="0" w:after="0" w:line="240"/>
+        <w:ind w:right="0" w:left="720" w:firstLine="0"/>
+        <w:jc w:val="left"/>
+        <w:rPr>
+          <w:rFonts w:ascii="Calibri" w:hAnsi="Calibri" w:cs="Calibri" w:eastAsia="Calibri"/>
+          <w:color w:val="auto"/>
+          <w:spacing w:val="0"/>
+          <w:position w:val="0"/>
+          <w:sz w:val="22"/>
+          <w:shd w:fill="auto" w:val="clear"/>
+        </w:rPr>
+      </w:pPr>
+      <w:r>
+        <w:rPr>
+          <w:rFonts w:ascii="Calibri" w:hAnsi="Calibri" w:cs="Calibri" w:eastAsia="Calibri"/>
+          <w:color w:val="auto"/>
+          <w:spacing w:val="0"/>
+          <w:position w:val="0"/>
+          <w:sz w:val="22"/>
+          <w:shd w:fill="auto" w:val="clear"/>
+        </w:rPr>
+        <w:t xml:space="preserve">RPb is the currency of country B, and where</w:t>
+      </w:r>
+    </w:p>
+    <w:p>
+      <w:pPr>
+        <w:spacing w:before="0" w:after="0" w:line="240"/>
+        <w:ind w:right="0" w:left="720" w:firstLine="0"/>
+        <w:jc w:val="left"/>
+        <w:rPr>
+          <w:rFonts w:ascii="Calibri" w:hAnsi="Calibri" w:cs="Calibri" w:eastAsia="Calibri"/>
+          <w:color w:val="auto"/>
+          <w:spacing w:val="0"/>
+          <w:position w:val="0"/>
+          <w:sz w:val="22"/>
+          <w:shd w:fill="auto" w:val="clear"/>
+        </w:rPr>
+      </w:pPr>
+      <w:r>
+        <w:rPr>
+          <w:rFonts w:ascii="Calibri" w:hAnsi="Calibri" w:cs="Calibri" w:eastAsia="Calibri"/>
+          <w:color w:val="auto"/>
+          <w:spacing w:val="0"/>
+          <w:position w:val="0"/>
+          <w:sz w:val="22"/>
+          <w:shd w:fill="auto" w:val="clear"/>
+        </w:rPr>
+        <w:t xml:space="preserve">Gs is a standard bar of gold.</w:t>
+      </w:r>
+    </w:p>
+    <w:p>
+      <w:pPr>
+        <w:spacing w:before="0" w:after="0" w:line="240"/>
+        <w:ind w:right="0" w:left="0" w:firstLine="0"/>
+        <w:jc w:val="left"/>
+        <w:rPr>
+          <w:rFonts w:ascii="Calibri" w:hAnsi="Calibri" w:cs="Calibri" w:eastAsia="Calibri"/>
+          <w:color w:val="auto"/>
+          <w:spacing w:val="0"/>
+          <w:position w:val="0"/>
+          <w:sz w:val="22"/>
+          <w:shd w:fill="auto" w:val="clear"/>
+        </w:rPr>
+      </w:pPr>
+    </w:p>
+    <w:p>
+      <w:pPr>
+        <w:spacing w:before="0" w:after="0" w:line="240"/>
+        <w:ind w:right="0" w:left="0" w:firstLine="0"/>
+        <w:jc w:val="left"/>
+        <w:rPr>
+          <w:rFonts w:ascii="Calibri" w:hAnsi="Calibri" w:cs="Calibri" w:eastAsia="Calibri"/>
+          <w:color w:val="auto"/>
+          <w:spacing w:val="0"/>
+          <w:position w:val="0"/>
+          <w:sz w:val="22"/>
+          <w:shd w:fill="auto" w:val="clear"/>
+        </w:rPr>
+      </w:pPr>
+      <w:r>
+        <w:rPr>
+          <w:rFonts w:ascii="Calibri" w:hAnsi="Calibri" w:cs="Calibri" w:eastAsia="Calibri"/>
+          <w:color w:val="auto"/>
+          <w:spacing w:val="0"/>
+          <w:position w:val="0"/>
+          <w:sz w:val="22"/>
+          <w:shd w:fill="auto" w:val="clear"/>
+        </w:rPr>
+        <w:t xml:space="preserve">  At t0, a reasonable person would be willing to buy 1 RPb for 1 RPa because she can buy one standard bar of Gold with either of them. At t1, the same person would not be willing to buy 1 RPb for 1 RPa, because now she can buy 2 standard bars of Gold with 1 RPa but only 1 standard bar of Gold with 1 RPb. She would be willing to buy 2 RPbs for 1 RPa. So, as the economy of Country A has improved, the exchange rate has to reflect this improvement.</w:t>
+      </w:r>
+    </w:p>
+    <w:p>
+      <w:pPr>
+        <w:spacing w:before="0" w:after="0" w:line="240"/>
+        <w:ind w:right="0" w:left="0" w:firstLine="0"/>
+        <w:jc w:val="left"/>
+        <w:rPr>
+          <w:rFonts w:ascii="Calibri" w:hAnsi="Calibri" w:cs="Calibri" w:eastAsia="Calibri"/>
+          <w:color w:val="auto"/>
+          <w:spacing w:val="0"/>
+          <w:position w:val="0"/>
+          <w:sz w:val="22"/>
+          <w:shd w:fill="auto" w:val="clear"/>
+        </w:rPr>
+      </w:pPr>
+    </w:p>
+    <w:p>
+      <w:pPr>
+        <w:spacing w:before="0" w:after="0" w:line="240"/>
+        <w:ind w:right="0" w:left="0" w:firstLine="0"/>
+        <w:jc w:val="left"/>
+        <w:rPr>
+          <w:rFonts w:ascii="Calibri" w:hAnsi="Calibri" w:cs="Calibri" w:eastAsia="Calibri"/>
           <w:color w:val="auto"/>
           <w:spacing w:val="0"/>
           <w:position w:val="0"/>
@@ -10333,7 +10589,6 @@
         <w:jc w:val="left"/>
         <w:rPr>
           <w:rFonts w:ascii="Calibri" w:hAnsi="Calibri" w:cs="Calibri" w:eastAsia="Calibri"/>
-          <w:b/>
           <w:color w:val="auto"/>
           <w:spacing w:val="0"/>
           <w:position w:val="0"/>
@@ -10461,73 +10716,6 @@
           <w:sz w:val="22"/>
           <w:shd w:fill="auto" w:val="clear"/>
         </w:rPr>
-        <w:t xml:space="preserve">Q. How will Rewardist countries trade with non-Rewardist ones?</w:t>
-      </w:r>
-      <w:r>
-        <w:rPr>
-          <w:rFonts w:ascii="Calibri" w:hAnsi="Calibri" w:cs="Calibri" w:eastAsia="Calibri"/>
-          <w:color w:val="auto"/>
-          <w:spacing w:val="0"/>
-          <w:position w:val="0"/>
-          <w:sz w:val="22"/>
-          <w:shd w:fill="auto" w:val="clear"/>
-        </w:rPr>
-        <w:br/>
-        <w:t xml:space="preserve">A. Let us refer to a Rewardist country as R and a non-Rewardist one as nR. Then, if R exports goods to nR, the revenue generated will be calculated in terms of USD and then, the Points burned will be calculated according to a reasonable rate, e.g., 1M USD = 1000 Points. The relevant activities will be recorded in the accounts of the companies exporting the goods, in terms of Points burned. The revenue earned, in terms of the foreign currency, will go to the reserves of World Resources Management Organization (</w:t>
-      </w:r>
-      <w:r>
-        <w:rPr>
-          <w:rFonts w:ascii="Calibri" w:hAnsi="Calibri" w:cs="Calibri" w:eastAsia="Calibri"/>
-          <w:b/>
-          <w:color w:val="auto"/>
-          <w:spacing w:val="0"/>
-          <w:position w:val="0"/>
-          <w:sz w:val="22"/>
-          <w:shd w:fill="auto" w:val="clear"/>
-        </w:rPr>
-        <w:t xml:space="preserve">WRMO</w:t>
-      </w:r>
-      <w:r>
-        <w:rPr>
-          <w:rFonts w:ascii="Calibri" w:hAnsi="Calibri" w:cs="Calibri" w:eastAsia="Calibri"/>
-          <w:color w:val="auto"/>
-          <w:spacing w:val="0"/>
-          <w:position w:val="0"/>
-          <w:sz w:val="22"/>
-          <w:shd w:fill="auto" w:val="clear"/>
-        </w:rPr>
-        <w:t xml:space="preserve">), the details of which shall come later.</w:t>
-        <w:br/>
-        <w:t xml:space="preserve">  If R imports goods from nR, the expenses incurred will be calculated in terms of USD and then, the Points to be deducted from the BPs of the importing companies will be calculated according to a reasonable rate. The relevant BPs will be deducted from the accounts of the companies importing the goods. The expenses incurred, in terms of foreign currency, will be paid out of the reserves of WRMO. To avoid any unnecessary payment out of the reserves, it will be verified beforehand whether an importer actually has the BPs to support the import.</w:t>
-        <w:br/>
-        <w:t xml:space="preserve">  The point of calculating exports and imports in terms of USDs is to improve comparability across nations. It also simplifies reporting and analysis as there is only one currency in which all exports and imports are being reported. The conversion from USD to Points is necessary for recording activities in a way that is comparable with other recording of activities, which is likely to help RMs in deciding whether the international business is economical.</w:t>
-      </w:r>
-    </w:p>
-    <w:p>
-      <w:pPr>
-        <w:suppressAutoHyphens w:val="true"/>
-        <w:spacing w:before="0" w:after="160" w:line="240"/>
-        <w:ind w:right="0" w:left="0" w:firstLine="0"/>
-        <w:jc w:val="left"/>
-        <w:rPr>
-          <w:rFonts w:ascii="Calibri" w:hAnsi="Calibri" w:cs="Calibri" w:eastAsia="Calibri"/>
-          <w:color w:val="auto"/>
-          <w:spacing w:val="0"/>
-          <w:position w:val="0"/>
-          <w:sz w:val="22"/>
-          <w:shd w:fill="auto" w:val="clear"/>
-        </w:rPr>
-      </w:pPr>
-      <w:r>
-        <w:rPr>
-          <w:rFonts w:ascii="Calibri" w:hAnsi="Calibri" w:cs="Calibri" w:eastAsia="Calibri"/>
-          <w:b/>
-          <w:color w:val="auto"/>
-          <w:spacing w:val="0"/>
-          <w:position w:val="0"/>
-          <w:sz w:val="22"/>
-          <w:shd w:fill="auto" w:val="clear"/>
-        </w:rPr>
         <w:t xml:space="preserve">Q. How will systems like Defence System, whose activity cannot really be measured reliably, work?</w:t>
         <w:br/>
       </w:r>
@@ -10626,8 +10814,7 @@
     </w:p>
     <w:p>
       <w:pPr>
-        <w:suppressAutoHyphens w:val="true"/>
-        <w:spacing w:before="0" w:after="160" w:line="240"/>
+        <w:spacing w:before="0" w:after="0" w:line="240"/>
         <w:ind w:right="0" w:left="0" w:firstLine="0"/>
         <w:jc w:val="left"/>
         <w:rPr>
@@ -10649,7 +10836,7 @@
           <w:sz w:val="22"/>
           <w:shd w:fill="auto" w:val="clear"/>
         </w:rPr>
-        <w:t xml:space="preserve">Q. Suppose some person A offers ten times the value of a personal asset of a person B. Can this method not be used to bribe officials?</w:t>
+        <w:t xml:space="preserve">Q. How will the market value of an asset be updated in the asset register?</w:t>
         <w:br/>
       </w:r>
       <w:r>
@@ -10661,8 +10848,249 @@
           <w:sz w:val="22"/>
           <w:shd w:fill="auto" w:val="clear"/>
         </w:rPr>
-        <w:t xml:space="preserve">A. The assets of an entity are recorded at fair value. In Rewardism, an asset cannot be bought for more than its fair value. Since these assets will have digital records, it should be easy to spot assets that are not recorded at fair value, provided that there are other assets similar to them. To allow freedom of selling assets at a value the seller desires, some range of values around the suggested fair value will be allowed. For example, if people really need to sell some assets, they can sell them at half the cost. Normally, however, the laws of supply and demand will be enough to adjust the fair values such that sellers can sell assets at their respective fair values.</w:t>
-      </w:r>
+        <w:t xml:space="preserve">A. At this point, we must be aware of two significant risks: bribery, and money-laundering. To understand how we are exposed to these risks when it comes to the valuation of assets, consider the following example:</w:t>
+      </w:r>
+    </w:p>
+    <w:p>
+      <w:pPr>
+        <w:spacing w:before="0" w:after="0" w:line="240"/>
+        <w:ind w:right="0" w:left="0" w:firstLine="0"/>
+        <w:jc w:val="left"/>
+        <w:rPr>
+          <w:rFonts w:ascii="Calibri" w:hAnsi="Calibri" w:cs="Calibri" w:eastAsia="Calibri"/>
+          <w:color w:val="auto"/>
+          <w:spacing w:val="0"/>
+          <w:position w:val="0"/>
+          <w:sz w:val="22"/>
+          <w:shd w:fill="auto" w:val="clear"/>
+        </w:rPr>
+      </w:pPr>
+    </w:p>
+    <w:p>
+      <w:pPr>
+        <w:spacing w:before="0" w:after="0" w:line="240"/>
+        <w:ind w:right="0" w:left="0" w:firstLine="0"/>
+        <w:jc w:val="left"/>
+        <w:rPr>
+          <w:rFonts w:ascii="Calibri" w:hAnsi="Calibri" w:cs="Calibri" w:eastAsia="Calibri"/>
+          <w:color w:val="auto"/>
+          <w:spacing w:val="0"/>
+          <w:position w:val="0"/>
+          <w:sz w:val="22"/>
+          <w:shd w:fill="auto" w:val="clear"/>
+        </w:rPr>
+      </w:pPr>
+      <w:r>
+        <w:rPr>
+          <w:rFonts w:ascii="Calibri" w:hAnsi="Calibri" w:cs="Calibri" w:eastAsia="Calibri"/>
+          <w:color w:val="auto"/>
+          <w:spacing w:val="0"/>
+          <w:position w:val="0"/>
+          <w:sz w:val="22"/>
+          <w:shd w:fill="auto" w:val="clear"/>
+        </w:rPr>
+        <w:t xml:space="preserve">  A person X wants to bribe Y</w:t>
+      </w:r>
+      <w:r>
+        <w:rPr>
+          <w:rFonts w:ascii="Calibri" w:hAnsi="Calibri" w:cs="Calibri" w:eastAsia="Calibri"/>
+          <w:color w:val="auto"/>
+          <w:spacing w:val="0"/>
+          <w:position w:val="0"/>
+          <w:sz w:val="22"/>
+          <w:shd w:fill="auto" w:val="clear"/>
+        </w:rPr>
+        <w:t xml:space="preserve">—</w:t>
+      </w:r>
+      <w:r>
+        <w:rPr>
+          <w:rFonts w:ascii="Calibri" w:hAnsi="Calibri" w:cs="Calibri" w:eastAsia="Calibri"/>
+          <w:color w:val="auto"/>
+          <w:spacing w:val="0"/>
+          <w:position w:val="0"/>
+          <w:sz w:val="22"/>
+          <w:shd w:fill="auto" w:val="clear"/>
+        </w:rPr>
+        <w:t xml:space="preserve">a key decision-maker. Y has a painting that he bought for just 20 RPs. Without proper control procedures in place to manage the risk of money-laundering or bribery, the painting could be revalued at 20 million RPs. Although X cannot directly transfer the RPs to Y, she could buy the asset from Y, and Y would, rightfully, get the 20 million. Interestingly, this would be recorded as a legitimate transaction in the profiles of both X, and Y.</w:t>
+      </w:r>
+    </w:p>
+    <w:p>
+      <w:pPr>
+        <w:spacing w:before="0" w:after="0" w:line="240"/>
+        <w:ind w:right="0" w:left="0" w:firstLine="0"/>
+        <w:jc w:val="left"/>
+        <w:rPr>
+          <w:rFonts w:ascii="Calibri" w:hAnsi="Calibri" w:cs="Calibri" w:eastAsia="Calibri"/>
+          <w:color w:val="auto"/>
+          <w:spacing w:val="0"/>
+          <w:position w:val="0"/>
+          <w:sz w:val="22"/>
+          <w:shd w:fill="auto" w:val="clear"/>
+        </w:rPr>
+      </w:pPr>
+    </w:p>
+    <w:p>
+      <w:pPr>
+        <w:spacing w:before="0" w:after="0" w:line="240"/>
+        <w:ind w:right="0" w:left="0" w:firstLine="0"/>
+        <w:jc w:val="left"/>
+        <w:rPr>
+          <w:rFonts w:ascii="Calibri" w:hAnsi="Calibri" w:cs="Calibri" w:eastAsia="Calibri"/>
+          <w:color w:val="auto"/>
+          <w:spacing w:val="0"/>
+          <w:position w:val="0"/>
+          <w:sz w:val="22"/>
+          <w:shd w:fill="auto" w:val="clear"/>
+        </w:rPr>
+      </w:pPr>
+      <w:r>
+        <w:rPr>
+          <w:rFonts w:ascii="Calibri" w:hAnsi="Calibri" w:cs="Calibri" w:eastAsia="Calibri"/>
+          <w:color w:val="auto"/>
+          <w:spacing w:val="0"/>
+          <w:position w:val="0"/>
+          <w:sz w:val="22"/>
+          <w:shd w:fill="auto" w:val="clear"/>
+        </w:rPr>
+        <w:t xml:space="preserve">  This highlights how significant it is to value assets objectively. Not only is there a need for a strong basis for the market value of an asset, there is also a need for auditing asset valuations and detecting anomolous market values. Audits are likely to deter professional asset valuers from valuing assets unfairly. Using modern data science tools and statistical tools can help detect anomolous market values, which can act as signals or indicators for auditors and investigators.</w:t>
+      </w:r>
+    </w:p>
+    <w:p>
+      <w:pPr>
+        <w:spacing w:before="0" w:after="0" w:line="240"/>
+        <w:ind w:right="0" w:left="0" w:firstLine="0"/>
+        <w:jc w:val="left"/>
+        <w:rPr>
+          <w:rFonts w:ascii="Calibri" w:hAnsi="Calibri" w:cs="Calibri" w:eastAsia="Calibri"/>
+          <w:color w:val="auto"/>
+          <w:spacing w:val="0"/>
+          <w:position w:val="0"/>
+          <w:sz w:val="22"/>
+          <w:shd w:fill="auto" w:val="clear"/>
+        </w:rPr>
+      </w:pPr>
+      <w:r>
+        <w:rPr>
+          <w:rFonts w:ascii="Calibri" w:hAnsi="Calibri" w:cs="Calibri" w:eastAsia="Calibri"/>
+          <w:color w:val="auto"/>
+          <w:spacing w:val="0"/>
+          <w:position w:val="0"/>
+          <w:sz w:val="22"/>
+          <w:shd w:fill="auto" w:val="clear"/>
+        </w:rPr>
+        <w:t xml:space="preserve">  To answer your question now, if the asset, or a similar asset, is actively traded then the market value can be updated quite easily. For example, if the asset is a share that is traded on some stock exchange, the value of the share can be updated by getting the latest value from the stock exchange. Even in the case of assets that are not as actively traded as public shares, any recent sale of the same, or a similar asset, will indicate what the current market value of the asset is.</w:t>
+      </w:r>
+    </w:p>
+    <w:p>
+      <w:pPr>
+        <w:spacing w:before="0" w:after="0" w:line="240"/>
+        <w:ind w:right="0" w:left="0" w:firstLine="0"/>
+        <w:jc w:val="left"/>
+        <w:rPr>
+          <w:rFonts w:ascii="Calibri" w:hAnsi="Calibri" w:cs="Calibri" w:eastAsia="Calibri"/>
+          <w:color w:val="auto"/>
+          <w:spacing w:val="0"/>
+          <w:position w:val="0"/>
+          <w:sz w:val="22"/>
+          <w:shd w:fill="auto" w:val="clear"/>
+        </w:rPr>
+      </w:pPr>
+      <w:r>
+        <w:rPr>
+          <w:rFonts w:ascii="Calibri" w:hAnsi="Calibri" w:cs="Calibri" w:eastAsia="Calibri"/>
+          <w:color w:val="auto"/>
+          <w:spacing w:val="0"/>
+          <w:position w:val="0"/>
+          <w:sz w:val="22"/>
+          <w:shd w:fill="auto" w:val="clear"/>
+        </w:rPr>
+        <w:t xml:space="preserve">  In the case of very illiquid assets, there is a real difficulty. This is where the exposure to the risks, mentioned earlier, is the highest. In such cases, an authorized professional asset valuer will be needed to revalue the assets. I am not really an expert at valuing such illiquid assets, however, such assets must be valued such that the valuer is able to explain to an auditor why such and such a value was set. If a reasonable basis cannot be determined, the asset shall remain at its original cost.</w:t>
+      </w:r>
+    </w:p>
+    <w:p>
+      <w:pPr>
+        <w:spacing w:before="0" w:after="0" w:line="240"/>
+        <w:ind w:right="0" w:left="0" w:firstLine="0"/>
+        <w:jc w:val="left"/>
+        <w:rPr>
+          <w:rFonts w:ascii="Calibri" w:hAnsi="Calibri" w:cs="Calibri" w:eastAsia="Calibri"/>
+          <w:color w:val="auto"/>
+          <w:spacing w:val="0"/>
+          <w:position w:val="0"/>
+          <w:sz w:val="22"/>
+          <w:shd w:fill="auto" w:val="clear"/>
+        </w:rPr>
+      </w:pPr>
+      <w:r>
+        <w:rPr>
+          <w:rFonts w:ascii="Calibri" w:hAnsi="Calibri" w:cs="Calibri" w:eastAsia="Calibri"/>
+          <w:color w:val="auto"/>
+          <w:spacing w:val="0"/>
+          <w:position w:val="0"/>
+          <w:sz w:val="22"/>
+          <w:shd w:fill="auto" w:val="clear"/>
+        </w:rPr>
+        <w:t xml:space="preserve">  Just like no one should be able to reward themselves, likewise, no one should be able to value their own assets. This applies to authorized professional valuers as well. This is necessary to deal with the significant threat to objectivity. Also, this is likely to help us avoid the problems associated with behavioral biases like “Endowment Bias”</w:t>
+      </w:r>
+      <w:r>
+        <w:rPr>
+          <w:rFonts w:ascii="Calibri" w:hAnsi="Calibri" w:cs="Calibri" w:eastAsia="Calibri"/>
+          <w:color w:val="auto"/>
+          <w:spacing w:val="0"/>
+          <w:position w:val="0"/>
+          <w:sz w:val="22"/>
+          <w:shd w:fill="auto" w:val="clear"/>
+        </w:rPr>
+        <w:t xml:space="preserve">—</w:t>
+      </w:r>
+      <w:r>
+        <w:rPr>
+          <w:rFonts w:ascii="Calibri" w:hAnsi="Calibri" w:cs="Calibri" w:eastAsia="Calibri"/>
+          <w:color w:val="auto"/>
+          <w:spacing w:val="0"/>
+          <w:position w:val="0"/>
+          <w:sz w:val="22"/>
+          <w:shd w:fill="auto" w:val="clear"/>
+        </w:rPr>
+        <w:t xml:space="preserve">ascribing more value to assets already owned, and “Anchoring Bias”</w:t>
+      </w:r>
+      <w:r>
+        <w:rPr>
+          <w:rFonts w:ascii="Calibri" w:hAnsi="Calibri" w:cs="Calibri" w:eastAsia="Calibri"/>
+          <w:color w:val="auto"/>
+          <w:spacing w:val="0"/>
+          <w:position w:val="0"/>
+          <w:sz w:val="22"/>
+          <w:shd w:fill="auto" w:val="clear"/>
+        </w:rPr>
+        <w:t xml:space="preserve">—</w:t>
+      </w:r>
+      <w:r>
+        <w:rPr>
+          <w:rFonts w:ascii="Calibri" w:hAnsi="Calibri" w:cs="Calibri" w:eastAsia="Calibri"/>
+          <w:color w:val="auto"/>
+          <w:spacing w:val="0"/>
+          <w:position w:val="0"/>
+          <w:sz w:val="22"/>
+          <w:shd w:fill="auto" w:val="clear"/>
+        </w:rPr>
+        <w:t xml:space="preserve">clinging to arbitrary price levels.</w:t>
+      </w:r>
+    </w:p>
+    <w:p>
+      <w:pPr>
+        <w:spacing w:before="0" w:after="0" w:line="240"/>
+        <w:ind w:right="0" w:left="0" w:firstLine="0"/>
+        <w:jc w:val="left"/>
+        <w:rPr>
+          <w:rFonts w:ascii="Calibri" w:hAnsi="Calibri" w:cs="Calibri" w:eastAsia="Calibri"/>
+          <w:color w:val="auto"/>
+          <w:spacing w:val="0"/>
+          <w:position w:val="0"/>
+          <w:sz w:val="22"/>
+          <w:shd w:fill="auto" w:val="clear"/>
+        </w:rPr>
+      </w:pPr>
     </w:p>
     <w:p>
       <w:pPr>
@@ -11664,6 +12092,59 @@
         <w:suppressAutoHyphens w:val="true"/>
         <w:spacing w:before="0" w:after="160" w:line="240"/>
         <w:ind w:right="0" w:left="0" w:firstLine="0"/>
+        <w:jc w:val="left"/>
+        <w:rPr>
+          <w:rFonts w:ascii="Calibri" w:hAnsi="Calibri" w:cs="Calibri" w:eastAsia="Calibri"/>
+          <w:color w:val="auto"/>
+          <w:spacing w:val="0"/>
+          <w:position w:val="0"/>
+          <w:sz w:val="22"/>
+          <w:shd w:fill="auto" w:val="clear"/>
+        </w:rPr>
+      </w:pPr>
+      <w:r>
+        <w:rPr>
+          <w:rFonts w:ascii="Calibri" w:hAnsi="Calibri" w:cs="Calibri" w:eastAsia="Calibri"/>
+          <w:b/>
+          <w:color w:val="auto"/>
+          <w:spacing w:val="0"/>
+          <w:position w:val="0"/>
+          <w:sz w:val="22"/>
+          <w:shd w:fill="auto" w:val="clear"/>
+        </w:rPr>
+        <w:t xml:space="preserve">WRMO</w:t>
+      </w:r>
+    </w:p>
+    <w:p>
+      <w:pPr>
+        <w:suppressAutoHyphens w:val="true"/>
+        <w:spacing w:before="0" w:after="160" w:line="240"/>
+        <w:ind w:right="0" w:left="0" w:firstLine="0"/>
+        <w:jc w:val="left"/>
+        <w:rPr>
+          <w:rFonts w:ascii="Calibri" w:hAnsi="Calibri" w:cs="Calibri" w:eastAsia="Calibri"/>
+          <w:color w:val="auto"/>
+          <w:spacing w:val="0"/>
+          <w:position w:val="0"/>
+          <w:sz w:val="22"/>
+          <w:shd w:fill="auto" w:val="clear"/>
+        </w:rPr>
+      </w:pPr>
+      <w:r>
+        <w:object w:dxaOrig="8747" w:dyaOrig="5912">
+          <v:rect xmlns:o="urn:schemas-microsoft-com:office:office" xmlns:v="urn:schemas-microsoft-com:vml" id="rectole0000000000" style="width:437.350000pt;height:295.600000pt" o:preferrelative="t" o:ole="">
+            <o:lock v:ext="edit"/>
+            <v:imagedata xmlns:r="http://schemas.openxmlformats.org/officeDocument/2006/relationships" r:id="docRId1" o:title=""/>
+          </v:rect>
+          <o:OLEObject xmlns:r="http://schemas.openxmlformats.org/officeDocument/2006/relationships" xmlns:o="urn:schemas-microsoft-com:office:office" Type="Embed" ProgID="StaticMetafile" DrawAspect="Content" ObjectID="0000000000" ShapeID="rectole0000000000" r:id="docRId0"/>
+        </w:object>
+      </w:r>
+    </w:p>
+    <w:p>
+      <w:pPr>
+        <w:suppressAutoHyphens w:val="true"/>
+        <w:spacing w:before="0" w:after="160" w:line="240"/>
+        <w:ind w:right="0" w:left="0" w:firstLine="0"/>
         <w:jc w:val="center"/>
         <w:rPr>
           <w:rFonts w:ascii="Calibri" w:hAnsi="Calibri" w:cs="Calibri" w:eastAsia="Calibri"/>
@@ -11677,6 +12158,72 @@
       <w:r>
         <w:rPr>
           <w:rFonts w:ascii="Calibri" w:hAnsi="Calibri" w:cs="Calibri" w:eastAsia="Calibri"/>
+          <w:b/>
+          <w:color w:val="auto"/>
+          <w:spacing w:val="0"/>
+          <w:position w:val="0"/>
+          <w:sz w:val="22"/>
+          <w:shd w:fill="auto" w:val="clear"/>
+        </w:rPr>
+        <w:t xml:space="preserve">Figure 1:</w:t>
+      </w:r>
+      <w:r>
+        <w:rPr>
+          <w:rFonts w:ascii="Calibri" w:hAnsi="Calibri" w:cs="Calibri" w:eastAsia="Calibri"/>
+          <w:color w:val="auto"/>
+          <w:spacing w:val="0"/>
+          <w:position w:val="0"/>
+          <w:sz w:val="22"/>
+          <w:shd w:fill="auto" w:val="clear"/>
+        </w:rPr>
+        <w:t xml:space="preserve"> WRMO Organizational Chart</w:t>
+      </w:r>
+    </w:p>
+    <w:p>
+      <w:pPr>
+        <w:suppressAutoHyphens w:val="true"/>
+        <w:spacing w:before="0" w:after="160" w:line="240"/>
+        <w:ind w:right="0" w:left="0" w:firstLine="0"/>
+        <w:jc w:val="left"/>
+        <w:rPr>
+          <w:rFonts w:ascii="Calibri" w:hAnsi="Calibri" w:cs="Calibri" w:eastAsia="Calibri"/>
+          <w:color w:val="auto"/>
+          <w:spacing w:val="0"/>
+          <w:position w:val="0"/>
+          <w:sz w:val="22"/>
+          <w:shd w:fill="auto" w:val="clear"/>
+        </w:rPr>
+      </w:pPr>
+      <w:r>
+        <w:rPr>
+          <w:rFonts w:ascii="Calibri" w:hAnsi="Calibri" w:cs="Calibri" w:eastAsia="Calibri"/>
+          <w:color w:val="auto"/>
+          <w:spacing w:val="0"/>
+          <w:position w:val="0"/>
+          <w:sz w:val="22"/>
+          <w:shd w:fill="auto" w:val="clear"/>
+        </w:rPr>
+        <w:t xml:space="preserve">As can be seen in Figure 1, the Governance division has the most power and the highest responsibility.</w:t>
+      </w:r>
+    </w:p>
+    <w:p>
+      <w:pPr>
+        <w:suppressAutoHyphens w:val="true"/>
+        <w:spacing w:before="0" w:after="160" w:line="240"/>
+        <w:ind w:right="0" w:left="0" w:firstLine="0"/>
+        <w:jc w:val="center"/>
+        <w:rPr>
+          <w:rFonts w:ascii="Calibri" w:hAnsi="Calibri" w:cs="Calibri" w:eastAsia="Calibri"/>
+          <w:color w:val="auto"/>
+          <w:spacing w:val="0"/>
+          <w:position w:val="0"/>
+          <w:sz w:val="22"/>
+          <w:shd w:fill="auto" w:val="clear"/>
+        </w:rPr>
+      </w:pPr>
+      <w:r>
+        <w:rPr>
+          <w:rFonts w:ascii="Calibri" w:hAnsi="Calibri" w:cs="Calibri" w:eastAsia="Calibri"/>
           <w:color w:val="auto"/>
           <w:spacing w:val="0"/>
           <w:position w:val="0"/>
@@ -11691,7 +12238,7 @@
         <w:suppressAutoHyphens w:val="true"/>
         <w:spacing w:before="0" w:after="160" w:line="240"/>
         <w:ind w:right="0" w:left="0" w:firstLine="0"/>
-        <w:jc w:val="center"/>
+        <w:jc w:val="left"/>
         <w:rPr>
           <w:rFonts w:ascii="Calibri" w:hAnsi="Calibri" w:cs="Calibri" w:eastAsia="Calibri"/>
           <w:color w:val="auto"/>

</xml_diff>

<commit_message>
org chart and automation
</commit_message>
<xml_diff>
--- a/Rewardism/Rewardism - Newer ND.docx
+++ b/Rewardism/Rewardism - Newer ND.docx
@@ -676,29 +676,7 @@
           <w:sz w:val="22"/>
           <w:shd w:fill="auto" w:val="clear"/>
         </w:rPr>
-        <w:t xml:space="preserve"> a rope over an abyss. What is great in man is that he is a bridge and not an end.</w:t>
-      </w:r>
-      <w:r>
-        <w:rPr>
-          <w:rFonts w:ascii="Calibri" w:hAnsi="Calibri" w:cs="Calibri" w:eastAsia="Calibri"/>
-          <w:color w:val="auto"/>
-          <w:spacing w:val="0"/>
-          <w:position w:val="0"/>
-          <w:sz w:val="22"/>
-          <w:shd w:fill="auto" w:val="clear"/>
-        </w:rPr>
-        <w:t xml:space="preserve">”</w:t>
-      </w:r>
-      <w:r>
-        <w:rPr>
-          <w:rFonts w:ascii="Calibri" w:hAnsi="Calibri" w:cs="Calibri" w:eastAsia="Calibri"/>
-          <w:color w:val="auto"/>
-          <w:spacing w:val="0"/>
-          <w:position w:val="0"/>
-          <w:sz w:val="22"/>
-          <w:shd w:fill="auto" w:val="clear"/>
-        </w:rPr>
-        <w:t xml:space="preserve"> </w:t>
+        <w:t xml:space="preserve"> a rope over an abyss. What is great in man is that he is a bridge and not an end.” </w:t>
       </w:r>
       <w:r>
         <w:rPr>
@@ -1236,51 +1214,7 @@
           <w:sz w:val="22"/>
           <w:shd w:fill="auto" w:val="clear"/>
         </w:rPr>
-        <w:t xml:space="preserve"> </w:t>
-      </w:r>
-      <w:r>
-        <w:rPr>
-          <w:rFonts w:ascii="Calibri" w:hAnsi="Calibri" w:cs="Calibri" w:eastAsia="Calibri"/>
-          <w:color w:val="000000"/>
-          <w:spacing w:val="0"/>
-          <w:position w:val="0"/>
-          <w:sz w:val="22"/>
-          <w:shd w:fill="auto" w:val="clear"/>
-        </w:rPr>
-        <w:t xml:space="preserve">“</w:t>
-      </w:r>
-      <w:r>
-        <w:rPr>
-          <w:rFonts w:ascii="Calibri" w:hAnsi="Calibri" w:cs="Calibri" w:eastAsia="Calibri"/>
-          <w:color w:val="000000"/>
-          <w:spacing w:val="0"/>
-          <w:position w:val="0"/>
-          <w:sz w:val="22"/>
-          <w:shd w:fill="auto" w:val="clear"/>
-        </w:rPr>
-        <w:t xml:space="preserve">balance in all things</w:t>
-      </w:r>
-      <w:r>
-        <w:rPr>
-          <w:rFonts w:ascii="Calibri" w:hAnsi="Calibri" w:cs="Calibri" w:eastAsia="Calibri"/>
-          <w:color w:val="000000"/>
-          <w:spacing w:val="0"/>
-          <w:position w:val="0"/>
-          <w:sz w:val="22"/>
-          <w:shd w:fill="auto" w:val="clear"/>
-        </w:rPr>
-        <w:t xml:space="preserve">”</w:t>
-      </w:r>
-      <w:r>
-        <w:rPr>
-          <w:rFonts w:ascii="Calibri" w:hAnsi="Calibri" w:cs="Calibri" w:eastAsia="Calibri"/>
-          <w:color w:val="000000"/>
-          <w:spacing w:val="0"/>
-          <w:position w:val="0"/>
-          <w:sz w:val="22"/>
-          <w:shd w:fill="auto" w:val="clear"/>
-        </w:rPr>
-        <w:t xml:space="preserve">. Time and talent are two things we cannot really buy for ourselves; I do not really need to explain further how invaluable they are, for now.</w:t>
+        <w:t xml:space="preserve"> “balance in all things”. Time and talent are two things we cannot really buy for ourselves; I do not really need to explain further how invaluable they are, for now.</w:t>
       </w:r>
     </w:p>
     <w:p>
@@ -6549,7 +6483,150 @@
           <w:sz w:val="22"/>
           <w:shd w:fill="auto" w:val="clear"/>
         </w:rPr>
-        <w:t xml:space="preserve">a country that still follows the old cash-based system, calls you . “Hi, I am quite excited about your wedding and would love to be there. I am not so sure about how I will convert my money into Reward Points, though. Can you guide me?” she asks you on the phone. “Yeah, you should definitely come over. So, to get the RPs, you just gotta make an account online to get yourself a wallet, and then you can top up your wallet, using your currency, from one of the authorized exchange companies. It’s really that simple,” you answer. “Oh, so kinda like topping up my Steam or my phone. Cool.”</w:t>
+        <w:t xml:space="preserve">a country that still follows the old cash-based system, calls you . </w:t>
+      </w:r>
+      <w:r>
+        <w:rPr>
+          <w:rFonts w:ascii="Calibri" w:hAnsi="Calibri" w:cs="Calibri" w:eastAsia="Calibri"/>
+          <w:color w:val="auto"/>
+          <w:spacing w:val="0"/>
+          <w:position w:val="0"/>
+          <w:sz w:val="22"/>
+          <w:shd w:fill="auto" w:val="clear"/>
+        </w:rPr>
+        <w:t xml:space="preserve">“</w:t>
+      </w:r>
+      <w:r>
+        <w:rPr>
+          <w:rFonts w:ascii="Calibri" w:hAnsi="Calibri" w:cs="Calibri" w:eastAsia="Calibri"/>
+          <w:color w:val="auto"/>
+          <w:spacing w:val="0"/>
+          <w:position w:val="0"/>
+          <w:sz w:val="22"/>
+          <w:shd w:fill="auto" w:val="clear"/>
+        </w:rPr>
+        <w:t xml:space="preserve">Hi, I am quite excited about your wedding and would love to be there. I am not so sure about how I will convert my money into Reward Points, though. Can you guide me?</w:t>
+      </w:r>
+      <w:r>
+        <w:rPr>
+          <w:rFonts w:ascii="Calibri" w:hAnsi="Calibri" w:cs="Calibri" w:eastAsia="Calibri"/>
+          <w:color w:val="auto"/>
+          <w:spacing w:val="0"/>
+          <w:position w:val="0"/>
+          <w:sz w:val="22"/>
+          <w:shd w:fill="auto" w:val="clear"/>
+        </w:rPr>
+        <w:t xml:space="preserve">”</w:t>
+      </w:r>
+      <w:r>
+        <w:rPr>
+          <w:rFonts w:ascii="Calibri" w:hAnsi="Calibri" w:cs="Calibri" w:eastAsia="Calibri"/>
+          <w:color w:val="auto"/>
+          <w:spacing w:val="0"/>
+          <w:position w:val="0"/>
+          <w:sz w:val="22"/>
+          <w:shd w:fill="auto" w:val="clear"/>
+        </w:rPr>
+        <w:t xml:space="preserve"> she asks you on the phone. </w:t>
+      </w:r>
+      <w:r>
+        <w:rPr>
+          <w:rFonts w:ascii="Calibri" w:hAnsi="Calibri" w:cs="Calibri" w:eastAsia="Calibri"/>
+          <w:color w:val="auto"/>
+          <w:spacing w:val="0"/>
+          <w:position w:val="0"/>
+          <w:sz w:val="22"/>
+          <w:shd w:fill="auto" w:val="clear"/>
+        </w:rPr>
+        <w:t xml:space="preserve">“</w:t>
+      </w:r>
+      <w:r>
+        <w:rPr>
+          <w:rFonts w:ascii="Calibri" w:hAnsi="Calibri" w:cs="Calibri" w:eastAsia="Calibri"/>
+          <w:color w:val="auto"/>
+          <w:spacing w:val="0"/>
+          <w:position w:val="0"/>
+          <w:sz w:val="22"/>
+          <w:shd w:fill="auto" w:val="clear"/>
+        </w:rPr>
+        <w:t xml:space="preserve">Yeah, you should definitely come over. So, to get the RPs, you just gotta make an account online to get yourself a wallet, and then you can top up your wallet, using your currency, from one of the authorized exchange companies. It</w:t>
+      </w:r>
+      <w:r>
+        <w:rPr>
+          <w:rFonts w:ascii="Calibri" w:hAnsi="Calibri" w:cs="Calibri" w:eastAsia="Calibri"/>
+          <w:color w:val="auto"/>
+          <w:spacing w:val="0"/>
+          <w:position w:val="0"/>
+          <w:sz w:val="22"/>
+          <w:shd w:fill="auto" w:val="clear"/>
+        </w:rPr>
+        <w:t xml:space="preserve">’</w:t>
+      </w:r>
+      <w:r>
+        <w:rPr>
+          <w:rFonts w:ascii="Calibri" w:hAnsi="Calibri" w:cs="Calibri" w:eastAsia="Calibri"/>
+          <w:color w:val="auto"/>
+          <w:spacing w:val="0"/>
+          <w:position w:val="0"/>
+          <w:sz w:val="22"/>
+          <w:shd w:fill="auto" w:val="clear"/>
+        </w:rPr>
+        <w:t xml:space="preserve">s really that simple,</w:t>
+      </w:r>
+      <w:r>
+        <w:rPr>
+          <w:rFonts w:ascii="Calibri" w:hAnsi="Calibri" w:cs="Calibri" w:eastAsia="Calibri"/>
+          <w:color w:val="auto"/>
+          <w:spacing w:val="0"/>
+          <w:position w:val="0"/>
+          <w:sz w:val="22"/>
+          <w:shd w:fill="auto" w:val="clear"/>
+        </w:rPr>
+        <w:t xml:space="preserve">”</w:t>
+      </w:r>
+      <w:r>
+        <w:rPr>
+          <w:rFonts w:ascii="Calibri" w:hAnsi="Calibri" w:cs="Calibri" w:eastAsia="Calibri"/>
+          <w:color w:val="auto"/>
+          <w:spacing w:val="0"/>
+          <w:position w:val="0"/>
+          <w:sz w:val="22"/>
+          <w:shd w:fill="auto" w:val="clear"/>
+        </w:rPr>
+        <w:t xml:space="preserve"> you answer. </w:t>
+      </w:r>
+      <w:r>
+        <w:rPr>
+          <w:rFonts w:ascii="Calibri" w:hAnsi="Calibri" w:cs="Calibri" w:eastAsia="Calibri"/>
+          <w:color w:val="auto"/>
+          <w:spacing w:val="0"/>
+          <w:position w:val="0"/>
+          <w:sz w:val="22"/>
+          <w:shd w:fill="auto" w:val="clear"/>
+        </w:rPr>
+        <w:t xml:space="preserve">“</w:t>
+      </w:r>
+      <w:r>
+        <w:rPr>
+          <w:rFonts w:ascii="Calibri" w:hAnsi="Calibri" w:cs="Calibri" w:eastAsia="Calibri"/>
+          <w:color w:val="auto"/>
+          <w:spacing w:val="0"/>
+          <w:position w:val="0"/>
+          <w:sz w:val="22"/>
+          <w:shd w:fill="auto" w:val="clear"/>
+        </w:rPr>
+        <w:t xml:space="preserve">Oh, so kinda like topping up my Steam or my phone. Cool.</w:t>
+      </w:r>
+      <w:r>
+        <w:rPr>
+          <w:rFonts w:ascii="Calibri" w:hAnsi="Calibri" w:cs="Calibri" w:eastAsia="Calibri"/>
+          <w:color w:val="auto"/>
+          <w:spacing w:val="0"/>
+          <w:position w:val="0"/>
+          <w:sz w:val="22"/>
+          <w:shd w:fill="auto" w:val="clear"/>
+        </w:rPr>
+        <w:t xml:space="preserve">”</w:t>
       </w:r>
     </w:p>
     <w:p>
@@ -11052,18 +11129,40 @@
           <w:sz w:val="22"/>
           <w:shd w:fill="auto" w:val="clear"/>
         </w:rPr>
-        <w:t xml:space="preserve">ascribing more value to assets already owned, and “Anchoring Bias”</w:t>
-      </w:r>
-      <w:r>
-        <w:rPr>
-          <w:rFonts w:ascii="Calibri" w:hAnsi="Calibri" w:cs="Calibri" w:eastAsia="Calibri"/>
-          <w:color w:val="auto"/>
-          <w:spacing w:val="0"/>
-          <w:position w:val="0"/>
-          <w:sz w:val="22"/>
-          <w:shd w:fill="auto" w:val="clear"/>
-        </w:rPr>
-        <w:t xml:space="preserve">—</w:t>
+        <w:t xml:space="preserve">ascribing more value to assets already owned, and </w:t>
+      </w:r>
+      <w:r>
+        <w:rPr>
+          <w:rFonts w:ascii="Calibri" w:hAnsi="Calibri" w:cs="Calibri" w:eastAsia="Calibri"/>
+          <w:color w:val="auto"/>
+          <w:spacing w:val="0"/>
+          <w:position w:val="0"/>
+          <w:sz w:val="22"/>
+          <w:shd w:fill="auto" w:val="clear"/>
+        </w:rPr>
+        <w:t xml:space="preserve">“</w:t>
+      </w:r>
+      <w:r>
+        <w:rPr>
+          <w:rFonts w:ascii="Calibri" w:hAnsi="Calibri" w:cs="Calibri" w:eastAsia="Calibri"/>
+          <w:color w:val="auto"/>
+          <w:spacing w:val="0"/>
+          <w:position w:val="0"/>
+          <w:sz w:val="22"/>
+          <w:shd w:fill="auto" w:val="clear"/>
+        </w:rPr>
+        <w:t xml:space="preserve">Anchoring Bias</w:t>
+      </w:r>
+      <w:r>
+        <w:rPr>
+          <w:rFonts w:ascii="Calibri" w:hAnsi="Calibri" w:cs="Calibri" w:eastAsia="Calibri"/>
+          <w:color w:val="auto"/>
+          <w:spacing w:val="0"/>
+          <w:position w:val="0"/>
+          <w:sz w:val="22"/>
+          <w:shd w:fill="auto" w:val="clear"/>
+        </w:rPr>
+        <w:t xml:space="preserve">”—</w:t>
       </w:r>
       <w:r>
         <w:rPr>
@@ -12131,8 +12230,8 @@
         </w:rPr>
       </w:pPr>
       <w:r>
-        <w:object w:dxaOrig="8747" w:dyaOrig="5912">
-          <v:rect xmlns:o="urn:schemas-microsoft-com:office:office" xmlns:v="urn:schemas-microsoft-com:vml" id="rectole0000000000" style="width:437.350000pt;height:295.600000pt" o:preferrelative="t" o:ole="">
+        <w:object w:dxaOrig="8640" w:dyaOrig="4889">
+          <v:rect xmlns:o="urn:schemas-microsoft-com:office:office" xmlns:v="urn:schemas-microsoft-com:vml" id="rectole0000000000" style="width:432.000000pt;height:244.450000pt" o:preferrelative="t" o:ole="">
             <o:lock v:ext="edit"/>
             <v:imagedata xmlns:r="http://schemas.openxmlformats.org/officeDocument/2006/relationships" r:id="docRId1" o:title=""/>
           </v:rect>

</xml_diff>

<commit_message>
further pruned Older ND, on Deployment
</commit_message>
<xml_diff>
--- a/Rewardism/Rewardism - Newer ND.docx
+++ b/Rewardism/Rewardism - Newer ND.docx
@@ -678,7 +678,29 @@
           <w:sz w:val="22"/>
           <w:shd w:fill="auto" w:val="clear"/>
         </w:rPr>
-        <w:t xml:space="preserve"> a rope over an abyss. What is great in man is that he is a bridge and not an end.” </w:t>
+        <w:t xml:space="preserve"> a rope over an abyss. What is great in man is that he is a bridge and not an end.</w:t>
+      </w:r>
+      <w:r>
+        <w:rPr>
+          <w:rFonts w:ascii="Calibri" w:hAnsi="Calibri" w:cs="Calibri" w:eastAsia="Calibri"/>
+          <w:color w:val="auto"/>
+          <w:spacing w:val="0"/>
+          <w:position w:val="0"/>
+          <w:sz w:val="22"/>
+          <w:shd w:fill="auto" w:val="clear"/>
+        </w:rPr>
+        <w:t xml:space="preserve">”</w:t>
+      </w:r>
+      <w:r>
+        <w:rPr>
+          <w:rFonts w:ascii="Calibri" w:hAnsi="Calibri" w:cs="Calibri" w:eastAsia="Calibri"/>
+          <w:color w:val="auto"/>
+          <w:spacing w:val="0"/>
+          <w:position w:val="0"/>
+          <w:sz w:val="22"/>
+          <w:shd w:fill="auto" w:val="clear"/>
+        </w:rPr>
+        <w:t xml:space="preserve"> </w:t>
       </w:r>
       <w:r>
         <w:rPr>
@@ -1086,7 +1108,7 @@
           <w:sz w:val="22"/>
           <w:shd w:fill="auto" w:val="clear"/>
         </w:rPr>
-        <w:t xml:space="preserve">To put it simply: the better the resources are managed, the better the economy. To think about the ideal version of an economic system, we have to ask, ‘what is it that an economic system should ideally achieve?’. An ideal economic system would obviously be able to achieve what it ought to ideally achieve. Let us start by simply defining the goals of an ideal economic system. “Resources be ‘optimally utilized’ by the responsible parties. The standard of living of everyone be ‘good enough’, and the standard of living of those who do 'meaningful' work improve accordingly”, how does this goal sound? Let us try to define “optimal utilization”, “good enough” and “meaningful”.</w:t>
+        <w:t xml:space="preserve">To put it simply: the better the resources are managed, the better the economy. To think about the ideal version of an economic system, we have to ask, ‘what is it that an economic system should ideally achieve?’. An ideal economic system would obviously be able to achieve what it ought to ideally achieve. Let us start by simply defining the goals of an ideal economic system. “Resources be ‘optimally utilized’ by the responsible parties. The standard of living of everyone be ‘good enough’, and the standard of living of those who do 'meaningful' work improve accordingly,” how does this goal sound? Let us try to define “optimal utilization,” “good enough,” and “meaningful”.</w:t>
       </w:r>
     </w:p>
     <w:p>
@@ -1113,7 +1135,7 @@
           <w:sz w:val="22"/>
           <w:shd w:fill="auto" w:val="clear"/>
         </w:rPr>
-        <w:t xml:space="preserve">The word optimal means most desirable. It is really the most balanced solution that considers multiple factors for a given challenge. The optimal dosage of medicine, e.g., would be such that a little more or a little less than it would not be as effective as it. Utilization means the turning of whatever is being utilized to practical use. Combining optimal and utilization, we get “the most desirable practical usage”. To deal with the challenge of subjectivity, we should consider “The Philosophy Behind It All” again. “Desirable” then becomes that which is in accordance with our philosophy. That which helps us realize our full potential the most is the most desirable then.</w:t>
+        <w:t xml:space="preserve">The word optimal means most favorable. It is really the most balanced solution that considers multiple factors for a given challenge. The optimal dosage of medicine, e.g., would be such that a little more or a little less than it would not be as effective as it. Utilization means the action of making practical and effective use of whatever is being utilized. Combining optimal, and utilization, we get “the most favorable way something  is practically used”. “Favorable” then becomes that which is in accordance with our philosophy--that which helps us realize our full potential the most is the most desirable then.</w:t>
       </w:r>
     </w:p>
     <w:p>
@@ -1216,7 +1238,51 @@
           <w:sz w:val="22"/>
           <w:shd w:fill="auto" w:val="clear"/>
         </w:rPr>
-        <w:t xml:space="preserve"> “balance in all things”. Time and talent are two things we cannot really buy for ourselves; I do not really need to explain further how invaluable they are, for now.</w:t>
+        <w:t xml:space="preserve"> </w:t>
+      </w:r>
+      <w:r>
+        <w:rPr>
+          <w:rFonts w:ascii="Calibri" w:hAnsi="Calibri" w:cs="Calibri" w:eastAsia="Calibri"/>
+          <w:color w:val="000000"/>
+          <w:spacing w:val="0"/>
+          <w:position w:val="0"/>
+          <w:sz w:val="22"/>
+          <w:shd w:fill="auto" w:val="clear"/>
+        </w:rPr>
+        <w:t xml:space="preserve">“</w:t>
+      </w:r>
+      <w:r>
+        <w:rPr>
+          <w:rFonts w:ascii="Calibri" w:hAnsi="Calibri" w:cs="Calibri" w:eastAsia="Calibri"/>
+          <w:color w:val="000000"/>
+          <w:spacing w:val="0"/>
+          <w:position w:val="0"/>
+          <w:sz w:val="22"/>
+          <w:shd w:fill="auto" w:val="clear"/>
+        </w:rPr>
+        <w:t xml:space="preserve">balance in all things</w:t>
+      </w:r>
+      <w:r>
+        <w:rPr>
+          <w:rFonts w:ascii="Calibri" w:hAnsi="Calibri" w:cs="Calibri" w:eastAsia="Calibri"/>
+          <w:color w:val="000000"/>
+          <w:spacing w:val="0"/>
+          <w:position w:val="0"/>
+          <w:sz w:val="22"/>
+          <w:shd w:fill="auto" w:val="clear"/>
+        </w:rPr>
+        <w:t xml:space="preserve">”</w:t>
+      </w:r>
+      <w:r>
+        <w:rPr>
+          <w:rFonts w:ascii="Calibri" w:hAnsi="Calibri" w:cs="Calibri" w:eastAsia="Calibri"/>
+          <w:color w:val="000000"/>
+          <w:spacing w:val="0"/>
+          <w:position w:val="0"/>
+          <w:sz w:val="22"/>
+          <w:shd w:fill="auto" w:val="clear"/>
+        </w:rPr>
+        <w:t xml:space="preserve">. Time and talent are two things we cannot really buy for ourselves; I do not really need to explain further how invaluable they are, for now.</w:t>
       </w:r>
     </w:p>
     <w:p>
@@ -4375,7 +4441,7 @@
           <w:sz w:val="22"/>
           <w:shd w:fill="auto" w:val="clear"/>
         </w:rPr>
-        <w:t xml:space="preserve">Politicians and organizations in power can demand "their cut" of the profits of local businesses. Businesses who dare oppose them have to face horrible consequences, unless the investors are powerful enough themselves. Blackmail and theft obviously adversely affect economy because investors are normally risk-averse and also because the profits that could have been reinvested or paid to employees end up in pockets of people who might not be concerned with development. Transferability makes it easier to "set up a gang".</w:t>
+        <w:t xml:space="preserve">Politicians and organizations in power can demand "their cut" of the profits of local businesses. Businesses who dare oppose them have to face horrible consequences, unless the investors are powerful enough themselves. Blackmail and theft obviously adversely affect economy because investors are normally risk-averse, and also because the profits that could have been reinvested or paid to employees end up in pockets of people who might not be concerned with development. Transferability makes it easier to "set up a gang."</w:t>
       </w:r>
     </w:p>
     <w:p>
@@ -4726,7 +4792,7 @@
           <w:sz w:val="22"/>
           <w:shd w:fill="auto" w:val="clear"/>
         </w:rPr>
-        <w:t xml:space="preserve">Is it not obvious that you should not have to sell your dignity, your integrity and even your soul to live a "good life"? The lack of freedom, which was also highlighted by Karl Marx, due to dependence on money for access to the basic necessities is also a hurdle in the road to a more evolved state. Would people not live differently if they did not have to worry about survival? How can we evolve if our thinking is limited to survival and materialistic thoughts? It is by attaining true freedom that we can begin to think about evolution.</w:t>
+        <w:t xml:space="preserve">Is it not obvious that you should not have to sell your dignity, your integrity, and even your soul to live a "good life?" The lack of freedom, which was also highlighted by Karl Marx, due to dependence on money for access to the basic necessities is also a hurdle in the road to a more evolved state. Would people not live differently if they did not have to worry about survival? How can we evolve if our thinking is limited to survival and materialistic thoughts? It is by attaining true freedom that we can begin to think about evolution.</w:t>
       </w:r>
     </w:p>
     <w:p>
@@ -6425,150 +6491,7 @@
           <w:sz w:val="22"/>
           <w:shd w:fill="auto" w:val="clear"/>
         </w:rPr>
-        <w:t xml:space="preserve">a country that still follows the old cash-based system, calls you . </w:t>
-      </w:r>
-      <w:r>
-        <w:rPr>
-          <w:rFonts w:ascii="Calibri" w:hAnsi="Calibri" w:cs="Calibri" w:eastAsia="Calibri"/>
-          <w:color w:val="auto"/>
-          <w:spacing w:val="0"/>
-          <w:position w:val="0"/>
-          <w:sz w:val="22"/>
-          <w:shd w:fill="auto" w:val="clear"/>
-        </w:rPr>
-        <w:t xml:space="preserve">“</w:t>
-      </w:r>
-      <w:r>
-        <w:rPr>
-          <w:rFonts w:ascii="Calibri" w:hAnsi="Calibri" w:cs="Calibri" w:eastAsia="Calibri"/>
-          <w:color w:val="auto"/>
-          <w:spacing w:val="0"/>
-          <w:position w:val="0"/>
-          <w:sz w:val="22"/>
-          <w:shd w:fill="auto" w:val="clear"/>
-        </w:rPr>
-        <w:t xml:space="preserve">Hi, I am quite excited about your wedding and would love to be there. I am not so sure about how I will convert my money into Reward Points, though. Can you guide me?</w:t>
-      </w:r>
-      <w:r>
-        <w:rPr>
-          <w:rFonts w:ascii="Calibri" w:hAnsi="Calibri" w:cs="Calibri" w:eastAsia="Calibri"/>
-          <w:color w:val="auto"/>
-          <w:spacing w:val="0"/>
-          <w:position w:val="0"/>
-          <w:sz w:val="22"/>
-          <w:shd w:fill="auto" w:val="clear"/>
-        </w:rPr>
-        <w:t xml:space="preserve">”</w:t>
-      </w:r>
-      <w:r>
-        <w:rPr>
-          <w:rFonts w:ascii="Calibri" w:hAnsi="Calibri" w:cs="Calibri" w:eastAsia="Calibri"/>
-          <w:color w:val="auto"/>
-          <w:spacing w:val="0"/>
-          <w:position w:val="0"/>
-          <w:sz w:val="22"/>
-          <w:shd w:fill="auto" w:val="clear"/>
-        </w:rPr>
-        <w:t xml:space="preserve"> she asks you on the phone. </w:t>
-      </w:r>
-      <w:r>
-        <w:rPr>
-          <w:rFonts w:ascii="Calibri" w:hAnsi="Calibri" w:cs="Calibri" w:eastAsia="Calibri"/>
-          <w:color w:val="auto"/>
-          <w:spacing w:val="0"/>
-          <w:position w:val="0"/>
-          <w:sz w:val="22"/>
-          <w:shd w:fill="auto" w:val="clear"/>
-        </w:rPr>
-        <w:t xml:space="preserve">“</w:t>
-      </w:r>
-      <w:r>
-        <w:rPr>
-          <w:rFonts w:ascii="Calibri" w:hAnsi="Calibri" w:cs="Calibri" w:eastAsia="Calibri"/>
-          <w:color w:val="auto"/>
-          <w:spacing w:val="0"/>
-          <w:position w:val="0"/>
-          <w:sz w:val="22"/>
-          <w:shd w:fill="auto" w:val="clear"/>
-        </w:rPr>
-        <w:t xml:space="preserve">Yeah, you should definitely come over. So, to get the RPs, you just gotta make an account online to get yourself a wallet, and then you can top up your wallet, using your currency, from one of the authorized exchange companies. It</w:t>
-      </w:r>
-      <w:r>
-        <w:rPr>
-          <w:rFonts w:ascii="Calibri" w:hAnsi="Calibri" w:cs="Calibri" w:eastAsia="Calibri"/>
-          <w:color w:val="auto"/>
-          <w:spacing w:val="0"/>
-          <w:position w:val="0"/>
-          <w:sz w:val="22"/>
-          <w:shd w:fill="auto" w:val="clear"/>
-        </w:rPr>
-        <w:t xml:space="preserve">’</w:t>
-      </w:r>
-      <w:r>
-        <w:rPr>
-          <w:rFonts w:ascii="Calibri" w:hAnsi="Calibri" w:cs="Calibri" w:eastAsia="Calibri"/>
-          <w:color w:val="auto"/>
-          <w:spacing w:val="0"/>
-          <w:position w:val="0"/>
-          <w:sz w:val="22"/>
-          <w:shd w:fill="auto" w:val="clear"/>
-        </w:rPr>
-        <w:t xml:space="preserve">s really that simple,</w:t>
-      </w:r>
-      <w:r>
-        <w:rPr>
-          <w:rFonts w:ascii="Calibri" w:hAnsi="Calibri" w:cs="Calibri" w:eastAsia="Calibri"/>
-          <w:color w:val="auto"/>
-          <w:spacing w:val="0"/>
-          <w:position w:val="0"/>
-          <w:sz w:val="22"/>
-          <w:shd w:fill="auto" w:val="clear"/>
-        </w:rPr>
-        <w:t xml:space="preserve">”</w:t>
-      </w:r>
-      <w:r>
-        <w:rPr>
-          <w:rFonts w:ascii="Calibri" w:hAnsi="Calibri" w:cs="Calibri" w:eastAsia="Calibri"/>
-          <w:color w:val="auto"/>
-          <w:spacing w:val="0"/>
-          <w:position w:val="0"/>
-          <w:sz w:val="22"/>
-          <w:shd w:fill="auto" w:val="clear"/>
-        </w:rPr>
-        <w:t xml:space="preserve"> you answer. </w:t>
-      </w:r>
-      <w:r>
-        <w:rPr>
-          <w:rFonts w:ascii="Calibri" w:hAnsi="Calibri" w:cs="Calibri" w:eastAsia="Calibri"/>
-          <w:color w:val="auto"/>
-          <w:spacing w:val="0"/>
-          <w:position w:val="0"/>
-          <w:sz w:val="22"/>
-          <w:shd w:fill="auto" w:val="clear"/>
-        </w:rPr>
-        <w:t xml:space="preserve">“</w:t>
-      </w:r>
-      <w:r>
-        <w:rPr>
-          <w:rFonts w:ascii="Calibri" w:hAnsi="Calibri" w:cs="Calibri" w:eastAsia="Calibri"/>
-          <w:color w:val="auto"/>
-          <w:spacing w:val="0"/>
-          <w:position w:val="0"/>
-          <w:sz w:val="22"/>
-          <w:shd w:fill="auto" w:val="clear"/>
-        </w:rPr>
-        <w:t xml:space="preserve">Oh, so kinda like topping up my Steam or my phone. Cool.</w:t>
-      </w:r>
-      <w:r>
-        <w:rPr>
-          <w:rFonts w:ascii="Calibri" w:hAnsi="Calibri" w:cs="Calibri" w:eastAsia="Calibri"/>
-          <w:color w:val="auto"/>
-          <w:spacing w:val="0"/>
-          <w:position w:val="0"/>
-          <w:sz w:val="22"/>
-          <w:shd w:fill="auto" w:val="clear"/>
-        </w:rPr>
-        <w:t xml:space="preserve">”</w:t>
+        <w:t xml:space="preserve">a country that still follows the old cash-based system, calls you . “Hi, I am quite excited about your wedding and would love to be there. I am not so sure about how I will convert my money into Reward Points, though. Can you guide me?” she asks you on the phone. “Yeah, you should definitely come over. So, to get the RPs, you just gotta make an account online to get yourself a wallet, and then you can top up your wallet, using your currency, from one of the authorized exchange companies. It’s really that simple,” you answer. “Oh, so kinda like topping up my Steam or my phone. Cool.”</w:t>
       </w:r>
     </w:p>
     <w:p>
@@ -11268,40 +11191,18 @@
           <w:sz w:val="22"/>
           <w:shd w:fill="auto" w:val="clear"/>
         </w:rPr>
-        <w:t xml:space="preserve">ascribing more value to assets already owned, and </w:t>
-      </w:r>
-      <w:r>
-        <w:rPr>
-          <w:rFonts w:ascii="Calibri" w:hAnsi="Calibri" w:cs="Calibri" w:eastAsia="Calibri"/>
-          <w:color w:val="auto"/>
-          <w:spacing w:val="0"/>
-          <w:position w:val="0"/>
-          <w:sz w:val="22"/>
-          <w:shd w:fill="auto" w:val="clear"/>
-        </w:rPr>
-        <w:t xml:space="preserve">“</w:t>
-      </w:r>
-      <w:r>
-        <w:rPr>
-          <w:rFonts w:ascii="Calibri" w:hAnsi="Calibri" w:cs="Calibri" w:eastAsia="Calibri"/>
-          <w:color w:val="auto"/>
-          <w:spacing w:val="0"/>
-          <w:position w:val="0"/>
-          <w:sz w:val="22"/>
-          <w:shd w:fill="auto" w:val="clear"/>
-        </w:rPr>
-        <w:t xml:space="preserve">Anchoring Bias</w:t>
-      </w:r>
-      <w:r>
-        <w:rPr>
-          <w:rFonts w:ascii="Calibri" w:hAnsi="Calibri" w:cs="Calibri" w:eastAsia="Calibri"/>
-          <w:color w:val="auto"/>
-          <w:spacing w:val="0"/>
-          <w:position w:val="0"/>
-          <w:sz w:val="22"/>
-          <w:shd w:fill="auto" w:val="clear"/>
-        </w:rPr>
-        <w:t xml:space="preserve">”—</w:t>
+        <w:t xml:space="preserve">ascribing more value to assets already owned, and “Anchoring Bias”</w:t>
+      </w:r>
+      <w:r>
+        <w:rPr>
+          <w:rFonts w:ascii="Calibri" w:hAnsi="Calibri" w:cs="Calibri" w:eastAsia="Calibri"/>
+          <w:color w:val="auto"/>
+          <w:spacing w:val="0"/>
+          <w:position w:val="0"/>
+          <w:sz w:val="22"/>
+          <w:shd w:fill="auto" w:val="clear"/>
+        </w:rPr>
+        <w:t xml:space="preserve">—</w:t>
       </w:r>
       <w:r>
         <w:rPr>
@@ -12650,8 +12551,8 @@
         </w:rPr>
       </w:pPr>
       <w:r>
-        <w:object w:dxaOrig="9050" w:dyaOrig="5122">
-          <v:rect xmlns:o="urn:schemas-microsoft-com:office:office" xmlns:v="urn:schemas-microsoft-com:vml" id="rectole0000000000" style="width:452.500000pt;height:256.100000pt" o:preferrelative="t" o:ole="">
+        <w:object w:dxaOrig="9172" w:dyaOrig="5183">
+          <v:rect xmlns:o="urn:schemas-microsoft-com:office:office" xmlns:v="urn:schemas-microsoft-com:vml" id="rectole0000000000" style="width:458.600000pt;height:259.150000pt" o:preferrelative="t" o:ole="">
             <o:lock v:ext="edit"/>
             <v:imagedata xmlns:r="http://schemas.openxmlformats.org/officeDocument/2006/relationships" r:id="docRId1" o:title=""/>
           </v:rect>

</xml_diff>